<commit_message>
Requirements analysis draft complete, architecture diagram drafted, use cases written and appendixed
</commit_message>
<xml_diff>
--- a/Report/Notes.docx
+++ b/Report/Notes.docx
@@ -3856,19 +3856,23 @@
           <w:numId w:val="45"/>
         </w:numPr>
       </w:pPr>
-      <w:proofErr w:type="spellStart"/>
       <w:r>
         <w:t>M</w:t>
       </w:r>
       <w:r>
         <w:t>ade</w:t>
       </w:r>
-      <w:proofErr w:type="spellEnd"/>
+      <w:r>
+        <w:t xml:space="preserve"> the</w:t>
+      </w:r>
       <w:r>
         <w:t xml:space="preserve"> dashboard graphs auto-</w:t>
       </w:r>
       <w:r>
         <w:t>resizable</w:t>
+      </w:r>
+      <w:r>
+        <w:t>.</w:t>
       </w:r>
     </w:p>
     <w:p>
@@ -3919,31 +3923,528 @@
       <w:r>
         <w:t xml:space="preserve"> yet affect DOM).</w:t>
       </w:r>
+    </w:p>
+    <w:p>
+      <w:pPr>
+        <w:pStyle w:val="Heading2"/>
+      </w:pPr>
+      <w:r>
+        <w:t>Mon-5-Aug</w:t>
+      </w:r>
+    </w:p>
+    <w:p>
+      <w:pPr>
+        <w:pStyle w:val="ListParagraph"/>
+        <w:numPr>
+          <w:ilvl w:val="0"/>
+          <w:numId w:val="49"/>
+        </w:numPr>
+      </w:pPr>
+      <w:r>
+        <w:t xml:space="preserve">GUI –pretty data tables (with </w:t>
+      </w:r>
+      <w:proofErr w:type="spellStart"/>
+      <w:r>
+        <w:t>datepicker</w:t>
+      </w:r>
+      <w:proofErr w:type="spellEnd"/>
+      <w:r>
+        <w:t xml:space="preserve"> – not hooked up to API yet, nor exporting)</w:t>
+      </w:r>
+    </w:p>
+    <w:p>
+      <w:pPr>
+        <w:pStyle w:val="ListParagraph"/>
+        <w:numPr>
+          <w:ilvl w:val="0"/>
+          <w:numId w:val="49"/>
+        </w:numPr>
+      </w:pPr>
+      <w:r>
+        <w:t xml:space="preserve">API – arbitrary historical range, support for .csv, .xml </w:t>
+      </w:r>
+      <w:proofErr w:type="spellStart"/>
+      <w:r>
+        <w:t>etc</w:t>
+      </w:r>
+      <w:proofErr w:type="spellEnd"/>
+      <w:r>
+        <w:t xml:space="preserve"> access to different formats.</w:t>
+      </w:r>
+    </w:p>
+    <w:p>
+      <w:pPr>
+        <w:pStyle w:val="Heading2"/>
+      </w:pPr>
+      <w:r>
+        <w:t>Tue-6-Aug</w:t>
+      </w:r>
+    </w:p>
+    <w:p>
+      <w:pPr>
+        <w:pStyle w:val="ListParagraph"/>
+        <w:numPr>
+          <w:ilvl w:val="0"/>
+          <w:numId w:val="50"/>
+        </w:numPr>
+      </w:pPr>
+      <w:r>
+        <w:t xml:space="preserve">GUI – finished tables (loaded from </w:t>
+      </w:r>
+      <w:proofErr w:type="spellStart"/>
+      <w:r>
+        <w:t>datepicker</w:t>
+      </w:r>
+      <w:r>
+        <w:t>s</w:t>
+      </w:r>
+      <w:proofErr w:type="spellEnd"/>
+      <w:r>
+        <w:t>, exportable</w:t>
+      </w:r>
+      <w:r>
+        <w:t>, mean, re-ordered</w:t>
+      </w:r>
+      <w:r>
+        <w:t>)</w:t>
+      </w:r>
+    </w:p>
+    <w:p>
+      <w:pPr>
+        <w:pStyle w:val="ListParagraph"/>
+        <w:numPr>
+          <w:ilvl w:val="0"/>
+          <w:numId w:val="50"/>
+        </w:numPr>
+      </w:pPr>
+      <w:r>
+        <w:t>GUI –finished alarms (deleting, affecting the live interface</w:t>
+      </w:r>
+      <w:r>
+        <w:t>, validation</w:t>
+      </w:r>
+      <w:r>
+        <w:t>)</w:t>
+      </w:r>
+      <w:r>
+        <w:t>.</w:t>
+      </w:r>
+    </w:p>
+    <w:p>
+      <w:pPr>
+        <w:pStyle w:val="Heading2"/>
+      </w:pPr>
+      <w:r>
+        <w:t>Wed-7-Aug</w:t>
+      </w:r>
+    </w:p>
+    <w:p>
+      <w:pPr>
+        <w:pStyle w:val="ListParagraph"/>
+        <w:numPr>
+          <w:ilvl w:val="0"/>
+          <w:numId w:val="51"/>
+        </w:numPr>
+      </w:pPr>
+      <w:r>
+        <w:t>API - updated and prettified docs</w:t>
+      </w:r>
+    </w:p>
+    <w:p>
+      <w:pPr>
+        <w:pStyle w:val="ListParagraph"/>
+        <w:numPr>
+          <w:ilvl w:val="0"/>
+          <w:numId w:val="51"/>
+        </w:numPr>
+      </w:pPr>
+      <w:r>
+        <w:t xml:space="preserve">GUI - implemented hive-name and </w:t>
+      </w:r>
+      <w:proofErr w:type="spellStart"/>
+      <w:r>
+        <w:t>wx</w:t>
+      </w:r>
+      <w:proofErr w:type="spellEnd"/>
+      <w:r>
+        <w:t>-place settings</w:t>
+      </w:r>
+    </w:p>
+    <w:p>
+      <w:pPr>
+        <w:pStyle w:val="ListParagraph"/>
+        <w:numPr>
+          <w:ilvl w:val="0"/>
+          <w:numId w:val="51"/>
+        </w:numPr>
+      </w:pPr>
+      <w:r>
+        <w:t xml:space="preserve">Production – merged </w:t>
+      </w:r>
+      <w:proofErr w:type="spellStart"/>
+      <w:r>
+        <w:t>flexisense</w:t>
+      </w:r>
+      <w:proofErr w:type="spellEnd"/>
+      <w:r>
+        <w:t xml:space="preserve"> with master and committed to Azure without problem</w:t>
+      </w:r>
+    </w:p>
+    <w:p>
+      <w:pPr>
+        <w:pStyle w:val="ListParagraph"/>
+        <w:numPr>
+          <w:ilvl w:val="0"/>
+          <w:numId w:val="51"/>
+        </w:numPr>
+      </w:pPr>
+      <w:proofErr w:type="spellStart"/>
+      <w:r>
+        <w:t>Comms</w:t>
+      </w:r>
+      <w:proofErr w:type="spellEnd"/>
+      <w:r>
+        <w:t xml:space="preserve"> – new blog post, updated Steven and Rob</w:t>
+      </w:r>
+    </w:p>
+    <w:p>
+      <w:pPr>
+        <w:pStyle w:val="ListParagraph"/>
+        <w:numPr>
+          <w:ilvl w:val="0"/>
+          <w:numId w:val="51"/>
+        </w:numPr>
+      </w:pPr>
+      <w:r>
+        <w:t>Report – requirements analysis.</w:t>
+      </w:r>
+    </w:p>
+    <w:p>
+      <w:pPr>
+        <w:pStyle w:val="Heading2"/>
+      </w:pPr>
+      <w:r>
+        <w:t>Thu-8-Aug</w:t>
+      </w:r>
+    </w:p>
+    <w:p>
+      <w:pPr>
+        <w:pStyle w:val="ListParagraph"/>
+        <w:numPr>
+          <w:ilvl w:val="0"/>
+          <w:numId w:val="52"/>
+        </w:numPr>
+      </w:pPr>
+      <w:r>
+        <w:t>Report – finished requirements analysis</w:t>
+      </w:r>
+      <w:r>
+        <w:t xml:space="preserve"> (terminology, </w:t>
+      </w:r>
+      <w:r>
+        <w:t xml:space="preserve"> requirements re-write, domain model, use case diagram and spec</w:t>
+      </w:r>
+      <w:r>
+        <w:t>, work packages)</w:t>
+      </w:r>
+    </w:p>
+    <w:p>
+      <w:pPr>
+        <w:pStyle w:val="ListParagraph"/>
+        <w:numPr>
+          <w:ilvl w:val="0"/>
+          <w:numId w:val="52"/>
+        </w:numPr>
+      </w:pPr>
+      <w:r>
+        <w:t>Report – started Design/Implementation (system architecture).</w:t>
+      </w:r>
+    </w:p>
+    <w:p>
+      <w:pPr>
+        <w:pStyle w:val="Heading1"/>
+      </w:pPr>
+      <w:r>
+        <w:t xml:space="preserve">Tasks </w:t>
+      </w:r>
+    </w:p>
+    <w:p>
+      <w:pPr>
+        <w:pStyle w:val="Heading2"/>
+      </w:pPr>
+      <w:r>
+        <w:t>Testing / Bug-fixing</w:t>
+      </w:r>
+    </w:p>
+    <w:p>
+      <w:pPr>
+        <w:pStyle w:val="ListParagraph"/>
+        <w:numPr>
+          <w:ilvl w:val="0"/>
+          <w:numId w:val="47"/>
+        </w:numPr>
+      </w:pPr>
+      <w:r>
+        <w:t xml:space="preserve">Research unit testing in </w:t>
+      </w:r>
+      <w:proofErr w:type="spellStart"/>
+      <w:r>
+        <w:t>javascript</w:t>
+      </w:r>
+      <w:proofErr w:type="spellEnd"/>
+      <w:r>
+        <w:t xml:space="preserve"> (q-unit</w:t>
+      </w:r>
+      <w:r>
+        <w:t>?) and Gadgeteer (see bookmark)</w:t>
+      </w:r>
+    </w:p>
+    <w:p>
+      <w:pPr>
+        <w:pStyle w:val="ListParagraph"/>
+        <w:numPr>
+          <w:ilvl w:val="0"/>
+          <w:numId w:val="47"/>
+        </w:numPr>
+      </w:pPr>
+      <w:r>
+        <w:t>Research testing of a data-driven RESTful API</w:t>
+      </w:r>
+    </w:p>
+    <w:p>
+      <w:pPr>
+        <w:pStyle w:val="ListParagraph"/>
+        <w:numPr>
+          <w:ilvl w:val="0"/>
+          <w:numId w:val="47"/>
+        </w:numPr>
+      </w:pPr>
+      <w:r>
+        <w:t>Main graph has no dates</w:t>
+      </w:r>
+      <w:r>
+        <w:t>.</w:t>
+      </w:r>
+    </w:p>
+    <w:p>
+      <w:pPr>
+        <w:pStyle w:val="Heading2"/>
+      </w:pPr>
+      <w:r>
+        <w:t>Refactoring</w:t>
+      </w:r>
+    </w:p>
+    <w:p>
+      <w:pPr>
+        <w:pStyle w:val="ListParagraph"/>
+        <w:numPr>
+          <w:ilvl w:val="0"/>
+          <w:numId w:val="4"/>
+        </w:numPr>
+      </w:pPr>
+      <w:r>
+        <w:t>Implement RESTful API properly (using proper design constraints – see wiki)</w:t>
+      </w:r>
+    </w:p>
+    <w:p>
+      <w:pPr>
+        <w:pStyle w:val="ListParagraph"/>
+        <w:numPr>
+          <w:ilvl w:val="0"/>
+          <w:numId w:val="4"/>
+        </w:numPr>
+      </w:pPr>
+      <w:r>
+        <w:t xml:space="preserve">Move arbitrary security strings to a </w:t>
+      </w:r>
+      <w:proofErr w:type="spellStart"/>
+      <w:r>
+        <w:t>config</w:t>
+      </w:r>
+      <w:proofErr w:type="spellEnd"/>
+      <w:r>
+        <w:t xml:space="preserve"> JSON file</w:t>
+      </w:r>
+    </w:p>
+    <w:p>
+      <w:pPr>
+        <w:pStyle w:val="ListParagraph"/>
+        <w:numPr>
+          <w:ilvl w:val="0"/>
+          <w:numId w:val="4"/>
+        </w:numPr>
+      </w:pPr>
+      <w:r>
+        <w:t>Split GUI Model into multiple (alarms, sensors etc.) under Model folder</w:t>
+      </w:r>
+    </w:p>
+    <w:p>
+      <w:pPr>
+        <w:pStyle w:val="ListParagraph"/>
+        <w:numPr>
+          <w:ilvl w:val="0"/>
+          <w:numId w:val="4"/>
+        </w:numPr>
+      </w:pPr>
+      <w:r>
+        <w:t>GUI ‘View’ -&gt; ‘View-Controller’ package and split into files</w:t>
+      </w:r>
+    </w:p>
+    <w:p>
+      <w:pPr>
+        <w:pStyle w:val="ListParagraph"/>
+        <w:numPr>
+          <w:ilvl w:val="0"/>
+          <w:numId w:val="4"/>
+        </w:numPr>
+      </w:pPr>
+      <w:r>
+        <w:t>GUI ‘Controller’ -&gt; ‘Updater’</w:t>
+      </w:r>
+    </w:p>
+    <w:p>
+      <w:pPr>
+        <w:pStyle w:val="ListParagraph"/>
+        <w:numPr>
+          <w:ilvl w:val="0"/>
+          <w:numId w:val="4"/>
+        </w:numPr>
+      </w:pPr>
+      <w:r>
+        <w:t>Split node root-folder into model and controller.</w:t>
+      </w:r>
+    </w:p>
+    <w:p>
+      <w:pPr>
+        <w:pStyle w:val="Heading2"/>
+      </w:pPr>
+      <w:r>
+        <w:t xml:space="preserve">Final </w:t>
+      </w:r>
+      <w:r>
+        <w:t>Implementation (decreasing priority)</w:t>
+      </w:r>
+    </w:p>
+    <w:p>
+      <w:pPr>
+        <w:pStyle w:val="ListParagraph"/>
+        <w:numPr>
+          <w:ilvl w:val="0"/>
+          <w:numId w:val="4"/>
+        </w:numPr>
+      </w:pPr>
+      <w:r>
+        <w:t>Configurable API endpoint</w:t>
+      </w:r>
+      <w:r>
+        <w:t xml:space="preserve"> in the Gadgeteer</w:t>
+      </w:r>
       <w:bookmarkStart w:id="0" w:name="_GoBack"/>
       <w:bookmarkEnd w:id="0"/>
+      <w:r>
+        <w:t xml:space="preserve"> config.xml</w:t>
+      </w:r>
+    </w:p>
+    <w:p>
+      <w:pPr>
+        <w:pStyle w:val="ListParagraph"/>
+        <w:numPr>
+          <w:ilvl w:val="0"/>
+          <w:numId w:val="4"/>
+        </w:numPr>
+      </w:pPr>
+      <w:r>
+        <w:lastRenderedPageBreak/>
+        <w:t xml:space="preserve">Change buffering implementation so </w:t>
+      </w:r>
+      <w:r>
+        <w:t xml:space="preserve">chunks are sent no more than once per interval to prevent overloading the </w:t>
+      </w:r>
+      <w:proofErr w:type="spellStart"/>
+      <w:r>
+        <w:t>wifi</w:t>
+      </w:r>
+      <w:proofErr w:type="spellEnd"/>
+      <w:r>
+        <w:t xml:space="preserve"> and avoid server issues keeping track of how many times data has been sent; doing this will require wiping part of the file, though (tricky)</w:t>
+      </w:r>
+      <w:r>
+        <w:t>.</w:t>
+      </w:r>
+    </w:p>
+    <w:p>
+      <w:pPr>
+        <w:pStyle w:val="Heading2"/>
+      </w:pPr>
+      <w:r>
+        <w:t>Production</w:t>
+      </w:r>
+    </w:p>
+    <w:p>
+      <w:pPr>
+        <w:pStyle w:val="ListParagraph"/>
+        <w:numPr>
+          <w:ilvl w:val="0"/>
+          <w:numId w:val="47"/>
+        </w:numPr>
+      </w:pPr>
+      <w:r>
+        <w:t xml:space="preserve">Combine and minify </w:t>
+      </w:r>
+      <w:proofErr w:type="spellStart"/>
+      <w:r>
+        <w:t>js</w:t>
+      </w:r>
+      <w:proofErr w:type="spellEnd"/>
+      <w:r>
+        <w:t xml:space="preserve"> and </w:t>
+      </w:r>
+      <w:proofErr w:type="spellStart"/>
+      <w:r>
+        <w:t>css</w:t>
+      </w:r>
+      <w:proofErr w:type="spellEnd"/>
+      <w:r>
+        <w:t xml:space="preserve"> to reduce HTTP requests.</w:t>
+      </w:r>
+    </w:p>
+    <w:p>
+      <w:pPr>
+        <w:pStyle w:val="ListParagraph"/>
+        <w:numPr>
+          <w:ilvl w:val="0"/>
+          <w:numId w:val="47"/>
+        </w:numPr>
+      </w:pPr>
+      <w:r>
+        <w:t>Trawl source code for references (copied code / imported libraries) and make sure they are referenced in the report.</w:t>
+      </w:r>
     </w:p>
     <w:p>
       <w:pPr>
         <w:pStyle w:val="Heading1"/>
       </w:pPr>
       <w:r>
-        <w:t xml:space="preserve">Tasks </w:t>
-      </w:r>
-    </w:p>
-    <w:p>
-      <w:pPr>
-        <w:pStyle w:val="Heading2"/>
-      </w:pPr>
-      <w:r>
-        <w:t>Implementation (decreasing priority)</w:t>
-      </w:r>
-    </w:p>
-    <w:p>
-      <w:pPr>
-        <w:pStyle w:val="ListParagraph"/>
-        <w:numPr>
-          <w:ilvl w:val="0"/>
-          <w:numId w:val="4"/>
+        <w:t>Long-term plan</w:t>
+      </w:r>
+    </w:p>
+    <w:p>
+      <w:pPr>
+        <w:ind w:left="360"/>
+      </w:pPr>
+      <w:r>
+        <w:t>Five weeks remain. Rough allocation of time is to be as follows</w:t>
+      </w:r>
+      <w:r>
+        <w:tab/>
+      </w:r>
+    </w:p>
+    <w:p>
+      <w:pPr>
+        <w:pStyle w:val="ListParagraph"/>
+        <w:numPr>
+          <w:ilvl w:val="0"/>
+          <w:numId w:val="42"/>
         </w:numPr>
         <w:rPr>
           <w:strike/>
@@ -3951,257 +4452,100 @@
       </w:pPr>
       <w:r>
         <w:rPr>
+          <w:b/>
           <w:strike/>
         </w:rPr>
-        <w:t>Wire alarms to email (</w:t>
-      </w:r>
-      <w:proofErr w:type="spellStart"/>
+        <w:t>Implementation</w:t>
+      </w:r>
       <w:r>
         <w:rPr>
           <w:strike/>
         </w:rPr>
-        <w:t>cron</w:t>
-      </w:r>
-      <w:proofErr w:type="spellEnd"/>
+        <w:t xml:space="preserve"> – fulfilling </w:t>
+      </w:r>
+      <w:proofErr w:type="spellStart"/>
       <w:r>
         <w:rPr>
           <w:strike/>
         </w:rPr>
-        <w:t xml:space="preserve"> on node?)</w:t>
-      </w:r>
-    </w:p>
-    <w:p>
-      <w:pPr>
-        <w:pStyle w:val="ListParagraph"/>
-        <w:numPr>
-          <w:ilvl w:val="0"/>
-          <w:numId w:val="4"/>
-        </w:numPr>
+        <w:t>beek</w:t>
+      </w:r>
+      <w:proofErr w:type="spellEnd"/>
+      <w:r>
         <w:rPr>
           <w:strike/>
         </w:rPr>
-      </w:pPr>
+        <w:t xml:space="preserve"> GUI requirements, finishing API, making GUI responsive to sensors in the db</w:t>
+      </w:r>
+    </w:p>
+    <w:p>
+      <w:pPr>
+        <w:pStyle w:val="ListParagraph"/>
+        <w:numPr>
+          <w:ilvl w:val="0"/>
+          <w:numId w:val="42"/>
+        </w:numPr>
+      </w:pPr>
+      <w:r>
+        <w:rPr>
+          <w:b/>
+          <w:strike/>
+        </w:rPr>
+        <w:t xml:space="preserve">Implementation </w:t>
+      </w:r>
       <w:r>
         <w:rPr>
           <w:strike/>
         </w:rPr>
-        <w:t>Remove custom logic to temp-diff and just add it as a separate channel</w:t>
-      </w:r>
-    </w:p>
-    <w:p>
-      <w:pPr>
-        <w:pStyle w:val="ListParagraph"/>
-        <w:numPr>
-          <w:ilvl w:val="0"/>
-          <w:numId w:val="4"/>
-        </w:numPr>
-      </w:pPr>
-      <w:r>
-        <w:t xml:space="preserve">Make alarms GUI-addable to showcase flexibility due to </w:t>
-      </w:r>
-      <w:proofErr w:type="spellStart"/>
-      <w:r>
-        <w:t>settings.json</w:t>
-      </w:r>
-      <w:proofErr w:type="spellEnd"/>
-    </w:p>
-    <w:p>
-      <w:pPr>
-        <w:pStyle w:val="ListParagraph"/>
-        <w:numPr>
-          <w:ilvl w:val="0"/>
-          <w:numId w:val="4"/>
-        </w:numPr>
-      </w:pPr>
-      <w:r>
-        <w:t>Tables and exporting</w:t>
-      </w:r>
-    </w:p>
-    <w:p>
-      <w:pPr>
-        <w:pStyle w:val="ListParagraph"/>
-        <w:numPr>
-          <w:ilvl w:val="0"/>
-          <w:numId w:val="4"/>
-        </w:numPr>
-      </w:pPr>
-      <w:r>
-        <w:t>Implement arbitrary historical range queries for API</w:t>
-      </w:r>
-    </w:p>
-    <w:p>
-      <w:pPr>
-        <w:pStyle w:val="ListParagraph"/>
-        <w:numPr>
-          <w:ilvl w:val="0"/>
-          <w:numId w:val="4"/>
-        </w:numPr>
-      </w:pPr>
-      <w:proofErr w:type="spellStart"/>
-      <w:r>
-        <w:t>Fulfill</w:t>
-      </w:r>
-      <w:proofErr w:type="spellEnd"/>
-      <w:r>
-        <w:t xml:space="preserve"> RA04 (recent alarm breaches)</w:t>
-      </w:r>
-      <w:r>
-        <w:t xml:space="preserve"> OR DELETE</w:t>
-      </w:r>
-    </w:p>
-    <w:p>
-      <w:pPr>
-        <w:pStyle w:val="ListParagraph"/>
-        <w:numPr>
-          <w:ilvl w:val="0"/>
-          <w:numId w:val="4"/>
-        </w:numPr>
-      </w:pPr>
-      <w:r>
-        <w:t>Image saving and carousel</w:t>
-      </w:r>
-    </w:p>
-    <w:p>
-      <w:pPr>
-        <w:pStyle w:val="ListParagraph"/>
-        <w:numPr>
-          <w:ilvl w:val="0"/>
-          <w:numId w:val="4"/>
-        </w:numPr>
-      </w:pPr>
-      <w:r>
-        <w:t xml:space="preserve">Change buffering implementation so </w:t>
-      </w:r>
-      <w:r>
-        <w:t xml:space="preserve">chunks are sent no more than once per interval to prevent overloading the </w:t>
-      </w:r>
-      <w:proofErr w:type="spellStart"/>
-      <w:r>
-        <w:t>wifi</w:t>
-      </w:r>
-      <w:proofErr w:type="spellEnd"/>
-      <w:r>
-        <w:t xml:space="preserve"> and avoid server issues keeping track of how many times data has been sent; doing this will require wiping part of the file, though (tricky).</w:t>
-      </w:r>
-    </w:p>
-    <w:p>
-      <w:pPr>
-        <w:pStyle w:val="Heading2"/>
-      </w:pPr>
-      <w:r>
-        <w:t>Testing / Bug-fixing</w:t>
-      </w:r>
-    </w:p>
-    <w:p>
-      <w:pPr>
-        <w:pStyle w:val="ListParagraph"/>
-        <w:numPr>
-          <w:ilvl w:val="0"/>
-          <w:numId w:val="47"/>
-        </w:numPr>
-      </w:pPr>
-      <w:r>
-        <w:t>HTML id for alarms is not precise enough (prevents multiple alarms for same sensor and sensor type)</w:t>
-      </w:r>
-    </w:p>
-    <w:p>
-      <w:pPr>
-        <w:pStyle w:val="Heading2"/>
-      </w:pPr>
-      <w:r>
-        <w:t>Refactoring</w:t>
-      </w:r>
-    </w:p>
-    <w:p>
-      <w:pPr>
-        <w:pStyle w:val="ListParagraph"/>
-        <w:numPr>
-          <w:ilvl w:val="0"/>
-          <w:numId w:val="4"/>
-        </w:numPr>
-      </w:pPr>
-      <w:r>
-        <w:t>Implement RESTful API properly (using proper design constrain</w:t>
-      </w:r>
-      <w:r>
-        <w:t>t</w:t>
-      </w:r>
-      <w:r>
-        <w:t>s – see wiki)</w:t>
-      </w:r>
-    </w:p>
-    <w:p>
-      <w:pPr>
-        <w:pStyle w:val="ListParagraph"/>
-        <w:numPr>
-          <w:ilvl w:val="0"/>
-          <w:numId w:val="4"/>
-        </w:numPr>
-      </w:pPr>
-      <w:r>
-        <w:t>M</w:t>
-      </w:r>
-      <w:r>
-        <w:t>ove arbitrary</w:t>
-      </w:r>
-      <w:r>
-        <w:t xml:space="preserve"> security</w:t>
-      </w:r>
-      <w:r>
-        <w:t xml:space="preserve"> strings to</w:t>
-      </w:r>
-      <w:r>
-        <w:t xml:space="preserve"> a </w:t>
-      </w:r>
-      <w:proofErr w:type="spellStart"/>
-      <w:r>
-        <w:t>config</w:t>
-      </w:r>
-      <w:proofErr w:type="spellEnd"/>
-      <w:r>
-        <w:t xml:space="preserve"> JSON file</w:t>
-      </w:r>
-    </w:p>
-    <w:p>
-      <w:pPr>
-        <w:pStyle w:val="Heading1"/>
-      </w:pPr>
-      <w:r>
-        <w:t>Long-term plan</w:t>
-      </w:r>
-    </w:p>
-    <w:p>
-      <w:pPr>
-        <w:ind w:left="360"/>
-      </w:pPr>
-      <w:r>
-        <w:t>Five weeks remain. Rough allocation of time is to be as follows</w:t>
-      </w:r>
-    </w:p>
-    <w:p>
-      <w:pPr>
-        <w:pStyle w:val="ListParagraph"/>
-        <w:numPr>
-          <w:ilvl w:val="0"/>
-          <w:numId w:val="42"/>
-        </w:numPr>
-      </w:pPr>
+        <w:t>finish-up,</w:t>
+      </w:r>
+      <w:r>
+        <w:t xml:space="preserve"> </w:t>
+      </w:r>
       <w:r>
         <w:rPr>
           <w:b/>
         </w:rPr>
-        <w:t>Implementation</w:t>
-      </w:r>
-      <w:r>
-        <w:t xml:space="preserve"> – fulfilling </w:t>
-      </w:r>
-      <w:proofErr w:type="spellStart"/>
-      <w:r>
-        <w:t>beek</w:t>
-      </w:r>
-      <w:proofErr w:type="spellEnd"/>
-      <w:r>
-        <w:t xml:space="preserve"> GUI requirements, finishing API, making GUI responsive to sensors in the db</w:t>
+        <w:t>Write</w:t>
+      </w:r>
+      <w:r>
+        <w:t>-up of</w:t>
+      </w:r>
+      <w:r>
+        <w:t xml:space="preserve"> Requirements and</w:t>
+      </w:r>
+      <w:r>
+        <w:t xml:space="preserve"> Implementation</w:t>
+      </w:r>
+    </w:p>
+    <w:p>
+      <w:pPr>
+        <w:pStyle w:val="ListParagraph"/>
+        <w:numPr>
+          <w:ilvl w:val="0"/>
+          <w:numId w:val="42"/>
+        </w:numPr>
+      </w:pPr>
+      <w:r>
+        <w:t xml:space="preserve">Code </w:t>
+      </w:r>
+      <w:r>
+        <w:rPr>
+          <w:b/>
+        </w:rPr>
+        <w:t>refactoring</w:t>
+      </w:r>
+      <w:r>
+        <w:t xml:space="preserve"> into good design then </w:t>
+      </w:r>
+      <w:r>
+        <w:rPr>
+          <w:b/>
+        </w:rPr>
+        <w:t>Write</w:t>
+      </w:r>
+      <w:r>
+        <w:t xml:space="preserve"> that up and remaining Imp</w:t>
       </w:r>
     </w:p>
     <w:p>
@@ -4219,39 +4563,21 @@
         <w:t>Testing</w:t>
       </w:r>
       <w:r>
-        <w:t xml:space="preserve"> and spill-over from intense first week</w:t>
-      </w:r>
-    </w:p>
-    <w:p>
-      <w:pPr>
-        <w:pStyle w:val="ListParagraph"/>
-        <w:numPr>
-          <w:ilvl w:val="0"/>
-          <w:numId w:val="42"/>
-        </w:numPr>
-      </w:pPr>
-      <w:r>
-        <w:t xml:space="preserve">Code </w:t>
+        <w:t xml:space="preserve"> and its write-up, bug-fixing,</w:t>
+      </w:r>
+      <w:r>
+        <w:t xml:space="preserve"> system </w:t>
       </w:r>
       <w:r>
         <w:rPr>
           <w:b/>
         </w:rPr>
-        <w:t>refactoring</w:t>
-      </w:r>
-      <w:r>
-        <w:t xml:space="preserve"> and commenting; system </w:t>
-      </w:r>
-      <w:r>
         <w:t>documentation</w:t>
       </w:r>
       <w:r>
         <w:t>/</w:t>
       </w:r>
       <w:r>
-        <w:rPr>
-          <w:b/>
-        </w:rPr>
         <w:t>manuals</w:t>
       </w:r>
     </w:p>
@@ -4270,39 +4596,30 @@
         <w:t>Write</w:t>
       </w:r>
       <w:r>
-        <w:t>-up</w:t>
-      </w:r>
-      <w:r>
-        <w:t xml:space="preserve"> of main report</w:t>
-      </w:r>
-    </w:p>
-    <w:p>
-      <w:pPr>
-        <w:pStyle w:val="ListParagraph"/>
-        <w:numPr>
-          <w:ilvl w:val="0"/>
-          <w:numId w:val="42"/>
-        </w:numPr>
-      </w:pPr>
-      <w:r>
-        <w:rPr>
-          <w:b/>
-        </w:rPr>
-        <w:t>Write</w:t>
-      </w:r>
-      <w:r>
-        <w:t xml:space="preserve">-up of appendices; proofing and </w:t>
+        <w:t>-up of conclusion, evaluation, abstract, appendices,</w:t>
+      </w:r>
+      <w:r>
+        <w:t xml:space="preserve"> proofing and </w:t>
       </w:r>
       <w:r>
         <w:t>editing</w:t>
       </w:r>
+      <w:r>
+        <w:t>, code commenting and clean-up</w:t>
+      </w:r>
     </w:p>
     <w:p>
       <w:pPr>
         <w:ind w:firstLine="360"/>
       </w:pPr>
       <w:r>
-        <w:t>Final day (Mon-3-Sep) is for printing and binding.</w:t>
+        <w:t xml:space="preserve">Final day (Mon-3-Sep) is </w:t>
+      </w:r>
+      <w:r>
+        <w:t xml:space="preserve">reserved </w:t>
+      </w:r>
+      <w:r>
+        <w:t>for printing and binding.</w:t>
       </w:r>
     </w:p>
     <w:p>
@@ -4310,36 +4627,6 @@
         <w:pStyle w:val="Heading1"/>
       </w:pPr>
       <w:r>
-        <w:t xml:space="preserve">Issues to raise at </w:t>
-      </w:r>
-      <w:r>
-        <w:t>next Supervisor</w:t>
-      </w:r>
-      <w:r>
-        <w:t xml:space="preserve"> meeting</w:t>
-      </w:r>
-    </w:p>
-    <w:p>
-      <w:pPr>
-        <w:pStyle w:val="ListParagraph"/>
-        <w:numPr>
-          <w:ilvl w:val="0"/>
-          <w:numId w:val="6"/>
-        </w:numPr>
-      </w:pPr>
-      <w:r>
-        <w:t>Microphone possibilities</w:t>
-      </w:r>
-      <w:r>
-        <w:t xml:space="preserve"> – tricky analysis?</w:t>
-      </w:r>
-    </w:p>
-    <w:p>
-      <w:pPr>
-        <w:pStyle w:val="Heading1"/>
-      </w:pPr>
-      <w:r>
-        <w:lastRenderedPageBreak/>
         <w:t xml:space="preserve">  </w:t>
       </w:r>
       <w:r>
@@ -4620,6 +4907,7 @@
         </w:numPr>
       </w:pPr>
       <w:r>
+        <w:lastRenderedPageBreak/>
         <w:t>Hardware arrived so set up device V1 - temp x2, acceleration, humidity, light, camera</w:t>
       </w:r>
     </w:p>
@@ -4920,7 +5208,6 @@
         </w:numPr>
       </w:pPr>
       <w:r>
-        <w:lastRenderedPageBreak/>
         <w:t xml:space="preserve">Refactoring – classes for </w:t>
       </w:r>
       <w:r>
@@ -5206,6 +5493,7 @@
         <w:pStyle w:val="Heading2"/>
       </w:pPr>
       <w:r>
+        <w:lastRenderedPageBreak/>
         <w:t xml:space="preserve">Week 5 (Mon-8 to Fri-12 </w:t>
       </w:r>
       <w:r>
@@ -5510,7 +5798,6 @@
         </w:numPr>
       </w:pPr>
       <w:r>
-        <w:lastRenderedPageBreak/>
         <w:t>Wrote Gadgeteer simulator - command line tool that auto-POSTs random data to the server, meaning no need for building custom sensors (just spoof them in this simulator)</w:t>
       </w:r>
     </w:p>
@@ -5733,7 +6020,204 @@
         <w:pStyle w:val="Heading2"/>
       </w:pPr>
       <w:r>
+        <w:lastRenderedPageBreak/>
         <w:t>Week 8 (Mon-29-Jul to Fri-2-Aug)</w:t>
+      </w:r>
+    </w:p>
+    <w:p>
+      <w:pPr>
+        <w:pStyle w:val="ListParagraph"/>
+        <w:numPr>
+          <w:ilvl w:val="0"/>
+          <w:numId w:val="41"/>
+        </w:numPr>
+      </w:pPr>
+      <w:r>
+        <w:t>API</w:t>
+      </w:r>
+    </w:p>
+    <w:p>
+      <w:pPr>
+        <w:pStyle w:val="ListParagraph"/>
+        <w:numPr>
+          <w:ilvl w:val="1"/>
+          <w:numId w:val="41"/>
+        </w:numPr>
+      </w:pPr>
+      <w:r>
+        <w:t>Settings can be retrieved, and modified by PUT requests</w:t>
+      </w:r>
+    </w:p>
+    <w:p>
+      <w:pPr>
+        <w:pStyle w:val="ListParagraph"/>
+        <w:numPr>
+          <w:ilvl w:val="1"/>
+          <w:numId w:val="41"/>
+        </w:numPr>
+      </w:pPr>
+      <w:r>
+        <w:t>Implemented security header-checking for POST/PUT,</w:t>
+      </w:r>
+    </w:p>
+    <w:p>
+      <w:pPr>
+        <w:pStyle w:val="ListParagraph"/>
+        <w:numPr>
+          <w:ilvl w:val="1"/>
+          <w:numId w:val="41"/>
+        </w:numPr>
+      </w:pPr>
+      <w:r>
+        <w:t>Documented API for users</w:t>
+      </w:r>
+    </w:p>
+    <w:p>
+      <w:pPr>
+        <w:pStyle w:val="ListParagraph"/>
+        <w:numPr>
+          <w:ilvl w:val="1"/>
+          <w:numId w:val="41"/>
+        </w:numPr>
+      </w:pPr>
+      <w:r>
+        <w:t>Revamped to be sensor-independent/flexible (schema-less db); server does not care at all what data is thrown at it, now only the GUI handles what sensors to use; tested and debugged addition of new sensor successfully.</w:t>
+      </w:r>
+    </w:p>
+    <w:p>
+      <w:pPr>
+        <w:pStyle w:val="ListParagraph"/>
+        <w:numPr>
+          <w:ilvl w:val="0"/>
+          <w:numId w:val="41"/>
+        </w:numPr>
+      </w:pPr>
+      <w:r>
+        <w:t>GUI</w:t>
+      </w:r>
+    </w:p>
+    <w:p>
+      <w:pPr>
+        <w:pStyle w:val="ListParagraph"/>
+        <w:numPr>
+          <w:ilvl w:val="1"/>
+          <w:numId w:val="41"/>
+        </w:numPr>
+      </w:pPr>
+      <w:r>
+        <w:t xml:space="preserve">Large parts are now loaded dynamically from </w:t>
+      </w:r>
+      <w:proofErr w:type="spellStart"/>
+      <w:r>
+        <w:t>settings.json</w:t>
+      </w:r>
+      <w:proofErr w:type="spellEnd"/>
+      <w:r>
+        <w:t xml:space="preserve"> retrieved over API – alarms, sensors, </w:t>
+      </w:r>
+      <w:proofErr w:type="spellStart"/>
+      <w:r>
+        <w:t>wxLocation</w:t>
+      </w:r>
+      <w:proofErr w:type="spellEnd"/>
+      <w:r>
+        <w:t>, graphs etc.</w:t>
+      </w:r>
+    </w:p>
+    <w:p>
+      <w:pPr>
+        <w:pStyle w:val="ListParagraph"/>
+        <w:numPr>
+          <w:ilvl w:val="1"/>
+          <w:numId w:val="41"/>
+        </w:numPr>
+      </w:pPr>
+      <w:r>
+        <w:t>Some settings (e.g. alarms) have been made GUI-modifiable</w:t>
+      </w:r>
+      <w:r>
+        <w:t xml:space="preserve"> for user-friendly access</w:t>
+      </w:r>
+    </w:p>
+    <w:p>
+      <w:pPr>
+        <w:pStyle w:val="ListParagraph"/>
+        <w:numPr>
+          <w:ilvl w:val="1"/>
+          <w:numId w:val="41"/>
+        </w:numPr>
+      </w:pPr>
+      <w:r>
+        <w:t>Made the dashboards graphs auto-resizable</w:t>
+      </w:r>
+    </w:p>
+    <w:p>
+      <w:pPr>
+        <w:pStyle w:val="ListParagraph"/>
+        <w:numPr>
+          <w:ilvl w:val="1"/>
+          <w:numId w:val="41"/>
+        </w:numPr>
+      </w:pPr>
+      <w:r>
+        <w:t>Recent data now only loaded along with other historic data, instead appending to local memory</w:t>
+      </w:r>
+      <w:r>
+        <w:t>,</w:t>
+      </w:r>
+      <w:r>
+        <w:t xml:space="preserve"> giving much performance boost</w:t>
+      </w:r>
+    </w:p>
+    <w:p>
+      <w:pPr>
+        <w:pStyle w:val="ListParagraph"/>
+        <w:numPr>
+          <w:ilvl w:val="1"/>
+          <w:numId w:val="41"/>
+        </w:numPr>
+      </w:pPr>
+      <w:r>
+        <w:t>Improved documentation and ‘about’ section.</w:t>
+      </w:r>
+    </w:p>
+    <w:p>
+      <w:pPr>
+        <w:pStyle w:val="ListParagraph"/>
+        <w:numPr>
+          <w:ilvl w:val="0"/>
+          <w:numId w:val="41"/>
+        </w:numPr>
+      </w:pPr>
+      <w:r>
+        <w:t>Asked and received useful feedback from three beekeepers with validation and comments on which sections are most important</w:t>
+      </w:r>
+    </w:p>
+    <w:p>
+      <w:pPr>
+        <w:pStyle w:val="ListParagraph"/>
+        <w:numPr>
+          <w:ilvl w:val="0"/>
+          <w:numId w:val="41"/>
+        </w:numPr>
+      </w:pPr>
+      <w:r>
+        <w:t>Alarms monitored automatically on server, each time current data is PUT,  with emails sent in response to breaches</w:t>
+      </w:r>
+    </w:p>
+    <w:p>
+      <w:pPr>
+        <w:pStyle w:val="ListParagraph"/>
+        <w:numPr>
+          <w:ilvl w:val="0"/>
+          <w:numId w:val="41"/>
+        </w:numPr>
+      </w:pPr>
+      <w:r>
+        <w:t>Updated blog</w:t>
+      </w:r>
+      <w:r>
+        <w:t>.</w:t>
       </w:r>
     </w:p>
     <w:p>
@@ -5894,11 +6378,8 @@
         <w:br/>
       </w:r>
       <w:r>
-        <w:t xml:space="preserve">Bear in mind that the application will be customisable by the beekeeper (in terms of adding new </w:t>
-      </w:r>
-      <w:r>
         <w:lastRenderedPageBreak/>
-        <w:t>sensors etc.); the prototype shown just demonstrates the visual aspects.</w:t>
+        <w:t>Bear in mind that the application will be customisable by the beekeeper (in terms of adding new sensors etc.); the prototype shown just demonstrates the visual aspects.</w:t>
       </w:r>
       <w:r>
         <w:br/>
@@ -5928,6 +6409,7 @@
         <w:t>Many thanks for your time.</w:t>
       </w:r>
     </w:p>
+    <w:p/>
     <w:sectPr>
       <w:footerReference w:type="default" r:id="rId23"/>
       <w:pgSz w:w="12240" w:h="15840"/>
@@ -5998,7 +6480,7 @@
           <w:rPr>
             <w:noProof/>
           </w:rPr>
-          <w:t>12</w:t>
+          <w:t>10</w:t>
         </w:r>
         <w:r>
           <w:rPr>
@@ -6066,6 +6548,119 @@
     </w:lvl>
   </w:abstractNum>
   <w:abstractNum w:abstractNumId="1">
+    <w:nsid w:val="070D1B2F"/>
+    <w:multiLevelType w:val="hybridMultilevel"/>
+    <w:tmpl w:val="00BC65B0"/>
+    <w:lvl w:ilvl="0" w:tplc="08090001">
+      <w:start w:val="1"/>
+      <w:numFmt w:val="bullet"/>
+      <w:lvlText w:val=""/>
+      <w:lvlJc w:val="left"/>
+      <w:pPr>
+        <w:ind w:left="720" w:hanging="360"/>
+      </w:pPr>
+      <w:rPr>
+        <w:rFonts w:ascii="Symbol" w:hAnsi="Symbol" w:hint="default"/>
+      </w:rPr>
+    </w:lvl>
+    <w:lvl w:ilvl="1" w:tplc="08090003" w:tentative="1">
+      <w:start w:val="1"/>
+      <w:numFmt w:val="bullet"/>
+      <w:lvlText w:val="o"/>
+      <w:lvlJc w:val="left"/>
+      <w:pPr>
+        <w:ind w:left="1440" w:hanging="360"/>
+      </w:pPr>
+      <w:rPr>
+        <w:rFonts w:ascii="Courier New" w:hAnsi="Courier New" w:cs="Courier New" w:hint="default"/>
+      </w:rPr>
+    </w:lvl>
+    <w:lvl w:ilvl="2" w:tplc="08090005" w:tentative="1">
+      <w:start w:val="1"/>
+      <w:numFmt w:val="bullet"/>
+      <w:lvlText w:val=""/>
+      <w:lvlJc w:val="left"/>
+      <w:pPr>
+        <w:ind w:left="2160" w:hanging="360"/>
+      </w:pPr>
+      <w:rPr>
+        <w:rFonts w:ascii="Wingdings" w:hAnsi="Wingdings" w:hint="default"/>
+      </w:rPr>
+    </w:lvl>
+    <w:lvl w:ilvl="3" w:tplc="08090001" w:tentative="1">
+      <w:start w:val="1"/>
+      <w:numFmt w:val="bullet"/>
+      <w:lvlText w:val=""/>
+      <w:lvlJc w:val="left"/>
+      <w:pPr>
+        <w:ind w:left="2880" w:hanging="360"/>
+      </w:pPr>
+      <w:rPr>
+        <w:rFonts w:ascii="Symbol" w:hAnsi="Symbol" w:hint="default"/>
+      </w:rPr>
+    </w:lvl>
+    <w:lvl w:ilvl="4" w:tplc="08090003" w:tentative="1">
+      <w:start w:val="1"/>
+      <w:numFmt w:val="bullet"/>
+      <w:lvlText w:val="o"/>
+      <w:lvlJc w:val="left"/>
+      <w:pPr>
+        <w:ind w:left="3600" w:hanging="360"/>
+      </w:pPr>
+      <w:rPr>
+        <w:rFonts w:ascii="Courier New" w:hAnsi="Courier New" w:cs="Courier New" w:hint="default"/>
+      </w:rPr>
+    </w:lvl>
+    <w:lvl w:ilvl="5" w:tplc="08090005" w:tentative="1">
+      <w:start w:val="1"/>
+      <w:numFmt w:val="bullet"/>
+      <w:lvlText w:val=""/>
+      <w:lvlJc w:val="left"/>
+      <w:pPr>
+        <w:ind w:left="4320" w:hanging="360"/>
+      </w:pPr>
+      <w:rPr>
+        <w:rFonts w:ascii="Wingdings" w:hAnsi="Wingdings" w:hint="default"/>
+      </w:rPr>
+    </w:lvl>
+    <w:lvl w:ilvl="6" w:tplc="08090001" w:tentative="1">
+      <w:start w:val="1"/>
+      <w:numFmt w:val="bullet"/>
+      <w:lvlText w:val=""/>
+      <w:lvlJc w:val="left"/>
+      <w:pPr>
+        <w:ind w:left="5040" w:hanging="360"/>
+      </w:pPr>
+      <w:rPr>
+        <w:rFonts w:ascii="Symbol" w:hAnsi="Symbol" w:hint="default"/>
+      </w:rPr>
+    </w:lvl>
+    <w:lvl w:ilvl="7" w:tplc="08090003" w:tentative="1">
+      <w:start w:val="1"/>
+      <w:numFmt w:val="bullet"/>
+      <w:lvlText w:val="o"/>
+      <w:lvlJc w:val="left"/>
+      <w:pPr>
+        <w:ind w:left="5760" w:hanging="360"/>
+      </w:pPr>
+      <w:rPr>
+        <w:rFonts w:ascii="Courier New" w:hAnsi="Courier New" w:cs="Courier New" w:hint="default"/>
+      </w:rPr>
+    </w:lvl>
+    <w:lvl w:ilvl="8" w:tplc="08090005" w:tentative="1">
+      <w:start w:val="1"/>
+      <w:numFmt w:val="bullet"/>
+      <w:lvlText w:val=""/>
+      <w:lvlJc w:val="left"/>
+      <w:pPr>
+        <w:ind w:left="6480" w:hanging="360"/>
+      </w:pPr>
+      <w:rPr>
+        <w:rFonts w:ascii="Wingdings" w:hAnsi="Wingdings" w:hint="default"/>
+      </w:rPr>
+    </w:lvl>
+  </w:abstractNum>
+  <w:abstractNum w:abstractNumId="2">
     <w:nsid w:val="09E54F8D"/>
     <w:multiLevelType w:val="hybridMultilevel"/>
     <w:tmpl w:val="367453FC"/>
@@ -6178,7 +6773,7 @@
       </w:rPr>
     </w:lvl>
   </w:abstractNum>
-  <w:abstractNum w:abstractNumId="2">
+  <w:abstractNum w:abstractNumId="3">
     <w:nsid w:val="0C88610B"/>
     <w:multiLevelType w:val="hybridMultilevel"/>
     <w:tmpl w:val="38520966"/>
@@ -6291,7 +6886,7 @@
       </w:rPr>
     </w:lvl>
   </w:abstractNum>
-  <w:abstractNum w:abstractNumId="3">
+  <w:abstractNum w:abstractNumId="4">
     <w:nsid w:val="0CA24334"/>
     <w:multiLevelType w:val="hybridMultilevel"/>
     <w:tmpl w:val="D756ADEC"/>
@@ -6377,7 +6972,7 @@
       </w:pPr>
     </w:lvl>
   </w:abstractNum>
-  <w:abstractNum w:abstractNumId="4">
+  <w:abstractNum w:abstractNumId="5">
     <w:nsid w:val="0DC02A36"/>
     <w:multiLevelType w:val="hybridMultilevel"/>
     <w:tmpl w:val="3984E522"/>
@@ -6490,7 +7085,7 @@
       </w:rPr>
     </w:lvl>
   </w:abstractNum>
-  <w:abstractNum w:abstractNumId="5">
+  <w:abstractNum w:abstractNumId="6">
     <w:nsid w:val="18D139C7"/>
     <w:multiLevelType w:val="hybridMultilevel"/>
     <w:tmpl w:val="687E4054"/>
@@ -6603,10 +7198,10 @@
       </w:rPr>
     </w:lvl>
   </w:abstractNum>
-  <w:abstractNum w:abstractNumId="6">
+  <w:abstractNum w:abstractNumId="7">
     <w:nsid w:val="1A084B92"/>
     <w:multiLevelType w:val="hybridMultilevel"/>
-    <w:tmpl w:val="EFC01B1A"/>
+    <w:tmpl w:val="F852F5E8"/>
     <w:lvl w:ilvl="0" w:tplc="08090001">
       <w:start w:val="1"/>
       <w:numFmt w:val="bullet"/>
@@ -6619,7 +7214,7 @@
         <w:rFonts w:ascii="Symbol" w:hAnsi="Symbol" w:hint="default"/>
       </w:rPr>
     </w:lvl>
-    <w:lvl w:ilvl="1" w:tplc="08090003" w:tentative="1">
+    <w:lvl w:ilvl="1" w:tplc="08090003">
       <w:start w:val="1"/>
       <w:numFmt w:val="bullet"/>
       <w:lvlText w:val="o"/>
@@ -6631,7 +7226,7 @@
         <w:rFonts w:ascii="Courier New" w:hAnsi="Courier New" w:cs="Courier New" w:hint="default"/>
       </w:rPr>
     </w:lvl>
-    <w:lvl w:ilvl="2" w:tplc="08090005" w:tentative="1">
+    <w:lvl w:ilvl="2" w:tplc="08090005">
       <w:start w:val="1"/>
       <w:numFmt w:val="bullet"/>
       <w:lvlText w:val=""/>
@@ -6716,7 +7311,7 @@
       </w:rPr>
     </w:lvl>
   </w:abstractNum>
-  <w:abstractNum w:abstractNumId="7">
+  <w:abstractNum w:abstractNumId="8">
     <w:nsid w:val="1B6A6399"/>
     <w:multiLevelType w:val="hybridMultilevel"/>
     <w:tmpl w:val="6DE0BCDA"/>
@@ -6829,7 +7424,7 @@
       </w:rPr>
     </w:lvl>
   </w:abstractNum>
-  <w:abstractNum w:abstractNumId="8">
+  <w:abstractNum w:abstractNumId="9">
     <w:nsid w:val="1D020682"/>
     <w:multiLevelType w:val="hybridMultilevel"/>
     <w:tmpl w:val="9D12434A"/>
@@ -6942,7 +7537,7 @@
       </w:rPr>
     </w:lvl>
   </w:abstractNum>
-  <w:abstractNum w:abstractNumId="9">
+  <w:abstractNum w:abstractNumId="10">
     <w:nsid w:val="1E363607"/>
     <w:multiLevelType w:val="multilevel"/>
     <w:tmpl w:val="8452A814"/>
@@ -7064,7 +7659,7 @@
       </w:rPr>
     </w:lvl>
   </w:abstractNum>
-  <w:abstractNum w:abstractNumId="10">
+  <w:abstractNum w:abstractNumId="11">
     <w:nsid w:val="1FCC0681"/>
     <w:multiLevelType w:val="hybridMultilevel"/>
     <w:tmpl w:val="431C1F9C"/>
@@ -7177,7 +7772,7 @@
       </w:rPr>
     </w:lvl>
   </w:abstractNum>
-  <w:abstractNum w:abstractNumId="11">
+  <w:abstractNum w:abstractNumId="12">
     <w:nsid w:val="20620F0B"/>
     <w:multiLevelType w:val="hybridMultilevel"/>
     <w:tmpl w:val="0D306CA6"/>
@@ -7290,7 +7885,7 @@
       </w:rPr>
     </w:lvl>
   </w:abstractNum>
-  <w:abstractNum w:abstractNumId="12">
+  <w:abstractNum w:abstractNumId="13">
     <w:nsid w:val="22A725E5"/>
     <w:multiLevelType w:val="hybridMultilevel"/>
     <w:tmpl w:val="F68AB0BC"/>
@@ -7403,7 +7998,7 @@
       </w:rPr>
     </w:lvl>
   </w:abstractNum>
-  <w:abstractNum w:abstractNumId="13">
+  <w:abstractNum w:abstractNumId="14">
     <w:nsid w:val="23593435"/>
     <w:multiLevelType w:val="hybridMultilevel"/>
     <w:tmpl w:val="16F63240"/>
@@ -7516,7 +8111,7 @@
       </w:rPr>
     </w:lvl>
   </w:abstractNum>
-  <w:abstractNum w:abstractNumId="14">
+  <w:abstractNum w:abstractNumId="15">
     <w:nsid w:val="23A52880"/>
     <w:multiLevelType w:val="hybridMultilevel"/>
     <w:tmpl w:val="F118ABF2"/>
@@ -7629,7 +8224,7 @@
       </w:rPr>
     </w:lvl>
   </w:abstractNum>
-  <w:abstractNum w:abstractNumId="15">
+  <w:abstractNum w:abstractNumId="16">
     <w:nsid w:val="24742D6E"/>
     <w:multiLevelType w:val="hybridMultilevel"/>
     <w:tmpl w:val="0F94F938"/>
@@ -7742,7 +8337,120 @@
       </w:rPr>
     </w:lvl>
   </w:abstractNum>
-  <w:abstractNum w:abstractNumId="16">
+  <w:abstractNum w:abstractNumId="17">
+    <w:nsid w:val="254322E1"/>
+    <w:multiLevelType w:val="hybridMultilevel"/>
+    <w:tmpl w:val="6F06C574"/>
+    <w:lvl w:ilvl="0" w:tplc="08090001">
+      <w:start w:val="1"/>
+      <w:numFmt w:val="bullet"/>
+      <w:lvlText w:val=""/>
+      <w:lvlJc w:val="left"/>
+      <w:pPr>
+        <w:ind w:left="720" w:hanging="360"/>
+      </w:pPr>
+      <w:rPr>
+        <w:rFonts w:ascii="Symbol" w:hAnsi="Symbol" w:hint="default"/>
+      </w:rPr>
+    </w:lvl>
+    <w:lvl w:ilvl="1" w:tplc="08090003" w:tentative="1">
+      <w:start w:val="1"/>
+      <w:numFmt w:val="bullet"/>
+      <w:lvlText w:val="o"/>
+      <w:lvlJc w:val="left"/>
+      <w:pPr>
+        <w:ind w:left="1440" w:hanging="360"/>
+      </w:pPr>
+      <w:rPr>
+        <w:rFonts w:ascii="Courier New" w:hAnsi="Courier New" w:cs="Courier New" w:hint="default"/>
+      </w:rPr>
+    </w:lvl>
+    <w:lvl w:ilvl="2" w:tplc="08090005" w:tentative="1">
+      <w:start w:val="1"/>
+      <w:numFmt w:val="bullet"/>
+      <w:lvlText w:val=""/>
+      <w:lvlJc w:val="left"/>
+      <w:pPr>
+        <w:ind w:left="2160" w:hanging="360"/>
+      </w:pPr>
+      <w:rPr>
+        <w:rFonts w:ascii="Wingdings" w:hAnsi="Wingdings" w:hint="default"/>
+      </w:rPr>
+    </w:lvl>
+    <w:lvl w:ilvl="3" w:tplc="08090001" w:tentative="1">
+      <w:start w:val="1"/>
+      <w:numFmt w:val="bullet"/>
+      <w:lvlText w:val=""/>
+      <w:lvlJc w:val="left"/>
+      <w:pPr>
+        <w:ind w:left="2880" w:hanging="360"/>
+      </w:pPr>
+      <w:rPr>
+        <w:rFonts w:ascii="Symbol" w:hAnsi="Symbol" w:hint="default"/>
+      </w:rPr>
+    </w:lvl>
+    <w:lvl w:ilvl="4" w:tplc="08090003" w:tentative="1">
+      <w:start w:val="1"/>
+      <w:numFmt w:val="bullet"/>
+      <w:lvlText w:val="o"/>
+      <w:lvlJc w:val="left"/>
+      <w:pPr>
+        <w:ind w:left="3600" w:hanging="360"/>
+      </w:pPr>
+      <w:rPr>
+        <w:rFonts w:ascii="Courier New" w:hAnsi="Courier New" w:cs="Courier New" w:hint="default"/>
+      </w:rPr>
+    </w:lvl>
+    <w:lvl w:ilvl="5" w:tplc="08090005" w:tentative="1">
+      <w:start w:val="1"/>
+      <w:numFmt w:val="bullet"/>
+      <w:lvlText w:val=""/>
+      <w:lvlJc w:val="left"/>
+      <w:pPr>
+        <w:ind w:left="4320" w:hanging="360"/>
+      </w:pPr>
+      <w:rPr>
+        <w:rFonts w:ascii="Wingdings" w:hAnsi="Wingdings" w:hint="default"/>
+      </w:rPr>
+    </w:lvl>
+    <w:lvl w:ilvl="6" w:tplc="08090001" w:tentative="1">
+      <w:start w:val="1"/>
+      <w:numFmt w:val="bullet"/>
+      <w:lvlText w:val=""/>
+      <w:lvlJc w:val="left"/>
+      <w:pPr>
+        <w:ind w:left="5040" w:hanging="360"/>
+      </w:pPr>
+      <w:rPr>
+        <w:rFonts w:ascii="Symbol" w:hAnsi="Symbol" w:hint="default"/>
+      </w:rPr>
+    </w:lvl>
+    <w:lvl w:ilvl="7" w:tplc="08090003" w:tentative="1">
+      <w:start w:val="1"/>
+      <w:numFmt w:val="bullet"/>
+      <w:lvlText w:val="o"/>
+      <w:lvlJc w:val="left"/>
+      <w:pPr>
+        <w:ind w:left="5760" w:hanging="360"/>
+      </w:pPr>
+      <w:rPr>
+        <w:rFonts w:ascii="Courier New" w:hAnsi="Courier New" w:cs="Courier New" w:hint="default"/>
+      </w:rPr>
+    </w:lvl>
+    <w:lvl w:ilvl="8" w:tplc="08090005" w:tentative="1">
+      <w:start w:val="1"/>
+      <w:numFmt w:val="bullet"/>
+      <w:lvlText w:val=""/>
+      <w:lvlJc w:val="left"/>
+      <w:pPr>
+        <w:ind w:left="6480" w:hanging="360"/>
+      </w:pPr>
+      <w:rPr>
+        <w:rFonts w:ascii="Wingdings" w:hAnsi="Wingdings" w:hint="default"/>
+      </w:rPr>
+    </w:lvl>
+  </w:abstractNum>
+  <w:abstractNum w:abstractNumId="18">
     <w:nsid w:val="27743936"/>
     <w:multiLevelType w:val="hybridMultilevel"/>
     <w:tmpl w:val="397CAB5C"/>
@@ -7855,7 +8563,7 @@
       </w:rPr>
     </w:lvl>
   </w:abstractNum>
-  <w:abstractNum w:abstractNumId="17">
+  <w:abstractNum w:abstractNumId="19">
     <w:nsid w:val="2872541A"/>
     <w:multiLevelType w:val="hybridMultilevel"/>
     <w:tmpl w:val="79924138"/>
@@ -7968,7 +8676,7 @@
       </w:rPr>
     </w:lvl>
   </w:abstractNum>
-  <w:abstractNum w:abstractNumId="18">
+  <w:abstractNum w:abstractNumId="20">
     <w:nsid w:val="2C770B54"/>
     <w:multiLevelType w:val="hybridMultilevel"/>
     <w:tmpl w:val="A5DEC094"/>
@@ -8081,7 +8789,7 @@
       </w:rPr>
     </w:lvl>
   </w:abstractNum>
-  <w:abstractNum w:abstractNumId="19">
+  <w:abstractNum w:abstractNumId="21">
     <w:nsid w:val="33DF22E6"/>
     <w:multiLevelType w:val="hybridMultilevel"/>
     <w:tmpl w:val="0ABE68E4"/>
@@ -8194,7 +8902,7 @@
       </w:rPr>
     </w:lvl>
   </w:abstractNum>
-  <w:abstractNum w:abstractNumId="20">
+  <w:abstractNum w:abstractNumId="22">
     <w:nsid w:val="37B55E85"/>
     <w:multiLevelType w:val="hybridMultilevel"/>
     <w:tmpl w:val="A1967EE4"/>
@@ -8307,7 +9015,7 @@
       </w:rPr>
     </w:lvl>
   </w:abstractNum>
-  <w:abstractNum w:abstractNumId="21">
+  <w:abstractNum w:abstractNumId="23">
     <w:nsid w:val="3A227902"/>
     <w:multiLevelType w:val="hybridMultilevel"/>
     <w:tmpl w:val="2FD2E428"/>
@@ -8420,7 +9128,7 @@
       </w:rPr>
     </w:lvl>
   </w:abstractNum>
-  <w:abstractNum w:abstractNumId="22">
+  <w:abstractNum w:abstractNumId="24">
     <w:nsid w:val="41E82C7B"/>
     <w:multiLevelType w:val="hybridMultilevel"/>
     <w:tmpl w:val="517A3B90"/>
@@ -8533,7 +9241,7 @@
       </w:rPr>
     </w:lvl>
   </w:abstractNum>
-  <w:abstractNum w:abstractNumId="23">
+  <w:abstractNum w:abstractNumId="25">
     <w:nsid w:val="43834AEC"/>
     <w:multiLevelType w:val="hybridMultilevel"/>
     <w:tmpl w:val="2326B118"/>
@@ -8646,7 +9354,7 @@
       </w:rPr>
     </w:lvl>
   </w:abstractNum>
-  <w:abstractNum w:abstractNumId="24">
+  <w:abstractNum w:abstractNumId="26">
     <w:nsid w:val="447B5B54"/>
     <w:multiLevelType w:val="hybridMultilevel"/>
     <w:tmpl w:val="E92240C4"/>
@@ -8759,7 +9467,7 @@
       </w:rPr>
     </w:lvl>
   </w:abstractNum>
-  <w:abstractNum w:abstractNumId="25">
+  <w:abstractNum w:abstractNumId="27">
     <w:nsid w:val="48C85709"/>
     <w:multiLevelType w:val="hybridMultilevel"/>
     <w:tmpl w:val="863E6F60"/>
@@ -8872,7 +9580,120 @@
       </w:rPr>
     </w:lvl>
   </w:abstractNum>
-  <w:abstractNum w:abstractNumId="26">
+  <w:abstractNum w:abstractNumId="28">
+    <w:nsid w:val="490051CA"/>
+    <w:multiLevelType w:val="hybridMultilevel"/>
+    <w:tmpl w:val="33744706"/>
+    <w:lvl w:ilvl="0" w:tplc="08090001">
+      <w:start w:val="1"/>
+      <w:numFmt w:val="bullet"/>
+      <w:lvlText w:val=""/>
+      <w:lvlJc w:val="left"/>
+      <w:pPr>
+        <w:ind w:left="720" w:hanging="360"/>
+      </w:pPr>
+      <w:rPr>
+        <w:rFonts w:ascii="Symbol" w:hAnsi="Symbol" w:hint="default"/>
+      </w:rPr>
+    </w:lvl>
+    <w:lvl w:ilvl="1" w:tplc="08090003">
+      <w:start w:val="1"/>
+      <w:numFmt w:val="bullet"/>
+      <w:lvlText w:val="o"/>
+      <w:lvlJc w:val="left"/>
+      <w:pPr>
+        <w:ind w:left="1440" w:hanging="360"/>
+      </w:pPr>
+      <w:rPr>
+        <w:rFonts w:ascii="Courier New" w:hAnsi="Courier New" w:cs="Courier New" w:hint="default"/>
+      </w:rPr>
+    </w:lvl>
+    <w:lvl w:ilvl="2" w:tplc="08090005">
+      <w:start w:val="1"/>
+      <w:numFmt w:val="bullet"/>
+      <w:lvlText w:val=""/>
+      <w:lvlJc w:val="left"/>
+      <w:pPr>
+        <w:ind w:left="2160" w:hanging="360"/>
+      </w:pPr>
+      <w:rPr>
+        <w:rFonts w:ascii="Wingdings" w:hAnsi="Wingdings" w:hint="default"/>
+      </w:rPr>
+    </w:lvl>
+    <w:lvl w:ilvl="3" w:tplc="08090001" w:tentative="1">
+      <w:start w:val="1"/>
+      <w:numFmt w:val="bullet"/>
+      <w:lvlText w:val=""/>
+      <w:lvlJc w:val="left"/>
+      <w:pPr>
+        <w:ind w:left="2880" w:hanging="360"/>
+      </w:pPr>
+      <w:rPr>
+        <w:rFonts w:ascii="Symbol" w:hAnsi="Symbol" w:hint="default"/>
+      </w:rPr>
+    </w:lvl>
+    <w:lvl w:ilvl="4" w:tplc="08090003" w:tentative="1">
+      <w:start w:val="1"/>
+      <w:numFmt w:val="bullet"/>
+      <w:lvlText w:val="o"/>
+      <w:lvlJc w:val="left"/>
+      <w:pPr>
+        <w:ind w:left="3600" w:hanging="360"/>
+      </w:pPr>
+      <w:rPr>
+        <w:rFonts w:ascii="Courier New" w:hAnsi="Courier New" w:cs="Courier New" w:hint="default"/>
+      </w:rPr>
+    </w:lvl>
+    <w:lvl w:ilvl="5" w:tplc="08090005" w:tentative="1">
+      <w:start w:val="1"/>
+      <w:numFmt w:val="bullet"/>
+      <w:lvlText w:val=""/>
+      <w:lvlJc w:val="left"/>
+      <w:pPr>
+        <w:ind w:left="4320" w:hanging="360"/>
+      </w:pPr>
+      <w:rPr>
+        <w:rFonts w:ascii="Wingdings" w:hAnsi="Wingdings" w:hint="default"/>
+      </w:rPr>
+    </w:lvl>
+    <w:lvl w:ilvl="6" w:tplc="08090001" w:tentative="1">
+      <w:start w:val="1"/>
+      <w:numFmt w:val="bullet"/>
+      <w:lvlText w:val=""/>
+      <w:lvlJc w:val="left"/>
+      <w:pPr>
+        <w:ind w:left="5040" w:hanging="360"/>
+      </w:pPr>
+      <w:rPr>
+        <w:rFonts w:ascii="Symbol" w:hAnsi="Symbol" w:hint="default"/>
+      </w:rPr>
+    </w:lvl>
+    <w:lvl w:ilvl="7" w:tplc="08090003" w:tentative="1">
+      <w:start w:val="1"/>
+      <w:numFmt w:val="bullet"/>
+      <w:lvlText w:val="o"/>
+      <w:lvlJc w:val="left"/>
+      <w:pPr>
+        <w:ind w:left="5760" w:hanging="360"/>
+      </w:pPr>
+      <w:rPr>
+        <w:rFonts w:ascii="Courier New" w:hAnsi="Courier New" w:cs="Courier New" w:hint="default"/>
+      </w:rPr>
+    </w:lvl>
+    <w:lvl w:ilvl="8" w:tplc="08090005" w:tentative="1">
+      <w:start w:val="1"/>
+      <w:numFmt w:val="bullet"/>
+      <w:lvlText w:val=""/>
+      <w:lvlJc w:val="left"/>
+      <w:pPr>
+        <w:ind w:left="6480" w:hanging="360"/>
+      </w:pPr>
+      <w:rPr>
+        <w:rFonts w:ascii="Wingdings" w:hAnsi="Wingdings" w:hint="default"/>
+      </w:rPr>
+    </w:lvl>
+  </w:abstractNum>
+  <w:abstractNum w:abstractNumId="29">
     <w:nsid w:val="49AA3B2A"/>
     <w:multiLevelType w:val="hybridMultilevel"/>
     <w:tmpl w:val="EF4A7012"/>
@@ -8985,7 +9806,7 @@
       </w:rPr>
     </w:lvl>
   </w:abstractNum>
-  <w:abstractNum w:abstractNumId="27">
+  <w:abstractNum w:abstractNumId="30">
     <w:nsid w:val="4FD60551"/>
     <w:multiLevelType w:val="hybridMultilevel"/>
     <w:tmpl w:val="28D85E1C"/>
@@ -9098,7 +9919,7 @@
       </w:rPr>
     </w:lvl>
   </w:abstractNum>
-  <w:abstractNum w:abstractNumId="28">
+  <w:abstractNum w:abstractNumId="31">
     <w:nsid w:val="51200110"/>
     <w:multiLevelType w:val="hybridMultilevel"/>
     <w:tmpl w:val="C298D6BA"/>
@@ -9211,7 +10032,7 @@
       </w:rPr>
     </w:lvl>
   </w:abstractNum>
-  <w:abstractNum w:abstractNumId="29">
+  <w:abstractNum w:abstractNumId="32">
     <w:nsid w:val="53D37CD3"/>
     <w:multiLevelType w:val="hybridMultilevel"/>
     <w:tmpl w:val="F28EEC2E"/>
@@ -9324,11 +10145,11 @@
       </w:rPr>
     </w:lvl>
   </w:abstractNum>
-  <w:abstractNum w:abstractNumId="30">
+  <w:abstractNum w:abstractNumId="33">
     <w:nsid w:val="54546FFD"/>
     <w:multiLevelType w:val="hybridMultilevel"/>
-    <w:tmpl w:val="F5BA847E"/>
-    <w:lvl w:ilvl="0" w:tplc="08090001">
+    <w:tmpl w:val="A0B84C28"/>
+    <w:lvl w:ilvl="0" w:tplc="23C82544">
       <w:start w:val="1"/>
       <w:numFmt w:val="bullet"/>
       <w:lvlText w:val=""/>
@@ -9338,6 +10159,7 @@
       </w:pPr>
       <w:rPr>
         <w:rFonts w:ascii="Symbol" w:hAnsi="Symbol" w:hint="default"/>
+        <w:strike w:val="0"/>
       </w:rPr>
     </w:lvl>
     <w:lvl w:ilvl="1" w:tplc="08090003" w:tentative="1">
@@ -9437,7 +10259,7 @@
       </w:rPr>
     </w:lvl>
   </w:abstractNum>
-  <w:abstractNum w:abstractNumId="31">
+  <w:abstractNum w:abstractNumId="34">
     <w:nsid w:val="549C26EE"/>
     <w:multiLevelType w:val="hybridMultilevel"/>
     <w:tmpl w:val="4214643E"/>
@@ -9550,7 +10372,120 @@
       </w:rPr>
     </w:lvl>
   </w:abstractNum>
-  <w:abstractNum w:abstractNumId="32">
+  <w:abstractNum w:abstractNumId="35">
+    <w:nsid w:val="583C3629"/>
+    <w:multiLevelType w:val="hybridMultilevel"/>
+    <w:tmpl w:val="DEF045C2"/>
+    <w:lvl w:ilvl="0" w:tplc="08090001">
+      <w:start w:val="1"/>
+      <w:numFmt w:val="bullet"/>
+      <w:lvlText w:val=""/>
+      <w:lvlJc w:val="left"/>
+      <w:pPr>
+        <w:ind w:left="720" w:hanging="360"/>
+      </w:pPr>
+      <w:rPr>
+        <w:rFonts w:ascii="Symbol" w:hAnsi="Symbol" w:hint="default"/>
+      </w:rPr>
+    </w:lvl>
+    <w:lvl w:ilvl="1" w:tplc="08090003" w:tentative="1">
+      <w:start w:val="1"/>
+      <w:numFmt w:val="bullet"/>
+      <w:lvlText w:val="o"/>
+      <w:lvlJc w:val="left"/>
+      <w:pPr>
+        <w:ind w:left="1440" w:hanging="360"/>
+      </w:pPr>
+      <w:rPr>
+        <w:rFonts w:ascii="Courier New" w:hAnsi="Courier New" w:cs="Courier New" w:hint="default"/>
+      </w:rPr>
+    </w:lvl>
+    <w:lvl w:ilvl="2" w:tplc="08090005" w:tentative="1">
+      <w:start w:val="1"/>
+      <w:numFmt w:val="bullet"/>
+      <w:lvlText w:val=""/>
+      <w:lvlJc w:val="left"/>
+      <w:pPr>
+        <w:ind w:left="2160" w:hanging="360"/>
+      </w:pPr>
+      <w:rPr>
+        <w:rFonts w:ascii="Wingdings" w:hAnsi="Wingdings" w:hint="default"/>
+      </w:rPr>
+    </w:lvl>
+    <w:lvl w:ilvl="3" w:tplc="08090001" w:tentative="1">
+      <w:start w:val="1"/>
+      <w:numFmt w:val="bullet"/>
+      <w:lvlText w:val=""/>
+      <w:lvlJc w:val="left"/>
+      <w:pPr>
+        <w:ind w:left="2880" w:hanging="360"/>
+      </w:pPr>
+      <w:rPr>
+        <w:rFonts w:ascii="Symbol" w:hAnsi="Symbol" w:hint="default"/>
+      </w:rPr>
+    </w:lvl>
+    <w:lvl w:ilvl="4" w:tplc="08090003" w:tentative="1">
+      <w:start w:val="1"/>
+      <w:numFmt w:val="bullet"/>
+      <w:lvlText w:val="o"/>
+      <w:lvlJc w:val="left"/>
+      <w:pPr>
+        <w:ind w:left="3600" w:hanging="360"/>
+      </w:pPr>
+      <w:rPr>
+        <w:rFonts w:ascii="Courier New" w:hAnsi="Courier New" w:cs="Courier New" w:hint="default"/>
+      </w:rPr>
+    </w:lvl>
+    <w:lvl w:ilvl="5" w:tplc="08090005" w:tentative="1">
+      <w:start w:val="1"/>
+      <w:numFmt w:val="bullet"/>
+      <w:lvlText w:val=""/>
+      <w:lvlJc w:val="left"/>
+      <w:pPr>
+        <w:ind w:left="4320" w:hanging="360"/>
+      </w:pPr>
+      <w:rPr>
+        <w:rFonts w:ascii="Wingdings" w:hAnsi="Wingdings" w:hint="default"/>
+      </w:rPr>
+    </w:lvl>
+    <w:lvl w:ilvl="6" w:tplc="08090001" w:tentative="1">
+      <w:start w:val="1"/>
+      <w:numFmt w:val="bullet"/>
+      <w:lvlText w:val=""/>
+      <w:lvlJc w:val="left"/>
+      <w:pPr>
+        <w:ind w:left="5040" w:hanging="360"/>
+      </w:pPr>
+      <w:rPr>
+        <w:rFonts w:ascii="Symbol" w:hAnsi="Symbol" w:hint="default"/>
+      </w:rPr>
+    </w:lvl>
+    <w:lvl w:ilvl="7" w:tplc="08090003" w:tentative="1">
+      <w:start w:val="1"/>
+      <w:numFmt w:val="bullet"/>
+      <w:lvlText w:val="o"/>
+      <w:lvlJc w:val="left"/>
+      <w:pPr>
+        <w:ind w:left="5760" w:hanging="360"/>
+      </w:pPr>
+      <w:rPr>
+        <w:rFonts w:ascii="Courier New" w:hAnsi="Courier New" w:cs="Courier New" w:hint="default"/>
+      </w:rPr>
+    </w:lvl>
+    <w:lvl w:ilvl="8" w:tplc="08090005" w:tentative="1">
+      <w:start w:val="1"/>
+      <w:numFmt w:val="bullet"/>
+      <w:lvlText w:val=""/>
+      <w:lvlJc w:val="left"/>
+      <w:pPr>
+        <w:ind w:left="6480" w:hanging="360"/>
+      </w:pPr>
+      <w:rPr>
+        <w:rFonts w:ascii="Wingdings" w:hAnsi="Wingdings" w:hint="default"/>
+      </w:rPr>
+    </w:lvl>
+  </w:abstractNum>
+  <w:abstractNum w:abstractNumId="36">
     <w:nsid w:val="58E0442D"/>
     <w:multiLevelType w:val="hybridMultilevel"/>
     <w:tmpl w:val="7F8EEA0C"/>
@@ -9663,7 +10598,7 @@
       </w:rPr>
     </w:lvl>
   </w:abstractNum>
-  <w:abstractNum w:abstractNumId="33">
+  <w:abstractNum w:abstractNumId="37">
     <w:nsid w:val="63F03D3E"/>
     <w:multiLevelType w:val="hybridMultilevel"/>
     <w:tmpl w:val="4EDE0F90"/>
@@ -9776,7 +10711,7 @@
       </w:rPr>
     </w:lvl>
   </w:abstractNum>
-  <w:abstractNum w:abstractNumId="34">
+  <w:abstractNum w:abstractNumId="38">
     <w:nsid w:val="65357644"/>
     <w:multiLevelType w:val="hybridMultilevel"/>
     <w:tmpl w:val="D344660A"/>
@@ -9889,7 +10824,7 @@
       </w:rPr>
     </w:lvl>
   </w:abstractNum>
-  <w:abstractNum w:abstractNumId="35">
+  <w:abstractNum w:abstractNumId="39">
     <w:nsid w:val="65A7167B"/>
     <w:multiLevelType w:val="hybridMultilevel"/>
     <w:tmpl w:val="513A90FE"/>
@@ -10002,7 +10937,7 @@
       </w:rPr>
     </w:lvl>
   </w:abstractNum>
-  <w:abstractNum w:abstractNumId="36">
+  <w:abstractNum w:abstractNumId="40">
     <w:nsid w:val="67690246"/>
     <w:multiLevelType w:val="hybridMultilevel"/>
     <w:tmpl w:val="BE962B82"/>
@@ -10115,10 +11050,123 @@
       </w:rPr>
     </w:lvl>
   </w:abstractNum>
-  <w:abstractNum w:abstractNumId="37">
+  <w:abstractNum w:abstractNumId="41">
+    <w:nsid w:val="678D5938"/>
+    <w:multiLevelType w:val="hybridMultilevel"/>
+    <w:tmpl w:val="02DAC278"/>
+    <w:lvl w:ilvl="0" w:tplc="08090001">
+      <w:start w:val="1"/>
+      <w:numFmt w:val="bullet"/>
+      <w:lvlText w:val=""/>
+      <w:lvlJc w:val="left"/>
+      <w:pPr>
+        <w:ind w:left="720" w:hanging="360"/>
+      </w:pPr>
+      <w:rPr>
+        <w:rFonts w:ascii="Symbol" w:hAnsi="Symbol" w:hint="default"/>
+      </w:rPr>
+    </w:lvl>
+    <w:lvl w:ilvl="1" w:tplc="08090003" w:tentative="1">
+      <w:start w:val="1"/>
+      <w:numFmt w:val="bullet"/>
+      <w:lvlText w:val="o"/>
+      <w:lvlJc w:val="left"/>
+      <w:pPr>
+        <w:ind w:left="1440" w:hanging="360"/>
+      </w:pPr>
+      <w:rPr>
+        <w:rFonts w:ascii="Courier New" w:hAnsi="Courier New" w:cs="Courier New" w:hint="default"/>
+      </w:rPr>
+    </w:lvl>
+    <w:lvl w:ilvl="2" w:tplc="08090005" w:tentative="1">
+      <w:start w:val="1"/>
+      <w:numFmt w:val="bullet"/>
+      <w:lvlText w:val=""/>
+      <w:lvlJc w:val="left"/>
+      <w:pPr>
+        <w:ind w:left="2160" w:hanging="360"/>
+      </w:pPr>
+      <w:rPr>
+        <w:rFonts w:ascii="Wingdings" w:hAnsi="Wingdings" w:hint="default"/>
+      </w:rPr>
+    </w:lvl>
+    <w:lvl w:ilvl="3" w:tplc="08090001" w:tentative="1">
+      <w:start w:val="1"/>
+      <w:numFmt w:val="bullet"/>
+      <w:lvlText w:val=""/>
+      <w:lvlJc w:val="left"/>
+      <w:pPr>
+        <w:ind w:left="2880" w:hanging="360"/>
+      </w:pPr>
+      <w:rPr>
+        <w:rFonts w:ascii="Symbol" w:hAnsi="Symbol" w:hint="default"/>
+      </w:rPr>
+    </w:lvl>
+    <w:lvl w:ilvl="4" w:tplc="08090003" w:tentative="1">
+      <w:start w:val="1"/>
+      <w:numFmt w:val="bullet"/>
+      <w:lvlText w:val="o"/>
+      <w:lvlJc w:val="left"/>
+      <w:pPr>
+        <w:ind w:left="3600" w:hanging="360"/>
+      </w:pPr>
+      <w:rPr>
+        <w:rFonts w:ascii="Courier New" w:hAnsi="Courier New" w:cs="Courier New" w:hint="default"/>
+      </w:rPr>
+    </w:lvl>
+    <w:lvl w:ilvl="5" w:tplc="08090005" w:tentative="1">
+      <w:start w:val="1"/>
+      <w:numFmt w:val="bullet"/>
+      <w:lvlText w:val=""/>
+      <w:lvlJc w:val="left"/>
+      <w:pPr>
+        <w:ind w:left="4320" w:hanging="360"/>
+      </w:pPr>
+      <w:rPr>
+        <w:rFonts w:ascii="Wingdings" w:hAnsi="Wingdings" w:hint="default"/>
+      </w:rPr>
+    </w:lvl>
+    <w:lvl w:ilvl="6" w:tplc="08090001" w:tentative="1">
+      <w:start w:val="1"/>
+      <w:numFmt w:val="bullet"/>
+      <w:lvlText w:val=""/>
+      <w:lvlJc w:val="left"/>
+      <w:pPr>
+        <w:ind w:left="5040" w:hanging="360"/>
+      </w:pPr>
+      <w:rPr>
+        <w:rFonts w:ascii="Symbol" w:hAnsi="Symbol" w:hint="default"/>
+      </w:rPr>
+    </w:lvl>
+    <w:lvl w:ilvl="7" w:tplc="08090003" w:tentative="1">
+      <w:start w:val="1"/>
+      <w:numFmt w:val="bullet"/>
+      <w:lvlText w:val="o"/>
+      <w:lvlJc w:val="left"/>
+      <w:pPr>
+        <w:ind w:left="5760" w:hanging="360"/>
+      </w:pPr>
+      <w:rPr>
+        <w:rFonts w:ascii="Courier New" w:hAnsi="Courier New" w:cs="Courier New" w:hint="default"/>
+      </w:rPr>
+    </w:lvl>
+    <w:lvl w:ilvl="8" w:tplc="08090005" w:tentative="1">
+      <w:start w:val="1"/>
+      <w:numFmt w:val="bullet"/>
+      <w:lvlText w:val=""/>
+      <w:lvlJc w:val="left"/>
+      <w:pPr>
+        <w:ind w:left="6480" w:hanging="360"/>
+      </w:pPr>
+      <w:rPr>
+        <w:rFonts w:ascii="Wingdings" w:hAnsi="Wingdings" w:hint="default"/>
+      </w:rPr>
+    </w:lvl>
+  </w:abstractNum>
+  <w:abstractNum w:abstractNumId="42">
     <w:nsid w:val="68CE69EA"/>
     <w:multiLevelType w:val="hybridMultilevel"/>
-    <w:tmpl w:val="FA120FD0"/>
+    <w:tmpl w:val="2A2AEC30"/>
     <w:lvl w:ilvl="0" w:tplc="08090001">
       <w:start w:val="1"/>
       <w:numFmt w:val="bullet"/>
@@ -10228,7 +11276,7 @@
       </w:rPr>
     </w:lvl>
   </w:abstractNum>
-  <w:abstractNum w:abstractNumId="38">
+  <w:abstractNum w:abstractNumId="43">
     <w:nsid w:val="6AF4630D"/>
     <w:multiLevelType w:val="hybridMultilevel"/>
     <w:tmpl w:val="A0FA2430"/>
@@ -10341,7 +11389,7 @@
       </w:rPr>
     </w:lvl>
   </w:abstractNum>
-  <w:abstractNum w:abstractNumId="39">
+  <w:abstractNum w:abstractNumId="44">
     <w:nsid w:val="6B4876CB"/>
     <w:multiLevelType w:val="hybridMultilevel"/>
     <w:tmpl w:val="5A365D5A"/>
@@ -10454,7 +11502,7 @@
       </w:rPr>
     </w:lvl>
   </w:abstractNum>
-  <w:abstractNum w:abstractNumId="40">
+  <w:abstractNum w:abstractNumId="45">
     <w:nsid w:val="746D4EA7"/>
     <w:multiLevelType w:val="hybridMultilevel"/>
     <w:tmpl w:val="3F1C993E"/>
@@ -10567,7 +11615,7 @@
       </w:rPr>
     </w:lvl>
   </w:abstractNum>
-  <w:abstractNum w:abstractNumId="41">
+  <w:abstractNum w:abstractNumId="46">
     <w:nsid w:val="75A80DBD"/>
     <w:multiLevelType w:val="hybridMultilevel"/>
     <w:tmpl w:val="8D3CC9A8"/>
@@ -10680,7 +11728,7 @@
       </w:rPr>
     </w:lvl>
   </w:abstractNum>
-  <w:abstractNum w:abstractNumId="42">
+  <w:abstractNum w:abstractNumId="47">
     <w:nsid w:val="769D3A21"/>
     <w:multiLevelType w:val="hybridMultilevel"/>
     <w:tmpl w:val="6B701980"/>
@@ -10793,7 +11841,7 @@
       </w:rPr>
     </w:lvl>
   </w:abstractNum>
-  <w:abstractNum w:abstractNumId="43">
+  <w:abstractNum w:abstractNumId="48">
     <w:nsid w:val="779B407E"/>
     <w:multiLevelType w:val="hybridMultilevel"/>
     <w:tmpl w:val="B686CAEC"/>
@@ -10906,7 +11954,7 @@
       </w:rPr>
     </w:lvl>
   </w:abstractNum>
-  <w:abstractNum w:abstractNumId="44">
+  <w:abstractNum w:abstractNumId="49">
     <w:nsid w:val="78397407"/>
     <w:multiLevelType w:val="hybridMultilevel"/>
     <w:tmpl w:val="1D06F99E"/>
@@ -11019,7 +12067,7 @@
       </w:rPr>
     </w:lvl>
   </w:abstractNum>
-  <w:abstractNum w:abstractNumId="45">
+  <w:abstractNum w:abstractNumId="50">
     <w:nsid w:val="7E0A1E8D"/>
     <w:multiLevelType w:val="hybridMultilevel"/>
     <w:tmpl w:val="974CEC9E"/>
@@ -11133,85 +12181,85 @@
     </w:lvl>
   </w:abstractNum>
   <w:num w:numId="1">
-    <w:abstractNumId w:val="22"/>
+    <w:abstractNumId w:val="24"/>
   </w:num>
   <w:num w:numId="2">
-    <w:abstractNumId w:val="21"/>
+    <w:abstractNumId w:val="23"/>
   </w:num>
   <w:num w:numId="3">
+    <w:abstractNumId w:val="36"/>
+  </w:num>
+  <w:num w:numId="4">
+    <w:abstractNumId w:val="33"/>
+  </w:num>
+  <w:num w:numId="5">
+    <w:abstractNumId w:val="16"/>
+  </w:num>
+  <w:num w:numId="6">
     <w:abstractNumId w:val="32"/>
   </w:num>
-  <w:num w:numId="4">
+  <w:num w:numId="7">
+    <w:abstractNumId w:val="40"/>
+  </w:num>
+  <w:num w:numId="8">
+    <w:abstractNumId w:val="5"/>
+  </w:num>
+  <w:num w:numId="9">
+    <w:abstractNumId w:val="26"/>
+  </w:num>
+  <w:num w:numId="10">
+    <w:abstractNumId w:val="18"/>
+  </w:num>
+  <w:num w:numId="11">
+    <w:abstractNumId w:val="39"/>
+  </w:num>
+  <w:num w:numId="12">
+    <w:abstractNumId w:val="48"/>
+  </w:num>
+  <w:num w:numId="13">
+    <w:abstractNumId w:val="13"/>
+  </w:num>
+  <w:num w:numId="14">
+    <w:abstractNumId w:val="47"/>
+  </w:num>
+  <w:num w:numId="15">
+    <w:abstractNumId w:val="45"/>
+  </w:num>
+  <w:num w:numId="16">
+    <w:abstractNumId w:val="49"/>
+  </w:num>
+  <w:num w:numId="17">
+    <w:abstractNumId w:val="34"/>
+  </w:num>
+  <w:num w:numId="18">
     <w:abstractNumId w:val="30"/>
   </w:num>
-  <w:num w:numId="5">
-    <w:abstractNumId w:val="15"/>
+  <w:num w:numId="19">
+    <w:abstractNumId w:val="25"/>
   </w:num>
-  <w:num w:numId="6">
+  <w:num w:numId="20">
+    <w:abstractNumId w:val="38"/>
+  </w:num>
+  <w:num w:numId="21">
     <w:abstractNumId w:val="29"/>
   </w:num>
-  <w:num w:numId="7">
-    <w:abstractNumId w:val="36"/>
+  <w:num w:numId="22">
+    <w:abstractNumId w:val="12"/>
   </w:num>
-  <w:num w:numId="8">
-    <w:abstractNumId w:val="4"/>
-  </w:num>
-  <w:num w:numId="9">
-    <w:abstractNumId w:val="24"/>
-  </w:num>
-  <w:num w:numId="10">
-    <w:abstractNumId w:val="16"/>
-  </w:num>
-  <w:num w:numId="11">
-    <w:abstractNumId w:val="35"/>
-  </w:num>
-  <w:num w:numId="12">
+  <w:num w:numId="23">
     <w:abstractNumId w:val="43"/>
   </w:num>
-  <w:num w:numId="13">
-    <w:abstractNumId w:val="12"/>
-  </w:num>
-  <w:num w:numId="14">
-    <w:abstractNumId w:val="42"/>
-  </w:num>
-  <w:num w:numId="15">
-    <w:abstractNumId w:val="40"/>
-  </w:num>
-  <w:num w:numId="16">
-    <w:abstractNumId w:val="44"/>
-  </w:num>
-  <w:num w:numId="17">
-    <w:abstractNumId w:val="31"/>
-  </w:num>
-  <w:num w:numId="18">
-    <w:abstractNumId w:val="27"/>
-  </w:num>
-  <w:num w:numId="19">
-    <w:abstractNumId w:val="23"/>
-  </w:num>
-  <w:num w:numId="20">
-    <w:abstractNumId w:val="34"/>
-  </w:num>
-  <w:num w:numId="21">
-    <w:abstractNumId w:val="26"/>
-  </w:num>
-  <w:num w:numId="22">
-    <w:abstractNumId w:val="11"/>
-  </w:num>
-  <w:num w:numId="23">
-    <w:abstractNumId w:val="38"/>
-  </w:num>
   <w:num w:numId="24">
-    <w:abstractNumId w:val="41"/>
+    <w:abstractNumId w:val="46"/>
   </w:num>
   <w:num w:numId="25">
     <w:abstractNumId w:val="0"/>
   </w:num>
   <w:num w:numId="26">
-    <w:abstractNumId w:val="17"/>
+    <w:abstractNumId w:val="19"/>
   </w:num>
   <w:num w:numId="27">
-    <w:abstractNumId w:val="9"/>
+    <w:abstractNumId w:val="10"/>
     <w:lvlOverride w:ilvl="1">
       <w:lvl w:ilvl="1">
         <w:start w:val="1"/>
@@ -11259,64 +12307,79 @@
     </w:lvlOverride>
   </w:num>
   <w:num w:numId="28">
+    <w:abstractNumId w:val="10"/>
+  </w:num>
+  <w:num w:numId="29">
+    <w:abstractNumId w:val="20"/>
+  </w:num>
+  <w:num w:numId="30">
+    <w:abstractNumId w:val="27"/>
+  </w:num>
+  <w:num w:numId="31">
+    <w:abstractNumId w:val="22"/>
+  </w:num>
+  <w:num w:numId="32">
+    <w:abstractNumId w:val="50"/>
+  </w:num>
+  <w:num w:numId="33">
+    <w:abstractNumId w:val="3"/>
+  </w:num>
+  <w:num w:numId="34">
+    <w:abstractNumId w:val="44"/>
+  </w:num>
+  <w:num w:numId="35">
+    <w:abstractNumId w:val="31"/>
+  </w:num>
+  <w:num w:numId="36">
+    <w:abstractNumId w:val="2"/>
+  </w:num>
+  <w:num w:numId="37">
+    <w:abstractNumId w:val="15"/>
+  </w:num>
+  <w:num w:numId="38">
+    <w:abstractNumId w:val="11"/>
+  </w:num>
+  <w:num w:numId="39">
+    <w:abstractNumId w:val="6"/>
+  </w:num>
+  <w:num w:numId="40">
     <w:abstractNumId w:val="9"/>
   </w:num>
-  <w:num w:numId="29">
-    <w:abstractNumId w:val="18"/>
+  <w:num w:numId="41">
+    <w:abstractNumId w:val="7"/>
   </w:num>
-  <w:num w:numId="30">
-    <w:abstractNumId w:val="25"/>
+  <w:num w:numId="42">
+    <w:abstractNumId w:val="4"/>
   </w:num>
-  <w:num w:numId="31">
-    <w:abstractNumId w:val="20"/>
+  <w:num w:numId="43">
+    <w:abstractNumId w:val="37"/>
   </w:num>
-  <w:num w:numId="32">
-    <w:abstractNumId w:val="45"/>
+  <w:num w:numId="44">
+    <w:abstractNumId w:val="14"/>
   </w:num>
-  <w:num w:numId="33">
-    <w:abstractNumId w:val="2"/>
+  <w:num w:numId="45">
+    <w:abstractNumId w:val="21"/>
   </w:num>
-  <w:num w:numId="34">
-    <w:abstractNumId w:val="39"/>
+  <w:num w:numId="46">
+    <w:abstractNumId w:val="8"/>
   </w:num>
-  <w:num w:numId="35">
+  <w:num w:numId="47">
+    <w:abstractNumId w:val="42"/>
+  </w:num>
+  <w:num w:numId="48">
     <w:abstractNumId w:val="28"/>
   </w:num>
-  <w:num w:numId="36">
+  <w:num w:numId="49">
+    <w:abstractNumId w:val="35"/>
+  </w:num>
+  <w:num w:numId="50">
     <w:abstractNumId w:val="1"/>
   </w:num>
-  <w:num w:numId="37">
-    <w:abstractNumId w:val="14"/>
+  <w:num w:numId="51">
+    <w:abstractNumId w:val="17"/>
   </w:num>
-  <w:num w:numId="38">
-    <w:abstractNumId w:val="10"/>
-  </w:num>
-  <w:num w:numId="39">
-    <w:abstractNumId w:val="5"/>
-  </w:num>
-  <w:num w:numId="40">
-    <w:abstractNumId w:val="8"/>
-  </w:num>
-  <w:num w:numId="41">
-    <w:abstractNumId w:val="6"/>
-  </w:num>
-  <w:num w:numId="42">
-    <w:abstractNumId w:val="3"/>
-  </w:num>
-  <w:num w:numId="43">
-    <w:abstractNumId w:val="33"/>
-  </w:num>
-  <w:num w:numId="44">
-    <w:abstractNumId w:val="13"/>
-  </w:num>
-  <w:num w:numId="45">
-    <w:abstractNumId w:val="19"/>
-  </w:num>
-  <w:num w:numId="46">
-    <w:abstractNumId w:val="7"/>
-  </w:num>
-  <w:num w:numId="47">
-    <w:abstractNumId w:val="37"/>
+  <w:num w:numId="52">
+    <w:abstractNumId w:val="41"/>
   </w:num>
   <w:numIdMacAtCleanup w:val="45"/>
 </w:numbering>
@@ -13056,7 +14119,7 @@
 </file>
 
 <file path=customXml/itemProps1.xml><?xml version="1.0" encoding="utf-8"?>
-<ds:datastoreItem xmlns:ds="http://schemas.openxmlformats.org/officeDocument/2006/customXml" ds:itemID="{DEDF8795-0BCE-47E3-BB7E-22E2B62A06FA}">
+<ds:datastoreItem xmlns:ds="http://schemas.openxmlformats.org/officeDocument/2006/customXml" ds:itemID="{050DEE50-9F11-4BF6-BC1E-D567848D6671}">
   <ds:schemaRefs>
     <ds:schemaRef ds:uri="http://schemas.openxmlformats.org/officeDocument/2006/bibliography"/>
   </ds:schemaRefs>

</xml_diff>

<commit_message>
Finished design and manuals draft
</commit_message>
<xml_diff>
--- a/Report/Notes.docx
+++ b/Report/Notes.docx
@@ -29,7 +29,15 @@
         <w:t>p</w:t>
       </w:r>
       <w:r>
-        <w:t>t and type: “azure site log tail hivesensenodejs”</w:t>
+        <w:t xml:space="preserve">t and type: “azure site log tail </w:t>
+      </w:r>
+      <w:proofErr w:type="spellStart"/>
+      <w:r>
+        <w:t>hivesensenodejs</w:t>
+      </w:r>
+      <w:proofErr w:type="spellEnd"/>
+      <w:r>
+        <w:t>”</w:t>
       </w:r>
     </w:p>
     <w:p>
@@ -53,7 +61,15 @@
         <w:t>Basic</w:t>
       </w:r>
       <w:r>
-        <w:t xml:space="preserve">: no web server – all code is open-source so any beek can get the Gadgeteer kit, upload the hiveSense code, set up Xively and ITTT, and they can be away with the web app (either </w:t>
+        <w:t xml:space="preserve">: no web server – all code is open-source so any </w:t>
+      </w:r>
+      <w:proofErr w:type="spellStart"/>
+      <w:r>
+        <w:t>beek</w:t>
+      </w:r>
+      <w:proofErr w:type="spellEnd"/>
+      <w:r>
+        <w:t xml:space="preserve"> can get the Gadgeteer kit, upload the hiveSense code, set up Xively and ITTT, and they can be away with the web app (either </w:t>
       </w:r>
       <w:r>
         <w:t>local host</w:t>
@@ -89,8 +105,21 @@
           <w:numId w:val="23"/>
         </w:numPr>
       </w:pPr>
-      <w:r>
-        <w:t>WindowsAzureDB: uclbees, uclsenseDB2013</w:t>
+      <w:proofErr w:type="spellStart"/>
+      <w:r>
+        <w:t>WindowsAzureDB</w:t>
+      </w:r>
+      <w:proofErr w:type="spellEnd"/>
+      <w:r>
+        <w:t xml:space="preserve">: </w:t>
+      </w:r>
+      <w:proofErr w:type="spellStart"/>
+      <w:r>
+        <w:t>uclbees</w:t>
+      </w:r>
+      <w:proofErr w:type="spellEnd"/>
+      <w:r>
+        <w:t>, uclsenseDB2013</w:t>
       </w:r>
     </w:p>
     <w:p>
@@ -101,8 +130,21 @@
           <w:numId w:val="23"/>
         </w:numPr>
       </w:pPr>
-      <w:r>
-        <w:t>AzureFTP: hivesense, uclsense2013</w:t>
+      <w:proofErr w:type="spellStart"/>
+      <w:r>
+        <w:t>AzureFTP</w:t>
+      </w:r>
+      <w:proofErr w:type="spellEnd"/>
+      <w:r>
+        <w:t xml:space="preserve">: </w:t>
+      </w:r>
+      <w:proofErr w:type="spellStart"/>
+      <w:r>
+        <w:t>hivesense</w:t>
+      </w:r>
+      <w:proofErr w:type="spellEnd"/>
+      <w:r>
+        <w:t>, uclsense2013</w:t>
       </w:r>
     </w:p>
     <w:p>
@@ -113,8 +155,13 @@
           <w:numId w:val="23"/>
         </w:numPr>
       </w:pPr>
-      <w:r>
-        <w:t>AzureSQLDB: hiveSense, UCL2013hs</w:t>
+      <w:proofErr w:type="spellStart"/>
+      <w:r>
+        <w:t>AzureSQLDB</w:t>
+      </w:r>
+      <w:proofErr w:type="spellEnd"/>
+      <w:r>
+        <w:t>: hiveSense, UCL2013hs</w:t>
       </w:r>
     </w:p>
     <w:p>
@@ -137,8 +184,13 @@
           <w:numId w:val="23"/>
         </w:numPr>
       </w:pPr>
-      <w:r>
-        <w:t xml:space="preserve">AzureStorage: hiveSense, PAK: </w:t>
+      <w:proofErr w:type="spellStart"/>
+      <w:r>
+        <w:t>AzureStorage</w:t>
+      </w:r>
+      <w:proofErr w:type="spellEnd"/>
+      <w:r>
+        <w:t xml:space="preserve">: hiveSense, PAK: </w:t>
       </w:r>
       <w:r>
         <w:t>c2z/4TLAQSmb32ImEKocqmDax7PuJI2B+gZdAT2LufQmYdmGxSfTAJT6</w:t>
@@ -162,8 +214,13 @@
       <w:pPr>
         <w:pStyle w:val="Heading2"/>
       </w:pPr>
-      <w:r>
-        <w:t>SciAm Article</w:t>
+      <w:proofErr w:type="spellStart"/>
+      <w:r>
+        <w:t>SciAm</w:t>
+      </w:r>
+      <w:proofErr w:type="spellEnd"/>
+      <w:r>
+        <w:t xml:space="preserve"> Article</w:t>
       </w:r>
       <w:r>
         <w:t xml:space="preserve"> [s1]</w:t>
@@ -189,6 +246,7 @@
         <w:t xml:space="preserve"> </w:t>
       </w:r>
       <w:hyperlink r:id="rId9" w:tooltip="Find more records by this author" w:history="1">
+        <w:proofErr w:type="spellStart"/>
         <w:r>
           <w:rPr>
             <w:rStyle w:val="hithilite"/>
@@ -197,6 +255,7 @@
           </w:rPr>
           <w:t>Bencsik</w:t>
         </w:r>
+        <w:proofErr w:type="spellEnd"/>
         <w:r>
           <w:rPr>
             <w:rStyle w:val="Hyperlink"/>
@@ -207,12 +266,14 @@
       <w:r>
         <w:t xml:space="preserve"> (</w:t>
       </w:r>
+      <w:proofErr w:type="spellStart"/>
       <w:r>
         <w:rPr>
           <w:rStyle w:val="hithilite"/>
         </w:rPr>
         <w:t>Bencsik</w:t>
       </w:r>
+      <w:proofErr w:type="spellEnd"/>
       <w:r>
         <w:t>, Martin)</w:t>
       </w:r>
@@ -275,7 +336,15 @@
     </w:p>
     <w:p>
       <w:r>
-        <w:t>Monitoring of swarming sounds in bee hives for early detection of the swarming period</w:t>
+        <w:t xml:space="preserve">Monitoring of swarming sounds in </w:t>
+      </w:r>
+      <w:proofErr w:type="gramStart"/>
+      <w:r>
+        <w:t>bee hives</w:t>
+      </w:r>
+      <w:proofErr w:type="gramEnd"/>
+      <w:r>
+        <w:t xml:space="preserve"> for early detection of the swarming period</w:t>
       </w:r>
       <w:r>
         <w:t xml:space="preserve">. </w:t>
@@ -301,7 +370,47 @@
     </w:p>
     <w:p>
       <w:r>
-        <w:t>Temperature changes above the upper hive body reveal the annual development periods of honey bee colonies. Computers and Electronics in Agriculture, Volume 90, January 2013, Pages 1-6. Egils Stalidzans, Almars Berzonis.</w:t>
+        <w:t xml:space="preserve">Temperature changes above the upper hive body reveal the annual development periods of </w:t>
+      </w:r>
+      <w:proofErr w:type="gramStart"/>
+      <w:r>
+        <w:t>honey bee</w:t>
+      </w:r>
+      <w:proofErr w:type="gramEnd"/>
+      <w:r>
+        <w:t xml:space="preserve"> colonies. Computers and Electronics in Agriculture, Volume 90, January 2013, Pages 1-6. </w:t>
+      </w:r>
+      <w:proofErr w:type="spellStart"/>
+      <w:r>
+        <w:t>Egils</w:t>
+      </w:r>
+      <w:proofErr w:type="spellEnd"/>
+      <w:r>
+        <w:t xml:space="preserve"> </w:t>
+      </w:r>
+      <w:proofErr w:type="spellStart"/>
+      <w:r>
+        <w:t>Stalidzans</w:t>
+      </w:r>
+      <w:proofErr w:type="spellEnd"/>
+      <w:r>
+        <w:t xml:space="preserve">, </w:t>
+      </w:r>
+      <w:proofErr w:type="spellStart"/>
+      <w:r>
+        <w:t>Almars</w:t>
+      </w:r>
+      <w:proofErr w:type="spellEnd"/>
+      <w:r>
+        <w:t xml:space="preserve"> </w:t>
+      </w:r>
+      <w:proofErr w:type="spellStart"/>
+      <w:r>
+        <w:t>Berzonis</w:t>
+      </w:r>
+      <w:proofErr w:type="spellEnd"/>
+      <w:r>
+        <w:t>.</w:t>
       </w:r>
     </w:p>
     <w:p>
@@ -316,8 +425,29 @@
       </w:r>
     </w:p>
     <w:p>
-      <w:r>
-        <w:t>Zacepins, A., Stalidzans, E., 2012. Architecture of automatized control system for honey bee indoor wintering process monitoring and control. In: 13</w:t>
+      <w:proofErr w:type="spellStart"/>
+      <w:r>
+        <w:t>Zacepins</w:t>
+      </w:r>
+      <w:proofErr w:type="spellEnd"/>
+      <w:r>
+        <w:t xml:space="preserve">, A., </w:t>
+      </w:r>
+      <w:proofErr w:type="spellStart"/>
+      <w:r>
+        <w:t>Stalidzans</w:t>
+      </w:r>
+      <w:proofErr w:type="spellEnd"/>
+      <w:r>
+        <w:t xml:space="preserve">, E., 2012. Architecture of automatized control system for </w:t>
+      </w:r>
+      <w:proofErr w:type="gramStart"/>
+      <w:r>
+        <w:t>honey bee</w:t>
+      </w:r>
+      <w:proofErr w:type="gramEnd"/>
+      <w:r>
+        <w:t xml:space="preserve"> indoor wintering process monitoring and control. In: 13</w:t>
       </w:r>
       <w:r>
         <w:rPr>
@@ -339,7 +469,23 @@
     </w:p>
     <w:p>
       <w:r>
-        <w:t>google.co.uk/patents?hl=en&amp;lr=&amp;vid=USPAT7549907</w:t>
+        <w:t>google.co.uk/</w:t>
+      </w:r>
+      <w:proofErr w:type="spellStart"/>
+      <w:r>
+        <w:t>patents?hl</w:t>
+      </w:r>
+      <w:proofErr w:type="spellEnd"/>
+      <w:r>
+        <w:t>=</w:t>
+      </w:r>
+      <w:proofErr w:type="spellStart"/>
+      <w:r>
+        <w:t>en&amp;lr</w:t>
+      </w:r>
+      <w:proofErr w:type="spellEnd"/>
+      <w:r>
+        <w:t>=&amp;vid=USPAT7549907</w:t>
       </w:r>
     </w:p>
     <w:p>
@@ -405,8 +551,13 @@
       <w:pPr>
         <w:pStyle w:val="Heading2"/>
       </w:pPr>
-      <w:r>
-        <w:t>Hackathon [s9]</w:t>
+      <w:proofErr w:type="spellStart"/>
+      <w:r>
+        <w:t>Hackathon</w:t>
+      </w:r>
+      <w:proofErr w:type="spellEnd"/>
+      <w:r>
+        <w:t xml:space="preserve"> [s9]</w:t>
       </w:r>
     </w:p>
     <w:p>
@@ -802,7 +953,15 @@
         </w:numPr>
       </w:pPr>
       <w:r>
-        <w:t xml:space="preserve">Researched feasibility of having a camera over the hive entrance. Due to computational cost of ADC-ing a cam stream, ideal would be to use a wireless IP cam for streaming (£50). Cheaper alternative (£15) for prototype is to </w:t>
+        <w:t>Researched feasibility of having a camera over the hive entrance. Due to computational cost of ADC-</w:t>
+      </w:r>
+      <w:proofErr w:type="spellStart"/>
+      <w:r>
+        <w:t>ing</w:t>
+      </w:r>
+      <w:proofErr w:type="spellEnd"/>
+      <w:r>
+        <w:t xml:space="preserve"> a cam stream, ideal would be to use a wireless IP cam for streaming (£50). Cheaper alternative (£15) for prototype is to </w:t>
       </w:r>
       <w:r>
         <w:t xml:space="preserve">use USB webcam and stream using C# - </w:t>
@@ -873,7 +1032,15 @@
         </w:numPr>
       </w:pPr>
       <w:r>
-        <w:t>Researched Xively. Found some sample code for getting data to it from netmf (</w:t>
+        <w:t xml:space="preserve">Researched Xively. Found some sample code for getting data to it from </w:t>
+      </w:r>
+      <w:proofErr w:type="spellStart"/>
+      <w:r>
+        <w:t>netmf</w:t>
+      </w:r>
+      <w:proofErr w:type="spellEnd"/>
+      <w:r>
+        <w:t xml:space="preserve"> (</w:t>
       </w:r>
       <w:hyperlink r:id="rId18" w:history="1">
         <w:r>
@@ -884,7 +1051,15 @@
         </w:r>
       </w:hyperlink>
       <w:r>
-        <w:t>). JS-library can be used for interfacing with my monitoring web app</w:t>
+        <w:t xml:space="preserve">). JS-library can be used for interfacing with </w:t>
+      </w:r>
+      <w:proofErr w:type="gramStart"/>
+      <w:r>
+        <w:t>my</w:t>
+      </w:r>
+      <w:proofErr w:type="gramEnd"/>
+      <w:r>
+        <w:t xml:space="preserve"> monitoring web app</w:t>
       </w:r>
       <w:r>
         <w:t>, though probably easier and more flexible to just do direct http GETs?</w:t>
@@ -893,7 +1068,15 @@
         <w:t xml:space="preserve"> Then again, see the JS tutorial for a nice subscribe feature to get live data into a DOM element.</w:t>
       </w:r>
       <w:r>
-        <w:t xml:space="preserve"> Xively can also do graphs natively (see API ref for single datastream).</w:t>
+        <w:t xml:space="preserve"> Xively can also do graphs natively (see API ref for single </w:t>
+      </w:r>
+      <w:proofErr w:type="spellStart"/>
+      <w:r>
+        <w:t>datastream</w:t>
+      </w:r>
+      <w:proofErr w:type="spellEnd"/>
+      <w:r>
+        <w:t>).</w:t>
       </w:r>
     </w:p>
     <w:p>
@@ -925,7 +1108,15 @@
         </w:numPr>
       </w:pPr>
       <w:r>
-        <w:t>Investigated domains – easy to add on to Clook in the client area -&gt; order -&gt; register domain (£5)</w:t>
+        <w:t xml:space="preserve">Investigated domains – easy to add on to </w:t>
+      </w:r>
+      <w:proofErr w:type="spellStart"/>
+      <w:r>
+        <w:t>Clook</w:t>
+      </w:r>
+      <w:proofErr w:type="spellEnd"/>
+      <w:r>
+        <w:t xml:space="preserve"> in the client area -&gt; order -&gt; register domain (£5)</w:t>
       </w:r>
     </w:p>
     <w:p>
@@ -944,8 +1135,13 @@
         <w:t>ed</w:t>
       </w:r>
       <w:r>
-        <w:t xml:space="preserve"> mockup of web app in balsamiq</w:t>
-      </w:r>
+        <w:t xml:space="preserve"> mockup of web app in </w:t>
+      </w:r>
+      <w:proofErr w:type="spellStart"/>
+      <w:r>
+        <w:t>balsamiq</w:t>
+      </w:r>
+      <w:proofErr w:type="spellEnd"/>
     </w:p>
     <w:p>
       <w:pPr>
@@ -974,28 +1170,86 @@
         </w:numPr>
       </w:pPr>
       <w:r>
-        <w:t>Load cell research – the sparkfun one would require a fair bit more circuitry (instrumentation amps, RC filter at min); plus, need 4 of them and the amps ar</w:t>
-      </w:r>
-      <w:r>
-        <w:t>e £4 so total cost is near £50; basically they are pile of shite because they are only half of a wheatstone bridge. A</w:t>
-      </w:r>
-      <w:r>
-        <w:t>lternative – how about hacking a bathroom scale? Still need amp but scale comes with 4 load cells</w:t>
+        <w:t xml:space="preserve">Load cell research – the </w:t>
+      </w:r>
+      <w:proofErr w:type="spellStart"/>
+      <w:r>
+        <w:t>sparkfun</w:t>
+      </w:r>
+      <w:proofErr w:type="spellEnd"/>
+      <w:r>
+        <w:t xml:space="preserve"> one would require a fair bit more circuitry (instrumentation amps, RC filter at min); plus, need </w:t>
+      </w:r>
+      <w:proofErr w:type="gramStart"/>
+      <w:r>
+        <w:t>4</w:t>
+      </w:r>
+      <w:proofErr w:type="gramEnd"/>
+      <w:r>
+        <w:t xml:space="preserve"> of them and the amps ar</w:t>
+      </w:r>
+      <w:r>
+        <w:t xml:space="preserve">e £4 so total cost is near £50; basically they are pile of shite because they are only half of a </w:t>
+      </w:r>
+      <w:proofErr w:type="spellStart"/>
+      <w:r>
+        <w:t>wheatstone</w:t>
+      </w:r>
+      <w:proofErr w:type="spellEnd"/>
+      <w:r>
+        <w:t xml:space="preserve"> bridge. </w:t>
+      </w:r>
+      <w:proofErr w:type="gramStart"/>
+      <w:r>
+        <w:t>A</w:t>
+      </w:r>
+      <w:r>
+        <w:t>lternative – how about hacking a bathroom scale?</w:t>
+      </w:r>
+      <w:proofErr w:type="gramEnd"/>
+      <w:r>
+        <w:t xml:space="preserve"> Still need amp but scale comes with </w:t>
+      </w:r>
+      <w:proofErr w:type="gramStart"/>
+      <w:r>
+        <w:t>4</w:t>
+      </w:r>
+      <w:proofErr w:type="gramEnd"/>
+      <w:r>
+        <w:t xml:space="preserve"> load cells</w:t>
       </w:r>
       <w:r>
         <w:t xml:space="preserve"> (full bridge)</w:t>
       </w:r>
       <w:r>
-        <w:t xml:space="preserve"> so total is closer to £15 and will require less complex circuitry. Ner</w:t>
+        <w:t xml:space="preserve"> so total is closer to £15 and will require less complex circuitry. </w:t>
+      </w:r>
+      <w:proofErr w:type="spellStart"/>
+      <w:r>
+        <w:t>Ner</w:t>
       </w:r>
       <w:r>
         <w:t>d</w:t>
       </w:r>
       <w:r>
-        <w:t>kits has a good tutorial.</w:t>
-      </w:r>
-      <w:r>
-        <w:t xml:space="preserve"> Load cells can also be constructed from strain gauges – 4 per cell at £5 though is expensive, and the construction is prone to error for the novice. A full wheatstone bridge load cell (4 wires) is for sale here (</w:t>
+        <w:t>kits</w:t>
+      </w:r>
+      <w:proofErr w:type="spellEnd"/>
+      <w:r>
+        <w:t xml:space="preserve"> has a good tutorial.</w:t>
+      </w:r>
+      <w:r>
+        <w:t xml:space="preserve"> Load cells can also be constructed from strain gauges – 4 per cell at £5 though is expensive, and the construction is prone to error for the novice. A full </w:t>
+      </w:r>
+      <w:proofErr w:type="spellStart"/>
+      <w:proofErr w:type="gramStart"/>
+      <w:r>
+        <w:t>wheatstone</w:t>
+      </w:r>
+      <w:proofErr w:type="spellEnd"/>
+      <w:proofErr w:type="gramEnd"/>
+      <w:r>
+        <w:t xml:space="preserve"> bridge load cell (4 wires) is for sale here (</w:t>
       </w:r>
       <w:hyperlink r:id="rId19" w:history="1">
         <w:r>
@@ -1026,7 +1280,23 @@
         </w:numPr>
       </w:pPr>
       <w:r>
-        <w:t>Browsing the beek fora for ideas</w:t>
+        <w:t xml:space="preserve">Browsing the </w:t>
+      </w:r>
+      <w:proofErr w:type="spellStart"/>
+      <w:r>
+        <w:t>beek</w:t>
+      </w:r>
+      <w:proofErr w:type="spellEnd"/>
+      <w:r>
+        <w:t xml:space="preserve"> </w:t>
+      </w:r>
+      <w:proofErr w:type="spellStart"/>
+      <w:r>
+        <w:t>fora</w:t>
+      </w:r>
+      <w:proofErr w:type="spellEnd"/>
+      <w:r>
+        <w:t xml:space="preserve"> for ideas</w:t>
       </w:r>
     </w:p>
     <w:p>
@@ -1065,7 +1335,15 @@
         </w:numPr>
       </w:pPr>
       <w:r>
-        <w:t xml:space="preserve">Researched Wheatstones, and instrumentation amplifiers – go </w:t>
+        <w:t xml:space="preserve">Researched </w:t>
+      </w:r>
+      <w:proofErr w:type="spellStart"/>
+      <w:r>
+        <w:t>Wheatstones</w:t>
+      </w:r>
+      <w:proofErr w:type="spellEnd"/>
+      <w:r>
+        <w:t xml:space="preserve">, and instrumentation amplifiers – go </w:t>
       </w:r>
       <w:r>
         <w:t>with the AD620 (A or B) DIP</w:t>
@@ -1131,7 +1409,15 @@
         <w:t>JavaScript</w:t>
       </w:r>
       <w:r>
-        <w:t xml:space="preserve"> frameworks (Backbone, ember). Need to know whether I should use any.</w:t>
+        <w:t xml:space="preserve"> frameworks (Backbone, ember). Need to know whether </w:t>
+      </w:r>
+      <w:proofErr w:type="gramStart"/>
+      <w:r>
+        <w:t>I</w:t>
+      </w:r>
+      <w:proofErr w:type="gramEnd"/>
+      <w:r>
+        <w:t xml:space="preserve"> should use any.</w:t>
       </w:r>
     </w:p>
     <w:p>
@@ -1175,7 +1461,15 @@
         </w:numPr>
       </w:pPr>
       <w:r>
-        <w:t>Tried to set-up wifi but had some problems – work in progress</w:t>
+        <w:t xml:space="preserve">Tried to set-up </w:t>
+      </w:r>
+      <w:proofErr w:type="spellStart"/>
+      <w:r>
+        <w:t>wifi</w:t>
+      </w:r>
+      <w:proofErr w:type="spellEnd"/>
+      <w:r>
+        <w:t xml:space="preserve"> but had some problems – work in progress</w:t>
       </w:r>
     </w:p>
     <w:p>
@@ -1187,8 +1481,21 @@
         </w:numPr>
       </w:pPr>
       <w:r>
-        <w:t>Set up ankhSVN in Visual Studio and got a local repository going through ToroiseSVN</w:t>
-      </w:r>
+        <w:t xml:space="preserve">Set up </w:t>
+      </w:r>
+      <w:proofErr w:type="spellStart"/>
+      <w:r>
+        <w:t>ankhSVN</w:t>
+      </w:r>
+      <w:proofErr w:type="spellEnd"/>
+      <w:r>
+        <w:t xml:space="preserve"> in Visual Studio and got a local repository going through </w:t>
+      </w:r>
+      <w:proofErr w:type="spellStart"/>
+      <w:r>
+        <w:t>ToroiseSVN</w:t>
+      </w:r>
+      <w:proofErr w:type="spellEnd"/>
     </w:p>
     <w:p>
       <w:pPr>
@@ -1199,7 +1506,15 @@
         </w:numPr>
       </w:pPr>
       <w:r>
-        <w:t>Signed up for Codeplex but had problems connecting to vis studio to allow code upload</w:t>
+        <w:t xml:space="preserve">Signed up for Codeplex but had problems connecting to </w:t>
+      </w:r>
+      <w:proofErr w:type="spellStart"/>
+      <w:r>
+        <w:t>vis</w:t>
+      </w:r>
+      <w:proofErr w:type="spellEnd"/>
+      <w:r>
+        <w:t xml:space="preserve"> studio to allow code upload</w:t>
       </w:r>
     </w:p>
     <w:p>
@@ -1258,7 +1573,15 @@
         </w:numPr>
       </w:pPr>
       <w:r>
-        <w:t>Code clean-up and set to work on Xively-interfacing</w:t>
+        <w:t xml:space="preserve">Code </w:t>
+      </w:r>
+      <w:proofErr w:type="gramStart"/>
+      <w:r>
+        <w:t>clean-up</w:t>
+      </w:r>
+      <w:proofErr w:type="gramEnd"/>
+      <w:r>
+        <w:t xml:space="preserve"> and set to work on Xively-interfacing</w:t>
       </w:r>
       <w:r>
         <w:t>.</w:t>
@@ -1293,7 +1616,15 @@
         </w:numPr>
       </w:pPr>
       <w:r>
-        <w:t>Codeplex site now has source code (need to use TortoisSVN -&gt; Import)</w:t>
+        <w:t xml:space="preserve">Codeplex site now has source code (need to use </w:t>
+      </w:r>
+      <w:proofErr w:type="spellStart"/>
+      <w:r>
+        <w:t>TortoisSVN</w:t>
+      </w:r>
+      <w:proofErr w:type="spellEnd"/>
+      <w:r>
+        <w:t xml:space="preserve"> -&gt; Import)</w:t>
       </w:r>
     </w:p>
     <w:p>
@@ -1383,8 +1714,13 @@
         </w:numPr>
       </w:pPr>
       <w:r>
-        <w:t>Got SD card working – just saving images atm</w:t>
-      </w:r>
+        <w:t xml:space="preserve">Got SD card working – just saving images </w:t>
+      </w:r>
+      <w:proofErr w:type="spellStart"/>
+      <w:r>
+        <w:t>atm</w:t>
+      </w:r>
+      <w:proofErr w:type="spellEnd"/>
     </w:p>
     <w:p>
       <w:pPr>
@@ -1447,8 +1783,13 @@
           <w:numId w:val="11"/>
         </w:numPr>
       </w:pPr>
-      <w:r>
-        <w:t xml:space="preserve">Wifi now auto-checks for connectivity on a timer, so will </w:t>
+      <w:proofErr w:type="spellStart"/>
+      <w:r>
+        <w:t>Wifi</w:t>
+      </w:r>
+      <w:proofErr w:type="spellEnd"/>
+      <w:r>
+        <w:t xml:space="preserve"> now auto-checks for connectivity on a timer, so will </w:t>
       </w:r>
       <w:r>
         <w:t>re-join</w:t>
@@ -1465,8 +1806,13 @@
           <w:numId w:val="11"/>
         </w:numPr>
       </w:pPr>
-      <w:r>
-        <w:t>Wifi network up/down triggers working properly</w:t>
+      <w:proofErr w:type="spellStart"/>
+      <w:r>
+        <w:t>Wifi</w:t>
+      </w:r>
+      <w:proofErr w:type="spellEnd"/>
+      <w:r>
+        <w:t xml:space="preserve"> network up/down triggers working properly</w:t>
       </w:r>
     </w:p>
     <w:p>
@@ -1484,7 +1830,15 @@
         <w:t>, including line-ending detection for missed-</w:t>
       </w:r>
       <w:r>
-        <w:t>upload lines which are only logged when no network</w:t>
+        <w:t xml:space="preserve">upload </w:t>
+      </w:r>
+      <w:proofErr w:type="gramStart"/>
+      <w:r>
+        <w:t>lines which</w:t>
+      </w:r>
+      <w:proofErr w:type="gramEnd"/>
+      <w:r>
+        <w:t xml:space="preserve"> are only logged when no network</w:t>
       </w:r>
       <w:r>
         <w:t xml:space="preserve"> exists.</w:t>
@@ -1505,7 +1859,15 @@
         <w:t>file system</w:t>
       </w:r>
       <w:r>
-        <w:t xml:space="preserve"> for the SD card – own directory and config file (will be XML)</w:t>
+        <w:t xml:space="preserve"> for the SD card – own directory and </w:t>
+      </w:r>
+      <w:proofErr w:type="spellStart"/>
+      <w:r>
+        <w:t>config</w:t>
+      </w:r>
+      <w:proofErr w:type="spellEnd"/>
+      <w:r>
+        <w:t xml:space="preserve"> file (will be XML)</w:t>
       </w:r>
       <w:r>
         <w:t>.</w:t>
@@ -1552,7 +1914,15 @@
         </w:numPr>
       </w:pPr>
       <w:r>
-        <w:t>Settings loaded from xml config file</w:t>
+        <w:t xml:space="preserve">Settings loaded from xml </w:t>
+      </w:r>
+      <w:proofErr w:type="spellStart"/>
+      <w:r>
+        <w:t>config</w:t>
+      </w:r>
+      <w:proofErr w:type="spellEnd"/>
+      <w:r>
+        <w:t xml:space="preserve"> file</w:t>
       </w:r>
     </w:p>
     <w:p>
@@ -1617,7 +1987,23 @@
         <w:t>Refactoring completed for this stage</w:t>
       </w:r>
       <w:r>
-        <w:t xml:space="preserve"> – classes for wifi, SD, config, and sensors made</w:t>
+        <w:t xml:space="preserve"> – classes for </w:t>
+      </w:r>
+      <w:proofErr w:type="spellStart"/>
+      <w:r>
+        <w:t>wifi</w:t>
+      </w:r>
+      <w:proofErr w:type="spellEnd"/>
+      <w:r>
+        <w:t xml:space="preserve">, SD, </w:t>
+      </w:r>
+      <w:proofErr w:type="spellStart"/>
+      <w:r>
+        <w:t>config</w:t>
+      </w:r>
+      <w:proofErr w:type="spellEnd"/>
+      <w:r>
+        <w:t>, and sensors made</w:t>
       </w:r>
     </w:p>
     <w:p>
@@ -1700,7 +2086,15 @@
         </w:numPr>
       </w:pPr>
       <w:r>
-        <w:t>Explored workshop; they have: multimeter, soldering, resistors, caps, PSU (see above). Nothing else, but I can make list for admin and he will try to get for me</w:t>
+        <w:t xml:space="preserve">Explored workshop; they </w:t>
+      </w:r>
+      <w:proofErr w:type="gramStart"/>
+      <w:r>
+        <w:t>have:</w:t>
+      </w:r>
+      <w:proofErr w:type="gramEnd"/>
+      <w:r>
+        <w:t xml:space="preserve"> multimeter, soldering, resistors, caps, PSU (see above). Nothing else, but I can make list for admin and he will try to get for me</w:t>
       </w:r>
     </w:p>
     <w:p>
@@ -1749,7 +2143,15 @@
         <w:t>) –</w:t>
       </w:r>
       <w:r>
-        <w:t xml:space="preserve"> now I can use the XML library!</w:t>
+        <w:t xml:space="preserve"> now </w:t>
+      </w:r>
+      <w:proofErr w:type="gramStart"/>
+      <w:r>
+        <w:t>I</w:t>
+      </w:r>
+      <w:proofErr w:type="gramEnd"/>
+      <w:r>
+        <w:t xml:space="preserve"> can use the XML library!</w:t>
       </w:r>
       <w:r>
         <w:t xml:space="preserve"> Also, I can now remove redundant l</w:t>
@@ -1837,7 +2239,23 @@
         </w:numPr>
       </w:pPr>
       <w:r>
-        <w:t xml:space="preserve">Researched Microphone – found a cheap digital(!) MEMS mic that should work out the box hooked-up to a Gadgeteer digital pin as per adafruit </w:t>
+        <w:t xml:space="preserve">Researched Microphone – found a cheap </w:t>
+      </w:r>
+      <w:proofErr w:type="gramStart"/>
+      <w:r>
+        <w:t>digital(</w:t>
+      </w:r>
+      <w:proofErr w:type="gramEnd"/>
+      <w:r>
+        <w:t xml:space="preserve">!) MEMS mic that should work out the box hooked-up to a Gadgeteer digital pin as per </w:t>
+      </w:r>
+      <w:proofErr w:type="spellStart"/>
+      <w:r>
+        <w:t>adafruit</w:t>
+      </w:r>
+      <w:proofErr w:type="spellEnd"/>
+      <w:r>
+        <w:t xml:space="preserve"> </w:t>
       </w:r>
       <w:r>
         <w:t>blog post</w:t>
@@ -1849,7 +2267,15 @@
         <w:t>… NO! Very complicated stuff due to acceptable socket input types</w:t>
       </w:r>
       <w:r>
-        <w:t>. Easier to use analogue and use the onboard ADC, then use RLP (</w:t>
+        <w:t xml:space="preserve">. Easier to use analogue and use the </w:t>
+      </w:r>
+      <w:proofErr w:type="spellStart"/>
+      <w:r>
+        <w:t>onboard</w:t>
+      </w:r>
+      <w:proofErr w:type="spellEnd"/>
+      <w:r>
+        <w:t xml:space="preserve"> ADC, then use RLP (</w:t>
       </w:r>
       <w:hyperlink r:id="rId22" w:history="1">
         <w:r>
@@ -1866,8 +2292,13 @@
         <w:t xml:space="preserve"> </w:t>
       </w:r>
       <w:r>
-        <w:t>(try just using my phone?)</w:t>
-      </w:r>
+        <w:t>(try just using my phone?</w:t>
+      </w:r>
+      <w:proofErr w:type="gramStart"/>
+      <w:r>
+        <w:t>)</w:t>
+      </w:r>
+      <w:proofErr w:type="gramEnd"/>
       <w:r>
         <w:t xml:space="preserve">– ask tech support about this once the </w:t>
       </w:r>
@@ -1878,7 +2309,15 @@
         <w:t xml:space="preserve"> has arrived (I have just requested it from Microsoft, along with breadboard)</w:t>
       </w:r>
       <w:r>
-        <w:t>; new thought – the line-in solution is rubbish: not going to able to resolve audio finely enough, so I either get an analogue mic breakout module or accept the rubbishy-ness and try to explain it away as prototype-ery.</w:t>
+        <w:t>; new thought – the line-in solution is rubbish: not going to able to resolve audio finely enough, so I either get an analogue mic breakout module or accept the rubbishy-ness and try to explain it away as prototype-</w:t>
+      </w:r>
+      <w:proofErr w:type="spellStart"/>
+      <w:r>
+        <w:t>ery</w:t>
+      </w:r>
+      <w:proofErr w:type="spellEnd"/>
+      <w:r>
+        <w:t>.</w:t>
       </w:r>
     </w:p>
     <w:p>
@@ -2072,8 +2511,21 @@
         <w:t>Researched graphing libraries for JS</w:t>
       </w:r>
       <w:r>
-        <w:t xml:space="preserve"> – go for flot or highcharts</w:t>
-      </w:r>
+        <w:t xml:space="preserve"> – go for </w:t>
+      </w:r>
+      <w:proofErr w:type="spellStart"/>
+      <w:r>
+        <w:t>flot</w:t>
+      </w:r>
+      <w:proofErr w:type="spellEnd"/>
+      <w:r>
+        <w:t xml:space="preserve"> or </w:t>
+      </w:r>
+      <w:proofErr w:type="spellStart"/>
+      <w:r>
+        <w:t>highcharts</w:t>
+      </w:r>
+      <w:proofErr w:type="spellEnd"/>
       <w:r>
         <w:t>.</w:t>
       </w:r>
@@ -2095,8 +2547,13 @@
         </w:numPr>
       </w:pPr>
       <w:r>
-        <w:t>Produced dashboard graphs with flot</w:t>
-      </w:r>
+        <w:t xml:space="preserve">Produced dashboard graphs with </w:t>
+      </w:r>
+      <w:proofErr w:type="spellStart"/>
+      <w:r>
+        <w:t>flot</w:t>
+      </w:r>
+      <w:proofErr w:type="spellEnd"/>
     </w:p>
     <w:p>
       <w:pPr>
@@ -2136,8 +2593,13 @@
           <w:numId w:val="21"/>
         </w:numPr>
       </w:pPr>
-      <w:r>
-        <w:t>Div-based navigation working nicely</w:t>
+      <w:proofErr w:type="spellStart"/>
+      <w:r>
+        <w:t>Div</w:t>
+      </w:r>
+      <w:proofErr w:type="spellEnd"/>
+      <w:r>
+        <w:t>-based navigation working nicely</w:t>
       </w:r>
     </w:p>
     <w:p>
@@ -2278,7 +2740,15 @@
         </w:numPr>
       </w:pPr>
       <w:r>
-        <w:t>Git research so I can do it properly (sans Netbeans, and actually understand wtf is going on)</w:t>
+        <w:t xml:space="preserve">Git research so I can do it properly (sans Netbeans, and actually understand </w:t>
+      </w:r>
+      <w:proofErr w:type="spellStart"/>
+      <w:r>
+        <w:t>wtf</w:t>
+      </w:r>
+      <w:proofErr w:type="spellEnd"/>
+      <w:r>
+        <w:t xml:space="preserve"> is going on)</w:t>
       </w:r>
     </w:p>
     <w:p>
@@ -2430,7 +2900,15 @@
         </w:numPr>
       </w:pPr>
       <w:r>
-        <w:t xml:space="preserve">Researched hooking-up the load cell (now arrived) – AdvancedADC not working with firmware; possible fix on GHI forum but will </w:t>
+        <w:t xml:space="preserve">Researched hooking-up the load cell (now arrived) – </w:t>
+      </w:r>
+      <w:proofErr w:type="spellStart"/>
+      <w:r>
+        <w:t>AdvancedADC</w:t>
+      </w:r>
+      <w:proofErr w:type="spellEnd"/>
+      <w:r>
+        <w:t xml:space="preserve"> not working with firmware; possible fix on GHI forum but will </w:t>
       </w:r>
       <w:r>
         <w:t>proceed with native ADC for now</w:t>
@@ -2445,8 +2923,13 @@
         </w:numPr>
       </w:pPr>
       <w:r>
-        <w:t>Started implementing load cell code and breadboarding</w:t>
-      </w:r>
+        <w:t xml:space="preserve">Started implementing load cell code and </w:t>
+      </w:r>
+      <w:proofErr w:type="spellStart"/>
+      <w:r>
+        <w:t>breadboarding</w:t>
+      </w:r>
+      <w:proofErr w:type="spellEnd"/>
       <w:r>
         <w:t xml:space="preserve"> from drawn schematic</w:t>
       </w:r>
@@ -2583,7 +3066,15 @@
         </w:numPr>
       </w:pPr>
       <w:r>
-        <w:t>Node / Azure – set up Table storage for my schema and got live POSTing working</w:t>
+        <w:t xml:space="preserve">Node / Azure – set up Table storage for my schema and got live </w:t>
+      </w:r>
+      <w:proofErr w:type="spellStart"/>
+      <w:r>
+        <w:t>POSTing</w:t>
+      </w:r>
+      <w:proofErr w:type="spellEnd"/>
+      <w:r>
+        <w:t xml:space="preserve"> working</w:t>
       </w:r>
     </w:p>
     <w:p>
@@ -2595,7 +3086,15 @@
         </w:numPr>
       </w:pPr>
       <w:r>
-        <w:t>Node – set up emailing using emailjs module</w:t>
+        <w:t xml:space="preserve">Node – set up emailing using </w:t>
+      </w:r>
+      <w:proofErr w:type="spellStart"/>
+      <w:r>
+        <w:t>emailjs</w:t>
+      </w:r>
+      <w:proofErr w:type="spellEnd"/>
+      <w:r>
+        <w:t xml:space="preserve"> module</w:t>
       </w:r>
     </w:p>
     <w:p>
@@ -2651,7 +3150,23 @@
         </w:numPr>
       </w:pPr>
       <w:r>
-        <w:t>Started implementing the REST service – getCurrent, postCurrent, error check</w:t>
+        <w:t xml:space="preserve">Started implementing the REST service – </w:t>
+      </w:r>
+      <w:proofErr w:type="spellStart"/>
+      <w:r>
+        <w:t>getCurrent</w:t>
+      </w:r>
+      <w:proofErr w:type="spellEnd"/>
+      <w:r>
+        <w:t xml:space="preserve">, </w:t>
+      </w:r>
+      <w:proofErr w:type="spellStart"/>
+      <w:r>
+        <w:t>postCurrent</w:t>
+      </w:r>
+      <w:proofErr w:type="spellEnd"/>
+      <w:r>
+        <w:t>, error check</w:t>
       </w:r>
     </w:p>
     <w:p>
@@ -2707,7 +3222,15 @@
         </w:numPr>
       </w:pPr>
       <w:r>
-        <w:t>Improved recentHistory GET to ignore huge data jumps</w:t>
+        <w:t xml:space="preserve">Improved </w:t>
+      </w:r>
+      <w:proofErr w:type="spellStart"/>
+      <w:r>
+        <w:t>recentHistory</w:t>
+      </w:r>
+      <w:proofErr w:type="spellEnd"/>
+      <w:r>
+        <w:t xml:space="preserve"> GET to ignore huge data jumps</w:t>
       </w:r>
     </w:p>
     <w:p>
@@ -2726,12 +3249,14 @@
           <w:numId w:val="35"/>
         </w:numPr>
       </w:pPr>
+      <w:proofErr w:type="gramStart"/>
       <w:r>
         <w:t xml:space="preserve">Delivered presentation – feedback OK, specifics: money saved, </w:t>
       </w:r>
       <w:r>
         <w:t>data analysis?</w:t>
       </w:r>
+      <w:proofErr w:type="gramEnd"/>
     </w:p>
     <w:p>
       <w:pPr>
@@ -2783,7 +3308,15 @@
         </w:numPr>
       </w:pPr>
       <w:r>
-        <w:t>Converted POST/PUT datapoints format from CSV to JSON</w:t>
+        <w:t xml:space="preserve">Converted POST/PUT </w:t>
+      </w:r>
+      <w:proofErr w:type="spellStart"/>
+      <w:r>
+        <w:t>datapoints</w:t>
+      </w:r>
+      <w:proofErr w:type="spellEnd"/>
+      <w:r>
+        <w:t xml:space="preserve"> format from CSV to JSON</w:t>
       </w:r>
     </w:p>
     <w:p>
@@ -2831,7 +3364,23 @@
         </w:numPr>
       </w:pPr>
       <w:r>
-        <w:t>Tested PUT of 114 datapoints (x5 entities) into Azure tables from GadgeteerSimulator – successfully completed in ~5s =&gt; 100 lines PUT per time is reasonable</w:t>
+        <w:t xml:space="preserve">Tested PUT of 114 </w:t>
+      </w:r>
+      <w:proofErr w:type="spellStart"/>
+      <w:r>
+        <w:t>datapoints</w:t>
+      </w:r>
+      <w:proofErr w:type="spellEnd"/>
+      <w:r>
+        <w:t xml:space="preserve"> (x5 entities) into Azure tables from </w:t>
+      </w:r>
+      <w:proofErr w:type="spellStart"/>
+      <w:r>
+        <w:t>GadgeteerSimulator</w:t>
+      </w:r>
+      <w:proofErr w:type="spellEnd"/>
+      <w:r>
+        <w:t xml:space="preserve"> – successfully completed in ~5s =&gt; 100 lines PUT per time is reasonable</w:t>
       </w:r>
     </w:p>
     <w:p>
@@ -2849,7 +3398,15 @@
         <w:t>h</w:t>
       </w:r>
       <w:r>
-        <w:t>ing breaks – that’ll do, Ben, that’ll do.</w:t>
+        <w:t xml:space="preserve">ing breaks – </w:t>
+      </w:r>
+      <w:proofErr w:type="gramStart"/>
+      <w:r>
+        <w:t>that’ll</w:t>
+      </w:r>
+      <w:proofErr w:type="gramEnd"/>
+      <w:r>
+        <w:t xml:space="preserve"> do, Ben, that’ll do.</w:t>
       </w:r>
     </w:p>
     <w:p>
@@ -3000,7 +3557,15 @@
         </w:numPr>
       </w:pPr>
       <w:r>
-        <w:t>Fixed bug on url query encoding</w:t>
+        <w:t xml:space="preserve">Fixed bug on </w:t>
+      </w:r>
+      <w:proofErr w:type="spellStart"/>
+      <w:r>
+        <w:t>url</w:t>
+      </w:r>
+      <w:proofErr w:type="spellEnd"/>
+      <w:r>
+        <w:t xml:space="preserve"> query encoding</w:t>
       </w:r>
     </w:p>
     <w:p>
@@ -3012,7 +3577,15 @@
         </w:numPr>
       </w:pPr>
       <w:r>
-        <w:t>Asked beek for feedback</w:t>
+        <w:t xml:space="preserve">Asked </w:t>
+      </w:r>
+      <w:proofErr w:type="spellStart"/>
+      <w:r>
+        <w:t>beek</w:t>
+      </w:r>
+      <w:proofErr w:type="spellEnd"/>
+      <w:r>
+        <w:t xml:space="preserve"> for feedback</w:t>
       </w:r>
     </w:p>
     <w:p>
@@ -3050,8 +3623,13 @@
         <w:t>Requirements gathering - f</w:t>
       </w:r>
       <w:r>
-        <w:t>inished emailing beeks</w:t>
-      </w:r>
+        <w:t xml:space="preserve">inished emailing </w:t>
+      </w:r>
+      <w:proofErr w:type="spellStart"/>
+      <w:r>
+        <w:t>beeks</w:t>
+      </w:r>
+      <w:proofErr w:type="spellEnd"/>
       <w:r>
         <w:t>, and updated Steven</w:t>
       </w:r>
@@ -3065,7 +3643,23 @@
         </w:numPr>
       </w:pPr>
       <w:r>
-        <w:t>GUI/REST – alarms added dynamically from json settings file on server; file can be modified by PUT requests; settings tab has permanent commit option which saves settings on server – working for wxLocation.</w:t>
+        <w:t xml:space="preserve">GUI/REST – alarms added dynamically from json settings file on server; file can be modified by PUT requests; settings tab has permanent commit </w:t>
+      </w:r>
+      <w:proofErr w:type="gramStart"/>
+      <w:r>
+        <w:t>option which</w:t>
+      </w:r>
+      <w:proofErr w:type="gramEnd"/>
+      <w:r>
+        <w:t xml:space="preserve"> saves settings on server – working for </w:t>
+      </w:r>
+      <w:proofErr w:type="spellStart"/>
+      <w:r>
+        <w:t>wxLocation</w:t>
+      </w:r>
+      <w:proofErr w:type="spellEnd"/>
+      <w:r>
+        <w:t>.</w:t>
       </w:r>
     </w:p>
     <w:p>
@@ -3085,8 +3679,13 @@
         </w:numPr>
       </w:pPr>
       <w:r>
-        <w:t>Requirements gathering - replied to beeks</w:t>
-      </w:r>
+        <w:t xml:space="preserve">Requirements gathering - replied to </w:t>
+      </w:r>
+      <w:proofErr w:type="spellStart"/>
+      <w:r>
+        <w:t>beeks</w:t>
+      </w:r>
+      <w:proofErr w:type="spellEnd"/>
     </w:p>
     <w:p>
       <w:pPr>
@@ -3124,7 +3723,31 @@
         </w:numPr>
       </w:pPr>
       <w:r>
-        <w:t>Azure – local emulated storage working (set environment var – see sec. 1), also figured no need for config.json file to load dev storage settings – will load from Azure management portal in tab ‘configure’ of the website</w:t>
+        <w:t xml:space="preserve">Azure – local emulated storage working (set environment </w:t>
+      </w:r>
+      <w:proofErr w:type="spellStart"/>
+      <w:r>
+        <w:t>var</w:t>
+      </w:r>
+      <w:proofErr w:type="spellEnd"/>
+      <w:r>
+        <w:t xml:space="preserve"> – see sec. 1), also figured no need for </w:t>
+      </w:r>
+      <w:proofErr w:type="spellStart"/>
+      <w:r>
+        <w:t>config.json</w:t>
+      </w:r>
+      <w:proofErr w:type="spellEnd"/>
+      <w:r>
+        <w:t xml:space="preserve"> file to load </w:t>
+      </w:r>
+      <w:proofErr w:type="spellStart"/>
+      <w:r>
+        <w:t>dev</w:t>
+      </w:r>
+      <w:proofErr w:type="spellEnd"/>
+      <w:r>
+        <w:t xml:space="preserve"> storage settings – will load from Azure management portal in tab ‘configure’ of the website</w:t>
       </w:r>
     </w:p>
     <w:p>
@@ -3272,7 +3895,15 @@
         <w:t>GUI – added HTML for alarms and general settings</w:t>
       </w:r>
       <w:r>
-        <w:t>, hooked-up the alarms bit to JS so now possible to add and modify alarms dynamically (though local save doesn’t yet affect DOM).</w:t>
+        <w:t xml:space="preserve">, hooked-up the alarms bit to JS so now possible to add and modify alarms dynamically (though local save </w:t>
+      </w:r>
+      <w:proofErr w:type="gramStart"/>
+      <w:r>
+        <w:t>doesn’t</w:t>
+      </w:r>
+      <w:proofErr w:type="gramEnd"/>
+      <w:r>
+        <w:t xml:space="preserve"> yet affect DOM).</w:t>
       </w:r>
     </w:p>
     <w:p>
@@ -3292,7 +3923,15 @@
         </w:numPr>
       </w:pPr>
       <w:r>
-        <w:t>GUI –pretty data tables (with datepicker – not hooked up to API yet, nor exporting)</w:t>
+        <w:t xml:space="preserve">GUI –pretty data tables (with </w:t>
+      </w:r>
+      <w:proofErr w:type="spellStart"/>
+      <w:r>
+        <w:t>datepicker</w:t>
+      </w:r>
+      <w:proofErr w:type="spellEnd"/>
+      <w:r>
+        <w:t xml:space="preserve"> – not hooked up to API yet, nor exporting)</w:t>
       </w:r>
     </w:p>
     <w:p>
@@ -3304,7 +3943,15 @@
         </w:numPr>
       </w:pPr>
       <w:r>
-        <w:t>API – arbitrary historical range, support for .csv, .xml etc access to different formats.</w:t>
+        <w:t xml:space="preserve">API – arbitrary historical range, support for .csv, .xml </w:t>
+      </w:r>
+      <w:proofErr w:type="spellStart"/>
+      <w:r>
+        <w:t>etc</w:t>
+      </w:r>
+      <w:proofErr w:type="spellEnd"/>
+      <w:r>
+        <w:t xml:space="preserve"> access to different formats.</w:t>
       </w:r>
     </w:p>
     <w:p>
@@ -3324,11 +3971,16 @@
         </w:numPr>
       </w:pPr>
       <w:r>
-        <w:t>GUI – finished tables (loaded from datepicker</w:t>
+        <w:t xml:space="preserve">GUI – finished tables (loaded from </w:t>
+      </w:r>
+      <w:proofErr w:type="spellStart"/>
+      <w:r>
+        <w:t>datepicker</w:t>
       </w:r>
       <w:r>
         <w:t>s</w:t>
       </w:r>
+      <w:proofErr w:type="spellEnd"/>
       <w:r>
         <w:t>, exportable</w:t>
       </w:r>
@@ -3389,7 +4041,15 @@
         </w:numPr>
       </w:pPr>
       <w:r>
-        <w:t>GUI - implemented hive-name and wx-place settings</w:t>
+        <w:t xml:space="preserve">GUI - implemented hive-name and </w:t>
+      </w:r>
+      <w:proofErr w:type="spellStart"/>
+      <w:r>
+        <w:t>wx</w:t>
+      </w:r>
+      <w:proofErr w:type="spellEnd"/>
+      <w:r>
+        <w:t>-place settings</w:t>
       </w:r>
     </w:p>
     <w:p>
@@ -3401,7 +4061,15 @@
         </w:numPr>
       </w:pPr>
       <w:r>
-        <w:t>Production – merged flexisense with master and committed to Azure without problem</w:t>
+        <w:t xml:space="preserve">Production – merged </w:t>
+      </w:r>
+      <w:proofErr w:type="spellStart"/>
+      <w:r>
+        <w:t>flexisense</w:t>
+      </w:r>
+      <w:proofErr w:type="spellEnd"/>
+      <w:r>
+        <w:t xml:space="preserve"> with master and committed to Azure without problem</w:t>
       </w:r>
     </w:p>
     <w:p>
@@ -3412,8 +4080,13 @@
           <w:numId w:val="49"/>
         </w:numPr>
       </w:pPr>
-      <w:r>
-        <w:t>Comms – new blog post, updated Steven and Rob</w:t>
+      <w:proofErr w:type="spellStart"/>
+      <w:r>
+        <w:t>Comms</w:t>
+      </w:r>
+      <w:proofErr w:type="spellEnd"/>
+      <w:r>
+        <w:t xml:space="preserve"> – new blog post, updated Steven and Rob</w:t>
       </w:r>
     </w:p>
     <w:p>
@@ -3673,25 +4346,179 @@
       </w:pPr>
       <w:r>
         <w:t>Manuals – API user docs improved and extended.</w:t>
+      </w:r>
+    </w:p>
+    <w:p>
+      <w:pPr>
+        <w:pStyle w:val="Heading2"/>
+      </w:pPr>
+      <w:r>
+        <w:lastRenderedPageBreak/>
+        <w:t>Thu-15-Aug</w:t>
+      </w:r>
+    </w:p>
+    <w:p>
+      <w:pPr>
+        <w:pStyle w:val="ListParagraph"/>
+        <w:numPr>
+          <w:ilvl w:val="0"/>
+          <w:numId w:val="55"/>
+        </w:numPr>
+      </w:pPr>
+      <w:r>
+        <w:t>Refactoring – major redesign of GUI code into packages with static classes.</w:t>
+      </w:r>
+    </w:p>
+    <w:p>
+      <w:pPr>
+        <w:pStyle w:val="Heading2"/>
+      </w:pPr>
+      <w:r>
+        <w:t>Fri-16-Aug</w:t>
+      </w:r>
+    </w:p>
+    <w:p>
+      <w:pPr>
+        <w:pStyle w:val="ListParagraph"/>
+        <w:numPr>
+          <w:ilvl w:val="0"/>
+          <w:numId w:val="55"/>
+        </w:numPr>
+      </w:pPr>
+      <w:r>
+        <w:t xml:space="preserve">Refactoring – experimented </w:t>
+      </w:r>
+      <w:r>
+        <w:t>with de-stat</w:t>
+      </w:r>
+      <w:r>
+        <w:t>ic</w:t>
+      </w:r>
+      <w:r>
+        <w:t>-</w:t>
+      </w:r>
+      <w:proofErr w:type="spellStart"/>
+      <w:r>
+        <w:t>ising</w:t>
+      </w:r>
+      <w:proofErr w:type="spellEnd"/>
+      <w:r>
+        <w:t xml:space="preserve"> some classes. Successfully done on some, but seems pointless since entire design is</w:t>
+      </w:r>
+      <w:r>
+        <w:t xml:space="preserve"> so geared to static access</w:t>
+      </w:r>
+    </w:p>
+    <w:p>
+      <w:pPr>
+        <w:pStyle w:val="ListParagraph"/>
+        <w:numPr>
+          <w:ilvl w:val="0"/>
+          <w:numId w:val="55"/>
+        </w:numPr>
+      </w:pPr>
+      <w:r>
+        <w:t>Report – Design – web application. Design/Imp now complete</w:t>
+      </w:r>
+    </w:p>
+    <w:p>
+      <w:pPr>
+        <w:pStyle w:val="ListParagraph"/>
+        <w:numPr>
+          <w:ilvl w:val="0"/>
+          <w:numId w:val="55"/>
+        </w:numPr>
+      </w:pPr>
+      <w:r>
+        <w:t>GUI – added ability to modify complete settings file</w:t>
+      </w:r>
+    </w:p>
+    <w:p>
+      <w:pPr>
+        <w:pStyle w:val="ListParagraph"/>
+        <w:numPr>
+          <w:ilvl w:val="0"/>
+          <w:numId w:val="55"/>
+        </w:numPr>
+      </w:pPr>
+      <w:r>
+        <w:t>Manuals – web application including extensive settings description.</w:t>
+      </w:r>
+    </w:p>
+    <w:p>
+      <w:pPr>
+        <w:pStyle w:val="Heading1"/>
+      </w:pPr>
+      <w:r>
+        <w:t xml:space="preserve">Tasks </w:t>
+      </w:r>
+    </w:p>
+    <w:p>
+      <w:pPr>
+        <w:pStyle w:val="Heading2"/>
+      </w:pPr>
+      <w:r>
+        <w:t>Testing / Bug-fixing</w:t>
+      </w:r>
+    </w:p>
+    <w:p>
+      <w:pPr>
+        <w:pStyle w:val="ListParagraph"/>
+        <w:numPr>
+          <w:ilvl w:val="0"/>
+          <w:numId w:val="46"/>
+        </w:numPr>
+      </w:pPr>
+      <w:r>
+        <w:t xml:space="preserve">Research unit testing in </w:t>
+      </w:r>
+      <w:proofErr w:type="spellStart"/>
+      <w:r>
+        <w:t>javascript</w:t>
+      </w:r>
+      <w:proofErr w:type="spellEnd"/>
+      <w:r>
+        <w:t xml:space="preserve"> (q-unit</w:t>
+      </w:r>
+      <w:r>
+        <w:t>?) and Gadgeteer (see bookmark)</w:t>
+      </w:r>
+    </w:p>
+    <w:p>
+      <w:pPr>
+        <w:pStyle w:val="ListParagraph"/>
+        <w:numPr>
+          <w:ilvl w:val="0"/>
+          <w:numId w:val="46"/>
+        </w:numPr>
+      </w:pPr>
+      <w:r>
+        <w:t>Research testing of a data-driven RESTful API</w:t>
+      </w:r>
+    </w:p>
+    <w:p>
+      <w:pPr>
+        <w:pStyle w:val="ListParagraph"/>
+        <w:numPr>
+          <w:ilvl w:val="0"/>
+          <w:numId w:val="46"/>
+        </w:numPr>
+      </w:pPr>
+      <w:r>
+        <w:t>Main graph has no dates</w:t>
+      </w:r>
+      <w:r>
+        <w:t>.</w:t>
       </w:r>
       <w:bookmarkStart w:id="0" w:name="_GoBack"/>
       <w:bookmarkEnd w:id="0"/>
     </w:p>
     <w:p>
       <w:pPr>
-        <w:pStyle w:val="Heading1"/>
-      </w:pPr>
-      <w:r>
-        <w:lastRenderedPageBreak/>
-        <w:t xml:space="preserve">Tasks </w:t>
-      </w:r>
-    </w:p>
-    <w:p>
-      <w:pPr>
         <w:pStyle w:val="Heading2"/>
       </w:pPr>
       <w:r>
-        <w:t>Testing / Bug-fixing</w:t>
+        <w:t>Production</w:t>
       </w:r>
     </w:p>
     <w:p>
@@ -3703,10 +4530,23 @@
         </w:numPr>
       </w:pPr>
       <w:r>
-        <w:t>Research unit testing in javascript (q-unit</w:t>
-      </w:r>
-      <w:r>
-        <w:t>?) and Gadgeteer (see bookmark)</w:t>
+        <w:t xml:space="preserve">Combine and minify </w:t>
+      </w:r>
+      <w:proofErr w:type="spellStart"/>
+      <w:r>
+        <w:t>js</w:t>
+      </w:r>
+      <w:proofErr w:type="spellEnd"/>
+      <w:r>
+        <w:t xml:space="preserve"> and </w:t>
+      </w:r>
+      <w:proofErr w:type="spellStart"/>
+      <w:r>
+        <w:t>css</w:t>
+      </w:r>
+      <w:proofErr w:type="spellEnd"/>
+      <w:r>
+        <w:t xml:space="preserve"> to reduce HTTP requests.</w:t>
       </w:r>
     </w:p>
     <w:p>
@@ -3718,7 +4558,7 @@
         </w:numPr>
       </w:pPr>
       <w:r>
-        <w:t>Research testing of a data-driven RESTful API</w:t>
+        <w:t>Trawl source code for references (copied code / imported libraries) and make sure they are referenced in the report.</w:t>
       </w:r>
     </w:p>
     <w:p>
@@ -3730,151 +4570,7 @@
         </w:numPr>
       </w:pPr>
       <w:r>
-        <w:t>Main graph has no dates</w:t>
-      </w:r>
-      <w:r>
-        <w:t>.</w:t>
-      </w:r>
-    </w:p>
-    <w:p>
-      <w:pPr>
-        <w:pStyle w:val="Heading2"/>
-      </w:pPr>
-      <w:r>
-        <w:t>Refactoring</w:t>
-      </w:r>
-    </w:p>
-    <w:p>
-      <w:pPr>
-        <w:pStyle w:val="ListParagraph"/>
-        <w:numPr>
-          <w:ilvl w:val="0"/>
-          <w:numId w:val="4"/>
-        </w:numPr>
-      </w:pPr>
-      <w:r>
-        <w:t>Split GUI Model into multiple (alarms, sensors etc.) under Model folder</w:t>
-      </w:r>
-    </w:p>
-    <w:p>
-      <w:pPr>
-        <w:pStyle w:val="ListParagraph"/>
-        <w:numPr>
-          <w:ilvl w:val="0"/>
-          <w:numId w:val="4"/>
-        </w:numPr>
-      </w:pPr>
-      <w:r>
-        <w:t>GUI ‘View’ -&gt; ‘View-Controller’ package and split into files</w:t>
-      </w:r>
-    </w:p>
-    <w:p>
-      <w:pPr>
-        <w:pStyle w:val="ListParagraph"/>
-        <w:numPr>
-          <w:ilvl w:val="0"/>
-          <w:numId w:val="4"/>
-        </w:numPr>
-      </w:pPr>
-      <w:r>
-        <w:t>GUI ‘Controller’ -&gt; ‘Updater’</w:t>
-      </w:r>
-    </w:p>
-    <w:p>
-      <w:pPr>
-        <w:pStyle w:val="ListParagraph"/>
-        <w:numPr>
-          <w:ilvl w:val="0"/>
-          <w:numId w:val="4"/>
-        </w:numPr>
-      </w:pPr>
-      <w:r>
-        <w:t>Split node root-folder into model and controller.</w:t>
-      </w:r>
-    </w:p>
-    <w:p>
-      <w:pPr>
-        <w:pStyle w:val="Heading2"/>
-      </w:pPr>
-      <w:r>
-        <w:t xml:space="preserve">Final </w:t>
-      </w:r>
-      <w:r>
-        <w:t>Implementation (decreasing priority)</w:t>
-      </w:r>
-    </w:p>
-    <w:p>
-      <w:pPr>
-        <w:pStyle w:val="ListParagraph"/>
-        <w:numPr>
-          <w:ilvl w:val="0"/>
-          <w:numId w:val="4"/>
-        </w:numPr>
-        <w:rPr>
-          <w:strike/>
-        </w:rPr>
-      </w:pPr>
-      <w:r>
-        <w:rPr>
-          <w:strike/>
-        </w:rPr>
-        <w:t>Configurable API endpoint</w:t>
-      </w:r>
-      <w:r>
-        <w:rPr>
-          <w:strike/>
-        </w:rPr>
-        <w:t xml:space="preserve"> in the Gadgeteer config.xml</w:t>
-      </w:r>
-    </w:p>
-    <w:p>
-      <w:pPr>
-        <w:pStyle w:val="ListParagraph"/>
-        <w:numPr>
-          <w:ilvl w:val="0"/>
-          <w:numId w:val="4"/>
-        </w:numPr>
-      </w:pPr>
-      <w:r>
-        <w:t xml:space="preserve">Change buffering implementation so </w:t>
-      </w:r>
-      <w:r>
-        <w:t>chunks are sent no more than once per interval to prevent overloading the wifi and avoid server issues keeping track of how many times data has been sent; doing this will require wiping part of the file, though (tricky)</w:t>
-      </w:r>
-      <w:r>
-        <w:t>.</w:t>
-      </w:r>
-    </w:p>
-    <w:p>
-      <w:pPr>
-        <w:pStyle w:val="Heading2"/>
-      </w:pPr>
-      <w:r>
-        <w:t>Production</w:t>
-      </w:r>
-    </w:p>
-    <w:p>
-      <w:pPr>
-        <w:pStyle w:val="ListParagraph"/>
-        <w:numPr>
-          <w:ilvl w:val="0"/>
-          <w:numId w:val="46"/>
-        </w:numPr>
-      </w:pPr>
-      <w:r>
-        <w:t>Combine and minify js and css to reduce HTTP requests.</w:t>
-      </w:r>
-    </w:p>
-    <w:p>
-      <w:pPr>
-        <w:pStyle w:val="ListParagraph"/>
-        <w:numPr>
-          <w:ilvl w:val="0"/>
-          <w:numId w:val="46"/>
-        </w:numPr>
-      </w:pPr>
-      <w:r>
-        <w:t>Trawl source code for references (copied code / imported libraries) and make sure they are referenced in the report.</w:t>
+        <w:t>Merge Github repos into one.</w:t>
       </w:r>
     </w:p>
     <w:p>
@@ -3918,7 +4614,21 @@
         <w:rPr>
           <w:strike/>
         </w:rPr>
-        <w:t xml:space="preserve"> – fulfilling beek GUI requirements, finishing API, making GUI responsive to sensors in the db</w:t>
+        <w:t xml:space="preserve"> – fulfilling </w:t>
+      </w:r>
+      <w:proofErr w:type="spellStart"/>
+      <w:r>
+        <w:rPr>
+          <w:strike/>
+        </w:rPr>
+        <w:t>beek</w:t>
+      </w:r>
+      <w:proofErr w:type="spellEnd"/>
+      <w:r>
+        <w:rPr>
+          <w:strike/>
+        </w:rPr>
+        <w:t xml:space="preserve"> GUI requirements, finishing API, making GUI responsive to sensors in the db</w:t>
       </w:r>
     </w:p>
     <w:p>
@@ -3987,35 +4697,57 @@
         </w:numPr>
       </w:pPr>
       <w:r>
+        <w:rPr>
+          <w:strike/>
+        </w:rPr>
         <w:t xml:space="preserve">Code </w:t>
       </w:r>
       <w:r>
         <w:rPr>
           <w:b/>
+          <w:strike/>
         </w:rPr>
         <w:t>refactoring</w:t>
       </w:r>
       <w:r>
+        <w:rPr>
+          <w:strike/>
+        </w:rPr>
         <w:t xml:space="preserve"> into good design then </w:t>
       </w:r>
       <w:r>
         <w:rPr>
           <w:b/>
+          <w:strike/>
         </w:rPr>
         <w:t>w</w:t>
       </w:r>
       <w:r>
         <w:rPr>
           <w:b/>
+          <w:strike/>
         </w:rPr>
         <w:t>rite</w:t>
       </w:r>
       <w:r>
-        <w:t xml:space="preserve"> that up, plus </w:t>
+        <w:rPr>
+          <w:strike/>
+        </w:rPr>
+        <w:t xml:space="preserve"> that up,</w:t>
+      </w:r>
+      <w:r>
+        <w:t xml:space="preserve"> </w:t>
+      </w:r>
+      <w:r>
+        <w:rPr>
+          <w:strike/>
+        </w:rPr>
+        <w:t xml:space="preserve">plus </w:t>
       </w:r>
       <w:r>
         <w:rPr>
           <w:b/>
+          <w:strike/>
         </w:rPr>
         <w:t>manuals</w:t>
       </w:r>
@@ -4305,7 +5037,15 @@
         </w:numPr>
       </w:pPr>
       <w:r>
-        <w:t>Load cell – wheatstones, strain gauges, op-amps; hobby vs. commercial solutions</w:t>
+        <w:t xml:space="preserve">Load cell – </w:t>
+      </w:r>
+      <w:proofErr w:type="spellStart"/>
+      <w:r>
+        <w:t>wheatstones</w:t>
+      </w:r>
+      <w:proofErr w:type="spellEnd"/>
+      <w:r>
+        <w:t>, strain gauges, op-amps; hobby vs. commercial solutions</w:t>
       </w:r>
     </w:p>
     <w:p>
@@ -4332,7 +5072,15 @@
         </w:numPr>
       </w:pPr>
       <w:r>
-        <w:t>Browsed the bee keeping fora for sensing ideas</w:t>
+        <w:t xml:space="preserve">Browsed the bee keeping </w:t>
+      </w:r>
+      <w:proofErr w:type="spellStart"/>
+      <w:r>
+        <w:t>fora</w:t>
+      </w:r>
+      <w:proofErr w:type="spellEnd"/>
+      <w:r>
+        <w:t xml:space="preserve"> for sensing ideas</w:t>
       </w:r>
       <w:r>
         <w:t>.</w:t>
@@ -4347,8 +5095,13 @@
         </w:numPr>
       </w:pPr>
       <w:r>
-        <w:t>Mockup of web app (system front-end) in balsamiq</w:t>
-      </w:r>
+        <w:t xml:space="preserve">Mockup of web app (system front-end) in </w:t>
+      </w:r>
+      <w:proofErr w:type="spellStart"/>
+      <w:r>
+        <w:t>balsamiq</w:t>
+      </w:r>
+      <w:proofErr w:type="spellEnd"/>
     </w:p>
     <w:p>
       <w:pPr>
@@ -4371,7 +5124,15 @@
         </w:numPr>
       </w:pPr>
       <w:r>
-        <w:t>Set up ankhSVN in Visual Studio and got a local repository going through Tortoise SVN.</w:t>
+        <w:t xml:space="preserve">Set up </w:t>
+      </w:r>
+      <w:proofErr w:type="spellStart"/>
+      <w:r>
+        <w:t>ankhSVN</w:t>
+      </w:r>
+      <w:proofErr w:type="spellEnd"/>
+      <w:r>
+        <w:t xml:space="preserve"> in Visual Studio and got a local repository going through Tortoise SVN.</w:t>
       </w:r>
     </w:p>
     <w:p>
@@ -4439,7 +5200,15 @@
         </w:numPr>
       </w:pPr>
       <w:r>
-        <w:t>Reading from SD card of config and buffered data, which is sent to web</w:t>
+        <w:t xml:space="preserve">Reading from SD card of </w:t>
+      </w:r>
+      <w:proofErr w:type="spellStart"/>
+      <w:r>
+        <w:t>config</w:t>
+      </w:r>
+      <w:proofErr w:type="spellEnd"/>
+      <w:r>
+        <w:t xml:space="preserve"> and buffered data, which is sent to web</w:t>
       </w:r>
     </w:p>
     <w:p>
@@ -4451,7 +5220,15 @@
         </w:numPr>
       </w:pPr>
       <w:r>
-        <w:t>Very basic XML parser for nodes only, so settings loaded from xml config file</w:t>
+        <w:t xml:space="preserve">Very basic XML parser for nodes only, so settings loaded from xml </w:t>
+      </w:r>
+      <w:proofErr w:type="spellStart"/>
+      <w:r>
+        <w:t>config</w:t>
+      </w:r>
+      <w:proofErr w:type="spellEnd"/>
+      <w:r>
+        <w:t xml:space="preserve"> file</w:t>
       </w:r>
     </w:p>
     <w:p>
@@ -4535,10 +5312,18 @@
         <w:t xml:space="preserve">Wrote first blog post </w:t>
       </w:r>
       <w:r>
-        <w:t>on the W</w:t>
-      </w:r>
-      <w:r>
-        <w:t>ordpress site</w:t>
+        <w:t xml:space="preserve">on the </w:t>
+      </w:r>
+      <w:proofErr w:type="spellStart"/>
+      <w:r>
+        <w:t>W</w:t>
+      </w:r>
+      <w:r>
+        <w:t>ordpress</w:t>
+      </w:r>
+      <w:proofErr w:type="spellEnd"/>
+      <w:r>
+        <w:t xml:space="preserve"> site</w:t>
       </w:r>
       <w:r>
         <w:t xml:space="preserve"> (set up by Steven).</w:t>
@@ -4633,7 +5418,15 @@
         <w:t>Wi-Fi</w:t>
       </w:r>
       <w:r>
-        <w:t>, SD, config, and sensors made</w:t>
+        <w:t xml:space="preserve">, SD, </w:t>
+      </w:r>
+      <w:proofErr w:type="spellStart"/>
+      <w:r>
+        <w:t>config</w:t>
+      </w:r>
+      <w:proofErr w:type="spellEnd"/>
+      <w:r>
+        <w:t>, and sensors made</w:t>
       </w:r>
     </w:p>
     <w:p>
@@ -4771,7 +5564,15 @@
         </w:numPr>
       </w:pPr>
       <w:r>
-        <w:t>Graphing libraries for JS – opted for flot and produced dashboard graphs</w:t>
+        <w:t xml:space="preserve">Graphing libraries for JS – opted for </w:t>
+      </w:r>
+      <w:proofErr w:type="spellStart"/>
+      <w:r>
+        <w:t>flot</w:t>
+      </w:r>
+      <w:proofErr w:type="spellEnd"/>
+      <w:r>
+        <w:t xml:space="preserve"> and produced dashboard graphs</w:t>
       </w:r>
     </w:p>
     <w:p>
@@ -4830,8 +5631,13 @@
       <w:r>
         <w:t xml:space="preserve">Set-up </w:t>
       </w:r>
-      <w:r>
-        <w:t>Div-based navigation so application is a “single page” navigation experience</w:t>
+      <w:proofErr w:type="spellStart"/>
+      <w:r>
+        <w:t>Div</w:t>
+      </w:r>
+      <w:proofErr w:type="spellEnd"/>
+      <w:r>
+        <w:t>-based navigation so application is a “single page” navigation experience</w:t>
       </w:r>
     </w:p>
     <w:p>
@@ -5159,7 +5965,15 @@
         <w:t>E</w:t>
       </w:r>
       <w:r>
-        <w:t>mailing using emailjs module</w:t>
+        <w:t xml:space="preserve">mailing using </w:t>
+      </w:r>
+      <w:proofErr w:type="spellStart"/>
+      <w:r>
+        <w:t>emailjs</w:t>
+      </w:r>
+      <w:proofErr w:type="spellEnd"/>
+      <w:r>
+        <w:t xml:space="preserve"> module</w:t>
       </w:r>
       <w:r>
         <w:t xml:space="preserve"> and Gmail</w:t>
@@ -5312,7 +6126,15 @@
         </w:numPr>
       </w:pPr>
       <w:r>
-        <w:t xml:space="preserve"> Improved recentHistory GET to ignore huge data jumps</w:t>
+        <w:t xml:space="preserve"> Improved </w:t>
+      </w:r>
+      <w:proofErr w:type="spellStart"/>
+      <w:r>
+        <w:t>recentHistory</w:t>
+      </w:r>
+      <w:proofErr w:type="spellEnd"/>
+      <w:r>
+        <w:t xml:space="preserve"> GET to ignore huge data jumps</w:t>
       </w:r>
     </w:p>
     <w:p>
@@ -5509,7 +6331,23 @@
         </w:numPr>
       </w:pPr>
       <w:r>
-        <w:t>Large parts are now loaded dynamically from settings.json retrieved over API – alarms, sensors, wxLocation, graphs etc.</w:t>
+        <w:t xml:space="preserve">Large parts are now loaded dynamically from </w:t>
+      </w:r>
+      <w:proofErr w:type="spellStart"/>
+      <w:r>
+        <w:t>settings.json</w:t>
+      </w:r>
+      <w:proofErr w:type="spellEnd"/>
+      <w:r>
+        <w:t xml:space="preserve"> retrieved over API – alarms, sensors, </w:t>
+      </w:r>
+      <w:proofErr w:type="spellStart"/>
+      <w:r>
+        <w:t>wxLocation</w:t>
+      </w:r>
+      <w:proofErr w:type="spellEnd"/>
+      <w:r>
+        <w:t>, graphs etc.</w:t>
       </w:r>
     </w:p>
     <w:p>
@@ -5637,7 +6475,15 @@
         </w:numPr>
       </w:pPr>
       <w:r>
-        <w:t>Pretty data tables (with datepicker and mean of values, and exportable)</w:t>
+        <w:t xml:space="preserve">Pretty data tables (with </w:t>
+      </w:r>
+      <w:proofErr w:type="spellStart"/>
+      <w:r>
+        <w:t>datepicker</w:t>
+      </w:r>
+      <w:proofErr w:type="spellEnd"/>
+      <w:r>
+        <w:t xml:space="preserve"> and mean of values, and exportable)</w:t>
       </w:r>
     </w:p>
     <w:p>
@@ -5662,7 +6508,15 @@
       </w:pPr>
       <w:r>
         <w:lastRenderedPageBreak/>
-        <w:t>Implemented hive-name and wx-place settings</w:t>
+        <w:t xml:space="preserve">Implemented hive-name and </w:t>
+      </w:r>
+      <w:proofErr w:type="spellStart"/>
+      <w:r>
+        <w:t>wx</w:t>
+      </w:r>
+      <w:proofErr w:type="spellEnd"/>
+      <w:r>
+        <w:t>-place settings</w:t>
       </w:r>
     </w:p>
     <w:p>
@@ -5686,7 +6540,15 @@
         </w:numPr>
       </w:pPr>
       <w:r>
-        <w:t>Arbitrary historical range, support for .csv, .xml etc access to different formats.</w:t>
+        <w:t xml:space="preserve">Arbitrary historical range, support for .csv, .xml </w:t>
+      </w:r>
+      <w:proofErr w:type="spellStart"/>
+      <w:r>
+        <w:t>etc</w:t>
+      </w:r>
+      <w:proofErr w:type="spellEnd"/>
+      <w:r>
+        <w:t xml:space="preserve"> access to different formats.</w:t>
       </w:r>
     </w:p>
     <w:p>
@@ -5757,8 +6619,13 @@
           <w:numId w:val="49"/>
         </w:numPr>
       </w:pPr>
-      <w:r>
-        <w:t>Comms – new blog post, updated Steven and Rob</w:t>
+      <w:proofErr w:type="spellStart"/>
+      <w:r>
+        <w:t>Comms</w:t>
+      </w:r>
+      <w:proofErr w:type="spellEnd"/>
+      <w:r>
+        <w:t xml:space="preserve"> – new blog post, updated Steven and Rob</w:t>
       </w:r>
     </w:p>
     <w:p>
@@ -5773,28 +6640,51 @@
         <w:t>Refactoring – Device design improved.</w:t>
       </w:r>
     </w:p>
+    <w:p>
+      <w:pPr>
+        <w:pStyle w:val="Heading2"/>
+      </w:pPr>
+      <w:r>
+        <w:t>Week 10 (Mon-12 to Fri-16 Aug)</w:t>
+      </w:r>
+    </w:p>
     <w:p/>
     <w:p>
       <w:pPr>
         <w:pStyle w:val="Heading1"/>
       </w:pPr>
       <w:r>
-        <w:t>Email to beeks</w:t>
+        <w:t>Email to beek</w:t>
+      </w:r>
+      <w:r>
+        <w:t>eeper</w:t>
+      </w:r>
+      <w:r>
+        <w:t>s</w:t>
       </w:r>
     </w:p>
     <w:p>
       <w:r>
         <w:t xml:space="preserve">Dear </w:t>
       </w:r>
+      <w:proofErr w:type="spellStart"/>
       <w:r>
         <w:t>beek</w:t>
       </w:r>
+      <w:proofErr w:type="spellEnd"/>
       <w:r>
         <w:br/>
       </w:r>
       <w:r>
         <w:br/>
-        <w:t>I am a Masters student at UCL, doing a project with external</w:t>
+      </w:r>
+      <w:proofErr w:type="gramStart"/>
+      <w:r>
+        <w:t>I</w:t>
+      </w:r>
+      <w:proofErr w:type="gramEnd"/>
+      <w:r>
+        <w:t xml:space="preserve"> am a Masters student at UCL, doing a project with external</w:t>
       </w:r>
       <w:r>
         <w:t xml:space="preserve"> </w:t>
@@ -5804,7 +6694,15 @@
       </w:r>
       <w:r>
         <w:br/>
-        <w:t>I understand there was some communication between you two about</w:t>
+        <w:t xml:space="preserve">I understand there </w:t>
+      </w:r>
+      <w:proofErr w:type="gramStart"/>
+      <w:r>
+        <w:t>was</w:t>
+      </w:r>
+      <w:proofErr w:type="gramEnd"/>
+      <w:r>
+        <w:t xml:space="preserve"> some communication between you two about</w:t>
       </w:r>
       <w:r>
         <w:t xml:space="preserve"> </w:t>
@@ -5818,14 +6716,24 @@
       <w:r>
         <w:br/>
       </w:r>
-      <w:r>
-        <w:t>My project is a continuation of the work Steven and co. started in April, and I am looking to consolidate requirements for the data visualisation.</w:t>
+      <w:proofErr w:type="gramStart"/>
+      <w:r>
+        <w:t>My</w:t>
+      </w:r>
+      <w:proofErr w:type="gramEnd"/>
+      <w:r>
+        <w:t xml:space="preserve"> project is a continuation of the work Steven and co. started in April, and I am looking to consolidate requirements for the data visualisation.</w:t>
       </w:r>
       <w:r>
         <w:t xml:space="preserve"> </w:t>
       </w:r>
-      <w:r>
-        <w:t>I have configured a device monitoring a number of properties and linked it to the web</w:t>
+      <w:proofErr w:type="gramStart"/>
+      <w:r>
+        <w:t>I</w:t>
+      </w:r>
+      <w:proofErr w:type="gramEnd"/>
+      <w:r>
+        <w:t xml:space="preserve"> have configured a device monitoring a number of properties and linked it to the web</w:t>
       </w:r>
       <w:r>
         <w:t>.</w:t>
@@ -5845,7 +6753,15 @@
         <w:t xml:space="preserve"> </w:t>
       </w:r>
       <w:r>
-        <w:t>not being a beekeeper myself, I don't know how useful it is!</w:t>
+        <w:t xml:space="preserve">not being a beekeeper myself, I </w:t>
+      </w:r>
+      <w:proofErr w:type="gramStart"/>
+      <w:r>
+        <w:t>don't</w:t>
+      </w:r>
+      <w:proofErr w:type="gramEnd"/>
+      <w:r>
+        <w:t xml:space="preserve"> know how useful it is!</w:t>
       </w:r>
       <w:r>
         <w:br/>
@@ -5870,7 +6786,14 @@
       </w:r>
       <w:r>
         <w:br/>
-        <w:t>My question is, how suitable is this application to you, a beekeeper,</w:t>
+      </w:r>
+      <w:proofErr w:type="gramStart"/>
+      <w:r>
+        <w:t>My</w:t>
+      </w:r>
+      <w:proofErr w:type="gramEnd"/>
+      <w:r>
+        <w:t xml:space="preserve"> question is, how suitable is this application to you, a beekeeper,</w:t>
       </w:r>
       <w:r>
         <w:t xml:space="preserve"> </w:t>
@@ -5889,7 +6812,15 @@
       </w:r>
       <w:r>
         <w:br/>
-        <w:t>However, I am open to suggestions and comments on aspects that are in</w:t>
+        <w:t xml:space="preserve">However, </w:t>
+      </w:r>
+      <w:proofErr w:type="gramStart"/>
+      <w:r>
+        <w:t>I</w:t>
+      </w:r>
+      <w:proofErr w:type="gramEnd"/>
+      <w:r>
+        <w:t xml:space="preserve"> am open to suggestions and comments on aspects that are in</w:t>
       </w:r>
       <w:r>
         <w:t xml:space="preserve"> </w:t>
@@ -5978,7 +6909,7 @@
           <w:rPr>
             <w:noProof/>
           </w:rPr>
-          <w:t>10</w:t>
+          <w:t>12</w:t>
         </w:r>
         <w:r>
           <w:rPr>
@@ -11453,6 +12384,119 @@
     </w:lvl>
   </w:abstractNum>
   <w:abstractNum w:abstractNumId="49">
+    <w:nsid w:val="777064A3"/>
+    <w:multiLevelType w:val="hybridMultilevel"/>
+    <w:tmpl w:val="DD72DD3E"/>
+    <w:lvl w:ilvl="0" w:tplc="08090001">
+      <w:start w:val="1"/>
+      <w:numFmt w:val="bullet"/>
+      <w:lvlText w:val=""/>
+      <w:lvlJc w:val="left"/>
+      <w:pPr>
+        <w:ind w:left="720" w:hanging="360"/>
+      </w:pPr>
+      <w:rPr>
+        <w:rFonts w:ascii="Symbol" w:hAnsi="Symbol" w:hint="default"/>
+      </w:rPr>
+    </w:lvl>
+    <w:lvl w:ilvl="1" w:tplc="08090003" w:tentative="1">
+      <w:start w:val="1"/>
+      <w:numFmt w:val="bullet"/>
+      <w:lvlText w:val="o"/>
+      <w:lvlJc w:val="left"/>
+      <w:pPr>
+        <w:ind w:left="1440" w:hanging="360"/>
+      </w:pPr>
+      <w:rPr>
+        <w:rFonts w:ascii="Courier New" w:hAnsi="Courier New" w:cs="Courier New" w:hint="default"/>
+      </w:rPr>
+    </w:lvl>
+    <w:lvl w:ilvl="2" w:tplc="08090005" w:tentative="1">
+      <w:start w:val="1"/>
+      <w:numFmt w:val="bullet"/>
+      <w:lvlText w:val=""/>
+      <w:lvlJc w:val="left"/>
+      <w:pPr>
+        <w:ind w:left="2160" w:hanging="360"/>
+      </w:pPr>
+      <w:rPr>
+        <w:rFonts w:ascii="Wingdings" w:hAnsi="Wingdings" w:hint="default"/>
+      </w:rPr>
+    </w:lvl>
+    <w:lvl w:ilvl="3" w:tplc="08090001" w:tentative="1">
+      <w:start w:val="1"/>
+      <w:numFmt w:val="bullet"/>
+      <w:lvlText w:val=""/>
+      <w:lvlJc w:val="left"/>
+      <w:pPr>
+        <w:ind w:left="2880" w:hanging="360"/>
+      </w:pPr>
+      <w:rPr>
+        <w:rFonts w:ascii="Symbol" w:hAnsi="Symbol" w:hint="default"/>
+      </w:rPr>
+    </w:lvl>
+    <w:lvl w:ilvl="4" w:tplc="08090003" w:tentative="1">
+      <w:start w:val="1"/>
+      <w:numFmt w:val="bullet"/>
+      <w:lvlText w:val="o"/>
+      <w:lvlJc w:val="left"/>
+      <w:pPr>
+        <w:ind w:left="3600" w:hanging="360"/>
+      </w:pPr>
+      <w:rPr>
+        <w:rFonts w:ascii="Courier New" w:hAnsi="Courier New" w:cs="Courier New" w:hint="default"/>
+      </w:rPr>
+    </w:lvl>
+    <w:lvl w:ilvl="5" w:tplc="08090005" w:tentative="1">
+      <w:start w:val="1"/>
+      <w:numFmt w:val="bullet"/>
+      <w:lvlText w:val=""/>
+      <w:lvlJc w:val="left"/>
+      <w:pPr>
+        <w:ind w:left="4320" w:hanging="360"/>
+      </w:pPr>
+      <w:rPr>
+        <w:rFonts w:ascii="Wingdings" w:hAnsi="Wingdings" w:hint="default"/>
+      </w:rPr>
+    </w:lvl>
+    <w:lvl w:ilvl="6" w:tplc="08090001" w:tentative="1">
+      <w:start w:val="1"/>
+      <w:numFmt w:val="bullet"/>
+      <w:lvlText w:val=""/>
+      <w:lvlJc w:val="left"/>
+      <w:pPr>
+        <w:ind w:left="5040" w:hanging="360"/>
+      </w:pPr>
+      <w:rPr>
+        <w:rFonts w:ascii="Symbol" w:hAnsi="Symbol" w:hint="default"/>
+      </w:rPr>
+    </w:lvl>
+    <w:lvl w:ilvl="7" w:tplc="08090003" w:tentative="1">
+      <w:start w:val="1"/>
+      <w:numFmt w:val="bullet"/>
+      <w:lvlText w:val="o"/>
+      <w:lvlJc w:val="left"/>
+      <w:pPr>
+        <w:ind w:left="5760" w:hanging="360"/>
+      </w:pPr>
+      <w:rPr>
+        <w:rFonts w:ascii="Courier New" w:hAnsi="Courier New" w:cs="Courier New" w:hint="default"/>
+      </w:rPr>
+    </w:lvl>
+    <w:lvl w:ilvl="8" w:tplc="08090005" w:tentative="1">
+      <w:start w:val="1"/>
+      <w:numFmt w:val="bullet"/>
+      <w:lvlText w:val=""/>
+      <w:lvlJc w:val="left"/>
+      <w:pPr>
+        <w:ind w:left="6480" w:hanging="360"/>
+      </w:pPr>
+      <w:rPr>
+        <w:rFonts w:ascii="Wingdings" w:hAnsi="Wingdings" w:hint="default"/>
+      </w:rPr>
+    </w:lvl>
+  </w:abstractNum>
+  <w:abstractNum w:abstractNumId="50">
     <w:nsid w:val="779B407E"/>
     <w:multiLevelType w:val="hybridMultilevel"/>
     <w:tmpl w:val="B686CAEC"/>
@@ -11565,7 +12609,7 @@
       </w:rPr>
     </w:lvl>
   </w:abstractNum>
-  <w:abstractNum w:abstractNumId="50">
+  <w:abstractNum w:abstractNumId="51">
     <w:nsid w:val="78397407"/>
     <w:multiLevelType w:val="hybridMultilevel"/>
     <w:tmpl w:val="1D06F99E"/>
@@ -11678,7 +12722,7 @@
       </w:rPr>
     </w:lvl>
   </w:abstractNum>
-  <w:abstractNum w:abstractNumId="51">
+  <w:abstractNum w:abstractNumId="52">
     <w:nsid w:val="7D171EDC"/>
     <w:multiLevelType w:val="hybridMultilevel"/>
     <w:tmpl w:val="0F14D294"/>
@@ -11791,7 +12835,7 @@
       </w:rPr>
     </w:lvl>
   </w:abstractNum>
-  <w:abstractNum w:abstractNumId="52">
+  <w:abstractNum w:abstractNumId="53">
     <w:nsid w:val="7E0A1E8D"/>
     <w:multiLevelType w:val="hybridMultilevel"/>
     <w:tmpl w:val="974CEC9E"/>
@@ -11935,7 +12979,7 @@
     <w:abstractNumId w:val="40"/>
   </w:num>
   <w:num w:numId="11">
-    <w:abstractNumId w:val="49"/>
+    <w:abstractNumId w:val="50"/>
   </w:num>
   <w:num w:numId="12">
     <w:abstractNumId w:val="15"/>
@@ -11947,7 +12991,7 @@
     <w:abstractNumId w:val="46"/>
   </w:num>
   <w:num w:numId="15">
-    <w:abstractNumId w:val="50"/>
+    <w:abstractNumId w:val="51"/>
   </w:num>
   <w:num w:numId="16">
     <w:abstractNumId w:val="35"/>
@@ -12040,7 +13084,7 @@
     <w:abstractNumId w:val="25"/>
   </w:num>
   <w:num w:numId="31">
-    <w:abstractNumId w:val="52"/>
+    <w:abstractNumId w:val="53"/>
   </w:num>
   <w:num w:numId="32">
     <w:abstractNumId w:val="3"/>
@@ -12109,7 +13153,10 @@
     <w:abstractNumId w:val="14"/>
   </w:num>
   <w:num w:numId="54">
-    <w:abstractNumId w:val="51"/>
+    <w:abstractNumId w:val="52"/>
+  </w:num>
+  <w:num w:numId="55">
+    <w:abstractNumId w:val="49"/>
   </w:num>
   <w:numIdMacAtCleanup w:val="54"/>
 </w:numbering>
@@ -13849,7 +14896,7 @@
 </file>
 
 <file path=customXml/itemProps1.xml><?xml version="1.0" encoding="utf-8"?>
-<ds:datastoreItem xmlns:ds="http://schemas.openxmlformats.org/officeDocument/2006/customXml" ds:itemID="{6366C0EE-26EB-4687-9139-026FDF739D74}">
+<ds:datastoreItem xmlns:ds="http://schemas.openxmlformats.org/officeDocument/2006/customXml" ds:itemID="{FC95C2BE-96AE-4D1E-A6AF-D999FA40B0B3}">
   <ds:schemaRefs>
     <ds:schemaRef ds:uri="http://schemas.openxmlformats.org/officeDocument/2006/bibliography"/>
   </ds:schemaRefs>

</xml_diff>

<commit_message>
Testing - Device-API connection
</commit_message>
<xml_diff>
--- a/Report/Notes.docx
+++ b/Report/Notes.docx
@@ -4447,77 +4447,150 @@
     </w:p>
     <w:p>
       <w:pPr>
-        <w:pStyle w:val="Heading1"/>
-      </w:pPr>
-      <w:r>
-        <w:t xml:space="preserve">Tasks </w:t>
-      </w:r>
-    </w:p>
-    <w:p>
-      <w:pPr>
         <w:pStyle w:val="Heading2"/>
       </w:pPr>
       <w:r>
-        <w:t>Testing / Bug-fixing</w:t>
-      </w:r>
-    </w:p>
-    <w:p>
-      <w:pPr>
-        <w:pStyle w:val="ListParagraph"/>
-        <w:numPr>
-          <w:ilvl w:val="0"/>
-          <w:numId w:val="46"/>
-        </w:numPr>
-      </w:pPr>
-      <w:r>
-        <w:t xml:space="preserve">Research unit testing in </w:t>
+        <w:t>Mon-19-Aug</w:t>
+      </w:r>
+    </w:p>
+    <w:p>
+      <w:pPr>
+        <w:pStyle w:val="ListParagraph"/>
+        <w:numPr>
+          <w:ilvl w:val="0"/>
+          <w:numId w:val="56"/>
+        </w:numPr>
+      </w:pPr>
+      <w:r>
+        <w:t xml:space="preserve">Testing </w:t>
+      </w:r>
+      <w:r>
+        <w:t>–</w:t>
+      </w:r>
+      <w:r>
+        <w:t xml:space="preserve"> </w:t>
+      </w:r>
+      <w:r>
+        <w:t>Device/API communication</w:t>
+      </w:r>
+    </w:p>
+    <w:p>
+      <w:pPr>
+        <w:pStyle w:val="ListParagraph"/>
+        <w:numPr>
+          <w:ilvl w:val="0"/>
+          <w:numId w:val="56"/>
+        </w:numPr>
+      </w:pPr>
+      <w:r>
+        <w:t xml:space="preserve">Report – Testing </w:t>
+      </w:r>
+      <w:r>
+        <w:t>–</w:t>
+      </w:r>
+      <w:r>
+        <w:t xml:space="preserve"> </w:t>
+      </w:r>
+      <w:r>
+        <w:t>new sensors, device-</w:t>
       </w:r>
       <w:proofErr w:type="spellStart"/>
       <w:r>
-        <w:t>javascript</w:t>
+        <w:t>api</w:t>
       </w:r>
       <w:proofErr w:type="spellEnd"/>
       <w:r>
-        <w:t xml:space="preserve"> (q-unit</w:t>
-      </w:r>
-      <w:r>
-        <w:t>?) and Gadgeteer (see bookmark)</w:t>
-      </w:r>
-    </w:p>
-    <w:p>
-      <w:pPr>
-        <w:pStyle w:val="ListParagraph"/>
-        <w:numPr>
-          <w:ilvl w:val="0"/>
-          <w:numId w:val="46"/>
-        </w:numPr>
-      </w:pPr>
-      <w:r>
-        <w:t>Research testing of a data-driven RESTful API</w:t>
-      </w:r>
-    </w:p>
-    <w:p>
-      <w:pPr>
-        <w:pStyle w:val="ListParagraph"/>
-        <w:numPr>
-          <w:ilvl w:val="0"/>
-          <w:numId w:val="46"/>
-        </w:numPr>
-      </w:pPr>
-      <w:r>
-        <w:t>Main graph has no dates</w:t>
-      </w:r>
-      <w:r>
-        <w:t>.</w:t>
+        <w:t xml:space="preserve"> </w:t>
+      </w:r>
+      <w:proofErr w:type="spellStart"/>
+      <w:r>
+        <w:t>comms</w:t>
+      </w:r>
+      <w:proofErr w:type="spellEnd"/>
+      <w:r>
+        <w:t xml:space="preserve"> (max </w:t>
+      </w:r>
+      <w:proofErr w:type="spellStart"/>
+      <w:r>
+        <w:t>freq</w:t>
+      </w:r>
+      <w:proofErr w:type="spellEnd"/>
+      <w:r>
+        <w:t>), user-acceptance</w:t>
+      </w:r>
+    </w:p>
+    <w:p>
+      <w:pPr>
+        <w:pStyle w:val="ListParagraph"/>
+        <w:numPr>
+          <w:ilvl w:val="0"/>
+          <w:numId w:val="56"/>
+        </w:numPr>
+      </w:pPr>
+      <w:r>
+        <w:t xml:space="preserve">Testing – Device </w:t>
+      </w:r>
+      <w:proofErr w:type="spellStart"/>
+      <w:r>
+        <w:t>sim</w:t>
+      </w:r>
+      <w:proofErr w:type="spellEnd"/>
+      <w:r>
+        <w:t xml:space="preserve"> UX improved with command-line parser library</w:t>
+      </w:r>
+      <w:r>
+        <w:t>, and functionality extended to producing CSV historical data for given date start, interval and quantity.</w:t>
       </w:r>
       <w:bookmarkStart w:id="0" w:name="_GoBack"/>
       <w:bookmarkEnd w:id="0"/>
     </w:p>
     <w:p>
       <w:pPr>
+        <w:pStyle w:val="Heading1"/>
+      </w:pPr>
+      <w:r>
+        <w:t xml:space="preserve">Tasks </w:t>
+      </w:r>
+    </w:p>
+    <w:p>
+      <w:pPr>
         <w:pStyle w:val="Heading2"/>
       </w:pPr>
       <w:r>
+        <w:t>Testing / Bug-fixing</w:t>
+      </w:r>
+    </w:p>
+    <w:p>
+      <w:pPr>
+        <w:pStyle w:val="ListParagraph"/>
+        <w:numPr>
+          <w:ilvl w:val="0"/>
+          <w:numId w:val="46"/>
+        </w:numPr>
+      </w:pPr>
+      <w:r>
+        <w:t>Main graph has no dates</w:t>
+      </w:r>
+      <w:r>
+        <w:t xml:space="preserve">, and looks </w:t>
+      </w:r>
+      <w:proofErr w:type="gramStart"/>
+      <w:r>
+        <w:t>pretty fishy</w:t>
+      </w:r>
+      <w:proofErr w:type="gramEnd"/>
+      <w:r>
+        <w:t xml:space="preserve"> to me in general</w:t>
+      </w:r>
+      <w:r>
+        <w:t>.</w:t>
+      </w:r>
+    </w:p>
+    <w:p>
+      <w:pPr>
+        <w:pStyle w:val="Heading2"/>
+      </w:pPr>
+      <w:r>
         <w:t>Production</w:t>
       </w:r>
     </w:p>
@@ -4559,18 +4632,6 @@
       </w:pPr>
       <w:r>
         <w:t>Trawl source code for references (copied code / imported libraries) and make sure they are referenced in the report.</w:t>
-      </w:r>
-    </w:p>
-    <w:p>
-      <w:pPr>
-        <w:pStyle w:val="ListParagraph"/>
-        <w:numPr>
-          <w:ilvl w:val="0"/>
-          <w:numId w:val="46"/>
-        </w:numPr>
-      </w:pPr>
-      <w:r>
-        <w:t>Merge Github repos into one.</w:t>
       </w:r>
     </w:p>
     <w:p>
@@ -4778,15 +4839,9 @@
       <w:r>
         <w:t>-up, plus bug-fixing</w:t>
       </w:r>
-    </w:p>
-    <w:p>
-      <w:pPr>
-        <w:pStyle w:val="ListParagraph"/>
-        <w:numPr>
-          <w:ilvl w:val="0"/>
-          <w:numId w:val="41"/>
-        </w:numPr>
-      </w:pPr>
+      <w:r>
+        <w:t xml:space="preserve">; </w:t>
+      </w:r>
       <w:r>
         <w:rPr>
           <w:b/>
@@ -4794,10 +4849,36 @@
         <w:t>Write</w:t>
       </w:r>
       <w:r>
-        <w:t>-up of conclusion/</w:t>
-      </w:r>
-      <w:r>
-        <w:t>evaluation, abstract, appendices,</w:t>
+        <w:t>-up of conclusion/evaluation</w:t>
+      </w:r>
+      <w:r>
+        <w:t xml:space="preserve">; bibliography (use Word’s built-in </w:t>
+      </w:r>
+      <w:proofErr w:type="spellStart"/>
+      <w:r>
+        <w:t>BibTeX</w:t>
+      </w:r>
+      <w:proofErr w:type="spellEnd"/>
+      <w:r>
+        <w:t>-style sources manager)</w:t>
+      </w:r>
+    </w:p>
+    <w:p>
+      <w:pPr>
+        <w:pStyle w:val="ListParagraph"/>
+        <w:numPr>
+          <w:ilvl w:val="0"/>
+          <w:numId w:val="41"/>
+        </w:numPr>
+      </w:pPr>
+      <w:r>
+        <w:rPr>
+          <w:b/>
+        </w:rPr>
+        <w:t>Write</w:t>
+      </w:r>
+      <w:r>
+        <w:t>-up abstract and appendices;</w:t>
       </w:r>
       <w:r>
         <w:t xml:space="preserve"> proofing and </w:t>
@@ -4806,7 +4887,10 @@
         <w:t>editing</w:t>
       </w:r>
       <w:r>
-        <w:t>, code commenting and clean-up</w:t>
+        <w:t>;</w:t>
+      </w:r>
+      <w:r>
+        <w:t xml:space="preserve"> code commenting and clean-up</w:t>
       </w:r>
       <w:r>
         <w:t>.</w:t>
@@ -4817,7 +4901,16 @@
         <w:ind w:firstLine="360"/>
       </w:pPr>
       <w:r>
-        <w:t xml:space="preserve">Final day (Mon-3-Sep) is </w:t>
+        <w:t>Penultimate</w:t>
+      </w:r>
+      <w:r>
+        <w:t xml:space="preserve"> day (Mon-</w:t>
+      </w:r>
+      <w:r>
+        <w:t>2</w:t>
+      </w:r>
+      <w:r>
+        <w:t xml:space="preserve">-Sep) is </w:t>
       </w:r>
       <w:r>
         <w:t xml:space="preserve">reserved </w:t>
@@ -4828,9 +4921,18 @@
     </w:p>
     <w:p>
       <w:pPr>
+        <w:ind w:firstLine="360"/>
+      </w:pPr>
+      <w:r>
+        <w:t>Final day is for hand-in only.</w:t>
+      </w:r>
+    </w:p>
+    <w:p>
+      <w:pPr>
         <w:pStyle w:val="Heading1"/>
       </w:pPr>
       <w:r>
+        <w:lastRenderedPageBreak/>
         <w:t xml:space="preserve">  </w:t>
       </w:r>
       <w:r>
@@ -4902,7 +5004,6 @@
         </w:numPr>
       </w:pPr>
       <w:r>
-        <w:lastRenderedPageBreak/>
         <w:t>Research</w:t>
       </w:r>
       <w:r>
@@ -5412,6 +5513,7 @@
         </w:numPr>
       </w:pPr>
       <w:r>
+        <w:lastRenderedPageBreak/>
         <w:t xml:space="preserve">Refactoring – classes for </w:t>
       </w:r>
       <w:r>
@@ -5474,7 +5576,6 @@
         </w:numPr>
       </w:pPr>
       <w:r>
-        <w:lastRenderedPageBreak/>
         <w:t>B</w:t>
       </w:r>
       <w:r>
@@ -5962,6 +6063,7 @@
         </w:numPr>
       </w:pPr>
       <w:r>
+        <w:lastRenderedPageBreak/>
         <w:t>E</w:t>
       </w:r>
       <w:r>
@@ -6032,7 +6134,6 @@
         <w:pStyle w:val="Heading2"/>
       </w:pPr>
       <w:r>
-        <w:lastRenderedPageBreak/>
         <w:t>Week 7 (Mon-22 to Fri-26 July)</w:t>
       </w:r>
     </w:p>
@@ -6451,6 +6552,7 @@
         <w:pStyle w:val="Heading2"/>
       </w:pPr>
       <w:r>
+        <w:lastRenderedPageBreak/>
         <w:t>Week 9 (Mon-5 to Fri-9 Aug)</w:t>
       </w:r>
     </w:p>
@@ -6507,7 +6609,6 @@
         </w:numPr>
       </w:pPr>
       <w:r>
-        <w:lastRenderedPageBreak/>
         <w:t xml:space="preserve">Implemented hive-name and </w:t>
       </w:r>
       <w:proofErr w:type="spellStart"/>
@@ -6648,7 +6749,194 @@
         <w:t>Week 10 (Mon-12 to Fri-16 Aug)</w:t>
       </w:r>
     </w:p>
-    <w:p/>
+    <w:p>
+      <w:pPr>
+        <w:pStyle w:val="ListParagraph"/>
+        <w:numPr>
+          <w:ilvl w:val="0"/>
+          <w:numId w:val="52"/>
+        </w:numPr>
+      </w:pPr>
+      <w:r>
+        <w:t>Device</w:t>
+      </w:r>
+    </w:p>
+    <w:p>
+      <w:pPr>
+        <w:pStyle w:val="ListParagraph"/>
+        <w:numPr>
+          <w:ilvl w:val="1"/>
+          <w:numId w:val="52"/>
+        </w:numPr>
+      </w:pPr>
+      <w:r>
+        <w:t>Bug fixes</w:t>
+      </w:r>
+    </w:p>
+    <w:p>
+      <w:pPr>
+        <w:pStyle w:val="ListParagraph"/>
+        <w:numPr>
+          <w:ilvl w:val="1"/>
+          <w:numId w:val="52"/>
+        </w:numPr>
+      </w:pPr>
+      <w:r>
+        <w:t>Refactored into better design</w:t>
+      </w:r>
+    </w:p>
+    <w:p>
+      <w:pPr>
+        <w:pStyle w:val="ListParagraph"/>
+        <w:numPr>
+          <w:ilvl w:val="1"/>
+          <w:numId w:val="52"/>
+        </w:numPr>
+      </w:pPr>
+      <w:r>
+        <w:t>Made class diagram (part VS auto-gen, minus a bunch of private stuff)</w:t>
+      </w:r>
+    </w:p>
+    <w:p>
+      <w:pPr>
+        <w:pStyle w:val="ListParagraph"/>
+        <w:numPr>
+          <w:ilvl w:val="1"/>
+          <w:numId w:val="53"/>
+        </w:numPr>
+      </w:pPr>
+      <w:r>
+        <w:t>UML – state machines for general operation, and for a data point.</w:t>
+      </w:r>
+    </w:p>
+    <w:p>
+      <w:pPr>
+        <w:pStyle w:val="ListParagraph"/>
+        <w:numPr>
+          <w:ilvl w:val="0"/>
+          <w:numId w:val="55"/>
+        </w:numPr>
+      </w:pPr>
+      <w:r>
+        <w:t xml:space="preserve">GUI </w:t>
+      </w:r>
+    </w:p>
+    <w:p>
+      <w:pPr>
+        <w:pStyle w:val="ListParagraph"/>
+        <w:numPr>
+          <w:ilvl w:val="1"/>
+          <w:numId w:val="55"/>
+        </w:numPr>
+      </w:pPr>
+      <w:r>
+        <w:t>Added ability to modify complete settings file</w:t>
+      </w:r>
+    </w:p>
+    <w:p>
+      <w:pPr>
+        <w:pStyle w:val="ListParagraph"/>
+        <w:numPr>
+          <w:ilvl w:val="1"/>
+          <w:numId w:val="55"/>
+        </w:numPr>
+      </w:pPr>
+      <w:r>
+        <w:t>Major refactor of code into packages with static classes.</w:t>
+      </w:r>
+    </w:p>
+    <w:p>
+      <w:pPr>
+        <w:pStyle w:val="ListParagraph"/>
+        <w:numPr>
+          <w:ilvl w:val="1"/>
+          <w:numId w:val="55"/>
+        </w:numPr>
+      </w:pPr>
+      <w:r>
+        <w:t>Experimented with de-static-</w:t>
+      </w:r>
+      <w:proofErr w:type="spellStart"/>
+      <w:r>
+        <w:t>ising</w:t>
+      </w:r>
+      <w:proofErr w:type="spellEnd"/>
+      <w:r>
+        <w:t xml:space="preserve"> some classes. Successfully done on some, but seems pointless since entire design is so geared to static access.</w:t>
+      </w:r>
+    </w:p>
+    <w:p>
+      <w:pPr>
+        <w:pStyle w:val="ListParagraph"/>
+        <w:numPr>
+          <w:ilvl w:val="0"/>
+          <w:numId w:val="55"/>
+        </w:numPr>
+      </w:pPr>
+      <w:r>
+        <w:t>API</w:t>
+      </w:r>
+    </w:p>
+    <w:p>
+      <w:pPr>
+        <w:pStyle w:val="ListParagraph"/>
+        <w:numPr>
+          <w:ilvl w:val="1"/>
+          <w:numId w:val="54"/>
+        </w:numPr>
+      </w:pPr>
+      <w:r>
+        <w:t>Refactor - database logic extracted</w:t>
+      </w:r>
+    </w:p>
+    <w:p>
+      <w:pPr>
+        <w:pStyle w:val="ListParagraph"/>
+        <w:numPr>
+          <w:ilvl w:val="1"/>
+          <w:numId w:val="55"/>
+        </w:numPr>
+      </w:pPr>
+      <w:r>
+        <w:t>Refactoring – general redesign.</w:t>
+      </w:r>
+    </w:p>
+    <w:p>
+      <w:pPr>
+        <w:pStyle w:val="ListParagraph"/>
+        <w:numPr>
+          <w:ilvl w:val="0"/>
+          <w:numId w:val="52"/>
+        </w:numPr>
+      </w:pPr>
+      <w:r>
+        <w:t>Report</w:t>
+      </w:r>
+    </w:p>
+    <w:p>
+      <w:pPr>
+        <w:pStyle w:val="ListParagraph"/>
+        <w:numPr>
+          <w:ilvl w:val="1"/>
+          <w:numId w:val="52"/>
+        </w:numPr>
+      </w:pPr>
+      <w:r>
+        <w:t>Wrote-up design and implementation.</w:t>
+      </w:r>
+    </w:p>
+    <w:p>
+      <w:pPr>
+        <w:pStyle w:val="ListParagraph"/>
+        <w:numPr>
+          <w:ilvl w:val="1"/>
+          <w:numId w:val="52"/>
+        </w:numPr>
+      </w:pPr>
+      <w:r>
+        <w:t>Wrote-up manuals.</w:t>
+      </w:r>
+    </w:p>
     <w:p>
       <w:pPr>
         <w:pStyle w:val="Heading1"/>
@@ -6722,7 +7010,11 @@
       </w:r>
       <w:proofErr w:type="gramEnd"/>
       <w:r>
-        <w:t xml:space="preserve"> project is a continuation of the work Steven and co. started in April, and I am looking to consolidate requirements for the data visualisation.</w:t>
+        <w:t xml:space="preserve"> project is a continuation of the work Steven and co. started in April, and I am looking to </w:t>
+      </w:r>
+      <w:r>
+        <w:lastRenderedPageBreak/>
+        <w:t>consolidate requirements for the data visualisation.</w:t>
       </w:r>
       <w:r>
         <w:t xml:space="preserve"> </w:t>
@@ -6909,7 +7201,7 @@
           <w:rPr>
             <w:noProof/>
           </w:rPr>
-          <w:t>12</w:t>
+          <w:t>11</w:t>
         </w:r>
         <w:r>
           <w:rPr>
@@ -8104,7 +8396,7 @@
         <w:rFonts w:ascii="Symbol" w:hAnsi="Symbol" w:hint="default"/>
       </w:rPr>
     </w:lvl>
-    <w:lvl w:ilvl="1" w:tplc="08090003" w:tentative="1">
+    <w:lvl w:ilvl="1" w:tplc="08090003">
       <w:start w:val="1"/>
       <w:numFmt w:val="bullet"/>
       <w:lvlText w:val="o"/>
@@ -8443,7 +8735,7 @@
         <w:rFonts w:ascii="Symbol" w:hAnsi="Symbol" w:hint="default"/>
       </w:rPr>
     </w:lvl>
-    <w:lvl w:ilvl="1" w:tplc="08090003" w:tentative="1">
+    <w:lvl w:ilvl="1" w:tplc="08090003">
       <w:start w:val="1"/>
       <w:numFmt w:val="bullet"/>
       <w:lvlText w:val="o"/>
@@ -12399,7 +12691,7 @@
         <w:rFonts w:ascii="Symbol" w:hAnsi="Symbol" w:hint="default"/>
       </w:rPr>
     </w:lvl>
-    <w:lvl w:ilvl="1" w:tplc="08090003" w:tentative="1">
+    <w:lvl w:ilvl="1" w:tplc="08090003">
       <w:start w:val="1"/>
       <w:numFmt w:val="bullet"/>
       <w:lvlText w:val="o"/>
@@ -12723,6 +13015,119 @@
     </w:lvl>
   </w:abstractNum>
   <w:abstractNum w:abstractNumId="52">
+    <w:nsid w:val="7C5651EE"/>
+    <w:multiLevelType w:val="hybridMultilevel"/>
+    <w:tmpl w:val="B9A6CC62"/>
+    <w:lvl w:ilvl="0" w:tplc="08090001">
+      <w:start w:val="1"/>
+      <w:numFmt w:val="bullet"/>
+      <w:lvlText w:val=""/>
+      <w:lvlJc w:val="left"/>
+      <w:pPr>
+        <w:ind w:left="720" w:hanging="360"/>
+      </w:pPr>
+      <w:rPr>
+        <w:rFonts w:ascii="Symbol" w:hAnsi="Symbol" w:hint="default"/>
+      </w:rPr>
+    </w:lvl>
+    <w:lvl w:ilvl="1" w:tplc="08090003" w:tentative="1">
+      <w:start w:val="1"/>
+      <w:numFmt w:val="bullet"/>
+      <w:lvlText w:val="o"/>
+      <w:lvlJc w:val="left"/>
+      <w:pPr>
+        <w:ind w:left="1440" w:hanging="360"/>
+      </w:pPr>
+      <w:rPr>
+        <w:rFonts w:ascii="Courier New" w:hAnsi="Courier New" w:cs="Courier New" w:hint="default"/>
+      </w:rPr>
+    </w:lvl>
+    <w:lvl w:ilvl="2" w:tplc="08090005" w:tentative="1">
+      <w:start w:val="1"/>
+      <w:numFmt w:val="bullet"/>
+      <w:lvlText w:val=""/>
+      <w:lvlJc w:val="left"/>
+      <w:pPr>
+        <w:ind w:left="2160" w:hanging="360"/>
+      </w:pPr>
+      <w:rPr>
+        <w:rFonts w:ascii="Wingdings" w:hAnsi="Wingdings" w:hint="default"/>
+      </w:rPr>
+    </w:lvl>
+    <w:lvl w:ilvl="3" w:tplc="08090001" w:tentative="1">
+      <w:start w:val="1"/>
+      <w:numFmt w:val="bullet"/>
+      <w:lvlText w:val=""/>
+      <w:lvlJc w:val="left"/>
+      <w:pPr>
+        <w:ind w:left="2880" w:hanging="360"/>
+      </w:pPr>
+      <w:rPr>
+        <w:rFonts w:ascii="Symbol" w:hAnsi="Symbol" w:hint="default"/>
+      </w:rPr>
+    </w:lvl>
+    <w:lvl w:ilvl="4" w:tplc="08090003" w:tentative="1">
+      <w:start w:val="1"/>
+      <w:numFmt w:val="bullet"/>
+      <w:lvlText w:val="o"/>
+      <w:lvlJc w:val="left"/>
+      <w:pPr>
+        <w:ind w:left="3600" w:hanging="360"/>
+      </w:pPr>
+      <w:rPr>
+        <w:rFonts w:ascii="Courier New" w:hAnsi="Courier New" w:cs="Courier New" w:hint="default"/>
+      </w:rPr>
+    </w:lvl>
+    <w:lvl w:ilvl="5" w:tplc="08090005" w:tentative="1">
+      <w:start w:val="1"/>
+      <w:numFmt w:val="bullet"/>
+      <w:lvlText w:val=""/>
+      <w:lvlJc w:val="left"/>
+      <w:pPr>
+        <w:ind w:left="4320" w:hanging="360"/>
+      </w:pPr>
+      <w:rPr>
+        <w:rFonts w:ascii="Wingdings" w:hAnsi="Wingdings" w:hint="default"/>
+      </w:rPr>
+    </w:lvl>
+    <w:lvl w:ilvl="6" w:tplc="08090001" w:tentative="1">
+      <w:start w:val="1"/>
+      <w:numFmt w:val="bullet"/>
+      <w:lvlText w:val=""/>
+      <w:lvlJc w:val="left"/>
+      <w:pPr>
+        <w:ind w:left="5040" w:hanging="360"/>
+      </w:pPr>
+      <w:rPr>
+        <w:rFonts w:ascii="Symbol" w:hAnsi="Symbol" w:hint="default"/>
+      </w:rPr>
+    </w:lvl>
+    <w:lvl w:ilvl="7" w:tplc="08090003" w:tentative="1">
+      <w:start w:val="1"/>
+      <w:numFmt w:val="bullet"/>
+      <w:lvlText w:val="o"/>
+      <w:lvlJc w:val="left"/>
+      <w:pPr>
+        <w:ind w:left="5760" w:hanging="360"/>
+      </w:pPr>
+      <w:rPr>
+        <w:rFonts w:ascii="Courier New" w:hAnsi="Courier New" w:cs="Courier New" w:hint="default"/>
+      </w:rPr>
+    </w:lvl>
+    <w:lvl w:ilvl="8" w:tplc="08090005" w:tentative="1">
+      <w:start w:val="1"/>
+      <w:numFmt w:val="bullet"/>
+      <w:lvlText w:val=""/>
+      <w:lvlJc w:val="left"/>
+      <w:pPr>
+        <w:ind w:left="6480" w:hanging="360"/>
+      </w:pPr>
+      <w:rPr>
+        <w:rFonts w:ascii="Wingdings" w:hAnsi="Wingdings" w:hint="default"/>
+      </w:rPr>
+    </w:lvl>
+  </w:abstractNum>
+  <w:abstractNum w:abstractNumId="53">
     <w:nsid w:val="7D171EDC"/>
     <w:multiLevelType w:val="hybridMultilevel"/>
     <w:tmpl w:val="0F14D294"/>
@@ -12738,7 +13143,7 @@
         <w:rFonts w:ascii="Symbol" w:hAnsi="Symbol" w:hint="default"/>
       </w:rPr>
     </w:lvl>
-    <w:lvl w:ilvl="1" w:tplc="08090003" w:tentative="1">
+    <w:lvl w:ilvl="1" w:tplc="08090003">
       <w:start w:val="1"/>
       <w:numFmt w:val="bullet"/>
       <w:lvlText w:val="o"/>
@@ -12835,7 +13240,7 @@
       </w:rPr>
     </w:lvl>
   </w:abstractNum>
-  <w:abstractNum w:abstractNumId="53">
+  <w:abstractNum w:abstractNumId="54">
     <w:nsid w:val="7E0A1E8D"/>
     <w:multiLevelType w:val="hybridMultilevel"/>
     <w:tmpl w:val="974CEC9E"/>
@@ -13084,7 +13489,7 @@
     <w:abstractNumId w:val="25"/>
   </w:num>
   <w:num w:numId="31">
-    <w:abstractNumId w:val="53"/>
+    <w:abstractNumId w:val="54"/>
   </w:num>
   <w:num w:numId="32">
     <w:abstractNumId w:val="3"/>
@@ -13153,10 +13558,13 @@
     <w:abstractNumId w:val="14"/>
   </w:num>
   <w:num w:numId="54">
-    <w:abstractNumId w:val="52"/>
+    <w:abstractNumId w:val="53"/>
   </w:num>
   <w:num w:numId="55">
     <w:abstractNumId w:val="49"/>
+  </w:num>
+  <w:num w:numId="56">
+    <w:abstractNumId w:val="52"/>
   </w:num>
   <w:numIdMacAtCleanup w:val="54"/>
 </w:numbering>
@@ -14896,7 +15304,7 @@
 </file>
 
 <file path=customXml/itemProps1.xml><?xml version="1.0" encoding="utf-8"?>
-<ds:datastoreItem xmlns:ds="http://schemas.openxmlformats.org/officeDocument/2006/customXml" ds:itemID="{FC95C2BE-96AE-4D1E-A6AF-D999FA40B0B3}">
+<ds:datastoreItem xmlns:ds="http://schemas.openxmlformats.org/officeDocument/2006/customXml" ds:itemID="{2476B7CA-83FF-4BA2-9C1B-C0710028E08D}">
   <ds:schemaRefs>
     <ds:schemaRef ds:uri="http://schemas.openxmlformats.org/officeDocument/2006/bibliography"/>
   </ds:schemaRefs>

</xml_diff>

<commit_message>
Testing section complete, device buffering implemented properly
</commit_message>
<xml_diff>
--- a/Report/Notes.docx
+++ b/Report/Notes.docx
@@ -29,15 +29,7 @@
         <w:t>p</w:t>
       </w:r>
       <w:r>
-        <w:t xml:space="preserve">t and type: “azure site log tail </w:t>
-      </w:r>
-      <w:proofErr w:type="spellStart"/>
-      <w:r>
-        <w:t>hivesensenodejs</w:t>
-      </w:r>
-      <w:proofErr w:type="spellEnd"/>
-      <w:r>
-        <w:t>”</w:t>
+        <w:t>t and type: “azure site log tail hivesensenodejs”</w:t>
       </w:r>
     </w:p>
     <w:p>
@@ -61,15 +53,7 @@
         <w:t>Basic</w:t>
       </w:r>
       <w:r>
-        <w:t xml:space="preserve">: no web server – all code is open-source so any </w:t>
-      </w:r>
-      <w:proofErr w:type="spellStart"/>
-      <w:r>
-        <w:t>beek</w:t>
-      </w:r>
-      <w:proofErr w:type="spellEnd"/>
-      <w:r>
-        <w:t xml:space="preserve"> can get the Gadgeteer kit, upload the hiveSense code, set up Xively and ITTT, and they can be away with the web app (either </w:t>
+        <w:t xml:space="preserve">: no web server – all code is open-source so any beek can get the Gadgeteer kit, upload the hiveSense code, set up Xively and ITTT, and they can be away with the web app (either </w:t>
       </w:r>
       <w:r>
         <w:t>local host</w:t>
@@ -105,21 +89,8 @@
           <w:numId w:val="23"/>
         </w:numPr>
       </w:pPr>
-      <w:proofErr w:type="spellStart"/>
-      <w:r>
-        <w:t>WindowsAzureDB</w:t>
-      </w:r>
-      <w:proofErr w:type="spellEnd"/>
-      <w:r>
-        <w:t xml:space="preserve">: </w:t>
-      </w:r>
-      <w:proofErr w:type="spellStart"/>
-      <w:r>
-        <w:t>uclbees</w:t>
-      </w:r>
-      <w:proofErr w:type="spellEnd"/>
-      <w:r>
-        <w:t>, uclsenseDB2013</w:t>
+      <w:r>
+        <w:t>WindowsAzureDB: uclbees, uclsenseDB2013</w:t>
       </w:r>
     </w:p>
     <w:p>
@@ -130,21 +101,8 @@
           <w:numId w:val="23"/>
         </w:numPr>
       </w:pPr>
-      <w:proofErr w:type="spellStart"/>
-      <w:r>
-        <w:t>AzureFTP</w:t>
-      </w:r>
-      <w:proofErr w:type="spellEnd"/>
-      <w:r>
-        <w:t xml:space="preserve">: </w:t>
-      </w:r>
-      <w:proofErr w:type="spellStart"/>
-      <w:r>
-        <w:t>hivesense</w:t>
-      </w:r>
-      <w:proofErr w:type="spellEnd"/>
-      <w:r>
-        <w:t>, uclsense2013</w:t>
+      <w:r>
+        <w:t>AzureFTP: hivesense, uclsense2013</w:t>
       </w:r>
     </w:p>
     <w:p>
@@ -155,13 +113,8 @@
           <w:numId w:val="23"/>
         </w:numPr>
       </w:pPr>
-      <w:proofErr w:type="spellStart"/>
-      <w:r>
-        <w:t>AzureSQLDB</w:t>
-      </w:r>
-      <w:proofErr w:type="spellEnd"/>
-      <w:r>
-        <w:t>: hiveSense, UCL2013hs</w:t>
+      <w:r>
+        <w:t>AzureSQLDB: hiveSense, UCL2013hs</w:t>
       </w:r>
     </w:p>
     <w:p>
@@ -184,13 +137,8 @@
           <w:numId w:val="23"/>
         </w:numPr>
       </w:pPr>
-      <w:proofErr w:type="spellStart"/>
-      <w:r>
-        <w:t>AzureStorage</w:t>
-      </w:r>
-      <w:proofErr w:type="spellEnd"/>
-      <w:r>
-        <w:t xml:space="preserve">: hiveSense, PAK: </w:t>
+      <w:r>
+        <w:t xml:space="preserve">AzureStorage: hiveSense, PAK: </w:t>
       </w:r>
       <w:r>
         <w:t>c2z/4TLAQSmb32ImEKocqmDax7PuJI2B+gZdAT2LufQmYdmGxSfTAJT6</w:t>
@@ -214,13 +162,8 @@
       <w:pPr>
         <w:pStyle w:val="Heading2"/>
       </w:pPr>
-      <w:proofErr w:type="spellStart"/>
-      <w:r>
-        <w:t>SciAm</w:t>
-      </w:r>
-      <w:proofErr w:type="spellEnd"/>
-      <w:r>
-        <w:t xml:space="preserve"> Article</w:t>
+      <w:r>
+        <w:t>SciAm Article</w:t>
       </w:r>
       <w:r>
         <w:t xml:space="preserve"> [s1]</w:t>
@@ -246,7 +189,6 @@
         <w:t xml:space="preserve"> </w:t>
       </w:r>
       <w:hyperlink r:id="rId9" w:tooltip="Find more records by this author" w:history="1">
-        <w:proofErr w:type="spellStart"/>
         <w:r>
           <w:rPr>
             <w:rStyle w:val="hithilite"/>
@@ -255,7 +197,6 @@
           </w:rPr>
           <w:t>Bencsik</w:t>
         </w:r>
-        <w:proofErr w:type="spellEnd"/>
         <w:r>
           <w:rPr>
             <w:rStyle w:val="Hyperlink"/>
@@ -266,14 +207,12 @@
       <w:r>
         <w:t xml:space="preserve"> (</w:t>
       </w:r>
-      <w:proofErr w:type="spellStart"/>
       <w:r>
         <w:rPr>
           <w:rStyle w:val="hithilite"/>
         </w:rPr>
         <w:t>Bencsik</w:t>
       </w:r>
-      <w:proofErr w:type="spellEnd"/>
       <w:r>
         <w:t>, Martin)</w:t>
       </w:r>
@@ -336,15 +275,7 @@
     </w:p>
     <w:p>
       <w:r>
-        <w:t xml:space="preserve">Monitoring of swarming sounds in </w:t>
-      </w:r>
-      <w:proofErr w:type="gramStart"/>
-      <w:r>
-        <w:t>bee hives</w:t>
-      </w:r>
-      <w:proofErr w:type="gramEnd"/>
-      <w:r>
-        <w:t xml:space="preserve"> for early detection of the swarming period</w:t>
+        <w:t>Monitoring of swarming sounds in bee hives for early detection of the swarming period</w:t>
       </w:r>
       <w:r>
         <w:t xml:space="preserve">. </w:t>
@@ -370,47 +301,7 @@
     </w:p>
     <w:p>
       <w:r>
-        <w:t xml:space="preserve">Temperature changes above the upper hive body reveal the annual development periods of </w:t>
-      </w:r>
-      <w:proofErr w:type="gramStart"/>
-      <w:r>
-        <w:t>honey bee</w:t>
-      </w:r>
-      <w:proofErr w:type="gramEnd"/>
-      <w:r>
-        <w:t xml:space="preserve"> colonies. Computers and Electronics in Agriculture, Volume 90, January 2013, Pages 1-6. </w:t>
-      </w:r>
-      <w:proofErr w:type="spellStart"/>
-      <w:r>
-        <w:t>Egils</w:t>
-      </w:r>
-      <w:proofErr w:type="spellEnd"/>
-      <w:r>
-        <w:t xml:space="preserve"> </w:t>
-      </w:r>
-      <w:proofErr w:type="spellStart"/>
-      <w:r>
-        <w:t>Stalidzans</w:t>
-      </w:r>
-      <w:proofErr w:type="spellEnd"/>
-      <w:r>
-        <w:t xml:space="preserve">, </w:t>
-      </w:r>
-      <w:proofErr w:type="spellStart"/>
-      <w:r>
-        <w:t>Almars</w:t>
-      </w:r>
-      <w:proofErr w:type="spellEnd"/>
-      <w:r>
-        <w:t xml:space="preserve"> </w:t>
-      </w:r>
-      <w:proofErr w:type="spellStart"/>
-      <w:r>
-        <w:t>Berzonis</w:t>
-      </w:r>
-      <w:proofErr w:type="spellEnd"/>
-      <w:r>
-        <w:t>.</w:t>
+        <w:t>Temperature changes above the upper hive body reveal the annual development periods of honey bee colonies. Computers and Electronics in Agriculture, Volume 90, January 2013, Pages 1-6. Egils Stalidzans, Almars Berzonis.</w:t>
       </w:r>
     </w:p>
     <w:p>
@@ -425,29 +316,8 @@
       </w:r>
     </w:p>
     <w:p>
-      <w:proofErr w:type="spellStart"/>
-      <w:r>
-        <w:t>Zacepins</w:t>
-      </w:r>
-      <w:proofErr w:type="spellEnd"/>
-      <w:r>
-        <w:t xml:space="preserve">, A., </w:t>
-      </w:r>
-      <w:proofErr w:type="spellStart"/>
-      <w:r>
-        <w:t>Stalidzans</w:t>
-      </w:r>
-      <w:proofErr w:type="spellEnd"/>
-      <w:r>
-        <w:t xml:space="preserve">, E., 2012. Architecture of automatized control system for </w:t>
-      </w:r>
-      <w:proofErr w:type="gramStart"/>
-      <w:r>
-        <w:t>honey bee</w:t>
-      </w:r>
-      <w:proofErr w:type="gramEnd"/>
-      <w:r>
-        <w:t xml:space="preserve"> indoor wintering process monitoring and control. In: 13</w:t>
+      <w:r>
+        <w:t>Zacepins, A., Stalidzans, E., 2012. Architecture of automatized control system for honey bee indoor wintering process monitoring and control. In: 13</w:t>
       </w:r>
       <w:r>
         <w:rPr>
@@ -469,23 +339,7 @@
     </w:p>
     <w:p>
       <w:r>
-        <w:t>google.co.uk/</w:t>
-      </w:r>
-      <w:proofErr w:type="spellStart"/>
-      <w:r>
-        <w:t>patents?hl</w:t>
-      </w:r>
-      <w:proofErr w:type="spellEnd"/>
-      <w:r>
-        <w:t>=</w:t>
-      </w:r>
-      <w:proofErr w:type="spellStart"/>
-      <w:r>
-        <w:t>en&amp;lr</w:t>
-      </w:r>
-      <w:proofErr w:type="spellEnd"/>
-      <w:r>
-        <w:t>=&amp;vid=USPAT7549907</w:t>
+        <w:t>google.co.uk/patents?hl=en&amp;lr=&amp;vid=USPAT7549907</w:t>
       </w:r>
     </w:p>
     <w:p>
@@ -551,13 +405,8 @@
       <w:pPr>
         <w:pStyle w:val="Heading2"/>
       </w:pPr>
-      <w:proofErr w:type="spellStart"/>
-      <w:r>
-        <w:t>Hackathon</w:t>
-      </w:r>
-      <w:proofErr w:type="spellEnd"/>
-      <w:r>
-        <w:t xml:space="preserve"> [s9]</w:t>
+      <w:r>
+        <w:t>Hackathon [s9]</w:t>
       </w:r>
     </w:p>
     <w:p>
@@ -953,15 +802,7 @@
         </w:numPr>
       </w:pPr>
       <w:r>
-        <w:t>Researched feasibility of having a camera over the hive entrance. Due to computational cost of ADC-</w:t>
-      </w:r>
-      <w:proofErr w:type="spellStart"/>
-      <w:r>
-        <w:t>ing</w:t>
-      </w:r>
-      <w:proofErr w:type="spellEnd"/>
-      <w:r>
-        <w:t xml:space="preserve"> a cam stream, ideal would be to use a wireless IP cam for streaming (£50). Cheaper alternative (£15) for prototype is to </w:t>
+        <w:t xml:space="preserve">Researched feasibility of having a camera over the hive entrance. Due to computational cost of ADC-ing a cam stream, ideal would be to use a wireless IP cam for streaming (£50). Cheaper alternative (£15) for prototype is to </w:t>
       </w:r>
       <w:r>
         <w:t xml:space="preserve">use USB webcam and stream using C# - </w:t>
@@ -1032,15 +873,7 @@
         </w:numPr>
       </w:pPr>
       <w:r>
-        <w:t xml:space="preserve">Researched Xively. Found some sample code for getting data to it from </w:t>
-      </w:r>
-      <w:proofErr w:type="spellStart"/>
-      <w:r>
-        <w:t>netmf</w:t>
-      </w:r>
-      <w:proofErr w:type="spellEnd"/>
-      <w:r>
-        <w:t xml:space="preserve"> (</w:t>
+        <w:t>Researched Xively. Found some sample code for getting data to it from netmf (</w:t>
       </w:r>
       <w:hyperlink r:id="rId18" w:history="1">
         <w:r>
@@ -1051,15 +884,7 @@
         </w:r>
       </w:hyperlink>
       <w:r>
-        <w:t xml:space="preserve">). JS-library can be used for interfacing with </w:t>
-      </w:r>
-      <w:proofErr w:type="gramStart"/>
-      <w:r>
-        <w:t>my</w:t>
-      </w:r>
-      <w:proofErr w:type="gramEnd"/>
-      <w:r>
-        <w:t xml:space="preserve"> monitoring web app</w:t>
+        <w:t>). JS-library can be used for interfacing with my monitoring web app</w:t>
       </w:r>
       <w:r>
         <w:t>, though probably easier and more flexible to just do direct http GETs?</w:t>
@@ -1068,15 +893,7 @@
         <w:t xml:space="preserve"> Then again, see the JS tutorial for a nice subscribe feature to get live data into a DOM element.</w:t>
       </w:r>
       <w:r>
-        <w:t xml:space="preserve"> Xively can also do graphs natively (see API ref for single </w:t>
-      </w:r>
-      <w:proofErr w:type="spellStart"/>
-      <w:r>
-        <w:t>datastream</w:t>
-      </w:r>
-      <w:proofErr w:type="spellEnd"/>
-      <w:r>
-        <w:t>).</w:t>
+        <w:t xml:space="preserve"> Xively can also do graphs natively (see API ref for single datastream).</w:t>
       </w:r>
     </w:p>
     <w:p>
@@ -1108,15 +925,7 @@
         </w:numPr>
       </w:pPr>
       <w:r>
-        <w:t xml:space="preserve">Investigated domains – easy to add on to </w:t>
-      </w:r>
-      <w:proofErr w:type="spellStart"/>
-      <w:r>
-        <w:t>Clook</w:t>
-      </w:r>
-      <w:proofErr w:type="spellEnd"/>
-      <w:r>
-        <w:t xml:space="preserve"> in the client area -&gt; order -&gt; register domain (£5)</w:t>
+        <w:t>Investigated domains – easy to add on to Clook in the client area -&gt; order -&gt; register domain (£5)</w:t>
       </w:r>
     </w:p>
     <w:p>
@@ -1135,13 +944,8 @@
         <w:t>ed</w:t>
       </w:r>
       <w:r>
-        <w:t xml:space="preserve"> mockup of web app in </w:t>
-      </w:r>
-      <w:proofErr w:type="spellStart"/>
-      <w:r>
-        <w:t>balsamiq</w:t>
-      </w:r>
-      <w:proofErr w:type="spellEnd"/>
+        <w:t xml:space="preserve"> mockup of web app in balsamiq</w:t>
+      </w:r>
     </w:p>
     <w:p>
       <w:pPr>
@@ -1170,86 +974,28 @@
         </w:numPr>
       </w:pPr>
       <w:r>
-        <w:t xml:space="preserve">Load cell research – the </w:t>
-      </w:r>
-      <w:proofErr w:type="spellStart"/>
-      <w:r>
-        <w:t>sparkfun</w:t>
-      </w:r>
-      <w:proofErr w:type="spellEnd"/>
-      <w:r>
-        <w:t xml:space="preserve"> one would require a fair bit more circuitry (instrumentation amps, RC filter at min); plus, need </w:t>
-      </w:r>
-      <w:proofErr w:type="gramStart"/>
-      <w:r>
-        <w:t>4</w:t>
-      </w:r>
-      <w:proofErr w:type="gramEnd"/>
-      <w:r>
-        <w:t xml:space="preserve"> of them and the amps ar</w:t>
-      </w:r>
-      <w:r>
-        <w:t xml:space="preserve">e £4 so total cost is near £50; basically they are pile of shite because they are only half of a </w:t>
-      </w:r>
-      <w:proofErr w:type="spellStart"/>
-      <w:r>
-        <w:t>wheatstone</w:t>
-      </w:r>
-      <w:proofErr w:type="spellEnd"/>
-      <w:r>
-        <w:t xml:space="preserve"> bridge. </w:t>
-      </w:r>
-      <w:proofErr w:type="gramStart"/>
-      <w:r>
-        <w:t>A</w:t>
-      </w:r>
-      <w:r>
-        <w:t>lternative – how about hacking a bathroom scale?</w:t>
-      </w:r>
-      <w:proofErr w:type="gramEnd"/>
-      <w:r>
-        <w:t xml:space="preserve"> Still need amp but scale comes with </w:t>
-      </w:r>
-      <w:proofErr w:type="gramStart"/>
-      <w:r>
-        <w:t>4</w:t>
-      </w:r>
-      <w:proofErr w:type="gramEnd"/>
-      <w:r>
-        <w:t xml:space="preserve"> load cells</w:t>
+        <w:t>Load cell research – the sparkfun one would require a fair bit more circuitry (instrumentation amps, RC filter at min); plus, need 4 of them and the amps ar</w:t>
+      </w:r>
+      <w:r>
+        <w:t>e £4 so total cost is near £50; basically they are pile of shite because they are only half of a wheatstone bridge. A</w:t>
+      </w:r>
+      <w:r>
+        <w:t>lternative – how about hacking a bathroom scale? Still need amp but scale comes with 4 load cells</w:t>
       </w:r>
       <w:r>
         <w:t xml:space="preserve"> (full bridge)</w:t>
       </w:r>
       <w:r>
-        <w:t xml:space="preserve"> so total is closer to £15 and will require less complex circuitry. </w:t>
-      </w:r>
-      <w:proofErr w:type="spellStart"/>
-      <w:r>
-        <w:t>Ner</w:t>
+        <w:t xml:space="preserve"> so total is closer to £15 and will require less complex circuitry. Ner</w:t>
       </w:r>
       <w:r>
         <w:t>d</w:t>
       </w:r>
       <w:r>
-        <w:t>kits</w:t>
-      </w:r>
-      <w:proofErr w:type="spellEnd"/>
-      <w:r>
-        <w:t xml:space="preserve"> has a good tutorial.</w:t>
-      </w:r>
-      <w:r>
-        <w:t xml:space="preserve"> Load cells can also be constructed from strain gauges – 4 per cell at £5 though is expensive, and the construction is prone to error for the novice. A full </w:t>
-      </w:r>
-      <w:proofErr w:type="spellStart"/>
-      <w:proofErr w:type="gramStart"/>
-      <w:r>
-        <w:t>wheatstone</w:t>
-      </w:r>
-      <w:proofErr w:type="spellEnd"/>
-      <w:proofErr w:type="gramEnd"/>
-      <w:r>
-        <w:t xml:space="preserve"> bridge load cell (4 wires) is for sale here (</w:t>
+        <w:t>kits has a good tutorial.</w:t>
+      </w:r>
+      <w:r>
+        <w:t xml:space="preserve"> Load cells can also be constructed from strain gauges – 4 per cell at £5 though is expensive, and the construction is prone to error for the novice. A full wheatstone bridge load cell (4 wires) is for sale here (</w:t>
       </w:r>
       <w:hyperlink r:id="rId19" w:history="1">
         <w:r>
@@ -1280,144 +1026,112 @@
         </w:numPr>
       </w:pPr>
       <w:r>
-        <w:t xml:space="preserve">Browsing the </w:t>
-      </w:r>
-      <w:proofErr w:type="spellStart"/>
-      <w:r>
-        <w:t>beek</w:t>
-      </w:r>
-      <w:proofErr w:type="spellEnd"/>
+        <w:t>Browsing the beek fora for ideas</w:t>
+      </w:r>
+    </w:p>
+    <w:p>
+      <w:pPr>
+        <w:pStyle w:val="ListParagraph"/>
+        <w:numPr>
+          <w:ilvl w:val="0"/>
+          <w:numId w:val="6"/>
+        </w:numPr>
+      </w:pPr>
+      <w:r>
+        <w:t>Found some more competitors</w:t>
+      </w:r>
+    </w:p>
+    <w:p>
+      <w:pPr>
+        <w:pStyle w:val="ListParagraph"/>
+        <w:numPr>
+          <w:ilvl w:val="0"/>
+          <w:numId w:val="6"/>
+        </w:numPr>
+      </w:pPr>
+      <w:r>
+        <w:t>Wrote the scope</w:t>
+      </w:r>
+      <w:r>
+        <w:t>, v1</w:t>
+      </w:r>
+    </w:p>
+    <w:p>
+      <w:pPr>
+        <w:pStyle w:val="ListParagraph"/>
+        <w:numPr>
+          <w:ilvl w:val="0"/>
+          <w:numId w:val="6"/>
+        </w:numPr>
+      </w:pPr>
+      <w:r>
+        <w:t xml:space="preserve">Researched Wheatstones, and instrumentation amplifiers – go </w:t>
+      </w:r>
+      <w:r>
+        <w:t>with the AD620 (A or B) DIP</w:t>
+      </w:r>
+    </w:p>
+    <w:p>
+      <w:pPr>
+        <w:pStyle w:val="ListParagraph"/>
+        <w:numPr>
+          <w:ilvl w:val="0"/>
+          <w:numId w:val="6"/>
+        </w:numPr>
+      </w:pPr>
+      <w:r>
+        <w:t>Wrote requirements v1</w:t>
+      </w:r>
+    </w:p>
+    <w:p>
+      <w:pPr>
+        <w:pStyle w:val="ListParagraph"/>
+        <w:numPr>
+          <w:ilvl w:val="0"/>
+          <w:numId w:val="6"/>
+        </w:numPr>
+      </w:pPr>
+      <w:r>
+        <w:t>Decided to work on the basis of scope being a single hive data stream and a single user</w:t>
+      </w:r>
+      <w:r>
+        <w:t>, for now</w:t>
+      </w:r>
+    </w:p>
+    <w:p>
+      <w:pPr>
+        <w:pStyle w:val="ListParagraph"/>
+        <w:numPr>
+          <w:ilvl w:val="0"/>
+          <w:numId w:val="6"/>
+        </w:numPr>
+      </w:pPr>
+      <w:r>
+        <w:t>More mockup work</w:t>
+      </w:r>
+    </w:p>
+    <w:p>
+      <w:pPr>
+        <w:pStyle w:val="ListParagraph"/>
+        <w:numPr>
+          <w:ilvl w:val="0"/>
+          <w:numId w:val="6"/>
+        </w:numPr>
+      </w:pPr>
+      <w:r>
+        <w:t>Research</w:t>
+      </w:r>
+      <w:r>
+        <w:t>ed</w:t>
+      </w:r>
       <w:r>
         <w:t xml:space="preserve"> </w:t>
       </w:r>
-      <w:proofErr w:type="spellStart"/>
-      <w:r>
-        <w:t>fora</w:t>
-      </w:r>
-      <w:proofErr w:type="spellEnd"/>
-      <w:r>
-        <w:t xml:space="preserve"> for ideas</w:t>
-      </w:r>
-    </w:p>
-    <w:p>
-      <w:pPr>
-        <w:pStyle w:val="ListParagraph"/>
-        <w:numPr>
-          <w:ilvl w:val="0"/>
-          <w:numId w:val="6"/>
-        </w:numPr>
-      </w:pPr>
-      <w:r>
-        <w:t>Found some more competitors</w:t>
-      </w:r>
-    </w:p>
-    <w:p>
-      <w:pPr>
-        <w:pStyle w:val="ListParagraph"/>
-        <w:numPr>
-          <w:ilvl w:val="0"/>
-          <w:numId w:val="6"/>
-        </w:numPr>
-      </w:pPr>
-      <w:r>
-        <w:t>Wrote the scope</w:t>
-      </w:r>
-      <w:r>
-        <w:t>, v1</w:t>
-      </w:r>
-    </w:p>
-    <w:p>
-      <w:pPr>
-        <w:pStyle w:val="ListParagraph"/>
-        <w:numPr>
-          <w:ilvl w:val="0"/>
-          <w:numId w:val="6"/>
-        </w:numPr>
-      </w:pPr>
-      <w:r>
-        <w:t xml:space="preserve">Researched </w:t>
-      </w:r>
-      <w:proofErr w:type="spellStart"/>
-      <w:r>
-        <w:t>Wheatstones</w:t>
-      </w:r>
-      <w:proofErr w:type="spellEnd"/>
-      <w:r>
-        <w:t xml:space="preserve">, and instrumentation amplifiers – go </w:t>
-      </w:r>
-      <w:r>
-        <w:t>with the AD620 (A or B) DIP</w:t>
-      </w:r>
-    </w:p>
-    <w:p>
-      <w:pPr>
-        <w:pStyle w:val="ListParagraph"/>
-        <w:numPr>
-          <w:ilvl w:val="0"/>
-          <w:numId w:val="6"/>
-        </w:numPr>
-      </w:pPr>
-      <w:r>
-        <w:t>Wrote requirements v1</w:t>
-      </w:r>
-    </w:p>
-    <w:p>
-      <w:pPr>
-        <w:pStyle w:val="ListParagraph"/>
-        <w:numPr>
-          <w:ilvl w:val="0"/>
-          <w:numId w:val="6"/>
-        </w:numPr>
-      </w:pPr>
-      <w:r>
-        <w:t>Decided to work on the basis of scope being a single hive data stream and a single user</w:t>
-      </w:r>
-      <w:r>
-        <w:t>, for now</w:t>
-      </w:r>
-    </w:p>
-    <w:p>
-      <w:pPr>
-        <w:pStyle w:val="ListParagraph"/>
-        <w:numPr>
-          <w:ilvl w:val="0"/>
-          <w:numId w:val="6"/>
-        </w:numPr>
-      </w:pPr>
-      <w:r>
-        <w:t>More mockup work</w:t>
-      </w:r>
-    </w:p>
-    <w:p>
-      <w:pPr>
-        <w:pStyle w:val="ListParagraph"/>
-        <w:numPr>
-          <w:ilvl w:val="0"/>
-          <w:numId w:val="6"/>
-        </w:numPr>
-      </w:pPr>
-      <w:r>
-        <w:t>Research</w:t>
-      </w:r>
-      <w:r>
-        <w:t>ed</w:t>
-      </w:r>
-      <w:r>
-        <w:t xml:space="preserve"> </w:t>
-      </w:r>
       <w:r>
         <w:t>JavaScript</w:t>
       </w:r>
       <w:r>
-        <w:t xml:space="preserve"> frameworks (Backbone, ember). Need to know whether </w:t>
-      </w:r>
-      <w:proofErr w:type="gramStart"/>
-      <w:r>
-        <w:t>I</w:t>
-      </w:r>
-      <w:proofErr w:type="gramEnd"/>
-      <w:r>
-        <w:t xml:space="preserve"> should use any.</w:t>
+        <w:t xml:space="preserve"> frameworks (Backbone, ember). Need to know whether I should use any.</w:t>
       </w:r>
     </w:p>
     <w:p>
@@ -1461,15 +1175,7 @@
         </w:numPr>
       </w:pPr>
       <w:r>
-        <w:t xml:space="preserve">Tried to set-up </w:t>
-      </w:r>
-      <w:proofErr w:type="spellStart"/>
-      <w:r>
-        <w:t>wifi</w:t>
-      </w:r>
-      <w:proofErr w:type="spellEnd"/>
-      <w:r>
-        <w:t xml:space="preserve"> but had some problems – work in progress</w:t>
+        <w:t>Tried to set-up wifi but had some problems – work in progress</w:t>
       </w:r>
     </w:p>
     <w:p>
@@ -1481,21 +1187,8 @@
         </w:numPr>
       </w:pPr>
       <w:r>
-        <w:t xml:space="preserve">Set up </w:t>
-      </w:r>
-      <w:proofErr w:type="spellStart"/>
-      <w:r>
-        <w:t>ankhSVN</w:t>
-      </w:r>
-      <w:proofErr w:type="spellEnd"/>
-      <w:r>
-        <w:t xml:space="preserve"> in Visual Studio and got a local repository going through </w:t>
-      </w:r>
-      <w:proofErr w:type="spellStart"/>
-      <w:r>
-        <w:t>ToroiseSVN</w:t>
-      </w:r>
-      <w:proofErr w:type="spellEnd"/>
+        <w:t>Set up ankhSVN in Visual Studio and got a local repository going through ToroiseSVN</w:t>
+      </w:r>
     </w:p>
     <w:p>
       <w:pPr>
@@ -1506,15 +1199,7 @@
         </w:numPr>
       </w:pPr>
       <w:r>
-        <w:t xml:space="preserve">Signed up for Codeplex but had problems connecting to </w:t>
-      </w:r>
-      <w:proofErr w:type="spellStart"/>
-      <w:r>
-        <w:t>vis</w:t>
-      </w:r>
-      <w:proofErr w:type="spellEnd"/>
-      <w:r>
-        <w:t xml:space="preserve"> studio to allow code upload</w:t>
+        <w:t>Signed up for Codeplex but had problems connecting to vis studio to allow code upload</w:t>
       </w:r>
     </w:p>
     <w:p>
@@ -1573,15 +1258,7 @@
         </w:numPr>
       </w:pPr>
       <w:r>
-        <w:t xml:space="preserve">Code </w:t>
-      </w:r>
-      <w:proofErr w:type="gramStart"/>
-      <w:r>
-        <w:t>clean-up</w:t>
-      </w:r>
-      <w:proofErr w:type="gramEnd"/>
-      <w:r>
-        <w:t xml:space="preserve"> and set to work on Xively-interfacing</w:t>
+        <w:t>Code clean-up and set to work on Xively-interfacing</w:t>
       </w:r>
       <w:r>
         <w:t>.</w:t>
@@ -1616,15 +1293,7 @@
         </w:numPr>
       </w:pPr>
       <w:r>
-        <w:t xml:space="preserve">Codeplex site now has source code (need to use </w:t>
-      </w:r>
-      <w:proofErr w:type="spellStart"/>
-      <w:r>
-        <w:t>TortoisSVN</w:t>
-      </w:r>
-      <w:proofErr w:type="spellEnd"/>
-      <w:r>
-        <w:t xml:space="preserve"> -&gt; Import)</w:t>
+        <w:t>Codeplex site now has source code (need to use TortoisSVN -&gt; Import)</w:t>
       </w:r>
     </w:p>
     <w:p>
@@ -1714,13 +1383,8 @@
         </w:numPr>
       </w:pPr>
       <w:r>
-        <w:t xml:space="preserve">Got SD card working – just saving images </w:t>
-      </w:r>
-      <w:proofErr w:type="spellStart"/>
-      <w:r>
-        <w:t>atm</w:t>
-      </w:r>
-      <w:proofErr w:type="spellEnd"/>
+        <w:t>Got SD card working – just saving images atm</w:t>
+      </w:r>
     </w:p>
     <w:p>
       <w:pPr>
@@ -1783,13 +1447,8 @@
           <w:numId w:val="11"/>
         </w:numPr>
       </w:pPr>
-      <w:proofErr w:type="spellStart"/>
-      <w:r>
-        <w:t>Wifi</w:t>
-      </w:r>
-      <w:proofErr w:type="spellEnd"/>
-      <w:r>
-        <w:t xml:space="preserve"> now auto-checks for connectivity on a timer, so will </w:t>
+      <w:r>
+        <w:t xml:space="preserve">Wifi now auto-checks for connectivity on a timer, so will </w:t>
       </w:r>
       <w:r>
         <w:t>re-join</w:t>
@@ -1806,13 +1465,8 @@
           <w:numId w:val="11"/>
         </w:numPr>
       </w:pPr>
-      <w:proofErr w:type="spellStart"/>
-      <w:r>
-        <w:t>Wifi</w:t>
-      </w:r>
-      <w:proofErr w:type="spellEnd"/>
-      <w:r>
-        <w:t xml:space="preserve"> network up/down triggers working properly</w:t>
+      <w:r>
+        <w:t>Wifi network up/down triggers working properly</w:t>
       </w:r>
     </w:p>
     <w:p>
@@ -1830,15 +1484,7 @@
         <w:t>, including line-ending detection for missed-</w:t>
       </w:r>
       <w:r>
-        <w:t xml:space="preserve">upload </w:t>
-      </w:r>
-      <w:proofErr w:type="gramStart"/>
-      <w:r>
-        <w:t>lines which</w:t>
-      </w:r>
-      <w:proofErr w:type="gramEnd"/>
-      <w:r>
-        <w:t xml:space="preserve"> are only logged when no network</w:t>
+        <w:t>upload lines which are only logged when no network</w:t>
       </w:r>
       <w:r>
         <w:t xml:space="preserve"> exists.</w:t>
@@ -1859,15 +1505,7 @@
         <w:t>file system</w:t>
       </w:r>
       <w:r>
-        <w:t xml:space="preserve"> for the SD card – own directory and </w:t>
-      </w:r>
-      <w:proofErr w:type="spellStart"/>
-      <w:r>
-        <w:t>config</w:t>
-      </w:r>
-      <w:proofErr w:type="spellEnd"/>
-      <w:r>
-        <w:t xml:space="preserve"> file (will be XML)</w:t>
+        <w:t xml:space="preserve"> for the SD card – own directory and config file (will be XML)</w:t>
       </w:r>
       <w:r>
         <w:t>.</w:t>
@@ -1914,15 +1552,7 @@
         </w:numPr>
       </w:pPr>
       <w:r>
-        <w:t xml:space="preserve">Settings loaded from xml </w:t>
-      </w:r>
-      <w:proofErr w:type="spellStart"/>
-      <w:r>
-        <w:t>config</w:t>
-      </w:r>
-      <w:proofErr w:type="spellEnd"/>
-      <w:r>
-        <w:t xml:space="preserve"> file</w:t>
+        <w:t>Settings loaded from xml config file</w:t>
       </w:r>
     </w:p>
     <w:p>
@@ -1987,23 +1617,7 @@
         <w:t>Refactoring completed for this stage</w:t>
       </w:r>
       <w:r>
-        <w:t xml:space="preserve"> – classes for </w:t>
-      </w:r>
-      <w:proofErr w:type="spellStart"/>
-      <w:r>
-        <w:t>wifi</w:t>
-      </w:r>
-      <w:proofErr w:type="spellEnd"/>
-      <w:r>
-        <w:t xml:space="preserve">, SD, </w:t>
-      </w:r>
-      <w:proofErr w:type="spellStart"/>
-      <w:r>
-        <w:t>config</w:t>
-      </w:r>
-      <w:proofErr w:type="spellEnd"/>
-      <w:r>
-        <w:t>, and sensors made</w:t>
+        <w:t xml:space="preserve"> – classes for wifi, SD, config, and sensors made</w:t>
       </w:r>
     </w:p>
     <w:p>
@@ -2086,15 +1700,7 @@
         </w:numPr>
       </w:pPr>
       <w:r>
-        <w:t xml:space="preserve">Explored workshop; they </w:t>
-      </w:r>
-      <w:proofErr w:type="gramStart"/>
-      <w:r>
-        <w:t>have:</w:t>
-      </w:r>
-      <w:proofErr w:type="gramEnd"/>
-      <w:r>
-        <w:t xml:space="preserve"> multimeter, soldering, resistors, caps, PSU (see above). Nothing else, but I can make list for admin and he will try to get for me</w:t>
+        <w:t>Explored workshop; they have: multimeter, soldering, resistors, caps, PSU (see above). Nothing else, but I can make list for admin and he will try to get for me</w:t>
       </w:r>
     </w:p>
     <w:p>
@@ -2143,15 +1749,7 @@
         <w:t>) –</w:t>
       </w:r>
       <w:r>
-        <w:t xml:space="preserve"> now </w:t>
-      </w:r>
-      <w:proofErr w:type="gramStart"/>
-      <w:r>
-        <w:t>I</w:t>
-      </w:r>
-      <w:proofErr w:type="gramEnd"/>
-      <w:r>
-        <w:t xml:space="preserve"> can use the XML library!</w:t>
+        <w:t xml:space="preserve"> now I can use the XML library!</w:t>
       </w:r>
       <w:r>
         <w:t xml:space="preserve"> Also, I can now remove redundant l</w:t>
@@ -2239,43 +1837,19 @@
         </w:numPr>
       </w:pPr>
       <w:r>
-        <w:t xml:space="preserve">Researched Microphone – found a cheap </w:t>
-      </w:r>
-      <w:proofErr w:type="gramStart"/>
-      <w:r>
-        <w:t>digital(</w:t>
-      </w:r>
-      <w:proofErr w:type="gramEnd"/>
-      <w:r>
-        <w:t xml:space="preserve">!) MEMS mic that should work out the box hooked-up to a Gadgeteer digital pin as per </w:t>
-      </w:r>
-      <w:proofErr w:type="spellStart"/>
-      <w:r>
-        <w:t>adafruit</w:t>
-      </w:r>
-      <w:proofErr w:type="spellEnd"/>
+        <w:t xml:space="preserve">Researched Microphone – found a cheap digital(!) MEMS mic that should work out the box hooked-up to a Gadgeteer digital pin as per adafruit </w:t>
+      </w:r>
+      <w:r>
+        <w:t>blog post</w:t>
+      </w:r>
       <w:r>
         <w:t xml:space="preserve"> </w:t>
       </w:r>
       <w:r>
-        <w:t>blog post</w:t>
-      </w:r>
-      <w:r>
-        <w:t xml:space="preserve"> </w:t>
-      </w:r>
-      <w:r>
         <w:t>… NO! Very complicated stuff due to acceptable socket input types</w:t>
       </w:r>
       <w:r>
-        <w:t xml:space="preserve">. Easier to use analogue and use the </w:t>
-      </w:r>
-      <w:proofErr w:type="spellStart"/>
-      <w:r>
-        <w:t>onboard</w:t>
-      </w:r>
-      <w:proofErr w:type="spellEnd"/>
-      <w:r>
-        <w:t xml:space="preserve"> ADC, then use RLP (</w:t>
+        <w:t>. Easier to use analogue and use the onboard ADC, then use RLP (</w:t>
       </w:r>
       <w:hyperlink r:id="rId22" w:history="1">
         <w:r>
@@ -2292,13 +1866,8 @@
         <w:t xml:space="preserve"> </w:t>
       </w:r>
       <w:r>
-        <w:t>(try just using my phone?</w:t>
-      </w:r>
-      <w:proofErr w:type="gramStart"/>
-      <w:r>
-        <w:t>)</w:t>
-      </w:r>
-      <w:proofErr w:type="gramEnd"/>
+        <w:t>(try just using my phone?)</w:t>
+      </w:r>
       <w:r>
         <w:t xml:space="preserve">– ask tech support about this once the </w:t>
       </w:r>
@@ -2309,15 +1878,7 @@
         <w:t xml:space="preserve"> has arrived (I have just requested it from Microsoft, along with breadboard)</w:t>
       </w:r>
       <w:r>
-        <w:t>; new thought – the line-in solution is rubbish: not going to able to resolve audio finely enough, so I either get an analogue mic breakout module or accept the rubbishy-ness and try to explain it away as prototype-</w:t>
-      </w:r>
-      <w:proofErr w:type="spellStart"/>
-      <w:r>
-        <w:t>ery</w:t>
-      </w:r>
-      <w:proofErr w:type="spellEnd"/>
-      <w:r>
-        <w:t>.</w:t>
+        <w:t>; new thought – the line-in solution is rubbish: not going to able to resolve audio finely enough, so I either get an analogue mic breakout module or accept the rubbishy-ness and try to explain it away as prototype-ery.</w:t>
       </w:r>
     </w:p>
     <w:p>
@@ -2511,21 +2072,8 @@
         <w:t>Researched graphing libraries for JS</w:t>
       </w:r>
       <w:r>
-        <w:t xml:space="preserve"> – go for </w:t>
-      </w:r>
-      <w:proofErr w:type="spellStart"/>
-      <w:r>
-        <w:t>flot</w:t>
-      </w:r>
-      <w:proofErr w:type="spellEnd"/>
-      <w:r>
-        <w:t xml:space="preserve"> or </w:t>
-      </w:r>
-      <w:proofErr w:type="spellStart"/>
-      <w:r>
-        <w:t>highcharts</w:t>
-      </w:r>
-      <w:proofErr w:type="spellEnd"/>
+        <w:t xml:space="preserve"> – go for flot or highcharts</w:t>
+      </w:r>
       <w:r>
         <w:t>.</w:t>
       </w:r>
@@ -2547,13 +2095,8 @@
         </w:numPr>
       </w:pPr>
       <w:r>
-        <w:t xml:space="preserve">Produced dashboard graphs with </w:t>
-      </w:r>
-      <w:proofErr w:type="spellStart"/>
-      <w:r>
-        <w:t>flot</w:t>
-      </w:r>
-      <w:proofErr w:type="spellEnd"/>
+        <w:t>Produced dashboard graphs with flot</w:t>
+      </w:r>
     </w:p>
     <w:p>
       <w:pPr>
@@ -2593,13 +2136,8 @@
           <w:numId w:val="21"/>
         </w:numPr>
       </w:pPr>
-      <w:proofErr w:type="spellStart"/>
-      <w:r>
-        <w:t>Div</w:t>
-      </w:r>
-      <w:proofErr w:type="spellEnd"/>
-      <w:r>
-        <w:t>-based navigation working nicely</w:t>
+      <w:r>
+        <w:t>Div-based navigation working nicely</w:t>
       </w:r>
     </w:p>
     <w:p>
@@ -2740,15 +2278,7 @@
         </w:numPr>
       </w:pPr>
       <w:r>
-        <w:t xml:space="preserve">Git research so I can do it properly (sans Netbeans, and actually understand </w:t>
-      </w:r>
-      <w:proofErr w:type="spellStart"/>
-      <w:r>
-        <w:t>wtf</w:t>
-      </w:r>
-      <w:proofErr w:type="spellEnd"/>
-      <w:r>
-        <w:t xml:space="preserve"> is going on)</w:t>
+        <w:t>Git research so I can do it properly (sans Netbeans, and actually understand wtf is going on)</w:t>
       </w:r>
     </w:p>
     <w:p>
@@ -2900,15 +2430,7 @@
         </w:numPr>
       </w:pPr>
       <w:r>
-        <w:t xml:space="preserve">Researched hooking-up the load cell (now arrived) – </w:t>
-      </w:r>
-      <w:proofErr w:type="spellStart"/>
-      <w:r>
-        <w:t>AdvancedADC</w:t>
-      </w:r>
-      <w:proofErr w:type="spellEnd"/>
-      <w:r>
-        <w:t xml:space="preserve"> not working with firmware; possible fix on GHI forum but will </w:t>
+        <w:t xml:space="preserve">Researched hooking-up the load cell (now arrived) – AdvancedADC not working with firmware; possible fix on GHI forum but will </w:t>
       </w:r>
       <w:r>
         <w:t>proceed with native ADC for now</w:t>
@@ -2923,13 +2445,8 @@
         </w:numPr>
       </w:pPr>
       <w:r>
-        <w:t xml:space="preserve">Started implementing load cell code and </w:t>
-      </w:r>
-      <w:proofErr w:type="spellStart"/>
-      <w:r>
-        <w:t>breadboarding</w:t>
-      </w:r>
-      <w:proofErr w:type="spellEnd"/>
+        <w:t>Started implementing load cell code and breadboarding</w:t>
+      </w:r>
       <w:r>
         <w:t xml:space="preserve"> from drawn schematic</w:t>
       </w:r>
@@ -3066,15 +2583,7 @@
         </w:numPr>
       </w:pPr>
       <w:r>
-        <w:t xml:space="preserve">Node / Azure – set up Table storage for my schema and got live </w:t>
-      </w:r>
-      <w:proofErr w:type="spellStart"/>
-      <w:r>
-        <w:t>POSTing</w:t>
-      </w:r>
-      <w:proofErr w:type="spellEnd"/>
-      <w:r>
-        <w:t xml:space="preserve"> working</w:t>
+        <w:t>Node / Azure – set up Table storage for my schema and got live POSTing working</w:t>
       </w:r>
     </w:p>
     <w:p>
@@ -3086,15 +2595,7 @@
         </w:numPr>
       </w:pPr>
       <w:r>
-        <w:t xml:space="preserve">Node – set up emailing using </w:t>
-      </w:r>
-      <w:proofErr w:type="spellStart"/>
-      <w:r>
-        <w:t>emailjs</w:t>
-      </w:r>
-      <w:proofErr w:type="spellEnd"/>
-      <w:r>
-        <w:t xml:space="preserve"> module</w:t>
+        <w:t>Node – set up emailing using emailjs module</w:t>
       </w:r>
     </w:p>
     <w:p>
@@ -3150,23 +2651,7 @@
         </w:numPr>
       </w:pPr>
       <w:r>
-        <w:t xml:space="preserve">Started implementing the REST service – </w:t>
-      </w:r>
-      <w:proofErr w:type="spellStart"/>
-      <w:r>
-        <w:t>getCurrent</w:t>
-      </w:r>
-      <w:proofErr w:type="spellEnd"/>
-      <w:r>
-        <w:t xml:space="preserve">, </w:t>
-      </w:r>
-      <w:proofErr w:type="spellStart"/>
-      <w:r>
-        <w:t>postCurrent</w:t>
-      </w:r>
-      <w:proofErr w:type="spellEnd"/>
-      <w:r>
-        <w:t>, error check</w:t>
+        <w:t>Started implementing the REST service – getCurrent, postCurrent, error check</w:t>
       </w:r>
     </w:p>
     <w:p>
@@ -3222,15 +2707,7 @@
         </w:numPr>
       </w:pPr>
       <w:r>
-        <w:t xml:space="preserve">Improved </w:t>
-      </w:r>
-      <w:proofErr w:type="spellStart"/>
-      <w:r>
-        <w:t>recentHistory</w:t>
-      </w:r>
-      <w:proofErr w:type="spellEnd"/>
-      <w:r>
-        <w:t xml:space="preserve"> GET to ignore huge data jumps</w:t>
+        <w:t>Improved recentHistory GET to ignore huge data jumps</w:t>
       </w:r>
     </w:p>
     <w:p>
@@ -3249,14 +2726,12 @@
           <w:numId w:val="35"/>
         </w:numPr>
       </w:pPr>
-      <w:proofErr w:type="gramStart"/>
       <w:r>
         <w:t xml:space="preserve">Delivered presentation – feedback OK, specifics: money saved, </w:t>
       </w:r>
       <w:r>
         <w:t>data analysis?</w:t>
       </w:r>
-      <w:proofErr w:type="gramEnd"/>
     </w:p>
     <w:p>
       <w:pPr>
@@ -3308,15 +2783,7 @@
         </w:numPr>
       </w:pPr>
       <w:r>
-        <w:t xml:space="preserve">Converted POST/PUT </w:t>
-      </w:r>
-      <w:proofErr w:type="spellStart"/>
-      <w:r>
-        <w:t>datapoints</w:t>
-      </w:r>
-      <w:proofErr w:type="spellEnd"/>
-      <w:r>
-        <w:t xml:space="preserve"> format from CSV to JSON</w:t>
+        <w:t>Converted POST/PUT datapoints format from CSV to JSON</w:t>
       </w:r>
     </w:p>
     <w:p>
@@ -3364,23 +2831,7 @@
         </w:numPr>
       </w:pPr>
       <w:r>
-        <w:t xml:space="preserve">Tested PUT of 114 </w:t>
-      </w:r>
-      <w:proofErr w:type="spellStart"/>
-      <w:r>
-        <w:t>datapoints</w:t>
-      </w:r>
-      <w:proofErr w:type="spellEnd"/>
-      <w:r>
-        <w:t xml:space="preserve"> (x5 entities) into Azure tables from </w:t>
-      </w:r>
-      <w:proofErr w:type="spellStart"/>
-      <w:r>
-        <w:t>GadgeteerSimulator</w:t>
-      </w:r>
-      <w:proofErr w:type="spellEnd"/>
-      <w:r>
-        <w:t xml:space="preserve"> – successfully completed in ~5s =&gt; 100 lines PUT per time is reasonable</w:t>
+        <w:t>Tested PUT of 114 datapoints (x5 entities) into Azure tables from GadgeteerSimulator – successfully completed in ~5s =&gt; 100 lines PUT per time is reasonable</w:t>
       </w:r>
     </w:p>
     <w:p>
@@ -3398,15 +2849,7 @@
         <w:t>h</w:t>
       </w:r>
       <w:r>
-        <w:t xml:space="preserve">ing breaks – </w:t>
-      </w:r>
-      <w:proofErr w:type="gramStart"/>
-      <w:r>
-        <w:t>that’ll</w:t>
-      </w:r>
-      <w:proofErr w:type="gramEnd"/>
-      <w:r>
-        <w:t xml:space="preserve"> do, Ben, that’ll do.</w:t>
+        <w:t>ing breaks – that’ll do, Ben, that’ll do.</w:t>
       </w:r>
     </w:p>
     <w:p>
@@ -3557,15 +3000,7 @@
         </w:numPr>
       </w:pPr>
       <w:r>
-        <w:t xml:space="preserve">Fixed bug on </w:t>
-      </w:r>
-      <w:proofErr w:type="spellStart"/>
-      <w:r>
-        <w:t>url</w:t>
-      </w:r>
-      <w:proofErr w:type="spellEnd"/>
-      <w:r>
-        <w:t xml:space="preserve"> query encoding</w:t>
+        <w:t>Fixed bug on url query encoding</w:t>
       </w:r>
     </w:p>
     <w:p>
@@ -3577,15 +3012,7 @@
         </w:numPr>
       </w:pPr>
       <w:r>
-        <w:t xml:space="preserve">Asked </w:t>
-      </w:r>
-      <w:proofErr w:type="spellStart"/>
-      <w:r>
-        <w:t>beek</w:t>
-      </w:r>
-      <w:proofErr w:type="spellEnd"/>
-      <w:r>
-        <w:t xml:space="preserve"> for feedback</w:t>
+        <w:t>Asked beek for feedback</w:t>
       </w:r>
     </w:p>
     <w:p>
@@ -3623,13 +3050,8 @@
         <w:t>Requirements gathering - f</w:t>
       </w:r>
       <w:r>
-        <w:t xml:space="preserve">inished emailing </w:t>
-      </w:r>
-      <w:proofErr w:type="spellStart"/>
-      <w:r>
-        <w:t>beeks</w:t>
-      </w:r>
-      <w:proofErr w:type="spellEnd"/>
+        <w:t>inished emailing beeks</w:t>
+      </w:r>
       <w:r>
         <w:t>, and updated Steven</w:t>
       </w:r>
@@ -3643,23 +3065,7 @@
         </w:numPr>
       </w:pPr>
       <w:r>
-        <w:t xml:space="preserve">GUI/REST – alarms added dynamically from json settings file on server; file can be modified by PUT requests; settings tab has permanent commit </w:t>
-      </w:r>
-      <w:proofErr w:type="gramStart"/>
-      <w:r>
-        <w:t>option which</w:t>
-      </w:r>
-      <w:proofErr w:type="gramEnd"/>
-      <w:r>
-        <w:t xml:space="preserve"> saves settings on server – working for </w:t>
-      </w:r>
-      <w:proofErr w:type="spellStart"/>
-      <w:r>
-        <w:t>wxLocation</w:t>
-      </w:r>
-      <w:proofErr w:type="spellEnd"/>
-      <w:r>
-        <w:t>.</w:t>
+        <w:t>GUI/REST – alarms added dynamically from json settings file on server; file can be modified by PUT requests; settings tab has permanent commit option which saves settings on server – working for wxLocation.</w:t>
       </w:r>
     </w:p>
     <w:p>
@@ -3679,13 +3085,8 @@
         </w:numPr>
       </w:pPr>
       <w:r>
-        <w:t xml:space="preserve">Requirements gathering - replied to </w:t>
-      </w:r>
-      <w:proofErr w:type="spellStart"/>
-      <w:r>
-        <w:t>beeks</w:t>
-      </w:r>
-      <w:proofErr w:type="spellEnd"/>
+        <w:t>Requirements gathering - replied to beeks</w:t>
+      </w:r>
     </w:p>
     <w:p>
       <w:pPr>
@@ -3723,31 +3124,7 @@
         </w:numPr>
       </w:pPr>
       <w:r>
-        <w:t xml:space="preserve">Azure – local emulated storage working (set environment </w:t>
-      </w:r>
-      <w:proofErr w:type="spellStart"/>
-      <w:r>
-        <w:t>var</w:t>
-      </w:r>
-      <w:proofErr w:type="spellEnd"/>
-      <w:r>
-        <w:t xml:space="preserve"> – see sec. 1), also figured no need for </w:t>
-      </w:r>
-      <w:proofErr w:type="spellStart"/>
-      <w:r>
-        <w:t>config.json</w:t>
-      </w:r>
-      <w:proofErr w:type="spellEnd"/>
-      <w:r>
-        <w:t xml:space="preserve"> file to load </w:t>
-      </w:r>
-      <w:proofErr w:type="spellStart"/>
-      <w:r>
-        <w:t>dev</w:t>
-      </w:r>
-      <w:proofErr w:type="spellEnd"/>
-      <w:r>
-        <w:t xml:space="preserve"> storage settings – will load from Azure management portal in tab ‘configure’ of the website</w:t>
+        <w:t>Azure – local emulated storage working (set environment var – see sec. 1), also figured no need for config.json file to load dev storage settings – will load from Azure management portal in tab ‘configure’ of the website</w:t>
       </w:r>
     </w:p>
     <w:p>
@@ -3895,15 +3272,7 @@
         <w:t>GUI – added HTML for alarms and general settings</w:t>
       </w:r>
       <w:r>
-        <w:t xml:space="preserve">, hooked-up the alarms bit to JS so now possible to add and modify alarms dynamically (though local save </w:t>
-      </w:r>
-      <w:proofErr w:type="gramStart"/>
-      <w:r>
-        <w:t>doesn’t</w:t>
-      </w:r>
-      <w:proofErr w:type="gramEnd"/>
-      <w:r>
-        <w:t xml:space="preserve"> yet affect DOM).</w:t>
+        <w:t>, hooked-up the alarms bit to JS so now possible to add and modify alarms dynamically (though local save doesn’t yet affect DOM).</w:t>
       </w:r>
     </w:p>
     <w:p>
@@ -3923,15 +3292,7 @@
         </w:numPr>
       </w:pPr>
       <w:r>
-        <w:t xml:space="preserve">GUI –pretty data tables (with </w:t>
-      </w:r>
-      <w:proofErr w:type="spellStart"/>
-      <w:r>
-        <w:t>datepicker</w:t>
-      </w:r>
-      <w:proofErr w:type="spellEnd"/>
-      <w:r>
-        <w:t xml:space="preserve"> – not hooked up to API yet, nor exporting)</w:t>
+        <w:t>GUI –pretty data tables (with datepicker – not hooked up to API yet, nor exporting)</w:t>
       </w:r>
     </w:p>
     <w:p>
@@ -3943,15 +3304,7 @@
         </w:numPr>
       </w:pPr>
       <w:r>
-        <w:t xml:space="preserve">API – arbitrary historical range, support for .csv, .xml </w:t>
-      </w:r>
-      <w:proofErr w:type="spellStart"/>
-      <w:r>
-        <w:t>etc</w:t>
-      </w:r>
-      <w:proofErr w:type="spellEnd"/>
-      <w:r>
-        <w:t xml:space="preserve"> access to different formats.</w:t>
+        <w:t>API – arbitrary historical range, support for .csv, .xml etc access to different formats.</w:t>
       </w:r>
     </w:p>
     <w:p>
@@ -3971,16 +3324,11 @@
         </w:numPr>
       </w:pPr>
       <w:r>
-        <w:t xml:space="preserve">GUI – finished tables (loaded from </w:t>
-      </w:r>
-      <w:proofErr w:type="spellStart"/>
-      <w:r>
-        <w:t>datepicker</w:t>
+        <w:t>GUI – finished tables (loaded from datepicker</w:t>
       </w:r>
       <w:r>
         <w:t>s</w:t>
       </w:r>
-      <w:proofErr w:type="spellEnd"/>
       <w:r>
         <w:t>, exportable</w:t>
       </w:r>
@@ -4041,15 +3389,7 @@
         </w:numPr>
       </w:pPr>
       <w:r>
-        <w:t xml:space="preserve">GUI - implemented hive-name and </w:t>
-      </w:r>
-      <w:proofErr w:type="spellStart"/>
-      <w:r>
-        <w:t>wx</w:t>
-      </w:r>
-      <w:proofErr w:type="spellEnd"/>
-      <w:r>
-        <w:t>-place settings</w:t>
+        <w:t>GUI - implemented hive-name and wx-place settings</w:t>
       </w:r>
     </w:p>
     <w:p>
@@ -4061,15 +3401,7 @@
         </w:numPr>
       </w:pPr>
       <w:r>
-        <w:t xml:space="preserve">Production – merged </w:t>
-      </w:r>
-      <w:proofErr w:type="spellStart"/>
-      <w:r>
-        <w:t>flexisense</w:t>
-      </w:r>
-      <w:proofErr w:type="spellEnd"/>
-      <w:r>
-        <w:t xml:space="preserve"> with master and committed to Azure without problem</w:t>
+        <w:t>Production – merged flexisense with master and committed to Azure without problem</w:t>
       </w:r>
     </w:p>
     <w:p>
@@ -4080,13 +3412,8 @@
           <w:numId w:val="49"/>
         </w:numPr>
       </w:pPr>
-      <w:proofErr w:type="spellStart"/>
-      <w:r>
-        <w:t>Comms</w:t>
-      </w:r>
-      <w:proofErr w:type="spellEnd"/>
-      <w:r>
-        <w:t xml:space="preserve"> – new blog post, updated Steven and Rob</w:t>
+      <w:r>
+        <w:t>Comms – new blog post, updated Steven and Rob</w:t>
       </w:r>
     </w:p>
     <w:p>
@@ -4397,13 +3724,8 @@
       <w:r>
         <w:t>-</w:t>
       </w:r>
-      <w:proofErr w:type="spellStart"/>
-      <w:r>
-        <w:t>ising</w:t>
-      </w:r>
-      <w:proofErr w:type="spellEnd"/>
-      <w:r>
-        <w:t xml:space="preserve"> some classes. Successfully done on some, but seems pointless since entire design is</w:t>
+      <w:r>
+        <w:t>ising some classes. Successfully done on some, but seems pointless since entire design is</w:t>
       </w:r>
       <w:r>
         <w:t xml:space="preserve"> so geared to static access</w:t>
@@ -4492,31 +3814,7 @@
         <w:t xml:space="preserve"> </w:t>
       </w:r>
       <w:r>
-        <w:t>new sensors, device-</w:t>
-      </w:r>
-      <w:proofErr w:type="spellStart"/>
-      <w:r>
-        <w:t>api</w:t>
-      </w:r>
-      <w:proofErr w:type="spellEnd"/>
-      <w:r>
-        <w:t xml:space="preserve"> </w:t>
-      </w:r>
-      <w:proofErr w:type="spellStart"/>
-      <w:r>
-        <w:t>comms</w:t>
-      </w:r>
-      <w:proofErr w:type="spellEnd"/>
-      <w:r>
-        <w:t xml:space="preserve"> (max </w:t>
-      </w:r>
-      <w:proofErr w:type="spellStart"/>
-      <w:r>
-        <w:t>freq</w:t>
-      </w:r>
-      <w:proofErr w:type="spellEnd"/>
-      <w:r>
-        <w:t>), user-acceptance</w:t>
+        <w:t>new sensors, device-api comms (max freq), user-acceptance</w:t>
       </w:r>
     </w:p>
     <w:p>
@@ -4528,18 +3826,45 @@
         </w:numPr>
       </w:pPr>
       <w:r>
-        <w:t xml:space="preserve">Testing – Device </w:t>
-      </w:r>
-      <w:proofErr w:type="spellStart"/>
-      <w:r>
-        <w:t>sim</w:t>
-      </w:r>
-      <w:proofErr w:type="spellEnd"/>
-      <w:r>
-        <w:t xml:space="preserve"> UX improved with command-line parser library</w:t>
+        <w:t>Testing – Device sim UX improved with command-line parser library</w:t>
       </w:r>
       <w:r>
         <w:t>, and functionality extended to producing CSV historical data for given date start, interval and quantity.</w:t>
+      </w:r>
+    </w:p>
+    <w:p>
+      <w:pPr>
+        <w:pStyle w:val="Heading2"/>
+      </w:pPr>
+      <w:r>
+        <w:t>Tue-20-Aug</w:t>
+      </w:r>
+    </w:p>
+    <w:p>
+      <w:pPr>
+        <w:pStyle w:val="ListParagraph"/>
+        <w:numPr>
+          <w:ilvl w:val="0"/>
+          <w:numId w:val="57"/>
+        </w:numPr>
+      </w:pPr>
+      <w:r>
+        <w:t>Testing/Implementation – Device buffering working properly as per requirements</w:t>
+      </w:r>
+    </w:p>
+    <w:p>
+      <w:pPr>
+        <w:pStyle w:val="ListParagraph"/>
+        <w:numPr>
+          <w:ilvl w:val="0"/>
+          <w:numId w:val="57"/>
+        </w:numPr>
+      </w:pPr>
+      <w:r>
+        <w:t>Report – Testing section draft complete</w:t>
+      </w:r>
+      <w:r>
+        <w:t>.</w:t>
       </w:r>
       <w:bookmarkStart w:id="0" w:name="_GoBack"/>
       <w:bookmarkEnd w:id="0"/>
@@ -4574,11 +3899,9 @@
       <w:r>
         <w:t xml:space="preserve">, and looks </w:t>
       </w:r>
-      <w:proofErr w:type="gramStart"/>
-      <w:r>
-        <w:t>pretty fishy</w:t>
-      </w:r>
-      <w:proofErr w:type="gramEnd"/>
+      <w:r>
+        <w:t>fishy</w:t>
+      </w:r>
       <w:r>
         <w:t xml:space="preserve"> to me in general</w:t>
       </w:r>
@@ -4603,23 +3926,7 @@
         </w:numPr>
       </w:pPr>
       <w:r>
-        <w:t xml:space="preserve">Combine and minify </w:t>
-      </w:r>
-      <w:proofErr w:type="spellStart"/>
-      <w:r>
-        <w:t>js</w:t>
-      </w:r>
-      <w:proofErr w:type="spellEnd"/>
-      <w:r>
-        <w:t xml:space="preserve"> and </w:t>
-      </w:r>
-      <w:proofErr w:type="spellStart"/>
-      <w:r>
-        <w:t>css</w:t>
-      </w:r>
-      <w:proofErr w:type="spellEnd"/>
-      <w:r>
-        <w:t xml:space="preserve"> to reduce HTTP requests.</w:t>
+        <w:t>Combine and minify js and css to reduce HTTP requests.</w:t>
       </w:r>
     </w:p>
     <w:p>
@@ -4675,21 +3982,7 @@
         <w:rPr>
           <w:strike/>
         </w:rPr>
-        <w:t xml:space="preserve"> – fulfilling </w:t>
-      </w:r>
-      <w:proofErr w:type="spellStart"/>
-      <w:r>
-        <w:rPr>
-          <w:strike/>
-        </w:rPr>
-        <w:t>beek</w:t>
-      </w:r>
-      <w:proofErr w:type="spellEnd"/>
-      <w:r>
-        <w:rPr>
-          <w:strike/>
-        </w:rPr>
-        <w:t xml:space="preserve"> GUI requirements, finishing API, making GUI responsive to sensors in the db</w:t>
+        <w:t xml:space="preserve"> – fulfilling beek GUI requirements, finishing API, making GUI responsive to sensors in the db</w:t>
       </w:r>
     </w:p>
     <w:p>
@@ -4824,20 +4117,31 @@
       <w:r>
         <w:rPr>
           <w:b/>
+          <w:strike/>
         </w:rPr>
         <w:t>Testing</w:t>
       </w:r>
       <w:r>
+        <w:rPr>
+          <w:strike/>
+        </w:rPr>
         <w:t xml:space="preserve"> and its </w:t>
       </w:r>
       <w:r>
         <w:rPr>
           <w:b/>
+          <w:strike/>
         </w:rPr>
         <w:t>write</w:t>
       </w:r>
       <w:r>
-        <w:t>-up, plus bug-fixing</w:t>
+        <w:rPr>
+          <w:strike/>
+        </w:rPr>
+        <w:t>-up</w:t>
+      </w:r>
+      <w:r>
+        <w:t>, plus bug-fixing</w:t>
       </w:r>
       <w:r>
         <w:t xml:space="preserve">; </w:t>
@@ -4852,15 +4156,7 @@
         <w:t>-up of conclusion/evaluation</w:t>
       </w:r>
       <w:r>
-        <w:t xml:space="preserve">; bibliography (use Word’s built-in </w:t>
-      </w:r>
-      <w:proofErr w:type="spellStart"/>
-      <w:r>
-        <w:t>BibTeX</w:t>
-      </w:r>
-      <w:proofErr w:type="spellEnd"/>
-      <w:r>
-        <w:t>-style sources manager)</w:t>
+        <w:t>; bibliography (use Word’s built-in BibTeX-style sources manager)</w:t>
       </w:r>
     </w:p>
     <w:p>
@@ -4901,6 +4197,7 @@
         <w:ind w:firstLine="360"/>
       </w:pPr>
       <w:r>
+        <w:lastRenderedPageBreak/>
         <w:t>Penultimate</w:t>
       </w:r>
       <w:r>
@@ -4932,7 +4229,6 @@
         <w:pStyle w:val="Heading1"/>
       </w:pPr>
       <w:r>
-        <w:lastRenderedPageBreak/>
         <w:t xml:space="preserve">  </w:t>
       </w:r>
       <w:r>
@@ -5138,15 +4434,7 @@
         </w:numPr>
       </w:pPr>
       <w:r>
-        <w:t xml:space="preserve">Load cell – </w:t>
-      </w:r>
-      <w:proofErr w:type="spellStart"/>
-      <w:r>
-        <w:t>wheatstones</w:t>
-      </w:r>
-      <w:proofErr w:type="spellEnd"/>
-      <w:r>
-        <w:t>, strain gauges, op-amps; hobby vs. commercial solutions</w:t>
+        <w:t>Load cell – wheatstones, strain gauges, op-amps; hobby vs. commercial solutions</w:t>
       </w:r>
     </w:p>
     <w:p>
@@ -5173,15 +4461,7 @@
         </w:numPr>
       </w:pPr>
       <w:r>
-        <w:t xml:space="preserve">Browsed the bee keeping </w:t>
-      </w:r>
-      <w:proofErr w:type="spellStart"/>
-      <w:r>
-        <w:t>fora</w:t>
-      </w:r>
-      <w:proofErr w:type="spellEnd"/>
-      <w:r>
-        <w:t xml:space="preserve"> for sensing ideas</w:t>
+        <w:t>Browsed the bee keeping fora for sensing ideas</w:t>
       </w:r>
       <w:r>
         <w:t>.</w:t>
@@ -5196,13 +4476,8 @@
         </w:numPr>
       </w:pPr>
       <w:r>
-        <w:t xml:space="preserve">Mockup of web app (system front-end) in </w:t>
-      </w:r>
-      <w:proofErr w:type="spellStart"/>
-      <w:r>
-        <w:t>balsamiq</w:t>
-      </w:r>
-      <w:proofErr w:type="spellEnd"/>
+        <w:t>Mockup of web app (system front-end) in balsamiq</w:t>
+      </w:r>
     </w:p>
     <w:p>
       <w:pPr>
@@ -5225,15 +4500,7 @@
         </w:numPr>
       </w:pPr>
       <w:r>
-        <w:t xml:space="preserve">Set up </w:t>
-      </w:r>
-      <w:proofErr w:type="spellStart"/>
-      <w:r>
-        <w:t>ankhSVN</w:t>
-      </w:r>
-      <w:proofErr w:type="spellEnd"/>
-      <w:r>
-        <w:t xml:space="preserve"> in Visual Studio and got a local repository going through Tortoise SVN.</w:t>
+        <w:t>Set up ankhSVN in Visual Studio and got a local repository going through Tortoise SVN.</w:t>
       </w:r>
     </w:p>
     <w:p>
@@ -5301,15 +4568,7 @@
         </w:numPr>
       </w:pPr>
       <w:r>
-        <w:t xml:space="preserve">Reading from SD card of </w:t>
-      </w:r>
-      <w:proofErr w:type="spellStart"/>
-      <w:r>
-        <w:t>config</w:t>
-      </w:r>
-      <w:proofErr w:type="spellEnd"/>
-      <w:r>
-        <w:t xml:space="preserve"> and buffered data, which is sent to web</w:t>
+        <w:t>Reading from SD card of config and buffered data, which is sent to web</w:t>
       </w:r>
     </w:p>
     <w:p>
@@ -5321,15 +4580,7 @@
         </w:numPr>
       </w:pPr>
       <w:r>
-        <w:t xml:space="preserve">Very basic XML parser for nodes only, so settings loaded from xml </w:t>
-      </w:r>
-      <w:proofErr w:type="spellStart"/>
-      <w:r>
-        <w:t>config</w:t>
-      </w:r>
-      <w:proofErr w:type="spellEnd"/>
-      <w:r>
-        <w:t xml:space="preserve"> file</w:t>
+        <w:t>Very basic XML parser for nodes only, so settings loaded from xml config file</w:t>
       </w:r>
     </w:p>
     <w:p>
@@ -5413,18 +4664,10 @@
         <w:t xml:space="preserve">Wrote first blog post </w:t>
       </w:r>
       <w:r>
-        <w:t xml:space="preserve">on the </w:t>
-      </w:r>
-      <w:proofErr w:type="spellStart"/>
-      <w:r>
-        <w:t>W</w:t>
-      </w:r>
-      <w:r>
-        <w:t>ordpress</w:t>
-      </w:r>
-      <w:proofErr w:type="spellEnd"/>
-      <w:r>
-        <w:t xml:space="preserve"> site</w:t>
+        <w:t>on the W</w:t>
+      </w:r>
+      <w:r>
+        <w:t>ordpress site</w:t>
       </w:r>
       <w:r>
         <w:t xml:space="preserve"> (set up by Steven).</w:t>
@@ -5465,6 +4708,7 @@
         </w:numPr>
       </w:pPr>
       <w:r>
+        <w:lastRenderedPageBreak/>
         <w:t>Re-wrote Goals and Scopes, tweaked requirements, added work packages (milestones)</w:t>
       </w:r>
     </w:p>
@@ -5513,22 +4757,13 @@
         </w:numPr>
       </w:pPr>
       <w:r>
-        <w:lastRenderedPageBreak/>
         <w:t xml:space="preserve">Refactoring – classes for </w:t>
       </w:r>
       <w:r>
         <w:t>Wi-Fi</w:t>
       </w:r>
       <w:r>
-        <w:t xml:space="preserve">, SD, </w:t>
-      </w:r>
-      <w:proofErr w:type="spellStart"/>
-      <w:r>
-        <w:t>config</w:t>
-      </w:r>
-      <w:proofErr w:type="spellEnd"/>
-      <w:r>
-        <w:t>, and sensors made</w:t>
+        <w:t>, SD, config, and sensors made</w:t>
       </w:r>
     </w:p>
     <w:p>
@@ -5665,15 +4900,7 @@
         </w:numPr>
       </w:pPr>
       <w:r>
-        <w:t xml:space="preserve">Graphing libraries for JS – opted for </w:t>
-      </w:r>
-      <w:proofErr w:type="spellStart"/>
-      <w:r>
-        <w:t>flot</w:t>
-      </w:r>
-      <w:proofErr w:type="spellEnd"/>
-      <w:r>
-        <w:t xml:space="preserve"> and produced dashboard graphs</w:t>
+        <w:t>Graphing libraries for JS – opted for flot and produced dashboard graphs</w:t>
       </w:r>
     </w:p>
     <w:p>
@@ -5732,13 +4959,8 @@
       <w:r>
         <w:t xml:space="preserve">Set-up </w:t>
       </w:r>
-      <w:proofErr w:type="spellStart"/>
-      <w:r>
-        <w:t>Div</w:t>
-      </w:r>
-      <w:proofErr w:type="spellEnd"/>
-      <w:r>
-        <w:t>-based navigation so application is a “single page” navigation experience</w:t>
+      <w:r>
+        <w:t>Div-based navigation so application is a “single page” navigation experience</w:t>
       </w:r>
     </w:p>
     <w:p>
@@ -6012,6 +5234,7 @@
         </w:numPr>
       </w:pPr>
       <w:r>
+        <w:lastRenderedPageBreak/>
         <w:t>Webserver software on Node</w:t>
       </w:r>
     </w:p>
@@ -6063,19 +5286,10 @@
         </w:numPr>
       </w:pPr>
       <w:r>
-        <w:lastRenderedPageBreak/>
         <w:t>E</w:t>
       </w:r>
       <w:r>
-        <w:t xml:space="preserve">mailing using </w:t>
-      </w:r>
-      <w:proofErr w:type="spellStart"/>
-      <w:r>
-        <w:t>emailjs</w:t>
-      </w:r>
-      <w:proofErr w:type="spellEnd"/>
-      <w:r>
-        <w:t xml:space="preserve"> module</w:t>
+        <w:t>mailing using emailjs module</w:t>
       </w:r>
       <w:r>
         <w:t xml:space="preserve"> and Gmail</w:t>
@@ -6227,15 +5441,7 @@
         </w:numPr>
       </w:pPr>
       <w:r>
-        <w:t xml:space="preserve"> Improved </w:t>
-      </w:r>
-      <w:proofErr w:type="spellStart"/>
-      <w:r>
-        <w:t>recentHistory</w:t>
-      </w:r>
-      <w:proofErr w:type="spellEnd"/>
-      <w:r>
-        <w:t xml:space="preserve"> GET to ignore huge data jumps</w:t>
+        <w:t xml:space="preserve"> Improved recentHistory GET to ignore huge data jumps</w:t>
       </w:r>
     </w:p>
     <w:p>
@@ -6432,23 +5638,7 @@
         </w:numPr>
       </w:pPr>
       <w:r>
-        <w:t xml:space="preserve">Large parts are now loaded dynamically from </w:t>
-      </w:r>
-      <w:proofErr w:type="spellStart"/>
-      <w:r>
-        <w:t>settings.json</w:t>
-      </w:r>
-      <w:proofErr w:type="spellEnd"/>
-      <w:r>
-        <w:t xml:space="preserve"> retrieved over API – alarms, sensors, </w:t>
-      </w:r>
-      <w:proofErr w:type="spellStart"/>
-      <w:r>
-        <w:t>wxLocation</w:t>
-      </w:r>
-      <w:proofErr w:type="spellEnd"/>
-      <w:r>
-        <w:t>, graphs etc.</w:t>
+        <w:t>Large parts are now loaded dynamically from settings.json retrieved over API – alarms, sensors, wxLocation, graphs etc.</w:t>
       </w:r>
     </w:p>
     <w:p>
@@ -6517,6 +5707,7 @@
         </w:numPr>
       </w:pPr>
       <w:r>
+        <w:lastRenderedPageBreak/>
         <w:t>Asked and received useful feedback from three beekeepers with validation and comments on which sections are most important</w:t>
       </w:r>
     </w:p>
@@ -6552,7 +5743,6 @@
         <w:pStyle w:val="Heading2"/>
       </w:pPr>
       <w:r>
-        <w:lastRenderedPageBreak/>
         <w:t>Week 9 (Mon-5 to Fri-9 Aug)</w:t>
       </w:r>
     </w:p>
@@ -6577,15 +5767,7 @@
         </w:numPr>
       </w:pPr>
       <w:r>
-        <w:t xml:space="preserve">Pretty data tables (with </w:t>
-      </w:r>
-      <w:proofErr w:type="spellStart"/>
-      <w:r>
-        <w:t>datepicker</w:t>
-      </w:r>
-      <w:proofErr w:type="spellEnd"/>
-      <w:r>
-        <w:t xml:space="preserve"> and mean of values, and exportable)</w:t>
+        <w:t>Pretty data tables (with datepicker and mean of values, and exportable)</w:t>
       </w:r>
     </w:p>
     <w:p>
@@ -6609,15 +5791,7 @@
         </w:numPr>
       </w:pPr>
       <w:r>
-        <w:t xml:space="preserve">Implemented hive-name and </w:t>
-      </w:r>
-      <w:proofErr w:type="spellStart"/>
-      <w:r>
-        <w:t>wx</w:t>
-      </w:r>
-      <w:proofErr w:type="spellEnd"/>
-      <w:r>
-        <w:t>-place settings</w:t>
+        <w:t>Implemented hive-name and wx-place settings</w:t>
       </w:r>
     </w:p>
     <w:p>
@@ -6641,15 +5815,7 @@
         </w:numPr>
       </w:pPr>
       <w:r>
-        <w:t xml:space="preserve">Arbitrary historical range, support for .csv, .xml </w:t>
-      </w:r>
-      <w:proofErr w:type="spellStart"/>
-      <w:r>
-        <w:t>etc</w:t>
-      </w:r>
-      <w:proofErr w:type="spellEnd"/>
-      <w:r>
-        <w:t xml:space="preserve"> access to different formats.</w:t>
+        <w:t>Arbitrary historical range, support for .csv, .xml etc access to different formats.</w:t>
       </w:r>
     </w:p>
     <w:p>
@@ -6720,13 +5886,8 @@
           <w:numId w:val="49"/>
         </w:numPr>
       </w:pPr>
-      <w:proofErr w:type="spellStart"/>
-      <w:r>
-        <w:t>Comms</w:t>
-      </w:r>
-      <w:proofErr w:type="spellEnd"/>
-      <w:r>
-        <w:t xml:space="preserve"> – new blog post, updated Steven and Rob</w:t>
+      <w:r>
+        <w:t>Comms – new blog post, updated Steven and Rob</w:t>
       </w:r>
     </w:p>
     <w:p>
@@ -6854,15 +6015,7 @@
         </w:numPr>
       </w:pPr>
       <w:r>
-        <w:t>Experimented with de-static-</w:t>
-      </w:r>
-      <w:proofErr w:type="spellStart"/>
-      <w:r>
-        <w:t>ising</w:t>
-      </w:r>
-      <w:proofErr w:type="spellEnd"/>
-      <w:r>
-        <w:t xml:space="preserve"> some classes. Successfully done on some, but seems pointless since entire design is so geared to static access.</w:t>
+        <w:t>Experimented with de-static-ising some classes. Successfully done on some, but seems pointless since entire design is so geared to static access.</w:t>
       </w:r>
     </w:p>
     <w:p>
@@ -6942,6 +6095,7 @@
         <w:pStyle w:val="Heading1"/>
       </w:pPr>
       <w:r>
+        <w:lastRenderedPageBreak/>
         <w:t>Email to beek</w:t>
       </w:r>
       <w:r>
@@ -6955,24 +6109,15 @@
       <w:r>
         <w:t xml:space="preserve">Dear </w:t>
       </w:r>
-      <w:proofErr w:type="spellStart"/>
       <w:r>
         <w:t>beek</w:t>
       </w:r>
-      <w:proofErr w:type="spellEnd"/>
       <w:r>
         <w:br/>
       </w:r>
       <w:r>
         <w:br/>
-      </w:r>
-      <w:proofErr w:type="gramStart"/>
-      <w:r>
-        <w:t>I</w:t>
-      </w:r>
-      <w:proofErr w:type="gramEnd"/>
-      <w:r>
-        <w:t xml:space="preserve"> am a Masters student at UCL, doing a project with external</w:t>
+        <w:t>I am a Masters student at UCL, doing a project with external</w:t>
       </w:r>
       <w:r>
         <w:t xml:space="preserve"> </w:t>
@@ -6982,15 +6127,7 @@
       </w:r>
       <w:r>
         <w:br/>
-        <w:t xml:space="preserve">I understand there </w:t>
-      </w:r>
-      <w:proofErr w:type="gramStart"/>
-      <w:r>
-        <w:t>was</w:t>
-      </w:r>
-      <w:proofErr w:type="gramEnd"/>
-      <w:r>
-        <w:t xml:space="preserve"> some communication between you two about</w:t>
+        <w:t>I understand there was some communication between you two about</w:t>
       </w:r>
       <w:r>
         <w:t xml:space="preserve"> </w:t>
@@ -7004,28 +6141,14 @@
       <w:r>
         <w:br/>
       </w:r>
-      <w:proofErr w:type="gramStart"/>
-      <w:r>
-        <w:t>My</w:t>
-      </w:r>
-      <w:proofErr w:type="gramEnd"/>
-      <w:r>
-        <w:t xml:space="preserve"> project is a continuation of the work Steven and co. started in April, and I am looking to </w:t>
-      </w:r>
-      <w:r>
-        <w:lastRenderedPageBreak/>
-        <w:t>consolidate requirements for the data visualisation.</w:t>
+      <w:r>
+        <w:t>My project is a continuation of the work Steven and co. started in April, and I am looking to consolidate requirements for the data visualisation.</w:t>
       </w:r>
       <w:r>
         <w:t xml:space="preserve"> </w:t>
       </w:r>
-      <w:proofErr w:type="gramStart"/>
-      <w:r>
-        <w:t>I</w:t>
-      </w:r>
-      <w:proofErr w:type="gramEnd"/>
-      <w:r>
-        <w:t xml:space="preserve"> have configured a device monitoring a number of properties and linked it to the web</w:t>
+      <w:r>
+        <w:t>I have configured a device monitoring a number of properties and linked it to the web</w:t>
       </w:r>
       <w:r>
         <w:t>.</w:t>
@@ -7045,15 +6168,7 @@
         <w:t xml:space="preserve"> </w:t>
       </w:r>
       <w:r>
-        <w:t xml:space="preserve">not being a beekeeper myself, I </w:t>
-      </w:r>
-      <w:proofErr w:type="gramStart"/>
-      <w:r>
-        <w:t>don't</w:t>
-      </w:r>
-      <w:proofErr w:type="gramEnd"/>
-      <w:r>
-        <w:t xml:space="preserve"> know how useful it is!</w:t>
+        <w:t>not being a beekeeper myself, I don't know how useful it is!</w:t>
       </w:r>
       <w:r>
         <w:br/>
@@ -7078,14 +6193,7 @@
       </w:r>
       <w:r>
         <w:br/>
-      </w:r>
-      <w:proofErr w:type="gramStart"/>
-      <w:r>
-        <w:t>My</w:t>
-      </w:r>
-      <w:proofErr w:type="gramEnd"/>
-      <w:r>
-        <w:t xml:space="preserve"> question is, how suitable is this application to you, a beekeeper,</w:t>
+        <w:t>My question is, how suitable is this application to you, a beekeeper,</w:t>
       </w:r>
       <w:r>
         <w:t xml:space="preserve"> </w:t>
@@ -7104,15 +6212,7 @@
       </w:r>
       <w:r>
         <w:br/>
-        <w:t xml:space="preserve">However, </w:t>
-      </w:r>
-      <w:proofErr w:type="gramStart"/>
-      <w:r>
-        <w:t>I</w:t>
-      </w:r>
-      <w:proofErr w:type="gramEnd"/>
-      <w:r>
-        <w:t xml:space="preserve"> am open to suggestions and comments on aspects that are in</w:t>
+        <w:t>However, I am open to suggestions and comments on aspects that are in</w:t>
       </w:r>
       <w:r>
         <w:t xml:space="preserve"> </w:t>
@@ -10754,6 +9854,119 @@
     </w:lvl>
   </w:abstractNum>
   <w:abstractNum w:abstractNumId="32">
+    <w:nsid w:val="4B1A7B98"/>
+    <w:multiLevelType w:val="hybridMultilevel"/>
+    <w:tmpl w:val="B34CE72A"/>
+    <w:lvl w:ilvl="0" w:tplc="08090001">
+      <w:start w:val="1"/>
+      <w:numFmt w:val="bullet"/>
+      <w:lvlText w:val=""/>
+      <w:lvlJc w:val="left"/>
+      <w:pPr>
+        <w:ind w:left="720" w:hanging="360"/>
+      </w:pPr>
+      <w:rPr>
+        <w:rFonts w:ascii="Symbol" w:hAnsi="Symbol" w:hint="default"/>
+      </w:rPr>
+    </w:lvl>
+    <w:lvl w:ilvl="1" w:tplc="08090003" w:tentative="1">
+      <w:start w:val="1"/>
+      <w:numFmt w:val="bullet"/>
+      <w:lvlText w:val="o"/>
+      <w:lvlJc w:val="left"/>
+      <w:pPr>
+        <w:ind w:left="1440" w:hanging="360"/>
+      </w:pPr>
+      <w:rPr>
+        <w:rFonts w:ascii="Courier New" w:hAnsi="Courier New" w:cs="Courier New" w:hint="default"/>
+      </w:rPr>
+    </w:lvl>
+    <w:lvl w:ilvl="2" w:tplc="08090005" w:tentative="1">
+      <w:start w:val="1"/>
+      <w:numFmt w:val="bullet"/>
+      <w:lvlText w:val=""/>
+      <w:lvlJc w:val="left"/>
+      <w:pPr>
+        <w:ind w:left="2160" w:hanging="360"/>
+      </w:pPr>
+      <w:rPr>
+        <w:rFonts w:ascii="Wingdings" w:hAnsi="Wingdings" w:hint="default"/>
+      </w:rPr>
+    </w:lvl>
+    <w:lvl w:ilvl="3" w:tplc="08090001" w:tentative="1">
+      <w:start w:val="1"/>
+      <w:numFmt w:val="bullet"/>
+      <w:lvlText w:val=""/>
+      <w:lvlJc w:val="left"/>
+      <w:pPr>
+        <w:ind w:left="2880" w:hanging="360"/>
+      </w:pPr>
+      <w:rPr>
+        <w:rFonts w:ascii="Symbol" w:hAnsi="Symbol" w:hint="default"/>
+      </w:rPr>
+    </w:lvl>
+    <w:lvl w:ilvl="4" w:tplc="08090003" w:tentative="1">
+      <w:start w:val="1"/>
+      <w:numFmt w:val="bullet"/>
+      <w:lvlText w:val="o"/>
+      <w:lvlJc w:val="left"/>
+      <w:pPr>
+        <w:ind w:left="3600" w:hanging="360"/>
+      </w:pPr>
+      <w:rPr>
+        <w:rFonts w:ascii="Courier New" w:hAnsi="Courier New" w:cs="Courier New" w:hint="default"/>
+      </w:rPr>
+    </w:lvl>
+    <w:lvl w:ilvl="5" w:tplc="08090005" w:tentative="1">
+      <w:start w:val="1"/>
+      <w:numFmt w:val="bullet"/>
+      <w:lvlText w:val=""/>
+      <w:lvlJc w:val="left"/>
+      <w:pPr>
+        <w:ind w:left="4320" w:hanging="360"/>
+      </w:pPr>
+      <w:rPr>
+        <w:rFonts w:ascii="Wingdings" w:hAnsi="Wingdings" w:hint="default"/>
+      </w:rPr>
+    </w:lvl>
+    <w:lvl w:ilvl="6" w:tplc="08090001" w:tentative="1">
+      <w:start w:val="1"/>
+      <w:numFmt w:val="bullet"/>
+      <w:lvlText w:val=""/>
+      <w:lvlJc w:val="left"/>
+      <w:pPr>
+        <w:ind w:left="5040" w:hanging="360"/>
+      </w:pPr>
+      <w:rPr>
+        <w:rFonts w:ascii="Symbol" w:hAnsi="Symbol" w:hint="default"/>
+      </w:rPr>
+    </w:lvl>
+    <w:lvl w:ilvl="7" w:tplc="08090003" w:tentative="1">
+      <w:start w:val="1"/>
+      <w:numFmt w:val="bullet"/>
+      <w:lvlText w:val="o"/>
+      <w:lvlJc w:val="left"/>
+      <w:pPr>
+        <w:ind w:left="5760" w:hanging="360"/>
+      </w:pPr>
+      <w:rPr>
+        <w:rFonts w:ascii="Courier New" w:hAnsi="Courier New" w:cs="Courier New" w:hint="default"/>
+      </w:rPr>
+    </w:lvl>
+    <w:lvl w:ilvl="8" w:tplc="08090005" w:tentative="1">
+      <w:start w:val="1"/>
+      <w:numFmt w:val="bullet"/>
+      <w:lvlText w:val=""/>
+      <w:lvlJc w:val="left"/>
+      <w:pPr>
+        <w:ind w:left="6480" w:hanging="360"/>
+      </w:pPr>
+      <w:rPr>
+        <w:rFonts w:ascii="Wingdings" w:hAnsi="Wingdings" w:hint="default"/>
+      </w:rPr>
+    </w:lvl>
+  </w:abstractNum>
+  <w:abstractNum w:abstractNumId="33">
     <w:nsid w:val="4FD60551"/>
     <w:multiLevelType w:val="hybridMultilevel"/>
     <w:tmpl w:val="28D85E1C"/>
@@ -10866,7 +10079,7 @@
       </w:rPr>
     </w:lvl>
   </w:abstractNum>
-  <w:abstractNum w:abstractNumId="33">
+  <w:abstractNum w:abstractNumId="34">
     <w:nsid w:val="51200110"/>
     <w:multiLevelType w:val="hybridMultilevel"/>
     <w:tmpl w:val="C298D6BA"/>
@@ -10979,7 +10192,7 @@
       </w:rPr>
     </w:lvl>
   </w:abstractNum>
-  <w:abstractNum w:abstractNumId="34">
+  <w:abstractNum w:abstractNumId="35">
     <w:nsid w:val="54546FFD"/>
     <w:multiLevelType w:val="hybridMultilevel"/>
     <w:tmpl w:val="A0B84C28"/>
@@ -11093,7 +10306,7 @@
       </w:rPr>
     </w:lvl>
   </w:abstractNum>
-  <w:abstractNum w:abstractNumId="35">
+  <w:abstractNum w:abstractNumId="36">
     <w:nsid w:val="549C26EE"/>
     <w:multiLevelType w:val="hybridMultilevel"/>
     <w:tmpl w:val="4214643E"/>
@@ -11206,7 +10419,7 @@
       </w:rPr>
     </w:lvl>
   </w:abstractNum>
-  <w:abstractNum w:abstractNumId="36">
+  <w:abstractNum w:abstractNumId="37">
     <w:nsid w:val="583C3629"/>
     <w:multiLevelType w:val="hybridMultilevel"/>
     <w:tmpl w:val="DEF045C2"/>
@@ -11319,7 +10532,7 @@
       </w:rPr>
     </w:lvl>
   </w:abstractNum>
-  <w:abstractNum w:abstractNumId="37">
+  <w:abstractNum w:abstractNumId="38">
     <w:nsid w:val="58E0442D"/>
     <w:multiLevelType w:val="hybridMultilevel"/>
     <w:tmpl w:val="7F8EEA0C"/>
@@ -11432,7 +10645,7 @@
       </w:rPr>
     </w:lvl>
   </w:abstractNum>
-  <w:abstractNum w:abstractNumId="38">
+  <w:abstractNum w:abstractNumId="39">
     <w:nsid w:val="63F03D3E"/>
     <w:multiLevelType w:val="hybridMultilevel"/>
     <w:tmpl w:val="4EDE0F90"/>
@@ -11545,7 +10758,7 @@
       </w:rPr>
     </w:lvl>
   </w:abstractNum>
-  <w:abstractNum w:abstractNumId="39">
+  <w:abstractNum w:abstractNumId="40">
     <w:nsid w:val="65357644"/>
     <w:multiLevelType w:val="hybridMultilevel"/>
     <w:tmpl w:val="D344660A"/>
@@ -11658,7 +10871,7 @@
       </w:rPr>
     </w:lvl>
   </w:abstractNum>
-  <w:abstractNum w:abstractNumId="40">
+  <w:abstractNum w:abstractNumId="41">
     <w:nsid w:val="65A7167B"/>
     <w:multiLevelType w:val="hybridMultilevel"/>
     <w:tmpl w:val="513A90FE"/>
@@ -11771,7 +10984,7 @@
       </w:rPr>
     </w:lvl>
   </w:abstractNum>
-  <w:abstractNum w:abstractNumId="41">
+  <w:abstractNum w:abstractNumId="42">
     <w:nsid w:val="67690246"/>
     <w:multiLevelType w:val="hybridMultilevel"/>
     <w:tmpl w:val="BE962B82"/>
@@ -11884,7 +11097,7 @@
       </w:rPr>
     </w:lvl>
   </w:abstractNum>
-  <w:abstractNum w:abstractNumId="42">
+  <w:abstractNum w:abstractNumId="43">
     <w:nsid w:val="678D5938"/>
     <w:multiLevelType w:val="hybridMultilevel"/>
     <w:tmpl w:val="02DAC278"/>
@@ -11997,7 +11210,7 @@
       </w:rPr>
     </w:lvl>
   </w:abstractNum>
-  <w:abstractNum w:abstractNumId="43">
+  <w:abstractNum w:abstractNumId="44">
     <w:nsid w:val="68CE69EA"/>
     <w:multiLevelType w:val="hybridMultilevel"/>
     <w:tmpl w:val="2A2AEC30"/>
@@ -12110,7 +11323,7 @@
       </w:rPr>
     </w:lvl>
   </w:abstractNum>
-  <w:abstractNum w:abstractNumId="44">
+  <w:abstractNum w:abstractNumId="45">
     <w:nsid w:val="6AF4630D"/>
     <w:multiLevelType w:val="hybridMultilevel"/>
     <w:tmpl w:val="A0FA2430"/>
@@ -12223,7 +11436,7 @@
       </w:rPr>
     </w:lvl>
   </w:abstractNum>
-  <w:abstractNum w:abstractNumId="45">
+  <w:abstractNum w:abstractNumId="46">
     <w:nsid w:val="6B4876CB"/>
     <w:multiLevelType w:val="hybridMultilevel"/>
     <w:tmpl w:val="5A365D5A"/>
@@ -12336,7 +11549,7 @@
       </w:rPr>
     </w:lvl>
   </w:abstractNum>
-  <w:abstractNum w:abstractNumId="46">
+  <w:abstractNum w:abstractNumId="47">
     <w:nsid w:val="746D4EA7"/>
     <w:multiLevelType w:val="hybridMultilevel"/>
     <w:tmpl w:val="3F1C993E"/>
@@ -12449,7 +11662,7 @@
       </w:rPr>
     </w:lvl>
   </w:abstractNum>
-  <w:abstractNum w:abstractNumId="47">
+  <w:abstractNum w:abstractNumId="48">
     <w:nsid w:val="75A80DBD"/>
     <w:multiLevelType w:val="hybridMultilevel"/>
     <w:tmpl w:val="8D3CC9A8"/>
@@ -12562,7 +11775,7 @@
       </w:rPr>
     </w:lvl>
   </w:abstractNum>
-  <w:abstractNum w:abstractNumId="48">
+  <w:abstractNum w:abstractNumId="49">
     <w:nsid w:val="769D3A21"/>
     <w:multiLevelType w:val="hybridMultilevel"/>
     <w:tmpl w:val="6B701980"/>
@@ -12675,7 +11888,7 @@
       </w:rPr>
     </w:lvl>
   </w:abstractNum>
-  <w:abstractNum w:abstractNumId="49">
+  <w:abstractNum w:abstractNumId="50">
     <w:nsid w:val="777064A3"/>
     <w:multiLevelType w:val="hybridMultilevel"/>
     <w:tmpl w:val="DD72DD3E"/>
@@ -12788,7 +12001,7 @@
       </w:rPr>
     </w:lvl>
   </w:abstractNum>
-  <w:abstractNum w:abstractNumId="50">
+  <w:abstractNum w:abstractNumId="51">
     <w:nsid w:val="779B407E"/>
     <w:multiLevelType w:val="hybridMultilevel"/>
     <w:tmpl w:val="B686CAEC"/>
@@ -12901,7 +12114,7 @@
       </w:rPr>
     </w:lvl>
   </w:abstractNum>
-  <w:abstractNum w:abstractNumId="51">
+  <w:abstractNum w:abstractNumId="52">
     <w:nsid w:val="78397407"/>
     <w:multiLevelType w:val="hybridMultilevel"/>
     <w:tmpl w:val="1D06F99E"/>
@@ -13014,7 +12227,7 @@
       </w:rPr>
     </w:lvl>
   </w:abstractNum>
-  <w:abstractNum w:abstractNumId="52">
+  <w:abstractNum w:abstractNumId="53">
     <w:nsid w:val="7C5651EE"/>
     <w:multiLevelType w:val="hybridMultilevel"/>
     <w:tmpl w:val="B9A6CC62"/>
@@ -13127,7 +12340,7 @@
       </w:rPr>
     </w:lvl>
   </w:abstractNum>
-  <w:abstractNum w:abstractNumId="53">
+  <w:abstractNum w:abstractNumId="54">
     <w:nsid w:val="7D171EDC"/>
     <w:multiLevelType w:val="hybridMultilevel"/>
     <w:tmpl w:val="0F14D294"/>
@@ -13240,7 +12453,7 @@
       </w:rPr>
     </w:lvl>
   </w:abstractNum>
-  <w:abstractNum w:abstractNumId="54">
+  <w:abstractNum w:abstractNumId="55">
     <w:nsid w:val="7E0A1E8D"/>
     <w:multiLevelType w:val="hybridMultilevel"/>
     <w:tmpl w:val="974CEC9E"/>
@@ -13360,16 +12573,16 @@
     <w:abstractNumId w:val="26"/>
   </w:num>
   <w:num w:numId="3">
-    <w:abstractNumId w:val="37"/>
+    <w:abstractNumId w:val="38"/>
   </w:num>
   <w:num w:numId="4">
-    <w:abstractNumId w:val="34"/>
+    <w:abstractNumId w:val="35"/>
   </w:num>
   <w:num w:numId="5">
     <w:abstractNumId w:val="18"/>
   </w:num>
   <w:num w:numId="6">
-    <w:abstractNumId w:val="41"/>
+    <w:abstractNumId w:val="42"/>
   </w:num>
   <w:num w:numId="7">
     <w:abstractNumId w:val="5"/>
@@ -13381,34 +12594,34 @@
     <w:abstractNumId w:val="20"/>
   </w:num>
   <w:num w:numId="10">
-    <w:abstractNumId w:val="40"/>
+    <w:abstractNumId w:val="41"/>
   </w:num>
   <w:num w:numId="11">
-    <w:abstractNumId w:val="50"/>
+    <w:abstractNumId w:val="51"/>
   </w:num>
   <w:num w:numId="12">
     <w:abstractNumId w:val="15"/>
   </w:num>
   <w:num w:numId="13">
-    <w:abstractNumId w:val="48"/>
+    <w:abstractNumId w:val="49"/>
   </w:num>
   <w:num w:numId="14">
-    <w:abstractNumId w:val="46"/>
+    <w:abstractNumId w:val="47"/>
   </w:num>
   <w:num w:numId="15">
-    <w:abstractNumId w:val="51"/>
+    <w:abstractNumId w:val="52"/>
   </w:num>
   <w:num w:numId="16">
-    <w:abstractNumId w:val="35"/>
+    <w:abstractNumId w:val="36"/>
   </w:num>
   <w:num w:numId="17">
-    <w:abstractNumId w:val="32"/>
+    <w:abstractNumId w:val="33"/>
   </w:num>
   <w:num w:numId="18">
     <w:abstractNumId w:val="28"/>
   </w:num>
   <w:num w:numId="19">
-    <w:abstractNumId w:val="39"/>
+    <w:abstractNumId w:val="40"/>
   </w:num>
   <w:num w:numId="20">
     <w:abstractNumId w:val="31"/>
@@ -13417,10 +12630,10 @@
     <w:abstractNumId w:val="13"/>
   </w:num>
   <w:num w:numId="22">
-    <w:abstractNumId w:val="44"/>
+    <w:abstractNumId w:val="45"/>
   </w:num>
   <w:num w:numId="23">
-    <w:abstractNumId w:val="47"/>
+    <w:abstractNumId w:val="48"/>
   </w:num>
   <w:num w:numId="24">
     <w:abstractNumId w:val="0"/>
@@ -13489,16 +12702,16 @@
     <w:abstractNumId w:val="25"/>
   </w:num>
   <w:num w:numId="31">
-    <w:abstractNumId w:val="54"/>
+    <w:abstractNumId w:val="55"/>
   </w:num>
   <w:num w:numId="32">
     <w:abstractNumId w:val="3"/>
   </w:num>
   <w:num w:numId="33">
-    <w:abstractNumId w:val="45"/>
+    <w:abstractNumId w:val="46"/>
   </w:num>
   <w:num w:numId="34">
-    <w:abstractNumId w:val="33"/>
+    <w:abstractNumId w:val="34"/>
   </w:num>
   <w:num w:numId="35">
     <w:abstractNumId w:val="2"/>
@@ -13522,7 +12735,7 @@
     <w:abstractNumId w:val="4"/>
   </w:num>
   <w:num w:numId="42">
-    <w:abstractNumId w:val="38"/>
+    <w:abstractNumId w:val="39"/>
   </w:num>
   <w:num w:numId="43">
     <w:abstractNumId w:val="16"/>
@@ -13534,10 +12747,10 @@
     <w:abstractNumId w:val="8"/>
   </w:num>
   <w:num w:numId="46">
-    <w:abstractNumId w:val="43"/>
+    <w:abstractNumId w:val="44"/>
   </w:num>
   <w:num w:numId="47">
-    <w:abstractNumId w:val="36"/>
+    <w:abstractNumId w:val="37"/>
   </w:num>
   <w:num w:numId="48">
     <w:abstractNumId w:val="1"/>
@@ -13546,7 +12759,7 @@
     <w:abstractNumId w:val="19"/>
   </w:num>
   <w:num w:numId="50">
-    <w:abstractNumId w:val="42"/>
+    <w:abstractNumId w:val="43"/>
   </w:num>
   <w:num w:numId="51">
     <w:abstractNumId w:val="23"/>
@@ -13558,13 +12771,16 @@
     <w:abstractNumId w:val="14"/>
   </w:num>
   <w:num w:numId="54">
+    <w:abstractNumId w:val="54"/>
+  </w:num>
+  <w:num w:numId="55">
+    <w:abstractNumId w:val="50"/>
+  </w:num>
+  <w:num w:numId="56">
     <w:abstractNumId w:val="53"/>
   </w:num>
-  <w:num w:numId="55">
-    <w:abstractNumId w:val="49"/>
-  </w:num>
-  <w:num w:numId="56">
-    <w:abstractNumId w:val="52"/>
+  <w:num w:numId="57">
+    <w:abstractNumId w:val="32"/>
   </w:num>
   <w:numIdMacAtCleanup w:val="54"/>
 </w:numbering>
@@ -15304,7 +14520,7 @@
 </file>
 
 <file path=customXml/itemProps1.xml><?xml version="1.0" encoding="utf-8"?>
-<ds:datastoreItem xmlns:ds="http://schemas.openxmlformats.org/officeDocument/2006/customXml" ds:itemID="{2476B7CA-83FF-4BA2-9C1B-C0710028E08D}">
+<ds:datastoreItem xmlns:ds="http://schemas.openxmlformats.org/officeDocument/2006/customXml" ds:itemID="{35C5D2D1-6DDD-46DA-8C85-C9628E4156C7}">
   <ds:schemaRefs>
     <ds:schemaRef ds:uri="http://schemas.openxmlformats.org/officeDocument/2006/bibliography"/>
   </ds:schemaRefs>

</xml_diff>

<commit_message>
Evaluation/Conclusions added. Report draft complete.
</commit_message>
<xml_diff>
--- a/Report/Notes.docx
+++ b/Report/Notes.docx
@@ -29,7 +29,15 @@
         <w:t>p</w:t>
       </w:r>
       <w:r>
-        <w:t>t and type: “azure site log tail hivesensenodejs”</w:t>
+        <w:t xml:space="preserve">t and type: “azure site log tail </w:t>
+      </w:r>
+      <w:proofErr w:type="spellStart"/>
+      <w:r>
+        <w:t>hivesensenodejs</w:t>
+      </w:r>
+      <w:proofErr w:type="spellEnd"/>
+      <w:r>
+        <w:t>”</w:t>
       </w:r>
     </w:p>
     <w:p>
@@ -53,7 +61,15 @@
         <w:t>Basic</w:t>
       </w:r>
       <w:r>
-        <w:t xml:space="preserve">: no web server – all code is open-source so any beek can get the Gadgeteer kit, upload the hiveSense code, set up Xively and ITTT, and they can be away with the web app (either </w:t>
+        <w:t xml:space="preserve">: no web server – all code is open-source so any </w:t>
+      </w:r>
+      <w:proofErr w:type="spellStart"/>
+      <w:r>
+        <w:t>beek</w:t>
+      </w:r>
+      <w:proofErr w:type="spellEnd"/>
+      <w:r>
+        <w:t xml:space="preserve"> can get the Gadgeteer kit, upload the hiveSense code, set up Xively and ITTT, and they can be away with the web app (either </w:t>
       </w:r>
       <w:r>
         <w:t>local host</w:t>
@@ -89,8 +105,21 @@
           <w:numId w:val="23"/>
         </w:numPr>
       </w:pPr>
-      <w:r>
-        <w:t>WindowsAzureDB: uclbees, uclsenseDB2013</w:t>
+      <w:proofErr w:type="spellStart"/>
+      <w:r>
+        <w:t>WindowsAzureDB</w:t>
+      </w:r>
+      <w:proofErr w:type="spellEnd"/>
+      <w:r>
+        <w:t xml:space="preserve">: </w:t>
+      </w:r>
+      <w:proofErr w:type="spellStart"/>
+      <w:r>
+        <w:t>uclbees</w:t>
+      </w:r>
+      <w:proofErr w:type="spellEnd"/>
+      <w:r>
+        <w:t>, uclsenseDB2013</w:t>
       </w:r>
     </w:p>
     <w:p>
@@ -101,8 +130,21 @@
           <w:numId w:val="23"/>
         </w:numPr>
       </w:pPr>
-      <w:r>
-        <w:t>AzureFTP: hivesense, uclsense2013</w:t>
+      <w:proofErr w:type="spellStart"/>
+      <w:r>
+        <w:t>AzureFTP</w:t>
+      </w:r>
+      <w:proofErr w:type="spellEnd"/>
+      <w:r>
+        <w:t xml:space="preserve">: </w:t>
+      </w:r>
+      <w:proofErr w:type="spellStart"/>
+      <w:r>
+        <w:t>hivesense</w:t>
+      </w:r>
+      <w:proofErr w:type="spellEnd"/>
+      <w:r>
+        <w:t>, uclsense2013</w:t>
       </w:r>
     </w:p>
     <w:p>
@@ -113,8 +155,13 @@
           <w:numId w:val="23"/>
         </w:numPr>
       </w:pPr>
-      <w:r>
-        <w:t>AzureSQLDB: hiveSense, UCL2013hs</w:t>
+      <w:proofErr w:type="spellStart"/>
+      <w:r>
+        <w:t>AzureSQLDB</w:t>
+      </w:r>
+      <w:proofErr w:type="spellEnd"/>
+      <w:r>
+        <w:t>: hiveSense, UCL2013hs</w:t>
       </w:r>
     </w:p>
     <w:p>
@@ -137,8 +184,13 @@
           <w:numId w:val="23"/>
         </w:numPr>
       </w:pPr>
-      <w:r>
-        <w:t xml:space="preserve">AzureStorage: hiveSense, PAK: </w:t>
+      <w:proofErr w:type="spellStart"/>
+      <w:r>
+        <w:t>AzureStorage</w:t>
+      </w:r>
+      <w:proofErr w:type="spellEnd"/>
+      <w:r>
+        <w:t xml:space="preserve">: hiveSense, PAK: </w:t>
       </w:r>
       <w:r>
         <w:t>c2z/4TLAQSmb32ImEKocqmDax7PuJI2B+gZdAT2LufQmYdmGxSfTAJT6</w:t>
@@ -162,8 +214,13 @@
       <w:pPr>
         <w:pStyle w:val="Heading2"/>
       </w:pPr>
-      <w:r>
-        <w:t>SciAm Article</w:t>
+      <w:proofErr w:type="spellStart"/>
+      <w:r>
+        <w:t>SciAm</w:t>
+      </w:r>
+      <w:proofErr w:type="spellEnd"/>
+      <w:r>
+        <w:t xml:space="preserve"> Article</w:t>
       </w:r>
       <w:r>
         <w:t xml:space="preserve"> [s1]</w:t>
@@ -189,6 +246,7 @@
         <w:t xml:space="preserve"> </w:t>
       </w:r>
       <w:hyperlink r:id="rId9" w:tooltip="Find more records by this author" w:history="1">
+        <w:proofErr w:type="spellStart"/>
         <w:r>
           <w:rPr>
             <w:rStyle w:val="hithilite"/>
@@ -197,6 +255,7 @@
           </w:rPr>
           <w:t>Bencsik</w:t>
         </w:r>
+        <w:proofErr w:type="spellEnd"/>
         <w:r>
           <w:rPr>
             <w:rStyle w:val="Hyperlink"/>
@@ -207,12 +266,14 @@
       <w:r>
         <w:t xml:space="preserve"> (</w:t>
       </w:r>
+      <w:proofErr w:type="spellStart"/>
       <w:r>
         <w:rPr>
           <w:rStyle w:val="hithilite"/>
         </w:rPr>
         <w:t>Bencsik</w:t>
       </w:r>
+      <w:proofErr w:type="spellEnd"/>
       <w:r>
         <w:t>, Martin)</w:t>
       </w:r>
@@ -275,7 +336,15 @@
     </w:p>
     <w:p>
       <w:r>
-        <w:t>Monitoring of swarming sounds in bee hives for early detection of the swarming period</w:t>
+        <w:t xml:space="preserve">Monitoring of swarming sounds in </w:t>
+      </w:r>
+      <w:proofErr w:type="gramStart"/>
+      <w:r>
+        <w:t>bee hives</w:t>
+      </w:r>
+      <w:proofErr w:type="gramEnd"/>
+      <w:r>
+        <w:t xml:space="preserve"> for early detection of the swarming period</w:t>
       </w:r>
       <w:r>
         <w:t xml:space="preserve">. </w:t>
@@ -301,7 +370,47 @@
     </w:p>
     <w:p>
       <w:r>
-        <w:t>Temperature changes above the upper hive body reveal the annual development periods of honey bee colonies. Computers and Electronics in Agriculture, Volume 90, January 2013, Pages 1-6. Egils Stalidzans, Almars Berzonis.</w:t>
+        <w:t xml:space="preserve">Temperature changes above the upper hive body reveal the annual development periods of </w:t>
+      </w:r>
+      <w:proofErr w:type="gramStart"/>
+      <w:r>
+        <w:t>honey bee</w:t>
+      </w:r>
+      <w:proofErr w:type="gramEnd"/>
+      <w:r>
+        <w:t xml:space="preserve"> colonies. Computers and Electronics in Agriculture, Volume 90, January 2013, Pages 1-6. </w:t>
+      </w:r>
+      <w:proofErr w:type="spellStart"/>
+      <w:r>
+        <w:t>Egils</w:t>
+      </w:r>
+      <w:proofErr w:type="spellEnd"/>
+      <w:r>
+        <w:t xml:space="preserve"> </w:t>
+      </w:r>
+      <w:proofErr w:type="spellStart"/>
+      <w:r>
+        <w:t>Stalidzans</w:t>
+      </w:r>
+      <w:proofErr w:type="spellEnd"/>
+      <w:r>
+        <w:t xml:space="preserve">, </w:t>
+      </w:r>
+      <w:proofErr w:type="spellStart"/>
+      <w:r>
+        <w:t>Almars</w:t>
+      </w:r>
+      <w:proofErr w:type="spellEnd"/>
+      <w:r>
+        <w:t xml:space="preserve"> </w:t>
+      </w:r>
+      <w:proofErr w:type="spellStart"/>
+      <w:r>
+        <w:t>Berzonis</w:t>
+      </w:r>
+      <w:proofErr w:type="spellEnd"/>
+      <w:r>
+        <w:t>.</w:t>
       </w:r>
     </w:p>
     <w:p>
@@ -316,8 +425,29 @@
       </w:r>
     </w:p>
     <w:p>
-      <w:r>
-        <w:t>Zacepins, A., Stalidzans, E., 2012. Architecture of automatized control system for honey bee indoor wintering process monitoring and control. In: 13</w:t>
+      <w:proofErr w:type="spellStart"/>
+      <w:r>
+        <w:t>Zacepins</w:t>
+      </w:r>
+      <w:proofErr w:type="spellEnd"/>
+      <w:r>
+        <w:t xml:space="preserve">, A., </w:t>
+      </w:r>
+      <w:proofErr w:type="spellStart"/>
+      <w:r>
+        <w:t>Stalidzans</w:t>
+      </w:r>
+      <w:proofErr w:type="spellEnd"/>
+      <w:r>
+        <w:t xml:space="preserve">, E., 2012. Architecture of automatized control system for </w:t>
+      </w:r>
+      <w:proofErr w:type="gramStart"/>
+      <w:r>
+        <w:t>honey bee</w:t>
+      </w:r>
+      <w:proofErr w:type="gramEnd"/>
+      <w:r>
+        <w:t xml:space="preserve"> indoor wintering process monitoring and control. In: 13</w:t>
       </w:r>
       <w:r>
         <w:rPr>
@@ -339,7 +469,23 @@
     </w:p>
     <w:p>
       <w:r>
-        <w:t>google.co.uk/patents?hl=en&amp;lr=&amp;vid=USPAT7549907</w:t>
+        <w:t>google.co.uk/</w:t>
+      </w:r>
+      <w:proofErr w:type="spellStart"/>
+      <w:r>
+        <w:t>patents?hl</w:t>
+      </w:r>
+      <w:proofErr w:type="spellEnd"/>
+      <w:r>
+        <w:t>=</w:t>
+      </w:r>
+      <w:proofErr w:type="spellStart"/>
+      <w:r>
+        <w:t>en&amp;lr</w:t>
+      </w:r>
+      <w:proofErr w:type="spellEnd"/>
+      <w:r>
+        <w:t>=&amp;vid=USPAT7549907</w:t>
       </w:r>
     </w:p>
     <w:p>
@@ -405,8 +551,13 @@
       <w:pPr>
         <w:pStyle w:val="Heading2"/>
       </w:pPr>
-      <w:r>
-        <w:t>Hackathon [s9]</w:t>
+      <w:proofErr w:type="spellStart"/>
+      <w:r>
+        <w:t>Hackathon</w:t>
+      </w:r>
+      <w:proofErr w:type="spellEnd"/>
+      <w:r>
+        <w:t xml:space="preserve"> [s9]</w:t>
       </w:r>
     </w:p>
     <w:p>
@@ -802,7 +953,15 @@
         </w:numPr>
       </w:pPr>
       <w:r>
-        <w:t xml:space="preserve">Researched feasibility of having a camera over the hive entrance. Due to computational cost of ADC-ing a cam stream, ideal would be to use a wireless IP cam for streaming (£50). Cheaper alternative (£15) for prototype is to </w:t>
+        <w:t>Researched feasibility of having a camera over the hive entrance. Due to computational cost of ADC-</w:t>
+      </w:r>
+      <w:proofErr w:type="spellStart"/>
+      <w:r>
+        <w:t>ing</w:t>
+      </w:r>
+      <w:proofErr w:type="spellEnd"/>
+      <w:r>
+        <w:t xml:space="preserve"> a cam stream, ideal would be to use a wireless IP cam for streaming (£50). Cheaper alternative (£15) for prototype is to </w:t>
       </w:r>
       <w:r>
         <w:t xml:space="preserve">use USB webcam and stream using C# - </w:t>
@@ -873,7 +1032,15 @@
         </w:numPr>
       </w:pPr>
       <w:r>
-        <w:t>Researched Xively. Found some sample code for getting data to it from netmf (</w:t>
+        <w:t xml:space="preserve">Researched Xively. Found some sample code for getting data to it from </w:t>
+      </w:r>
+      <w:proofErr w:type="spellStart"/>
+      <w:r>
+        <w:t>netmf</w:t>
+      </w:r>
+      <w:proofErr w:type="spellEnd"/>
+      <w:r>
+        <w:t xml:space="preserve"> (</w:t>
       </w:r>
       <w:hyperlink r:id="rId18" w:history="1">
         <w:r>
@@ -884,7 +1051,15 @@
         </w:r>
       </w:hyperlink>
       <w:r>
-        <w:t>). JS-library can be used for interfacing with my monitoring web app</w:t>
+        <w:t xml:space="preserve">). JS-library can be used for interfacing with </w:t>
+      </w:r>
+      <w:proofErr w:type="gramStart"/>
+      <w:r>
+        <w:t>my</w:t>
+      </w:r>
+      <w:proofErr w:type="gramEnd"/>
+      <w:r>
+        <w:t xml:space="preserve"> monitoring web app</w:t>
       </w:r>
       <w:r>
         <w:t>, though probably easier and more flexible to just do direct http GETs?</w:t>
@@ -893,7 +1068,15 @@
         <w:t xml:space="preserve"> Then again, see the JS tutorial for a nice subscribe feature to get live data into a DOM element.</w:t>
       </w:r>
       <w:r>
-        <w:t xml:space="preserve"> Xively can also do graphs natively (see API ref for single datastream).</w:t>
+        <w:t xml:space="preserve"> Xively can also do graphs natively (see API ref for single </w:t>
+      </w:r>
+      <w:proofErr w:type="spellStart"/>
+      <w:r>
+        <w:t>datastream</w:t>
+      </w:r>
+      <w:proofErr w:type="spellEnd"/>
+      <w:r>
+        <w:t>).</w:t>
       </w:r>
     </w:p>
     <w:p>
@@ -925,7 +1108,15 @@
         </w:numPr>
       </w:pPr>
       <w:r>
-        <w:t>Investigated domains – easy to add on to Clook in the client area -&gt; order -&gt; register domain (£5)</w:t>
+        <w:t xml:space="preserve">Investigated domains – easy to add on to </w:t>
+      </w:r>
+      <w:proofErr w:type="spellStart"/>
+      <w:r>
+        <w:t>Clook</w:t>
+      </w:r>
+      <w:proofErr w:type="spellEnd"/>
+      <w:r>
+        <w:t xml:space="preserve"> in the client area -&gt; order -&gt; register domain (£5)</w:t>
       </w:r>
     </w:p>
     <w:p>
@@ -944,8 +1135,13 @@
         <w:t>ed</w:t>
       </w:r>
       <w:r>
-        <w:t xml:space="preserve"> mockup of web app in balsamiq</w:t>
-      </w:r>
+        <w:t xml:space="preserve"> mockup of web app in </w:t>
+      </w:r>
+      <w:proofErr w:type="spellStart"/>
+      <w:r>
+        <w:t>balsamiq</w:t>
+      </w:r>
+      <w:proofErr w:type="spellEnd"/>
     </w:p>
     <w:p>
       <w:pPr>
@@ -974,28 +1170,86 @@
         </w:numPr>
       </w:pPr>
       <w:r>
-        <w:t>Load cell research – the sparkfun one would require a fair bit more circuitry (instrumentation amps, RC filter at min); plus, need 4 of them and the amps ar</w:t>
-      </w:r>
-      <w:r>
-        <w:t>e £4 so total cost is near £50; basically they are pile of shite because they are only half of a wheatstone bridge. A</w:t>
-      </w:r>
-      <w:r>
-        <w:t>lternative – how about hacking a bathroom scale? Still need amp but scale comes with 4 load cells</w:t>
+        <w:t xml:space="preserve">Load cell research – the </w:t>
+      </w:r>
+      <w:proofErr w:type="spellStart"/>
+      <w:r>
+        <w:t>sparkfun</w:t>
+      </w:r>
+      <w:proofErr w:type="spellEnd"/>
+      <w:r>
+        <w:t xml:space="preserve"> one would require a fair bit more circuitry (instrumentation amps, RC filter at min); plus, need </w:t>
+      </w:r>
+      <w:proofErr w:type="gramStart"/>
+      <w:r>
+        <w:t>4</w:t>
+      </w:r>
+      <w:proofErr w:type="gramEnd"/>
+      <w:r>
+        <w:t xml:space="preserve"> of them and the amps ar</w:t>
+      </w:r>
+      <w:r>
+        <w:t xml:space="preserve">e £4 so total cost is near £50; basically they are pile of shite because they are only half of a </w:t>
+      </w:r>
+      <w:proofErr w:type="spellStart"/>
+      <w:r>
+        <w:t>wheatstone</w:t>
+      </w:r>
+      <w:proofErr w:type="spellEnd"/>
+      <w:r>
+        <w:t xml:space="preserve"> bridge. </w:t>
+      </w:r>
+      <w:proofErr w:type="gramStart"/>
+      <w:r>
+        <w:t>A</w:t>
+      </w:r>
+      <w:r>
+        <w:t>lternative – how about hacking a bathroom scale?</w:t>
+      </w:r>
+      <w:proofErr w:type="gramEnd"/>
+      <w:r>
+        <w:t xml:space="preserve"> Still need amp but scale comes with </w:t>
+      </w:r>
+      <w:proofErr w:type="gramStart"/>
+      <w:r>
+        <w:t>4</w:t>
+      </w:r>
+      <w:proofErr w:type="gramEnd"/>
+      <w:r>
+        <w:t xml:space="preserve"> load cells</w:t>
       </w:r>
       <w:r>
         <w:t xml:space="preserve"> (full bridge)</w:t>
       </w:r>
       <w:r>
-        <w:t xml:space="preserve"> so total is closer to £15 and will require less complex circuitry. Ner</w:t>
+        <w:t xml:space="preserve"> so total is closer to £15 and will require less complex circuitry. </w:t>
+      </w:r>
+      <w:proofErr w:type="spellStart"/>
+      <w:r>
+        <w:t>Ner</w:t>
       </w:r>
       <w:r>
         <w:t>d</w:t>
       </w:r>
       <w:r>
-        <w:t>kits has a good tutorial.</w:t>
-      </w:r>
-      <w:r>
-        <w:t xml:space="preserve"> Load cells can also be constructed from strain gauges – 4 per cell at £5 though is expensive, and the construction is prone to error for the novice. A full wheatstone bridge load cell (4 wires) is for sale here (</w:t>
+        <w:t>kits</w:t>
+      </w:r>
+      <w:proofErr w:type="spellEnd"/>
+      <w:r>
+        <w:t xml:space="preserve"> has a good tutorial.</w:t>
+      </w:r>
+      <w:r>
+        <w:t xml:space="preserve"> Load cells can also be constructed from strain gauges – 4 per cell at £5 though is expensive, and the construction is prone to error for the novice. A full </w:t>
+      </w:r>
+      <w:proofErr w:type="spellStart"/>
+      <w:proofErr w:type="gramStart"/>
+      <w:r>
+        <w:t>wheatstone</w:t>
+      </w:r>
+      <w:proofErr w:type="spellEnd"/>
+      <w:proofErr w:type="gramEnd"/>
+      <w:r>
+        <w:t xml:space="preserve"> bridge load cell (4 wires) is for sale here (</w:t>
       </w:r>
       <w:hyperlink r:id="rId19" w:history="1">
         <w:r>
@@ -1026,7 +1280,23 @@
         </w:numPr>
       </w:pPr>
       <w:r>
-        <w:t>Browsing the beek fora for ideas</w:t>
+        <w:t xml:space="preserve">Browsing the </w:t>
+      </w:r>
+      <w:proofErr w:type="spellStart"/>
+      <w:r>
+        <w:t>beek</w:t>
+      </w:r>
+      <w:proofErr w:type="spellEnd"/>
+      <w:r>
+        <w:t xml:space="preserve"> </w:t>
+      </w:r>
+      <w:proofErr w:type="spellStart"/>
+      <w:r>
+        <w:t>fora</w:t>
+      </w:r>
+      <w:proofErr w:type="spellEnd"/>
+      <w:r>
+        <w:t xml:space="preserve"> for ideas</w:t>
       </w:r>
     </w:p>
     <w:p>
@@ -1065,7 +1335,15 @@
         </w:numPr>
       </w:pPr>
       <w:r>
-        <w:t xml:space="preserve">Researched Wheatstones, and instrumentation amplifiers – go </w:t>
+        <w:t xml:space="preserve">Researched </w:t>
+      </w:r>
+      <w:proofErr w:type="spellStart"/>
+      <w:r>
+        <w:t>Wheatstones</w:t>
+      </w:r>
+      <w:proofErr w:type="spellEnd"/>
+      <w:r>
+        <w:t xml:space="preserve">, and instrumentation amplifiers – go </w:t>
       </w:r>
       <w:r>
         <w:t>with the AD620 (A or B) DIP</w:t>
@@ -1131,7 +1409,15 @@
         <w:t>JavaScript</w:t>
       </w:r>
       <w:r>
-        <w:t xml:space="preserve"> frameworks (Backbone, ember). Need to know whether I should use any.</w:t>
+        <w:t xml:space="preserve"> frameworks (Backbone, ember). Need to know whether </w:t>
+      </w:r>
+      <w:proofErr w:type="gramStart"/>
+      <w:r>
+        <w:t>I</w:t>
+      </w:r>
+      <w:proofErr w:type="gramEnd"/>
+      <w:r>
+        <w:t xml:space="preserve"> should use any.</w:t>
       </w:r>
     </w:p>
     <w:p>
@@ -1175,7 +1461,15 @@
         </w:numPr>
       </w:pPr>
       <w:r>
-        <w:t>Tried to set-up wifi but had some problems – work in progress</w:t>
+        <w:t xml:space="preserve">Tried to set-up </w:t>
+      </w:r>
+      <w:proofErr w:type="spellStart"/>
+      <w:r>
+        <w:t>wifi</w:t>
+      </w:r>
+      <w:proofErr w:type="spellEnd"/>
+      <w:r>
+        <w:t xml:space="preserve"> but had some problems – work in progress</w:t>
       </w:r>
     </w:p>
     <w:p>
@@ -1187,8 +1481,21 @@
         </w:numPr>
       </w:pPr>
       <w:r>
-        <w:t>Set up ankhSVN in Visual Studio and got a local repository going through ToroiseSVN</w:t>
-      </w:r>
+        <w:t xml:space="preserve">Set up </w:t>
+      </w:r>
+      <w:proofErr w:type="spellStart"/>
+      <w:r>
+        <w:t>ankhSVN</w:t>
+      </w:r>
+      <w:proofErr w:type="spellEnd"/>
+      <w:r>
+        <w:t xml:space="preserve"> in Visual Studio and got a local repository going through </w:t>
+      </w:r>
+      <w:proofErr w:type="spellStart"/>
+      <w:r>
+        <w:t>ToroiseSVN</w:t>
+      </w:r>
+      <w:proofErr w:type="spellEnd"/>
     </w:p>
     <w:p>
       <w:pPr>
@@ -1199,7 +1506,15 @@
         </w:numPr>
       </w:pPr>
       <w:r>
-        <w:t>Signed up for Codeplex but had problems connecting to vis studio to allow code upload</w:t>
+        <w:t xml:space="preserve">Signed up for Codeplex but had problems connecting to </w:t>
+      </w:r>
+      <w:proofErr w:type="spellStart"/>
+      <w:r>
+        <w:t>vis</w:t>
+      </w:r>
+      <w:proofErr w:type="spellEnd"/>
+      <w:r>
+        <w:t xml:space="preserve"> studio to allow code upload</w:t>
       </w:r>
     </w:p>
     <w:p>
@@ -1258,7 +1573,15 @@
         </w:numPr>
       </w:pPr>
       <w:r>
-        <w:t>Code clean-up and set to work on Xively-interfacing</w:t>
+        <w:t xml:space="preserve">Code </w:t>
+      </w:r>
+      <w:proofErr w:type="gramStart"/>
+      <w:r>
+        <w:t>clean-up</w:t>
+      </w:r>
+      <w:proofErr w:type="gramEnd"/>
+      <w:r>
+        <w:t xml:space="preserve"> and set to work on Xively-interfacing</w:t>
       </w:r>
       <w:r>
         <w:t>.</w:t>
@@ -1293,7 +1616,15 @@
         </w:numPr>
       </w:pPr>
       <w:r>
-        <w:t>Codeplex site now has source code (need to use TortoisSVN -&gt; Import)</w:t>
+        <w:t xml:space="preserve">Codeplex site now has source code (need to use </w:t>
+      </w:r>
+      <w:proofErr w:type="spellStart"/>
+      <w:r>
+        <w:t>TortoisSVN</w:t>
+      </w:r>
+      <w:proofErr w:type="spellEnd"/>
+      <w:r>
+        <w:t xml:space="preserve"> -&gt; Import)</w:t>
       </w:r>
     </w:p>
     <w:p>
@@ -1383,8 +1714,13 @@
         </w:numPr>
       </w:pPr>
       <w:r>
-        <w:t>Got SD card working – just saving images atm</w:t>
-      </w:r>
+        <w:t xml:space="preserve">Got SD card working – just saving images </w:t>
+      </w:r>
+      <w:proofErr w:type="spellStart"/>
+      <w:r>
+        <w:t>atm</w:t>
+      </w:r>
+      <w:proofErr w:type="spellEnd"/>
     </w:p>
     <w:p>
       <w:pPr>
@@ -1447,8 +1783,13 @@
           <w:numId w:val="11"/>
         </w:numPr>
       </w:pPr>
-      <w:r>
-        <w:t xml:space="preserve">Wifi now auto-checks for connectivity on a timer, so will </w:t>
+      <w:proofErr w:type="spellStart"/>
+      <w:r>
+        <w:t>Wifi</w:t>
+      </w:r>
+      <w:proofErr w:type="spellEnd"/>
+      <w:r>
+        <w:t xml:space="preserve"> now auto-checks for connectivity on a timer, so will </w:t>
       </w:r>
       <w:r>
         <w:t>re-join</w:t>
@@ -1465,8 +1806,13 @@
           <w:numId w:val="11"/>
         </w:numPr>
       </w:pPr>
-      <w:r>
-        <w:t>Wifi network up/down triggers working properly</w:t>
+      <w:proofErr w:type="spellStart"/>
+      <w:r>
+        <w:t>Wifi</w:t>
+      </w:r>
+      <w:proofErr w:type="spellEnd"/>
+      <w:r>
+        <w:t xml:space="preserve"> network up/down triggers working properly</w:t>
       </w:r>
     </w:p>
     <w:p>
@@ -1484,7 +1830,15 @@
         <w:t>, including line-ending detection for missed-</w:t>
       </w:r>
       <w:r>
-        <w:t>upload lines which are only logged when no network</w:t>
+        <w:t xml:space="preserve">upload </w:t>
+      </w:r>
+      <w:proofErr w:type="gramStart"/>
+      <w:r>
+        <w:t>lines which</w:t>
+      </w:r>
+      <w:proofErr w:type="gramEnd"/>
+      <w:r>
+        <w:t xml:space="preserve"> are only logged when no network</w:t>
       </w:r>
       <w:r>
         <w:t xml:space="preserve"> exists.</w:t>
@@ -1505,7 +1859,15 @@
         <w:t>file system</w:t>
       </w:r>
       <w:r>
-        <w:t xml:space="preserve"> for the SD card – own directory and config file (will be XML)</w:t>
+        <w:t xml:space="preserve"> for the SD card – own directory and </w:t>
+      </w:r>
+      <w:proofErr w:type="spellStart"/>
+      <w:r>
+        <w:t>config</w:t>
+      </w:r>
+      <w:proofErr w:type="spellEnd"/>
+      <w:r>
+        <w:t xml:space="preserve"> file (will be XML)</w:t>
       </w:r>
       <w:r>
         <w:t>.</w:t>
@@ -1552,7 +1914,15 @@
         </w:numPr>
       </w:pPr>
       <w:r>
-        <w:t>Settings loaded from xml config file</w:t>
+        <w:t xml:space="preserve">Settings loaded from xml </w:t>
+      </w:r>
+      <w:proofErr w:type="spellStart"/>
+      <w:r>
+        <w:t>config</w:t>
+      </w:r>
+      <w:proofErr w:type="spellEnd"/>
+      <w:r>
+        <w:t xml:space="preserve"> file</w:t>
       </w:r>
     </w:p>
     <w:p>
@@ -1617,7 +1987,23 @@
         <w:t>Refactoring completed for this stage</w:t>
       </w:r>
       <w:r>
-        <w:t xml:space="preserve"> – classes for wifi, SD, config, and sensors made</w:t>
+        <w:t xml:space="preserve"> – classes for </w:t>
+      </w:r>
+      <w:proofErr w:type="spellStart"/>
+      <w:r>
+        <w:t>wifi</w:t>
+      </w:r>
+      <w:proofErr w:type="spellEnd"/>
+      <w:r>
+        <w:t xml:space="preserve">, SD, </w:t>
+      </w:r>
+      <w:proofErr w:type="spellStart"/>
+      <w:r>
+        <w:t>config</w:t>
+      </w:r>
+      <w:proofErr w:type="spellEnd"/>
+      <w:r>
+        <w:t>, and sensors made</w:t>
       </w:r>
     </w:p>
     <w:p>
@@ -1700,7 +2086,15 @@
         </w:numPr>
       </w:pPr>
       <w:r>
-        <w:t>Explored workshop; they have: multimeter, soldering, resistors, caps, PSU (see above). Nothing else, but I can make list for admin and he will try to get for me</w:t>
+        <w:t xml:space="preserve">Explored workshop; they </w:t>
+      </w:r>
+      <w:proofErr w:type="gramStart"/>
+      <w:r>
+        <w:t>have:</w:t>
+      </w:r>
+      <w:proofErr w:type="gramEnd"/>
+      <w:r>
+        <w:t xml:space="preserve"> multimeter, soldering, resistors, caps, PSU (see above). Nothing else, but I can make list for admin and he will try to get for me</w:t>
       </w:r>
     </w:p>
     <w:p>
@@ -1749,7 +2143,15 @@
         <w:t>) –</w:t>
       </w:r>
       <w:r>
-        <w:t xml:space="preserve"> now I can use the XML library!</w:t>
+        <w:t xml:space="preserve"> now </w:t>
+      </w:r>
+      <w:proofErr w:type="gramStart"/>
+      <w:r>
+        <w:t>I</w:t>
+      </w:r>
+      <w:proofErr w:type="gramEnd"/>
+      <w:r>
+        <w:t xml:space="preserve"> can use the XML library!</w:t>
       </w:r>
       <w:r>
         <w:t xml:space="preserve"> Also, I can now remove redundant l</w:t>
@@ -1837,7 +2239,23 @@
         </w:numPr>
       </w:pPr>
       <w:r>
-        <w:t xml:space="preserve">Researched Microphone – found a cheap digital(!) MEMS mic that should work out the box hooked-up to a Gadgeteer digital pin as per adafruit </w:t>
+        <w:t xml:space="preserve">Researched Microphone – found a cheap </w:t>
+      </w:r>
+      <w:proofErr w:type="gramStart"/>
+      <w:r>
+        <w:t>digital(</w:t>
+      </w:r>
+      <w:proofErr w:type="gramEnd"/>
+      <w:r>
+        <w:t xml:space="preserve">!) MEMS mic that should work out the box hooked-up to a Gadgeteer digital pin as per </w:t>
+      </w:r>
+      <w:proofErr w:type="spellStart"/>
+      <w:r>
+        <w:t>adafruit</w:t>
+      </w:r>
+      <w:proofErr w:type="spellEnd"/>
+      <w:r>
+        <w:t xml:space="preserve"> </w:t>
       </w:r>
       <w:r>
         <w:t>blog post</w:t>
@@ -1849,7 +2267,15 @@
         <w:t>… NO! Very complicated stuff due to acceptable socket input types</w:t>
       </w:r>
       <w:r>
-        <w:t>. Easier to use analogue and use the onboard ADC, then use RLP (</w:t>
+        <w:t xml:space="preserve">. Easier to use analogue and use the </w:t>
+      </w:r>
+      <w:proofErr w:type="spellStart"/>
+      <w:r>
+        <w:t>onboard</w:t>
+      </w:r>
+      <w:proofErr w:type="spellEnd"/>
+      <w:r>
+        <w:t xml:space="preserve"> ADC, then use RLP (</w:t>
       </w:r>
       <w:hyperlink r:id="rId22" w:history="1">
         <w:r>
@@ -1866,8 +2292,13 @@
         <w:t xml:space="preserve"> </w:t>
       </w:r>
       <w:r>
-        <w:t>(try just using my phone?)</w:t>
-      </w:r>
+        <w:t>(try just using my phone?</w:t>
+      </w:r>
+      <w:proofErr w:type="gramStart"/>
+      <w:r>
+        <w:t>)</w:t>
+      </w:r>
+      <w:proofErr w:type="gramEnd"/>
       <w:r>
         <w:t xml:space="preserve">– ask tech support about this once the </w:t>
       </w:r>
@@ -1878,7 +2309,15 @@
         <w:t xml:space="preserve"> has arrived (I have just requested it from Microsoft, along with breadboard)</w:t>
       </w:r>
       <w:r>
-        <w:t>; new thought – the line-in solution is rubbish: not going to able to resolve audio finely enough, so I either get an analogue mic breakout module or accept the rubbishy-ness and try to explain it away as prototype-ery.</w:t>
+        <w:t>; new thought – the line-in solution is rubbish: not going to able to resolve audio finely enough, so I either get an analogue mic breakout module or accept the rubbishy-ness and try to explain it away as prototype-</w:t>
+      </w:r>
+      <w:proofErr w:type="spellStart"/>
+      <w:r>
+        <w:t>ery</w:t>
+      </w:r>
+      <w:proofErr w:type="spellEnd"/>
+      <w:r>
+        <w:t>.</w:t>
       </w:r>
     </w:p>
     <w:p>
@@ -2072,8 +2511,21 @@
         <w:t>Researched graphing libraries for JS</w:t>
       </w:r>
       <w:r>
-        <w:t xml:space="preserve"> – go for flot or highcharts</w:t>
-      </w:r>
+        <w:t xml:space="preserve"> – go for </w:t>
+      </w:r>
+      <w:proofErr w:type="spellStart"/>
+      <w:r>
+        <w:t>flot</w:t>
+      </w:r>
+      <w:proofErr w:type="spellEnd"/>
+      <w:r>
+        <w:t xml:space="preserve"> or </w:t>
+      </w:r>
+      <w:proofErr w:type="spellStart"/>
+      <w:r>
+        <w:t>highcharts</w:t>
+      </w:r>
+      <w:proofErr w:type="spellEnd"/>
       <w:r>
         <w:t>.</w:t>
       </w:r>
@@ -2095,8 +2547,13 @@
         </w:numPr>
       </w:pPr>
       <w:r>
-        <w:t>Produced dashboard graphs with flot</w:t>
-      </w:r>
+        <w:t xml:space="preserve">Produced dashboard graphs with </w:t>
+      </w:r>
+      <w:proofErr w:type="spellStart"/>
+      <w:r>
+        <w:t>flot</w:t>
+      </w:r>
+      <w:proofErr w:type="spellEnd"/>
     </w:p>
     <w:p>
       <w:pPr>
@@ -2136,8 +2593,13 @@
           <w:numId w:val="21"/>
         </w:numPr>
       </w:pPr>
-      <w:r>
-        <w:t>Div-based navigation working nicely</w:t>
+      <w:proofErr w:type="spellStart"/>
+      <w:r>
+        <w:t>Div</w:t>
+      </w:r>
+      <w:proofErr w:type="spellEnd"/>
+      <w:r>
+        <w:t>-based navigation working nicely</w:t>
       </w:r>
     </w:p>
     <w:p>
@@ -2278,7 +2740,15 @@
         </w:numPr>
       </w:pPr>
       <w:r>
-        <w:t>Git research so I can do it properly (sans Netbeans, and actually understand wtf is going on)</w:t>
+        <w:t xml:space="preserve">Git research so I can do it properly (sans Netbeans, and actually understand </w:t>
+      </w:r>
+      <w:proofErr w:type="spellStart"/>
+      <w:r>
+        <w:t>wtf</w:t>
+      </w:r>
+      <w:proofErr w:type="spellEnd"/>
+      <w:r>
+        <w:t xml:space="preserve"> is going on)</w:t>
       </w:r>
     </w:p>
     <w:p>
@@ -2430,7 +2900,15 @@
         </w:numPr>
       </w:pPr>
       <w:r>
-        <w:t xml:space="preserve">Researched hooking-up the load cell (now arrived) – AdvancedADC not working with firmware; possible fix on GHI forum but will </w:t>
+        <w:t xml:space="preserve">Researched hooking-up the load cell (now arrived) – </w:t>
+      </w:r>
+      <w:proofErr w:type="spellStart"/>
+      <w:r>
+        <w:t>AdvancedADC</w:t>
+      </w:r>
+      <w:proofErr w:type="spellEnd"/>
+      <w:r>
+        <w:t xml:space="preserve"> not working with firmware; possible fix on GHI forum but will </w:t>
       </w:r>
       <w:r>
         <w:t>proceed with native ADC for now</w:t>
@@ -2445,8 +2923,13 @@
         </w:numPr>
       </w:pPr>
       <w:r>
-        <w:t>Started implementing load cell code and breadboarding</w:t>
-      </w:r>
+        <w:t xml:space="preserve">Started implementing load cell code and </w:t>
+      </w:r>
+      <w:proofErr w:type="spellStart"/>
+      <w:r>
+        <w:t>breadboarding</w:t>
+      </w:r>
+      <w:proofErr w:type="spellEnd"/>
       <w:r>
         <w:t xml:space="preserve"> from drawn schematic</w:t>
       </w:r>
@@ -2583,7 +3066,15 @@
         </w:numPr>
       </w:pPr>
       <w:r>
-        <w:t>Node / Azure – set up Table storage for my schema and got live POSTing working</w:t>
+        <w:t xml:space="preserve">Node / Azure – set up Table storage for my schema and got live </w:t>
+      </w:r>
+      <w:proofErr w:type="spellStart"/>
+      <w:r>
+        <w:t>POSTing</w:t>
+      </w:r>
+      <w:proofErr w:type="spellEnd"/>
+      <w:r>
+        <w:t xml:space="preserve"> working</w:t>
       </w:r>
     </w:p>
     <w:p>
@@ -2595,7 +3086,15 @@
         </w:numPr>
       </w:pPr>
       <w:r>
-        <w:t>Node – set up emailing using emailjs module</w:t>
+        <w:t xml:space="preserve">Node – set up emailing using </w:t>
+      </w:r>
+      <w:proofErr w:type="spellStart"/>
+      <w:r>
+        <w:t>emailjs</w:t>
+      </w:r>
+      <w:proofErr w:type="spellEnd"/>
+      <w:r>
+        <w:t xml:space="preserve"> module</w:t>
       </w:r>
     </w:p>
     <w:p>
@@ -2651,7 +3150,23 @@
         </w:numPr>
       </w:pPr>
       <w:r>
-        <w:t>Started implementing the REST service – getCurrent, postCurrent, error check</w:t>
+        <w:t xml:space="preserve">Started implementing the REST service – </w:t>
+      </w:r>
+      <w:proofErr w:type="spellStart"/>
+      <w:r>
+        <w:t>getCurrent</w:t>
+      </w:r>
+      <w:proofErr w:type="spellEnd"/>
+      <w:r>
+        <w:t xml:space="preserve">, </w:t>
+      </w:r>
+      <w:proofErr w:type="spellStart"/>
+      <w:r>
+        <w:t>postCurrent</w:t>
+      </w:r>
+      <w:proofErr w:type="spellEnd"/>
+      <w:r>
+        <w:t>, error check</w:t>
       </w:r>
     </w:p>
     <w:p>
@@ -2707,7 +3222,15 @@
         </w:numPr>
       </w:pPr>
       <w:r>
-        <w:t>Improved recentHistory GET to ignore huge data jumps</w:t>
+        <w:t xml:space="preserve">Improved </w:t>
+      </w:r>
+      <w:proofErr w:type="spellStart"/>
+      <w:r>
+        <w:t>recentHistory</w:t>
+      </w:r>
+      <w:proofErr w:type="spellEnd"/>
+      <w:r>
+        <w:t xml:space="preserve"> GET to ignore huge data jumps</w:t>
       </w:r>
     </w:p>
     <w:p>
@@ -2726,12 +3249,14 @@
           <w:numId w:val="35"/>
         </w:numPr>
       </w:pPr>
+      <w:proofErr w:type="gramStart"/>
       <w:r>
         <w:t xml:space="preserve">Delivered presentation – feedback OK, specifics: money saved, </w:t>
       </w:r>
       <w:r>
         <w:t>data analysis?</w:t>
       </w:r>
+      <w:proofErr w:type="gramEnd"/>
     </w:p>
     <w:p>
       <w:pPr>
@@ -2783,7 +3308,15 @@
         </w:numPr>
       </w:pPr>
       <w:r>
-        <w:t>Converted POST/PUT datapoints format from CSV to JSON</w:t>
+        <w:t xml:space="preserve">Converted POST/PUT </w:t>
+      </w:r>
+      <w:proofErr w:type="spellStart"/>
+      <w:r>
+        <w:t>datapoints</w:t>
+      </w:r>
+      <w:proofErr w:type="spellEnd"/>
+      <w:r>
+        <w:t xml:space="preserve"> format from CSV to JSON</w:t>
       </w:r>
     </w:p>
     <w:p>
@@ -2831,7 +3364,23 @@
         </w:numPr>
       </w:pPr>
       <w:r>
-        <w:t>Tested PUT of 114 datapoints (x5 entities) into Azure tables from GadgeteerSimulator – successfully completed in ~5s =&gt; 100 lines PUT per time is reasonable</w:t>
+        <w:t xml:space="preserve">Tested PUT of 114 </w:t>
+      </w:r>
+      <w:proofErr w:type="spellStart"/>
+      <w:r>
+        <w:t>datapoints</w:t>
+      </w:r>
+      <w:proofErr w:type="spellEnd"/>
+      <w:r>
+        <w:t xml:space="preserve"> (x5 entities) into Azure tables from </w:t>
+      </w:r>
+      <w:proofErr w:type="spellStart"/>
+      <w:r>
+        <w:t>GadgeteerSimulator</w:t>
+      </w:r>
+      <w:proofErr w:type="spellEnd"/>
+      <w:r>
+        <w:t xml:space="preserve"> – successfully completed in ~5s =&gt; 100 lines PUT per time is reasonable</w:t>
       </w:r>
     </w:p>
     <w:p>
@@ -2849,7 +3398,15 @@
         <w:t>h</w:t>
       </w:r>
       <w:r>
-        <w:t>ing breaks – that’ll do, Ben, that’ll do.</w:t>
+        <w:t xml:space="preserve">ing breaks – </w:t>
+      </w:r>
+      <w:proofErr w:type="gramStart"/>
+      <w:r>
+        <w:t>that’ll</w:t>
+      </w:r>
+      <w:proofErr w:type="gramEnd"/>
+      <w:r>
+        <w:t xml:space="preserve"> do, Ben, that’ll do.</w:t>
       </w:r>
     </w:p>
     <w:p>
@@ -3000,7 +3557,15 @@
         </w:numPr>
       </w:pPr>
       <w:r>
-        <w:t>Fixed bug on url query encoding</w:t>
+        <w:t xml:space="preserve">Fixed bug on </w:t>
+      </w:r>
+      <w:proofErr w:type="spellStart"/>
+      <w:r>
+        <w:t>url</w:t>
+      </w:r>
+      <w:proofErr w:type="spellEnd"/>
+      <w:r>
+        <w:t xml:space="preserve"> query encoding</w:t>
       </w:r>
     </w:p>
     <w:p>
@@ -3012,7 +3577,15 @@
         </w:numPr>
       </w:pPr>
       <w:r>
-        <w:t>Asked beek for feedback</w:t>
+        <w:t xml:space="preserve">Asked </w:t>
+      </w:r>
+      <w:proofErr w:type="spellStart"/>
+      <w:r>
+        <w:t>beek</w:t>
+      </w:r>
+      <w:proofErr w:type="spellEnd"/>
+      <w:r>
+        <w:t xml:space="preserve"> for feedback</w:t>
       </w:r>
     </w:p>
     <w:p>
@@ -3050,8 +3623,13 @@
         <w:t>Requirements gathering - f</w:t>
       </w:r>
       <w:r>
-        <w:t>inished emailing beeks</w:t>
-      </w:r>
+        <w:t xml:space="preserve">inished emailing </w:t>
+      </w:r>
+      <w:proofErr w:type="spellStart"/>
+      <w:r>
+        <w:t>beeks</w:t>
+      </w:r>
+      <w:proofErr w:type="spellEnd"/>
       <w:r>
         <w:t>, and updated Steven</w:t>
       </w:r>
@@ -3065,7 +3643,23 @@
         </w:numPr>
       </w:pPr>
       <w:r>
-        <w:t>GUI/REST – alarms added dynamically from json settings file on server; file can be modified by PUT requests; settings tab has permanent commit option which saves settings on server – working for wxLocation.</w:t>
+        <w:t xml:space="preserve">GUI/REST – alarms added dynamically from json settings file on server; file can be modified by PUT requests; settings tab has permanent commit </w:t>
+      </w:r>
+      <w:proofErr w:type="gramStart"/>
+      <w:r>
+        <w:t>option which</w:t>
+      </w:r>
+      <w:proofErr w:type="gramEnd"/>
+      <w:r>
+        <w:t xml:space="preserve"> saves settings on server – working for </w:t>
+      </w:r>
+      <w:proofErr w:type="spellStart"/>
+      <w:r>
+        <w:t>wxLocation</w:t>
+      </w:r>
+      <w:proofErr w:type="spellEnd"/>
+      <w:r>
+        <w:t>.</w:t>
       </w:r>
     </w:p>
     <w:p>
@@ -3085,8 +3679,13 @@
         </w:numPr>
       </w:pPr>
       <w:r>
-        <w:t>Requirements gathering - replied to beeks</w:t>
-      </w:r>
+        <w:t xml:space="preserve">Requirements gathering - replied to </w:t>
+      </w:r>
+      <w:proofErr w:type="spellStart"/>
+      <w:r>
+        <w:t>beeks</w:t>
+      </w:r>
+      <w:proofErr w:type="spellEnd"/>
     </w:p>
     <w:p>
       <w:pPr>
@@ -3124,7 +3723,31 @@
         </w:numPr>
       </w:pPr>
       <w:r>
-        <w:t>Azure – local emulated storage working (set environment var – see sec. 1), also figured no need for config.json file to load dev storage settings – will load from Azure management portal in tab ‘configure’ of the website</w:t>
+        <w:t xml:space="preserve">Azure – local emulated storage working (set environment </w:t>
+      </w:r>
+      <w:proofErr w:type="spellStart"/>
+      <w:r>
+        <w:t>var</w:t>
+      </w:r>
+      <w:proofErr w:type="spellEnd"/>
+      <w:r>
+        <w:t xml:space="preserve"> – see sec. 1), also figured no need for </w:t>
+      </w:r>
+      <w:proofErr w:type="spellStart"/>
+      <w:r>
+        <w:t>config.json</w:t>
+      </w:r>
+      <w:proofErr w:type="spellEnd"/>
+      <w:r>
+        <w:t xml:space="preserve"> file to load </w:t>
+      </w:r>
+      <w:proofErr w:type="spellStart"/>
+      <w:r>
+        <w:t>dev</w:t>
+      </w:r>
+      <w:proofErr w:type="spellEnd"/>
+      <w:r>
+        <w:t xml:space="preserve"> storage settings – will load from Azure management portal in tab ‘configure’ of the website</w:t>
       </w:r>
     </w:p>
     <w:p>
@@ -3272,7 +3895,15 @@
         <w:t>GUI – added HTML for alarms and general settings</w:t>
       </w:r>
       <w:r>
-        <w:t>, hooked-up the alarms bit to JS so now possible to add and modify alarms dynamically (though local save doesn’t yet affect DOM).</w:t>
+        <w:t xml:space="preserve">, hooked-up the alarms bit to JS so now possible to add and modify alarms dynamically (though local save </w:t>
+      </w:r>
+      <w:proofErr w:type="gramStart"/>
+      <w:r>
+        <w:t>doesn’t</w:t>
+      </w:r>
+      <w:proofErr w:type="gramEnd"/>
+      <w:r>
+        <w:t xml:space="preserve"> yet affect DOM).</w:t>
       </w:r>
     </w:p>
     <w:p>
@@ -3292,7 +3923,15 @@
         </w:numPr>
       </w:pPr>
       <w:r>
-        <w:t>GUI –pretty data tables (with datepicker – not hooked up to API yet, nor exporting)</w:t>
+        <w:t xml:space="preserve">GUI –pretty data tables (with </w:t>
+      </w:r>
+      <w:proofErr w:type="spellStart"/>
+      <w:r>
+        <w:t>datepicker</w:t>
+      </w:r>
+      <w:proofErr w:type="spellEnd"/>
+      <w:r>
+        <w:t xml:space="preserve"> – not hooked up to API yet, nor exporting)</w:t>
       </w:r>
     </w:p>
     <w:p>
@@ -3304,7 +3943,15 @@
         </w:numPr>
       </w:pPr>
       <w:r>
-        <w:t>API – arbitrary historical range, support for .csv, .xml etc access to different formats.</w:t>
+        <w:t xml:space="preserve">API – arbitrary historical range, support for .csv, .xml </w:t>
+      </w:r>
+      <w:proofErr w:type="spellStart"/>
+      <w:r>
+        <w:t>etc</w:t>
+      </w:r>
+      <w:proofErr w:type="spellEnd"/>
+      <w:r>
+        <w:t xml:space="preserve"> access to different formats.</w:t>
       </w:r>
     </w:p>
     <w:p>
@@ -3324,11 +3971,16 @@
         </w:numPr>
       </w:pPr>
       <w:r>
-        <w:t>GUI – finished tables (loaded from datepicker</w:t>
+        <w:t xml:space="preserve">GUI – finished tables (loaded from </w:t>
+      </w:r>
+      <w:proofErr w:type="spellStart"/>
+      <w:r>
+        <w:t>datepicker</w:t>
       </w:r>
       <w:r>
         <w:t>s</w:t>
       </w:r>
+      <w:proofErr w:type="spellEnd"/>
       <w:r>
         <w:t>, exportable</w:t>
       </w:r>
@@ -3389,7 +4041,15 @@
         </w:numPr>
       </w:pPr>
       <w:r>
-        <w:t>GUI - implemented hive-name and wx-place settings</w:t>
+        <w:t xml:space="preserve">GUI - implemented hive-name and </w:t>
+      </w:r>
+      <w:proofErr w:type="spellStart"/>
+      <w:r>
+        <w:t>wx</w:t>
+      </w:r>
+      <w:proofErr w:type="spellEnd"/>
+      <w:r>
+        <w:t>-place settings</w:t>
       </w:r>
     </w:p>
     <w:p>
@@ -3401,7 +4061,15 @@
         </w:numPr>
       </w:pPr>
       <w:r>
-        <w:t>Production – merged flexisense with master and committed to Azure without problem</w:t>
+        <w:t xml:space="preserve">Production – merged </w:t>
+      </w:r>
+      <w:proofErr w:type="spellStart"/>
+      <w:r>
+        <w:t>flexisense</w:t>
+      </w:r>
+      <w:proofErr w:type="spellEnd"/>
+      <w:r>
+        <w:t xml:space="preserve"> with master and committed to Azure without problem</w:t>
       </w:r>
     </w:p>
     <w:p>
@@ -3412,8 +4080,13 @@
           <w:numId w:val="49"/>
         </w:numPr>
       </w:pPr>
-      <w:r>
-        <w:t>Comms – new blog post, updated Steven and Rob</w:t>
+      <w:proofErr w:type="spellStart"/>
+      <w:r>
+        <w:t>Comms</w:t>
+      </w:r>
+      <w:proofErr w:type="spellEnd"/>
+      <w:r>
+        <w:t xml:space="preserve"> – new blog post, updated Steven and Rob</w:t>
       </w:r>
     </w:p>
     <w:p>
@@ -3724,8 +4397,13 @@
       <w:r>
         <w:t>-</w:t>
       </w:r>
-      <w:r>
-        <w:t>ising some classes. Successfully done on some, but seems pointless since entire design is</w:t>
+      <w:proofErr w:type="spellStart"/>
+      <w:r>
+        <w:t>ising</w:t>
+      </w:r>
+      <w:proofErr w:type="spellEnd"/>
+      <w:r>
+        <w:t xml:space="preserve"> some classes. Successfully done on some, but seems pointless since entire design is</w:t>
       </w:r>
       <w:r>
         <w:t xml:space="preserve"> so geared to static access</w:t>
@@ -3814,7 +4492,31 @@
         <w:t xml:space="preserve"> </w:t>
       </w:r>
       <w:r>
-        <w:t>new sensors, device-api comms (max freq), user-acceptance</w:t>
+        <w:t>new sensors, device-</w:t>
+      </w:r>
+      <w:proofErr w:type="spellStart"/>
+      <w:r>
+        <w:t>api</w:t>
+      </w:r>
+      <w:proofErr w:type="spellEnd"/>
+      <w:r>
+        <w:t xml:space="preserve"> </w:t>
+      </w:r>
+      <w:proofErr w:type="spellStart"/>
+      <w:r>
+        <w:t>comms</w:t>
+      </w:r>
+      <w:proofErr w:type="spellEnd"/>
+      <w:r>
+        <w:t xml:space="preserve"> (max </w:t>
+      </w:r>
+      <w:proofErr w:type="spellStart"/>
+      <w:r>
+        <w:t>freq</w:t>
+      </w:r>
+      <w:proofErr w:type="spellEnd"/>
+      <w:r>
+        <w:t>), user-acceptance</w:t>
       </w:r>
     </w:p>
     <w:p>
@@ -3826,7 +4528,15 @@
         </w:numPr>
       </w:pPr>
       <w:r>
-        <w:t>Testing – Device sim UX improved with command-line parser library</w:t>
+        <w:t xml:space="preserve">Testing – Device </w:t>
+      </w:r>
+      <w:proofErr w:type="spellStart"/>
+      <w:r>
+        <w:t>sim</w:t>
+      </w:r>
+      <w:proofErr w:type="spellEnd"/>
+      <w:r>
+        <w:t xml:space="preserve"> UX improved with command-line parser library</w:t>
       </w:r>
       <w:r>
         <w:t>, and functionality extended to producing CSV historical data for given date start, interval and quantity.</w:t>
@@ -3865,28 +4575,63 @@
       </w:r>
       <w:r>
         <w:t>.</w:t>
+      </w:r>
+    </w:p>
+    <w:p>
+      <w:pPr>
+        <w:pStyle w:val="Heading2"/>
+      </w:pPr>
+      <w:r>
+        <w:t>Wed-21-Aug</w:t>
+      </w:r>
+    </w:p>
+    <w:p>
+      <w:pPr>
+        <w:pStyle w:val="ListParagraph"/>
+        <w:numPr>
+          <w:ilvl w:val="0"/>
+          <w:numId w:val="58"/>
+        </w:numPr>
+      </w:pPr>
+      <w:r>
+        <w:t>Bug fixing –</w:t>
+      </w:r>
+      <w:r>
+        <w:t xml:space="preserve"> API and front-end. Complete</w:t>
+      </w:r>
+    </w:p>
+    <w:p>
+      <w:pPr>
+        <w:pStyle w:val="ListParagraph"/>
+        <w:numPr>
+          <w:ilvl w:val="0"/>
+          <w:numId w:val="58"/>
+        </w:numPr>
+      </w:pPr>
+      <w:r>
+        <w:t>Report – Evaluation/Conclusions completed. Report draft therefore finished.</w:t>
+      </w:r>
+    </w:p>
+    <w:p>
+      <w:pPr>
+        <w:pStyle w:val="Heading1"/>
+      </w:pPr>
+      <w:r>
+        <w:t xml:space="preserve">Tasks </w:t>
+      </w:r>
+    </w:p>
+    <w:p>
+      <w:pPr>
+        <w:pStyle w:val="Heading2"/>
+      </w:pPr>
+      <w:r>
+        <w:t>Production</w:t>
       </w:r>
       <w:bookmarkStart w:id="0" w:name="_GoBack"/>
       <w:bookmarkEnd w:id="0"/>
     </w:p>
     <w:p>
       <w:pPr>
-        <w:pStyle w:val="Heading1"/>
-      </w:pPr>
-      <w:r>
-        <w:t xml:space="preserve">Tasks </w:t>
-      </w:r>
-    </w:p>
-    <w:p>
-      <w:pPr>
-        <w:pStyle w:val="Heading2"/>
-      </w:pPr>
-      <w:r>
-        <w:t>Testing / Bug-fixing</w:t>
-      </w:r>
-    </w:p>
-    <w:p>
-      <w:pPr>
         <w:pStyle w:val="ListParagraph"/>
         <w:numPr>
           <w:ilvl w:val="0"/>
@@ -3894,39 +4639,23 @@
         </w:numPr>
       </w:pPr>
       <w:r>
-        <w:t>Main graph has no dates</w:t>
-      </w:r>
-      <w:r>
-        <w:t xml:space="preserve">, and looks </w:t>
-      </w:r>
-      <w:r>
-        <w:t>fishy</w:t>
-      </w:r>
-      <w:r>
-        <w:t xml:space="preserve"> to me in general</w:t>
-      </w:r>
-      <w:r>
-        <w:t>.</w:t>
-      </w:r>
-    </w:p>
-    <w:p>
-      <w:pPr>
-        <w:pStyle w:val="Heading2"/>
-      </w:pPr>
-      <w:r>
-        <w:t>Production</w:t>
-      </w:r>
-    </w:p>
-    <w:p>
-      <w:pPr>
-        <w:pStyle w:val="ListParagraph"/>
-        <w:numPr>
-          <w:ilvl w:val="0"/>
-          <w:numId w:val="46"/>
-        </w:numPr>
-      </w:pPr>
-      <w:r>
-        <w:t>Combine and minify js and css to reduce HTTP requests.</w:t>
+        <w:t xml:space="preserve">Combine and minify </w:t>
+      </w:r>
+      <w:proofErr w:type="spellStart"/>
+      <w:r>
+        <w:t>js</w:t>
+      </w:r>
+      <w:proofErr w:type="spellEnd"/>
+      <w:r>
+        <w:t xml:space="preserve"> and </w:t>
+      </w:r>
+      <w:proofErr w:type="spellStart"/>
+      <w:r>
+        <w:t>css</w:t>
+      </w:r>
+      <w:proofErr w:type="spellEnd"/>
+      <w:r>
+        <w:t xml:space="preserve"> to reduce HTTP requests.</w:t>
       </w:r>
     </w:p>
     <w:p>
@@ -3982,7 +4711,21 @@
         <w:rPr>
           <w:strike/>
         </w:rPr>
-        <w:t xml:space="preserve"> – fulfilling beek GUI requirements, finishing API, making GUI responsive to sensors in the db</w:t>
+        <w:t xml:space="preserve"> – fulfilling </w:t>
+      </w:r>
+      <w:proofErr w:type="spellStart"/>
+      <w:r>
+        <w:rPr>
+          <w:strike/>
+        </w:rPr>
+        <w:t>beek</w:t>
+      </w:r>
+      <w:proofErr w:type="spellEnd"/>
+      <w:r>
+        <w:rPr>
+          <w:strike/>
+        </w:rPr>
+        <w:t xml:space="preserve"> GUI requirements, finishing API, making GUI responsive to sensors in the db</w:t>
       </w:r>
     </w:p>
     <w:p>
@@ -4141,11 +4884,56 @@
         <w:t>-up</w:t>
       </w:r>
       <w:r>
+        <w:rPr>
+          <w:strike/>
+        </w:rPr>
         <w:t>, plus bug-fixing</w:t>
       </w:r>
       <w:r>
         <w:t xml:space="preserve">; </w:t>
       </w:r>
+      <w:r>
+        <w:rPr>
+          <w:b/>
+          <w:strike/>
+        </w:rPr>
+        <w:t>Write</w:t>
+      </w:r>
+      <w:r>
+        <w:rPr>
+          <w:strike/>
+        </w:rPr>
+        <w:t>-up of conclusion/evaluation</w:t>
+      </w:r>
+      <w:r>
+        <w:rPr>
+          <w:strike/>
+        </w:rPr>
+        <w:t>;</w:t>
+      </w:r>
+      <w:r>
+        <w:t xml:space="preserve"> bibliography (use Word’s built-in </w:t>
+      </w:r>
+      <w:proofErr w:type="spellStart"/>
+      <w:r>
+        <w:t>BibTeX</w:t>
+      </w:r>
+      <w:proofErr w:type="spellEnd"/>
+      <w:r>
+        <w:t>-style sources manager)</w:t>
+      </w:r>
+      <w:r>
+        <w:t>; images; abstract</w:t>
+      </w:r>
+    </w:p>
+    <w:p>
+      <w:pPr>
+        <w:pStyle w:val="ListParagraph"/>
+        <w:numPr>
+          <w:ilvl w:val="0"/>
+          <w:numId w:val="41"/>
+        </w:numPr>
+      </w:pPr>
       <w:r>
         <w:rPr>
           <w:b/>
@@ -4153,28 +4941,7 @@
         <w:t>Write</w:t>
       </w:r>
       <w:r>
-        <w:t>-up of conclusion/evaluation</w:t>
-      </w:r>
-      <w:r>
-        <w:t>; bibliography (use Word’s built-in BibTeX-style sources manager)</w:t>
-      </w:r>
-    </w:p>
-    <w:p>
-      <w:pPr>
-        <w:pStyle w:val="ListParagraph"/>
-        <w:numPr>
-          <w:ilvl w:val="0"/>
-          <w:numId w:val="41"/>
-        </w:numPr>
-      </w:pPr>
-      <w:r>
-        <w:rPr>
-          <w:b/>
-        </w:rPr>
-        <w:t>Write</w:t>
-      </w:r>
-      <w:r>
-        <w:t>-up abstract and appendices;</w:t>
+        <w:t>-up appendices;</w:t>
       </w:r>
       <w:r>
         <w:t xml:space="preserve"> proofing and </w:t>
@@ -4434,7 +5201,15 @@
         </w:numPr>
       </w:pPr>
       <w:r>
-        <w:t>Load cell – wheatstones, strain gauges, op-amps; hobby vs. commercial solutions</w:t>
+        <w:t xml:space="preserve">Load cell – </w:t>
+      </w:r>
+      <w:proofErr w:type="spellStart"/>
+      <w:r>
+        <w:t>wheatstones</w:t>
+      </w:r>
+      <w:proofErr w:type="spellEnd"/>
+      <w:r>
+        <w:t>, strain gauges, op-amps; hobby vs. commercial solutions</w:t>
       </w:r>
     </w:p>
     <w:p>
@@ -4461,7 +5236,15 @@
         </w:numPr>
       </w:pPr>
       <w:r>
-        <w:t>Browsed the bee keeping fora for sensing ideas</w:t>
+        <w:t xml:space="preserve">Browsed the bee keeping </w:t>
+      </w:r>
+      <w:proofErr w:type="spellStart"/>
+      <w:r>
+        <w:t>fora</w:t>
+      </w:r>
+      <w:proofErr w:type="spellEnd"/>
+      <w:r>
+        <w:t xml:space="preserve"> for sensing ideas</w:t>
       </w:r>
       <w:r>
         <w:t>.</w:t>
@@ -4476,8 +5259,13 @@
         </w:numPr>
       </w:pPr>
       <w:r>
-        <w:t>Mockup of web app (system front-end) in balsamiq</w:t>
-      </w:r>
+        <w:t xml:space="preserve">Mockup of web app (system front-end) in </w:t>
+      </w:r>
+      <w:proofErr w:type="spellStart"/>
+      <w:r>
+        <w:t>balsamiq</w:t>
+      </w:r>
+      <w:proofErr w:type="spellEnd"/>
     </w:p>
     <w:p>
       <w:pPr>
@@ -4500,7 +5288,15 @@
         </w:numPr>
       </w:pPr>
       <w:r>
-        <w:t>Set up ankhSVN in Visual Studio and got a local repository going through Tortoise SVN.</w:t>
+        <w:t xml:space="preserve">Set up </w:t>
+      </w:r>
+      <w:proofErr w:type="spellStart"/>
+      <w:r>
+        <w:t>ankhSVN</w:t>
+      </w:r>
+      <w:proofErr w:type="spellEnd"/>
+      <w:r>
+        <w:t xml:space="preserve"> in Visual Studio and got a local repository going through Tortoise SVN.</w:t>
       </w:r>
     </w:p>
     <w:p>
@@ -4568,7 +5364,15 @@
         </w:numPr>
       </w:pPr>
       <w:r>
-        <w:t>Reading from SD card of config and buffered data, which is sent to web</w:t>
+        <w:t xml:space="preserve">Reading from SD card of </w:t>
+      </w:r>
+      <w:proofErr w:type="spellStart"/>
+      <w:r>
+        <w:t>config</w:t>
+      </w:r>
+      <w:proofErr w:type="spellEnd"/>
+      <w:r>
+        <w:t xml:space="preserve"> and buffered data, which is sent to web</w:t>
       </w:r>
     </w:p>
     <w:p>
@@ -4580,7 +5384,15 @@
         </w:numPr>
       </w:pPr>
       <w:r>
-        <w:t>Very basic XML parser for nodes only, so settings loaded from xml config file</w:t>
+        <w:t xml:space="preserve">Very basic XML parser for nodes only, so settings loaded from xml </w:t>
+      </w:r>
+      <w:proofErr w:type="spellStart"/>
+      <w:r>
+        <w:t>config</w:t>
+      </w:r>
+      <w:proofErr w:type="spellEnd"/>
+      <w:r>
+        <w:t xml:space="preserve"> file</w:t>
       </w:r>
     </w:p>
     <w:p>
@@ -4664,10 +5476,18 @@
         <w:t xml:space="preserve">Wrote first blog post </w:t>
       </w:r>
       <w:r>
-        <w:t>on the W</w:t>
-      </w:r>
-      <w:r>
-        <w:t>ordpress site</w:t>
+        <w:t xml:space="preserve">on the </w:t>
+      </w:r>
+      <w:proofErr w:type="spellStart"/>
+      <w:r>
+        <w:t>W</w:t>
+      </w:r>
+      <w:r>
+        <w:t>ordpress</w:t>
+      </w:r>
+      <w:proofErr w:type="spellEnd"/>
+      <w:r>
+        <w:t xml:space="preserve"> site</w:t>
       </w:r>
       <w:r>
         <w:t xml:space="preserve"> (set up by Steven).</w:t>
@@ -4763,7 +5583,15 @@
         <w:t>Wi-Fi</w:t>
       </w:r>
       <w:r>
-        <w:t>, SD, config, and sensors made</w:t>
+        <w:t xml:space="preserve">, SD, </w:t>
+      </w:r>
+      <w:proofErr w:type="spellStart"/>
+      <w:r>
+        <w:t>config</w:t>
+      </w:r>
+      <w:proofErr w:type="spellEnd"/>
+      <w:r>
+        <w:t>, and sensors made</w:t>
       </w:r>
     </w:p>
     <w:p>
@@ -4900,7 +5728,15 @@
         </w:numPr>
       </w:pPr>
       <w:r>
-        <w:t>Graphing libraries for JS – opted for flot and produced dashboard graphs</w:t>
+        <w:t xml:space="preserve">Graphing libraries for JS – opted for </w:t>
+      </w:r>
+      <w:proofErr w:type="spellStart"/>
+      <w:r>
+        <w:t>flot</w:t>
+      </w:r>
+      <w:proofErr w:type="spellEnd"/>
+      <w:r>
+        <w:t xml:space="preserve"> and produced dashboard graphs</w:t>
       </w:r>
     </w:p>
     <w:p>
@@ -4959,8 +5795,13 @@
       <w:r>
         <w:t xml:space="preserve">Set-up </w:t>
       </w:r>
-      <w:r>
-        <w:t>Div-based navigation so application is a “single page” navigation experience</w:t>
+      <w:proofErr w:type="spellStart"/>
+      <w:r>
+        <w:t>Div</w:t>
+      </w:r>
+      <w:proofErr w:type="spellEnd"/>
+      <w:r>
+        <w:t>-based navigation so application is a “single page” navigation experience</w:t>
       </w:r>
     </w:p>
     <w:p>
@@ -5289,7 +6130,15 @@
         <w:t>E</w:t>
       </w:r>
       <w:r>
-        <w:t>mailing using emailjs module</w:t>
+        <w:t xml:space="preserve">mailing using </w:t>
+      </w:r>
+      <w:proofErr w:type="spellStart"/>
+      <w:r>
+        <w:t>emailjs</w:t>
+      </w:r>
+      <w:proofErr w:type="spellEnd"/>
+      <w:r>
+        <w:t xml:space="preserve"> module</w:t>
       </w:r>
       <w:r>
         <w:t xml:space="preserve"> and Gmail</w:t>
@@ -5441,7 +6290,15 @@
         </w:numPr>
       </w:pPr>
       <w:r>
-        <w:t xml:space="preserve"> Improved recentHistory GET to ignore huge data jumps</w:t>
+        <w:t xml:space="preserve"> Improved </w:t>
+      </w:r>
+      <w:proofErr w:type="spellStart"/>
+      <w:r>
+        <w:t>recentHistory</w:t>
+      </w:r>
+      <w:proofErr w:type="spellEnd"/>
+      <w:r>
+        <w:t xml:space="preserve"> GET to ignore huge data jumps</w:t>
       </w:r>
     </w:p>
     <w:p>
@@ -5638,7 +6495,23 @@
         </w:numPr>
       </w:pPr>
       <w:r>
-        <w:t>Large parts are now loaded dynamically from settings.json retrieved over API – alarms, sensors, wxLocation, graphs etc.</w:t>
+        <w:t xml:space="preserve">Large parts are now loaded dynamically from </w:t>
+      </w:r>
+      <w:proofErr w:type="spellStart"/>
+      <w:r>
+        <w:t>settings.json</w:t>
+      </w:r>
+      <w:proofErr w:type="spellEnd"/>
+      <w:r>
+        <w:t xml:space="preserve"> retrieved over API – alarms, sensors, </w:t>
+      </w:r>
+      <w:proofErr w:type="spellStart"/>
+      <w:r>
+        <w:t>wxLocation</w:t>
+      </w:r>
+      <w:proofErr w:type="spellEnd"/>
+      <w:r>
+        <w:t>, graphs etc.</w:t>
       </w:r>
     </w:p>
     <w:p>
@@ -5767,7 +6640,15 @@
         </w:numPr>
       </w:pPr>
       <w:r>
-        <w:t>Pretty data tables (with datepicker and mean of values, and exportable)</w:t>
+        <w:t xml:space="preserve">Pretty data tables (with </w:t>
+      </w:r>
+      <w:proofErr w:type="spellStart"/>
+      <w:r>
+        <w:t>datepicker</w:t>
+      </w:r>
+      <w:proofErr w:type="spellEnd"/>
+      <w:r>
+        <w:t xml:space="preserve"> and mean of values, and exportable)</w:t>
       </w:r>
     </w:p>
     <w:p>
@@ -5791,7 +6672,15 @@
         </w:numPr>
       </w:pPr>
       <w:r>
-        <w:t>Implemented hive-name and wx-place settings</w:t>
+        <w:t xml:space="preserve">Implemented hive-name and </w:t>
+      </w:r>
+      <w:proofErr w:type="spellStart"/>
+      <w:r>
+        <w:t>wx</w:t>
+      </w:r>
+      <w:proofErr w:type="spellEnd"/>
+      <w:r>
+        <w:t>-place settings</w:t>
       </w:r>
     </w:p>
     <w:p>
@@ -5815,7 +6704,15 @@
         </w:numPr>
       </w:pPr>
       <w:r>
-        <w:t>Arbitrary historical range, support for .csv, .xml etc access to different formats.</w:t>
+        <w:t xml:space="preserve">Arbitrary historical range, support for .csv, .xml </w:t>
+      </w:r>
+      <w:proofErr w:type="spellStart"/>
+      <w:r>
+        <w:t>etc</w:t>
+      </w:r>
+      <w:proofErr w:type="spellEnd"/>
+      <w:r>
+        <w:t xml:space="preserve"> access to different formats.</w:t>
       </w:r>
     </w:p>
     <w:p>
@@ -5886,8 +6783,13 @@
           <w:numId w:val="49"/>
         </w:numPr>
       </w:pPr>
-      <w:r>
-        <w:t>Comms – new blog post, updated Steven and Rob</w:t>
+      <w:proofErr w:type="spellStart"/>
+      <w:r>
+        <w:t>Comms</w:t>
+      </w:r>
+      <w:proofErr w:type="spellEnd"/>
+      <w:r>
+        <w:t xml:space="preserve"> – new blog post, updated Steven and Rob</w:t>
       </w:r>
     </w:p>
     <w:p>
@@ -6015,7 +6917,15 @@
         </w:numPr>
       </w:pPr>
       <w:r>
-        <w:t>Experimented with de-static-ising some classes. Successfully done on some, but seems pointless since entire design is so geared to static access.</w:t>
+        <w:t>Experimented with de-static-</w:t>
+      </w:r>
+      <w:proofErr w:type="spellStart"/>
+      <w:r>
+        <w:t>ising</w:t>
+      </w:r>
+      <w:proofErr w:type="spellEnd"/>
+      <w:r>
+        <w:t xml:space="preserve"> some classes. Successfully done on some, but seems pointless since entire design is so geared to static access.</w:t>
       </w:r>
     </w:p>
     <w:p>
@@ -6109,15 +7019,24 @@
       <w:r>
         <w:t xml:space="preserve">Dear </w:t>
       </w:r>
+      <w:proofErr w:type="spellStart"/>
       <w:r>
         <w:t>beek</w:t>
       </w:r>
+      <w:proofErr w:type="spellEnd"/>
       <w:r>
         <w:br/>
       </w:r>
       <w:r>
         <w:br/>
-        <w:t>I am a Masters student at UCL, doing a project with external</w:t>
+      </w:r>
+      <w:proofErr w:type="gramStart"/>
+      <w:r>
+        <w:t>I</w:t>
+      </w:r>
+      <w:proofErr w:type="gramEnd"/>
+      <w:r>
+        <w:t xml:space="preserve"> am a Masters student at UCL, doing a project with external</w:t>
       </w:r>
       <w:r>
         <w:t xml:space="preserve"> </w:t>
@@ -6127,7 +7046,15 @@
       </w:r>
       <w:r>
         <w:br/>
-        <w:t>I understand there was some communication between you two about</w:t>
+        <w:t xml:space="preserve">I understand there </w:t>
+      </w:r>
+      <w:proofErr w:type="gramStart"/>
+      <w:r>
+        <w:t>was</w:t>
+      </w:r>
+      <w:proofErr w:type="gramEnd"/>
+      <w:r>
+        <w:t xml:space="preserve"> some communication between you two about</w:t>
       </w:r>
       <w:r>
         <w:t xml:space="preserve"> </w:t>
@@ -6141,14 +7068,24 @@
       <w:r>
         <w:br/>
       </w:r>
-      <w:r>
-        <w:t>My project is a continuation of the work Steven and co. started in April, and I am looking to consolidate requirements for the data visualisation.</w:t>
+      <w:proofErr w:type="gramStart"/>
+      <w:r>
+        <w:t>My</w:t>
+      </w:r>
+      <w:proofErr w:type="gramEnd"/>
+      <w:r>
+        <w:t xml:space="preserve"> project is a continuation of the work Steven and co. started in April, and I am looking to consolidate requirements for the data visualisation.</w:t>
       </w:r>
       <w:r>
         <w:t xml:space="preserve"> </w:t>
       </w:r>
-      <w:r>
-        <w:t>I have configured a device monitoring a number of properties and linked it to the web</w:t>
+      <w:proofErr w:type="gramStart"/>
+      <w:r>
+        <w:t>I</w:t>
+      </w:r>
+      <w:proofErr w:type="gramEnd"/>
+      <w:r>
+        <w:t xml:space="preserve"> have configured a device monitoring a number of properties and linked it to the web</w:t>
       </w:r>
       <w:r>
         <w:t>.</w:t>
@@ -6168,7 +7105,15 @@
         <w:t xml:space="preserve"> </w:t>
       </w:r>
       <w:r>
-        <w:t>not being a beekeeper myself, I don't know how useful it is!</w:t>
+        <w:t xml:space="preserve">not being a beekeeper myself, I </w:t>
+      </w:r>
+      <w:proofErr w:type="gramStart"/>
+      <w:r>
+        <w:t>don't</w:t>
+      </w:r>
+      <w:proofErr w:type="gramEnd"/>
+      <w:r>
+        <w:t xml:space="preserve"> know how useful it is!</w:t>
       </w:r>
       <w:r>
         <w:br/>
@@ -6193,7 +7138,14 @@
       </w:r>
       <w:r>
         <w:br/>
-        <w:t>My question is, how suitable is this application to you, a beekeeper,</w:t>
+      </w:r>
+      <w:proofErr w:type="gramStart"/>
+      <w:r>
+        <w:t>My</w:t>
+      </w:r>
+      <w:proofErr w:type="gramEnd"/>
+      <w:r>
+        <w:t xml:space="preserve"> question is, how suitable is this application to you, a beekeeper,</w:t>
       </w:r>
       <w:r>
         <w:t xml:space="preserve"> </w:t>
@@ -6212,7 +7164,15 @@
       </w:r>
       <w:r>
         <w:br/>
-        <w:t>However, I am open to suggestions and comments on aspects that are in</w:t>
+        <w:t xml:space="preserve">However, </w:t>
+      </w:r>
+      <w:proofErr w:type="gramStart"/>
+      <w:r>
+        <w:t>I</w:t>
+      </w:r>
+      <w:proofErr w:type="gramEnd"/>
+      <w:r>
+        <w:t xml:space="preserve"> am open to suggestions and comments on aspects that are in</w:t>
       </w:r>
       <w:r>
         <w:t xml:space="preserve"> </w:t>
@@ -6301,7 +7261,7 @@
           <w:rPr>
             <w:noProof/>
           </w:rPr>
-          <w:t>11</w:t>
+          <w:t>12</w:t>
         </w:r>
         <w:r>
           <w:rPr>
@@ -11550,6 +12510,119 @@
     </w:lvl>
   </w:abstractNum>
   <w:abstractNum w:abstractNumId="47">
+    <w:nsid w:val="6F0C5DA4"/>
+    <w:multiLevelType w:val="hybridMultilevel"/>
+    <w:tmpl w:val="7198519E"/>
+    <w:lvl w:ilvl="0" w:tplc="08090001">
+      <w:start w:val="1"/>
+      <w:numFmt w:val="bullet"/>
+      <w:lvlText w:val=""/>
+      <w:lvlJc w:val="left"/>
+      <w:pPr>
+        <w:ind w:left="720" w:hanging="360"/>
+      </w:pPr>
+      <w:rPr>
+        <w:rFonts w:ascii="Symbol" w:hAnsi="Symbol" w:hint="default"/>
+      </w:rPr>
+    </w:lvl>
+    <w:lvl w:ilvl="1" w:tplc="08090003" w:tentative="1">
+      <w:start w:val="1"/>
+      <w:numFmt w:val="bullet"/>
+      <w:lvlText w:val="o"/>
+      <w:lvlJc w:val="left"/>
+      <w:pPr>
+        <w:ind w:left="1440" w:hanging="360"/>
+      </w:pPr>
+      <w:rPr>
+        <w:rFonts w:ascii="Courier New" w:hAnsi="Courier New" w:cs="Courier New" w:hint="default"/>
+      </w:rPr>
+    </w:lvl>
+    <w:lvl w:ilvl="2" w:tplc="08090005" w:tentative="1">
+      <w:start w:val="1"/>
+      <w:numFmt w:val="bullet"/>
+      <w:lvlText w:val=""/>
+      <w:lvlJc w:val="left"/>
+      <w:pPr>
+        <w:ind w:left="2160" w:hanging="360"/>
+      </w:pPr>
+      <w:rPr>
+        <w:rFonts w:ascii="Wingdings" w:hAnsi="Wingdings" w:hint="default"/>
+      </w:rPr>
+    </w:lvl>
+    <w:lvl w:ilvl="3" w:tplc="08090001" w:tentative="1">
+      <w:start w:val="1"/>
+      <w:numFmt w:val="bullet"/>
+      <w:lvlText w:val=""/>
+      <w:lvlJc w:val="left"/>
+      <w:pPr>
+        <w:ind w:left="2880" w:hanging="360"/>
+      </w:pPr>
+      <w:rPr>
+        <w:rFonts w:ascii="Symbol" w:hAnsi="Symbol" w:hint="default"/>
+      </w:rPr>
+    </w:lvl>
+    <w:lvl w:ilvl="4" w:tplc="08090003" w:tentative="1">
+      <w:start w:val="1"/>
+      <w:numFmt w:val="bullet"/>
+      <w:lvlText w:val="o"/>
+      <w:lvlJc w:val="left"/>
+      <w:pPr>
+        <w:ind w:left="3600" w:hanging="360"/>
+      </w:pPr>
+      <w:rPr>
+        <w:rFonts w:ascii="Courier New" w:hAnsi="Courier New" w:cs="Courier New" w:hint="default"/>
+      </w:rPr>
+    </w:lvl>
+    <w:lvl w:ilvl="5" w:tplc="08090005" w:tentative="1">
+      <w:start w:val="1"/>
+      <w:numFmt w:val="bullet"/>
+      <w:lvlText w:val=""/>
+      <w:lvlJc w:val="left"/>
+      <w:pPr>
+        <w:ind w:left="4320" w:hanging="360"/>
+      </w:pPr>
+      <w:rPr>
+        <w:rFonts w:ascii="Wingdings" w:hAnsi="Wingdings" w:hint="default"/>
+      </w:rPr>
+    </w:lvl>
+    <w:lvl w:ilvl="6" w:tplc="08090001" w:tentative="1">
+      <w:start w:val="1"/>
+      <w:numFmt w:val="bullet"/>
+      <w:lvlText w:val=""/>
+      <w:lvlJc w:val="left"/>
+      <w:pPr>
+        <w:ind w:left="5040" w:hanging="360"/>
+      </w:pPr>
+      <w:rPr>
+        <w:rFonts w:ascii="Symbol" w:hAnsi="Symbol" w:hint="default"/>
+      </w:rPr>
+    </w:lvl>
+    <w:lvl w:ilvl="7" w:tplc="08090003" w:tentative="1">
+      <w:start w:val="1"/>
+      <w:numFmt w:val="bullet"/>
+      <w:lvlText w:val="o"/>
+      <w:lvlJc w:val="left"/>
+      <w:pPr>
+        <w:ind w:left="5760" w:hanging="360"/>
+      </w:pPr>
+      <w:rPr>
+        <w:rFonts w:ascii="Courier New" w:hAnsi="Courier New" w:cs="Courier New" w:hint="default"/>
+      </w:rPr>
+    </w:lvl>
+    <w:lvl w:ilvl="8" w:tplc="08090005" w:tentative="1">
+      <w:start w:val="1"/>
+      <w:numFmt w:val="bullet"/>
+      <w:lvlText w:val=""/>
+      <w:lvlJc w:val="left"/>
+      <w:pPr>
+        <w:ind w:left="6480" w:hanging="360"/>
+      </w:pPr>
+      <w:rPr>
+        <w:rFonts w:ascii="Wingdings" w:hAnsi="Wingdings" w:hint="default"/>
+      </w:rPr>
+    </w:lvl>
+  </w:abstractNum>
+  <w:abstractNum w:abstractNumId="48">
     <w:nsid w:val="746D4EA7"/>
     <w:multiLevelType w:val="hybridMultilevel"/>
     <w:tmpl w:val="3F1C993E"/>
@@ -11662,7 +12735,7 @@
       </w:rPr>
     </w:lvl>
   </w:abstractNum>
-  <w:abstractNum w:abstractNumId="48">
+  <w:abstractNum w:abstractNumId="49">
     <w:nsid w:val="75A80DBD"/>
     <w:multiLevelType w:val="hybridMultilevel"/>
     <w:tmpl w:val="8D3CC9A8"/>
@@ -11775,7 +12848,7 @@
       </w:rPr>
     </w:lvl>
   </w:abstractNum>
-  <w:abstractNum w:abstractNumId="49">
+  <w:abstractNum w:abstractNumId="50">
     <w:nsid w:val="769D3A21"/>
     <w:multiLevelType w:val="hybridMultilevel"/>
     <w:tmpl w:val="6B701980"/>
@@ -11888,7 +12961,7 @@
       </w:rPr>
     </w:lvl>
   </w:abstractNum>
-  <w:abstractNum w:abstractNumId="50">
+  <w:abstractNum w:abstractNumId="51">
     <w:nsid w:val="777064A3"/>
     <w:multiLevelType w:val="hybridMultilevel"/>
     <w:tmpl w:val="DD72DD3E"/>
@@ -12001,7 +13074,7 @@
       </w:rPr>
     </w:lvl>
   </w:abstractNum>
-  <w:abstractNum w:abstractNumId="51">
+  <w:abstractNum w:abstractNumId="52">
     <w:nsid w:val="779B407E"/>
     <w:multiLevelType w:val="hybridMultilevel"/>
     <w:tmpl w:val="B686CAEC"/>
@@ -12114,7 +13187,7 @@
       </w:rPr>
     </w:lvl>
   </w:abstractNum>
-  <w:abstractNum w:abstractNumId="52">
+  <w:abstractNum w:abstractNumId="53">
     <w:nsid w:val="78397407"/>
     <w:multiLevelType w:val="hybridMultilevel"/>
     <w:tmpl w:val="1D06F99E"/>
@@ -12227,7 +13300,7 @@
       </w:rPr>
     </w:lvl>
   </w:abstractNum>
-  <w:abstractNum w:abstractNumId="53">
+  <w:abstractNum w:abstractNumId="54">
     <w:nsid w:val="7C5651EE"/>
     <w:multiLevelType w:val="hybridMultilevel"/>
     <w:tmpl w:val="B9A6CC62"/>
@@ -12340,7 +13413,7 @@
       </w:rPr>
     </w:lvl>
   </w:abstractNum>
-  <w:abstractNum w:abstractNumId="54">
+  <w:abstractNum w:abstractNumId="55">
     <w:nsid w:val="7D171EDC"/>
     <w:multiLevelType w:val="hybridMultilevel"/>
     <w:tmpl w:val="0F14D294"/>
@@ -12453,7 +13526,7 @@
       </w:rPr>
     </w:lvl>
   </w:abstractNum>
-  <w:abstractNum w:abstractNumId="55">
+  <w:abstractNum w:abstractNumId="56">
     <w:nsid w:val="7E0A1E8D"/>
     <w:multiLevelType w:val="hybridMultilevel"/>
     <w:tmpl w:val="974CEC9E"/>
@@ -12597,19 +13670,19 @@
     <w:abstractNumId w:val="41"/>
   </w:num>
   <w:num w:numId="11">
-    <w:abstractNumId w:val="51"/>
+    <w:abstractNumId w:val="52"/>
   </w:num>
   <w:num w:numId="12">
     <w:abstractNumId w:val="15"/>
   </w:num>
   <w:num w:numId="13">
-    <w:abstractNumId w:val="49"/>
+    <w:abstractNumId w:val="50"/>
   </w:num>
   <w:num w:numId="14">
-    <w:abstractNumId w:val="47"/>
+    <w:abstractNumId w:val="48"/>
   </w:num>
   <w:num w:numId="15">
-    <w:abstractNumId w:val="52"/>
+    <w:abstractNumId w:val="53"/>
   </w:num>
   <w:num w:numId="16">
     <w:abstractNumId w:val="36"/>
@@ -12633,7 +13706,7 @@
     <w:abstractNumId w:val="45"/>
   </w:num>
   <w:num w:numId="23">
-    <w:abstractNumId w:val="48"/>
+    <w:abstractNumId w:val="49"/>
   </w:num>
   <w:num w:numId="24">
     <w:abstractNumId w:val="0"/>
@@ -12702,7 +13775,7 @@
     <w:abstractNumId w:val="25"/>
   </w:num>
   <w:num w:numId="31">
-    <w:abstractNumId w:val="55"/>
+    <w:abstractNumId w:val="56"/>
   </w:num>
   <w:num w:numId="32">
     <w:abstractNumId w:val="3"/>
@@ -12771,16 +13844,19 @@
     <w:abstractNumId w:val="14"/>
   </w:num>
   <w:num w:numId="54">
-    <w:abstractNumId w:val="54"/>
+    <w:abstractNumId w:val="55"/>
   </w:num>
   <w:num w:numId="55">
-    <w:abstractNumId w:val="50"/>
+    <w:abstractNumId w:val="51"/>
   </w:num>
   <w:num w:numId="56">
-    <w:abstractNumId w:val="53"/>
+    <w:abstractNumId w:val="54"/>
   </w:num>
   <w:num w:numId="57">
     <w:abstractNumId w:val="32"/>
+  </w:num>
+  <w:num w:numId="58">
+    <w:abstractNumId w:val="47"/>
   </w:num>
   <w:numIdMacAtCleanup w:val="54"/>
 </w:numbering>
@@ -14520,7 +15596,7 @@
 </file>
 
 <file path=customXml/itemProps1.xml><?xml version="1.0" encoding="utf-8"?>
-<ds:datastoreItem xmlns:ds="http://schemas.openxmlformats.org/officeDocument/2006/customXml" ds:itemID="{35C5D2D1-6DDD-46DA-8C85-C9628E4156C7}">
+<ds:datastoreItem xmlns:ds="http://schemas.openxmlformats.org/officeDocument/2006/customXml" ds:itemID="{7715B9DD-6E55-40D5-8475-0D559A88E7D0}">
   <ds:schemaRefs>
     <ds:schemaRef ds:uri="http://schemas.openxmlformats.org/officeDocument/2006/bibliography"/>
   </ds:schemaRefs>

</xml_diff>

<commit_message>
Bibliography drafted. Minor rewrite of background
</commit_message>
<xml_diff>
--- a/Report/Notes.docx
+++ b/Report/Notes.docx
@@ -4444,191 +4444,228 @@
       <w:r>
         <w:t>Manuals – web application including extensive settings description.</w:t>
       </w:r>
-    </w:p>
-    <w:p>
-      <w:pPr>
-        <w:pStyle w:val="Heading2"/>
-      </w:pPr>
-      <w:r>
-        <w:t>Mon-19-Aug</w:t>
-      </w:r>
-    </w:p>
-    <w:p>
-      <w:pPr>
-        <w:pStyle w:val="ListParagraph"/>
-        <w:numPr>
-          <w:ilvl w:val="0"/>
-          <w:numId w:val="56"/>
-        </w:numPr>
-      </w:pPr>
-      <w:r>
-        <w:t xml:space="preserve">Testing </w:t>
-      </w:r>
-      <w:r>
-        <w:t>–</w:t>
-      </w:r>
-      <w:r>
-        <w:t xml:space="preserve"> </w:t>
-      </w:r>
-      <w:r>
-        <w:t>Device/API communication</w:t>
-      </w:r>
-    </w:p>
-    <w:p>
-      <w:pPr>
-        <w:pStyle w:val="ListParagraph"/>
-        <w:numPr>
-          <w:ilvl w:val="0"/>
-          <w:numId w:val="56"/>
-        </w:numPr>
-      </w:pPr>
-      <w:r>
-        <w:t xml:space="preserve">Report – Testing </w:t>
-      </w:r>
-      <w:r>
-        <w:t>–</w:t>
-      </w:r>
-      <w:r>
-        <w:t xml:space="preserve"> </w:t>
-      </w:r>
-      <w:r>
-        <w:t>new sensors, device-</w:t>
-      </w:r>
-      <w:proofErr w:type="spellStart"/>
-      <w:r>
-        <w:t>api</w:t>
-      </w:r>
-      <w:proofErr w:type="spellEnd"/>
-      <w:r>
-        <w:t xml:space="preserve"> </w:t>
-      </w:r>
-      <w:proofErr w:type="spellStart"/>
-      <w:r>
-        <w:t>comms</w:t>
-      </w:r>
-      <w:proofErr w:type="spellEnd"/>
-      <w:r>
-        <w:t xml:space="preserve"> (max </w:t>
-      </w:r>
-      <w:proofErr w:type="spellStart"/>
-      <w:r>
-        <w:t>freq</w:t>
-      </w:r>
-      <w:proofErr w:type="spellEnd"/>
-      <w:r>
-        <w:t>), user-acceptance</w:t>
-      </w:r>
-    </w:p>
-    <w:p>
-      <w:pPr>
-        <w:pStyle w:val="ListParagraph"/>
-        <w:numPr>
-          <w:ilvl w:val="0"/>
-          <w:numId w:val="56"/>
-        </w:numPr>
-      </w:pPr>
-      <w:r>
-        <w:t xml:space="preserve">Testing – Device </w:t>
-      </w:r>
-      <w:proofErr w:type="spellStart"/>
-      <w:r>
-        <w:t>sim</w:t>
-      </w:r>
-      <w:proofErr w:type="spellEnd"/>
-      <w:r>
-        <w:t xml:space="preserve"> UX improved with command-line parser library</w:t>
-      </w:r>
-      <w:r>
-        <w:t>, and functionality extended to producing CSV historical data for given date start, interval and quantity.</w:t>
-      </w:r>
-    </w:p>
-    <w:p>
-      <w:pPr>
-        <w:pStyle w:val="Heading2"/>
-      </w:pPr>
-      <w:r>
-        <w:t>Tue-20-Aug</w:t>
-      </w:r>
-    </w:p>
-    <w:p>
-      <w:pPr>
-        <w:pStyle w:val="ListParagraph"/>
-        <w:numPr>
-          <w:ilvl w:val="0"/>
-          <w:numId w:val="57"/>
-        </w:numPr>
-      </w:pPr>
-      <w:r>
-        <w:t>Testing/Implementation – Device buffering working properly as per requirements</w:t>
-      </w:r>
-    </w:p>
-    <w:p>
-      <w:pPr>
-        <w:pStyle w:val="ListParagraph"/>
-        <w:numPr>
-          <w:ilvl w:val="0"/>
-          <w:numId w:val="57"/>
-        </w:numPr>
-      </w:pPr>
-      <w:r>
-        <w:t>Report – Testing section draft complete</w:t>
-      </w:r>
-      <w:r>
-        <w:t>.</w:t>
-      </w:r>
-    </w:p>
-    <w:p>
-      <w:pPr>
-        <w:pStyle w:val="Heading2"/>
-      </w:pPr>
-      <w:r>
-        <w:t>Wed-21-Aug</w:t>
-      </w:r>
-    </w:p>
-    <w:p>
-      <w:pPr>
-        <w:pStyle w:val="ListParagraph"/>
-        <w:numPr>
-          <w:ilvl w:val="0"/>
-          <w:numId w:val="58"/>
-        </w:numPr>
-      </w:pPr>
-      <w:r>
-        <w:t>Bug fixing –</w:t>
-      </w:r>
-      <w:r>
-        <w:t xml:space="preserve"> API and front-end. Complete</w:t>
-      </w:r>
-    </w:p>
-    <w:p>
-      <w:pPr>
-        <w:pStyle w:val="ListParagraph"/>
-        <w:numPr>
-          <w:ilvl w:val="0"/>
-          <w:numId w:val="58"/>
-        </w:numPr>
-      </w:pPr>
-      <w:r>
-        <w:t>Report – Evaluation/Conclusions completed. Report draft therefore finished.</w:t>
-      </w:r>
-    </w:p>
-    <w:p>
-      <w:pPr>
-        <w:pStyle w:val="Heading1"/>
-      </w:pPr>
-      <w:r>
-        <w:t xml:space="preserve">Tasks </w:t>
-      </w:r>
-    </w:p>
-    <w:p>
-      <w:pPr>
-        <w:pStyle w:val="Heading2"/>
-      </w:pPr>
-      <w:r>
-        <w:t>Production</w:t>
-      </w:r>
       <w:bookmarkStart w:id="0" w:name="_GoBack"/>
       <w:bookmarkEnd w:id="0"/>
+    </w:p>
+    <w:p>
+      <w:pPr>
+        <w:pStyle w:val="Heading2"/>
+      </w:pPr>
+      <w:r>
+        <w:t>Mon-19-Aug</w:t>
+      </w:r>
+    </w:p>
+    <w:p>
+      <w:pPr>
+        <w:pStyle w:val="ListParagraph"/>
+        <w:numPr>
+          <w:ilvl w:val="0"/>
+          <w:numId w:val="56"/>
+        </w:numPr>
+      </w:pPr>
+      <w:r>
+        <w:t xml:space="preserve">Testing </w:t>
+      </w:r>
+      <w:r>
+        <w:t>–</w:t>
+      </w:r>
+      <w:r>
+        <w:t xml:space="preserve"> </w:t>
+      </w:r>
+      <w:r>
+        <w:t>Device/API communication</w:t>
+      </w:r>
+    </w:p>
+    <w:p>
+      <w:pPr>
+        <w:pStyle w:val="ListParagraph"/>
+        <w:numPr>
+          <w:ilvl w:val="0"/>
+          <w:numId w:val="56"/>
+        </w:numPr>
+      </w:pPr>
+      <w:r>
+        <w:t xml:space="preserve">Report – Testing </w:t>
+      </w:r>
+      <w:r>
+        <w:t>–</w:t>
+      </w:r>
+      <w:r>
+        <w:t xml:space="preserve"> </w:t>
+      </w:r>
+      <w:r>
+        <w:t>new sensors, device-</w:t>
+      </w:r>
+      <w:proofErr w:type="spellStart"/>
+      <w:r>
+        <w:t>api</w:t>
+      </w:r>
+      <w:proofErr w:type="spellEnd"/>
+      <w:r>
+        <w:t xml:space="preserve"> </w:t>
+      </w:r>
+      <w:proofErr w:type="spellStart"/>
+      <w:r>
+        <w:t>comms</w:t>
+      </w:r>
+      <w:proofErr w:type="spellEnd"/>
+      <w:r>
+        <w:t xml:space="preserve"> (max </w:t>
+      </w:r>
+      <w:proofErr w:type="spellStart"/>
+      <w:r>
+        <w:t>freq</w:t>
+      </w:r>
+      <w:proofErr w:type="spellEnd"/>
+      <w:r>
+        <w:t>), user-acceptance</w:t>
+      </w:r>
+    </w:p>
+    <w:p>
+      <w:pPr>
+        <w:pStyle w:val="ListParagraph"/>
+        <w:numPr>
+          <w:ilvl w:val="0"/>
+          <w:numId w:val="56"/>
+        </w:numPr>
+      </w:pPr>
+      <w:r>
+        <w:t xml:space="preserve">Testing – Device </w:t>
+      </w:r>
+      <w:proofErr w:type="spellStart"/>
+      <w:r>
+        <w:t>sim</w:t>
+      </w:r>
+      <w:proofErr w:type="spellEnd"/>
+      <w:r>
+        <w:t xml:space="preserve"> UX improved with command-line parser library</w:t>
+      </w:r>
+      <w:r>
+        <w:t>, and functionality extended to producing CSV historical data for given date start, interval and quantity.</w:t>
+      </w:r>
+    </w:p>
+    <w:p>
+      <w:pPr>
+        <w:pStyle w:val="Heading2"/>
+      </w:pPr>
+      <w:r>
+        <w:t>Tue-20-Aug</w:t>
+      </w:r>
+    </w:p>
+    <w:p>
+      <w:pPr>
+        <w:pStyle w:val="ListParagraph"/>
+        <w:numPr>
+          <w:ilvl w:val="0"/>
+          <w:numId w:val="57"/>
+        </w:numPr>
+      </w:pPr>
+      <w:r>
+        <w:t>Testing/Implementation – Device buffering working properly as per requirements</w:t>
+      </w:r>
+    </w:p>
+    <w:p>
+      <w:pPr>
+        <w:pStyle w:val="ListParagraph"/>
+        <w:numPr>
+          <w:ilvl w:val="0"/>
+          <w:numId w:val="57"/>
+        </w:numPr>
+      </w:pPr>
+      <w:r>
+        <w:t>Report – Testing section draft complete</w:t>
+      </w:r>
+      <w:r>
+        <w:t>.</w:t>
+      </w:r>
+    </w:p>
+    <w:p>
+      <w:pPr>
+        <w:pStyle w:val="Heading2"/>
+      </w:pPr>
+      <w:r>
+        <w:t>Wed-21-Aug</w:t>
+      </w:r>
+    </w:p>
+    <w:p>
+      <w:pPr>
+        <w:pStyle w:val="ListParagraph"/>
+        <w:numPr>
+          <w:ilvl w:val="0"/>
+          <w:numId w:val="58"/>
+        </w:numPr>
+      </w:pPr>
+      <w:r>
+        <w:t>Bug fixing –</w:t>
+      </w:r>
+      <w:r>
+        <w:t xml:space="preserve"> API and front-end. Complete</w:t>
+      </w:r>
+    </w:p>
+    <w:p>
+      <w:pPr>
+        <w:pStyle w:val="ListParagraph"/>
+        <w:numPr>
+          <w:ilvl w:val="0"/>
+          <w:numId w:val="58"/>
+        </w:numPr>
+      </w:pPr>
+      <w:r>
+        <w:t>Report – Evaluation/Conclusions completed. Report draft therefore finished.</w:t>
+      </w:r>
+    </w:p>
+    <w:p>
+      <w:pPr>
+        <w:pStyle w:val="Heading2"/>
+      </w:pPr>
+      <w:r>
+        <w:t>Thu-22-Aug</w:t>
+      </w:r>
+    </w:p>
+    <w:p>
+      <w:pPr>
+        <w:pStyle w:val="ListParagraph"/>
+        <w:numPr>
+          <w:ilvl w:val="0"/>
+          <w:numId w:val="59"/>
+        </w:numPr>
+      </w:pPr>
+      <w:r>
+        <w:t xml:space="preserve">Report – references found and filled-in with </w:t>
+      </w:r>
+      <w:proofErr w:type="spellStart"/>
+      <w:r>
+        <w:t>BibWord</w:t>
+      </w:r>
+      <w:proofErr w:type="spellEnd"/>
+    </w:p>
+    <w:p>
+      <w:pPr>
+        <w:pStyle w:val="ListParagraph"/>
+        <w:numPr>
+          <w:ilvl w:val="0"/>
+          <w:numId w:val="59"/>
+        </w:numPr>
+      </w:pPr>
+      <w:r>
+        <w:t>Report – minor rewrite of background, for clarity.</w:t>
+      </w:r>
+    </w:p>
+    <w:p>
+      <w:pPr>
+        <w:pStyle w:val="Heading1"/>
+      </w:pPr>
+      <w:r>
+        <w:t xml:space="preserve">Tasks </w:t>
+      </w:r>
+    </w:p>
+    <w:p>
+      <w:pPr>
+        <w:pStyle w:val="Heading2"/>
+      </w:pPr>
+      <w:r>
+        <w:t>Production</w:t>
+      </w:r>
     </w:p>
     <w:p>
       <w:pPr>
@@ -4862,6 +4899,7 @@
           <w:b/>
           <w:strike/>
         </w:rPr>
+        <w:lastRenderedPageBreak/>
         <w:t>Testing</w:t>
       </w:r>
       <w:r>
@@ -4912,18 +4950,36 @@
         <w:t>;</w:t>
       </w:r>
       <w:r>
-        <w:t xml:space="preserve"> bibliography (use Word’s built-in </w:t>
+        <w:t xml:space="preserve"> </w:t>
+      </w:r>
+      <w:r>
+        <w:rPr>
+          <w:strike/>
+        </w:rPr>
+        <w:t xml:space="preserve">bibliography (use Word’s built-in </w:t>
       </w:r>
       <w:proofErr w:type="spellStart"/>
       <w:r>
+        <w:rPr>
+          <w:strike/>
+        </w:rPr>
         <w:t>BibTeX</w:t>
       </w:r>
       <w:proofErr w:type="spellEnd"/>
       <w:r>
+        <w:rPr>
+          <w:strike/>
+        </w:rPr>
         <w:t>-style sources manager)</w:t>
       </w:r>
       <w:r>
-        <w:t>; images; abstract</w:t>
+        <w:rPr>
+          <w:strike/>
+        </w:rPr>
+        <w:t>;</w:t>
+      </w:r>
+      <w:r>
+        <w:t xml:space="preserve"> images; abstract</w:t>
       </w:r>
     </w:p>
     <w:p>
@@ -4964,7 +5020,6 @@
         <w:ind w:firstLine="360"/>
       </w:pPr>
       <w:r>
-        <w:lastRenderedPageBreak/>
         <w:t>Penultimate</w:t>
       </w:r>
       <w:r>
@@ -5473,6 +5528,7 @@
         </w:numPr>
       </w:pPr>
       <w:r>
+        <w:lastRenderedPageBreak/>
         <w:t xml:space="preserve">Wrote first blog post </w:t>
       </w:r>
       <w:r>
@@ -5528,7 +5584,6 @@
         </w:numPr>
       </w:pPr>
       <w:r>
-        <w:lastRenderedPageBreak/>
         <w:t>Re-wrote Goals and Scopes, tweaked requirements, added work packages (milestones)</w:t>
       </w:r>
     </w:p>
@@ -6024,6 +6079,7 @@
         </w:numPr>
       </w:pPr>
       <w:r>
+        <w:lastRenderedPageBreak/>
         <w:t>Research</w:t>
       </w:r>
     </w:p>
@@ -6075,7 +6131,6 @@
         </w:numPr>
       </w:pPr>
       <w:r>
-        <w:lastRenderedPageBreak/>
         <w:t>Webserver software on Node</w:t>
       </w:r>
     </w:p>
@@ -6550,6 +6605,7 @@
         </w:numPr>
       </w:pPr>
       <w:r>
+        <w:lastRenderedPageBreak/>
         <w:t>Recent data now only loaded along with other historic data, instead appending to local memory</w:t>
       </w:r>
       <w:r>
@@ -6580,7 +6636,6 @@
         </w:numPr>
       </w:pPr>
       <w:r>
-        <w:lastRenderedPageBreak/>
         <w:t>Asked and received useful feedback from three beekeepers with validation and comments on which sections are most important</w:t>
       </w:r>
     </w:p>
@@ -11945,6 +12000,119 @@
     </w:lvl>
   </w:abstractNum>
   <w:abstractNum w:abstractNumId="42">
+    <w:nsid w:val="6643619A"/>
+    <w:multiLevelType w:val="hybridMultilevel"/>
+    <w:tmpl w:val="4A26FB66"/>
+    <w:lvl w:ilvl="0" w:tplc="08090001">
+      <w:start w:val="1"/>
+      <w:numFmt w:val="bullet"/>
+      <w:lvlText w:val=""/>
+      <w:lvlJc w:val="left"/>
+      <w:pPr>
+        <w:ind w:left="720" w:hanging="360"/>
+      </w:pPr>
+      <w:rPr>
+        <w:rFonts w:ascii="Symbol" w:hAnsi="Symbol" w:hint="default"/>
+      </w:rPr>
+    </w:lvl>
+    <w:lvl w:ilvl="1" w:tplc="08090003" w:tentative="1">
+      <w:start w:val="1"/>
+      <w:numFmt w:val="bullet"/>
+      <w:lvlText w:val="o"/>
+      <w:lvlJc w:val="left"/>
+      <w:pPr>
+        <w:ind w:left="1440" w:hanging="360"/>
+      </w:pPr>
+      <w:rPr>
+        <w:rFonts w:ascii="Courier New" w:hAnsi="Courier New" w:cs="Courier New" w:hint="default"/>
+      </w:rPr>
+    </w:lvl>
+    <w:lvl w:ilvl="2" w:tplc="08090005" w:tentative="1">
+      <w:start w:val="1"/>
+      <w:numFmt w:val="bullet"/>
+      <w:lvlText w:val=""/>
+      <w:lvlJc w:val="left"/>
+      <w:pPr>
+        <w:ind w:left="2160" w:hanging="360"/>
+      </w:pPr>
+      <w:rPr>
+        <w:rFonts w:ascii="Wingdings" w:hAnsi="Wingdings" w:hint="default"/>
+      </w:rPr>
+    </w:lvl>
+    <w:lvl w:ilvl="3" w:tplc="08090001" w:tentative="1">
+      <w:start w:val="1"/>
+      <w:numFmt w:val="bullet"/>
+      <w:lvlText w:val=""/>
+      <w:lvlJc w:val="left"/>
+      <w:pPr>
+        <w:ind w:left="2880" w:hanging="360"/>
+      </w:pPr>
+      <w:rPr>
+        <w:rFonts w:ascii="Symbol" w:hAnsi="Symbol" w:hint="default"/>
+      </w:rPr>
+    </w:lvl>
+    <w:lvl w:ilvl="4" w:tplc="08090003" w:tentative="1">
+      <w:start w:val="1"/>
+      <w:numFmt w:val="bullet"/>
+      <w:lvlText w:val="o"/>
+      <w:lvlJc w:val="left"/>
+      <w:pPr>
+        <w:ind w:left="3600" w:hanging="360"/>
+      </w:pPr>
+      <w:rPr>
+        <w:rFonts w:ascii="Courier New" w:hAnsi="Courier New" w:cs="Courier New" w:hint="default"/>
+      </w:rPr>
+    </w:lvl>
+    <w:lvl w:ilvl="5" w:tplc="08090005" w:tentative="1">
+      <w:start w:val="1"/>
+      <w:numFmt w:val="bullet"/>
+      <w:lvlText w:val=""/>
+      <w:lvlJc w:val="left"/>
+      <w:pPr>
+        <w:ind w:left="4320" w:hanging="360"/>
+      </w:pPr>
+      <w:rPr>
+        <w:rFonts w:ascii="Wingdings" w:hAnsi="Wingdings" w:hint="default"/>
+      </w:rPr>
+    </w:lvl>
+    <w:lvl w:ilvl="6" w:tplc="08090001" w:tentative="1">
+      <w:start w:val="1"/>
+      <w:numFmt w:val="bullet"/>
+      <w:lvlText w:val=""/>
+      <w:lvlJc w:val="left"/>
+      <w:pPr>
+        <w:ind w:left="5040" w:hanging="360"/>
+      </w:pPr>
+      <w:rPr>
+        <w:rFonts w:ascii="Symbol" w:hAnsi="Symbol" w:hint="default"/>
+      </w:rPr>
+    </w:lvl>
+    <w:lvl w:ilvl="7" w:tplc="08090003" w:tentative="1">
+      <w:start w:val="1"/>
+      <w:numFmt w:val="bullet"/>
+      <w:lvlText w:val="o"/>
+      <w:lvlJc w:val="left"/>
+      <w:pPr>
+        <w:ind w:left="5760" w:hanging="360"/>
+      </w:pPr>
+      <w:rPr>
+        <w:rFonts w:ascii="Courier New" w:hAnsi="Courier New" w:cs="Courier New" w:hint="default"/>
+      </w:rPr>
+    </w:lvl>
+    <w:lvl w:ilvl="8" w:tplc="08090005" w:tentative="1">
+      <w:start w:val="1"/>
+      <w:numFmt w:val="bullet"/>
+      <w:lvlText w:val=""/>
+      <w:lvlJc w:val="left"/>
+      <w:pPr>
+        <w:ind w:left="6480" w:hanging="360"/>
+      </w:pPr>
+      <w:rPr>
+        <w:rFonts w:ascii="Wingdings" w:hAnsi="Wingdings" w:hint="default"/>
+      </w:rPr>
+    </w:lvl>
+  </w:abstractNum>
+  <w:abstractNum w:abstractNumId="43">
     <w:nsid w:val="67690246"/>
     <w:multiLevelType w:val="hybridMultilevel"/>
     <w:tmpl w:val="BE962B82"/>
@@ -12057,7 +12225,7 @@
       </w:rPr>
     </w:lvl>
   </w:abstractNum>
-  <w:abstractNum w:abstractNumId="43">
+  <w:abstractNum w:abstractNumId="44">
     <w:nsid w:val="678D5938"/>
     <w:multiLevelType w:val="hybridMultilevel"/>
     <w:tmpl w:val="02DAC278"/>
@@ -12170,7 +12338,7 @@
       </w:rPr>
     </w:lvl>
   </w:abstractNum>
-  <w:abstractNum w:abstractNumId="44">
+  <w:abstractNum w:abstractNumId="45">
     <w:nsid w:val="68CE69EA"/>
     <w:multiLevelType w:val="hybridMultilevel"/>
     <w:tmpl w:val="2A2AEC30"/>
@@ -12283,7 +12451,7 @@
       </w:rPr>
     </w:lvl>
   </w:abstractNum>
-  <w:abstractNum w:abstractNumId="45">
+  <w:abstractNum w:abstractNumId="46">
     <w:nsid w:val="6AF4630D"/>
     <w:multiLevelType w:val="hybridMultilevel"/>
     <w:tmpl w:val="A0FA2430"/>
@@ -12396,7 +12564,7 @@
       </w:rPr>
     </w:lvl>
   </w:abstractNum>
-  <w:abstractNum w:abstractNumId="46">
+  <w:abstractNum w:abstractNumId="47">
     <w:nsid w:val="6B4876CB"/>
     <w:multiLevelType w:val="hybridMultilevel"/>
     <w:tmpl w:val="5A365D5A"/>
@@ -12509,7 +12677,7 @@
       </w:rPr>
     </w:lvl>
   </w:abstractNum>
-  <w:abstractNum w:abstractNumId="47">
+  <w:abstractNum w:abstractNumId="48">
     <w:nsid w:val="6F0C5DA4"/>
     <w:multiLevelType w:val="hybridMultilevel"/>
     <w:tmpl w:val="7198519E"/>
@@ -12622,7 +12790,7 @@
       </w:rPr>
     </w:lvl>
   </w:abstractNum>
-  <w:abstractNum w:abstractNumId="48">
+  <w:abstractNum w:abstractNumId="49">
     <w:nsid w:val="746D4EA7"/>
     <w:multiLevelType w:val="hybridMultilevel"/>
     <w:tmpl w:val="3F1C993E"/>
@@ -12735,7 +12903,7 @@
       </w:rPr>
     </w:lvl>
   </w:abstractNum>
-  <w:abstractNum w:abstractNumId="49">
+  <w:abstractNum w:abstractNumId="50">
     <w:nsid w:val="75A80DBD"/>
     <w:multiLevelType w:val="hybridMultilevel"/>
     <w:tmpl w:val="8D3CC9A8"/>
@@ -12848,7 +13016,7 @@
       </w:rPr>
     </w:lvl>
   </w:abstractNum>
-  <w:abstractNum w:abstractNumId="50">
+  <w:abstractNum w:abstractNumId="51">
     <w:nsid w:val="769D3A21"/>
     <w:multiLevelType w:val="hybridMultilevel"/>
     <w:tmpl w:val="6B701980"/>
@@ -12961,7 +13129,7 @@
       </w:rPr>
     </w:lvl>
   </w:abstractNum>
-  <w:abstractNum w:abstractNumId="51">
+  <w:abstractNum w:abstractNumId="52">
     <w:nsid w:val="777064A3"/>
     <w:multiLevelType w:val="hybridMultilevel"/>
     <w:tmpl w:val="DD72DD3E"/>
@@ -13074,7 +13242,7 @@
       </w:rPr>
     </w:lvl>
   </w:abstractNum>
-  <w:abstractNum w:abstractNumId="52">
+  <w:abstractNum w:abstractNumId="53">
     <w:nsid w:val="779B407E"/>
     <w:multiLevelType w:val="hybridMultilevel"/>
     <w:tmpl w:val="B686CAEC"/>
@@ -13187,7 +13355,7 @@
       </w:rPr>
     </w:lvl>
   </w:abstractNum>
-  <w:abstractNum w:abstractNumId="53">
+  <w:abstractNum w:abstractNumId="54">
     <w:nsid w:val="78397407"/>
     <w:multiLevelType w:val="hybridMultilevel"/>
     <w:tmpl w:val="1D06F99E"/>
@@ -13300,7 +13468,7 @@
       </w:rPr>
     </w:lvl>
   </w:abstractNum>
-  <w:abstractNum w:abstractNumId="54">
+  <w:abstractNum w:abstractNumId="55">
     <w:nsid w:val="7C5651EE"/>
     <w:multiLevelType w:val="hybridMultilevel"/>
     <w:tmpl w:val="B9A6CC62"/>
@@ -13413,7 +13581,7 @@
       </w:rPr>
     </w:lvl>
   </w:abstractNum>
-  <w:abstractNum w:abstractNumId="55">
+  <w:abstractNum w:abstractNumId="56">
     <w:nsid w:val="7D171EDC"/>
     <w:multiLevelType w:val="hybridMultilevel"/>
     <w:tmpl w:val="0F14D294"/>
@@ -13526,7 +13694,7 @@
       </w:rPr>
     </w:lvl>
   </w:abstractNum>
-  <w:abstractNum w:abstractNumId="56">
+  <w:abstractNum w:abstractNumId="57">
     <w:nsid w:val="7E0A1E8D"/>
     <w:multiLevelType w:val="hybridMultilevel"/>
     <w:tmpl w:val="974CEC9E"/>
@@ -13655,7 +13823,7 @@
     <w:abstractNumId w:val="18"/>
   </w:num>
   <w:num w:numId="6">
-    <w:abstractNumId w:val="42"/>
+    <w:abstractNumId w:val="43"/>
   </w:num>
   <w:num w:numId="7">
     <w:abstractNumId w:val="5"/>
@@ -13670,19 +13838,19 @@
     <w:abstractNumId w:val="41"/>
   </w:num>
   <w:num w:numId="11">
-    <w:abstractNumId w:val="52"/>
+    <w:abstractNumId w:val="53"/>
   </w:num>
   <w:num w:numId="12">
     <w:abstractNumId w:val="15"/>
   </w:num>
   <w:num w:numId="13">
-    <w:abstractNumId w:val="50"/>
+    <w:abstractNumId w:val="51"/>
   </w:num>
   <w:num w:numId="14">
-    <w:abstractNumId w:val="48"/>
+    <w:abstractNumId w:val="49"/>
   </w:num>
   <w:num w:numId="15">
-    <w:abstractNumId w:val="53"/>
+    <w:abstractNumId w:val="54"/>
   </w:num>
   <w:num w:numId="16">
     <w:abstractNumId w:val="36"/>
@@ -13703,10 +13871,10 @@
     <w:abstractNumId w:val="13"/>
   </w:num>
   <w:num w:numId="22">
-    <w:abstractNumId w:val="45"/>
+    <w:abstractNumId w:val="46"/>
   </w:num>
   <w:num w:numId="23">
-    <w:abstractNumId w:val="49"/>
+    <w:abstractNumId w:val="50"/>
   </w:num>
   <w:num w:numId="24">
     <w:abstractNumId w:val="0"/>
@@ -13775,13 +13943,13 @@
     <w:abstractNumId w:val="25"/>
   </w:num>
   <w:num w:numId="31">
-    <w:abstractNumId w:val="56"/>
+    <w:abstractNumId w:val="57"/>
   </w:num>
   <w:num w:numId="32">
     <w:abstractNumId w:val="3"/>
   </w:num>
   <w:num w:numId="33">
-    <w:abstractNumId w:val="46"/>
+    <w:abstractNumId w:val="47"/>
   </w:num>
   <w:num w:numId="34">
     <w:abstractNumId w:val="34"/>
@@ -13820,7 +13988,7 @@
     <w:abstractNumId w:val="8"/>
   </w:num>
   <w:num w:numId="46">
-    <w:abstractNumId w:val="44"/>
+    <w:abstractNumId w:val="45"/>
   </w:num>
   <w:num w:numId="47">
     <w:abstractNumId w:val="37"/>
@@ -13832,7 +14000,7 @@
     <w:abstractNumId w:val="19"/>
   </w:num>
   <w:num w:numId="50">
-    <w:abstractNumId w:val="43"/>
+    <w:abstractNumId w:val="44"/>
   </w:num>
   <w:num w:numId="51">
     <w:abstractNumId w:val="23"/>
@@ -13844,19 +14012,22 @@
     <w:abstractNumId w:val="14"/>
   </w:num>
   <w:num w:numId="54">
-    <w:abstractNumId w:val="55"/>
+    <w:abstractNumId w:val="56"/>
   </w:num>
   <w:num w:numId="55">
-    <w:abstractNumId w:val="51"/>
+    <w:abstractNumId w:val="52"/>
   </w:num>
   <w:num w:numId="56">
-    <w:abstractNumId w:val="54"/>
+    <w:abstractNumId w:val="55"/>
   </w:num>
   <w:num w:numId="57">
     <w:abstractNumId w:val="32"/>
   </w:num>
   <w:num w:numId="58">
-    <w:abstractNumId w:val="47"/>
+    <w:abstractNumId w:val="48"/>
+  </w:num>
+  <w:num w:numId="59">
+    <w:abstractNumId w:val="42"/>
   </w:num>
   <w:numIdMacAtCleanup w:val="54"/>
 </w:numbering>
@@ -15596,7 +15767,7 @@
 </file>
 
 <file path=customXml/itemProps1.xml><?xml version="1.0" encoding="utf-8"?>
-<ds:datastoreItem xmlns:ds="http://schemas.openxmlformats.org/officeDocument/2006/customXml" ds:itemID="{7715B9DD-6E55-40D5-8475-0D559A88E7D0}">
+<ds:datastoreItem xmlns:ds="http://schemas.openxmlformats.org/officeDocument/2006/customXml" ds:itemID="{51BFE70E-D1E9-4B5E-A9C2-79A3B053BBF9}">
   <ds:schemaRefs>
     <ds:schemaRef ds:uri="http://schemas.openxmlformats.org/officeDocument/2006/bibliography"/>
   </ds:schemaRefs>

</xml_diff>

<commit_message>
Final. Report proofing done. Clean-up.
</commit_message>
<xml_diff>
--- a/Report/Notes.docx
+++ b/Report/Notes.docx
@@ -4214,101 +4214,70 @@
         </w:numPr>
       </w:pPr>
       <w:r>
-        <w:t>Repo</w:t>
+        <w:t>Report – all remaining content added (user manual screenshots were final pieces)</w:t>
+      </w:r>
+      <w:r>
+        <w:t>.</w:t>
+      </w:r>
+    </w:p>
+    <w:p>
+      <w:pPr>
+        <w:pStyle w:val="Heading2"/>
+      </w:pPr>
+      <w:r>
+        <w:t>Mon-2-Sep</w:t>
+      </w:r>
+    </w:p>
+    <w:p>
+      <w:pPr>
+        <w:pStyle w:val="ListParagraph"/>
+        <w:numPr>
+          <w:ilvl w:val="0"/>
+          <w:numId w:val="63"/>
+        </w:numPr>
+      </w:pPr>
+      <w:r>
+        <w:t>Report – proof reading</w:t>
+      </w:r>
+    </w:p>
+    <w:p>
+      <w:pPr>
+        <w:pStyle w:val="ListParagraph"/>
+        <w:numPr>
+          <w:ilvl w:val="0"/>
+          <w:numId w:val="63"/>
+        </w:numPr>
+      </w:pPr>
+      <w:r>
+        <w:t>GitHub – finalising reposito</w:t>
+      </w:r>
+      <w:r>
+        <w:t>ries and complete documentation</w:t>
+      </w:r>
+    </w:p>
+    <w:p>
+      <w:pPr>
+        <w:pStyle w:val="ListParagraph"/>
+        <w:numPr>
+          <w:ilvl w:val="0"/>
+          <w:numId w:val="63"/>
+        </w:numPr>
+      </w:pPr>
+      <w:r>
+        <w:t>Project hand-in.</w:t>
+      </w:r>
+    </w:p>
+    <w:p>
+      <w:pPr>
+        <w:pStyle w:val="Heading1"/>
+      </w:pPr>
+      <w:r>
+        <w:t>Lo</w:t>
       </w:r>
       <w:bookmarkStart w:id="0" w:name="_GoBack"/>
       <w:bookmarkEnd w:id="0"/>
       <w:r>
-        <w:t>rt – all remaining content added (user manual screenshots were final pieces)</w:t>
-      </w:r>
-    </w:p>
-    <w:p>
-      <w:pPr>
-        <w:pStyle w:val="Heading1"/>
-      </w:pPr>
-      <w:r>
-        <w:t xml:space="preserve">Tasks </w:t>
-      </w:r>
-    </w:p>
-    <w:p>
-      <w:pPr>
-        <w:pStyle w:val="Heading2"/>
-      </w:pPr>
-      <w:r>
-        <w:t>Report</w:t>
-      </w:r>
-    </w:p>
-    <w:p>
-      <w:pPr>
-        <w:pStyle w:val="ListParagraph"/>
-        <w:numPr>
-          <w:ilvl w:val="0"/>
-          <w:numId w:val="56"/>
-        </w:numPr>
-      </w:pPr>
-      <w:r>
-        <w:t>Figure labelling strategy for code samples</w:t>
-      </w:r>
-    </w:p>
-    <w:p>
-      <w:pPr>
-        <w:pStyle w:val="ListParagraph"/>
-        <w:numPr>
-          <w:ilvl w:val="0"/>
-          <w:numId w:val="56"/>
-        </w:numPr>
-      </w:pPr>
-      <w:r>
-        <w:t>Index of figures</w:t>
-      </w:r>
-      <w:r>
-        <w:t>?</w:t>
-      </w:r>
-    </w:p>
-    <w:p>
-      <w:pPr>
-        <w:pStyle w:val="ListParagraph"/>
-        <w:numPr>
-          <w:ilvl w:val="0"/>
-          <w:numId w:val="56"/>
-        </w:numPr>
-      </w:pPr>
-      <w:r>
-        <w:t>Standardise references</w:t>
-      </w:r>
-      <w:r>
-        <w:t>, convert bib to static text,</w:t>
-      </w:r>
-      <w:r>
-        <w:t xml:space="preserve"> and manually insert “et al.</w:t>
-      </w:r>
-      <w:proofErr w:type="gramStart"/>
-      <w:r>
-        <w:t>”</w:t>
-      </w:r>
-      <w:r>
-        <w:t>.</w:t>
-      </w:r>
-      <w:proofErr w:type="gramEnd"/>
-    </w:p>
-    <w:p>
-      <w:pPr>
-        <w:pStyle w:val="ListParagraph"/>
-        <w:numPr>
-          <w:ilvl w:val="0"/>
-          <w:numId w:val="56"/>
-        </w:numPr>
-      </w:pPr>
-      <w:r>
-        <w:t>Sort out Github repo.</w:t>
-      </w:r>
-    </w:p>
-    <w:p>
-      <w:pPr>
-        <w:pStyle w:val="Heading1"/>
-      </w:pPr>
-      <w:r>
-        <w:t>Long-term plan</w:t>
+        <w:t>ng-term plan</w:t>
       </w:r>
     </w:p>
     <w:p>
@@ -4617,9 +4586,27 @@
         <w:t>;</w:t>
       </w:r>
       <w:r>
-        <w:t xml:space="preserve"> proofing and </w:t>
-      </w:r>
-      <w:r>
+        <w:t xml:space="preserve"> </w:t>
+      </w:r>
+      <w:r>
+        <w:rPr>
+          <w:strike/>
+        </w:rPr>
+        <w:t>proofing</w:t>
+      </w:r>
+      <w:r>
+        <w:t xml:space="preserve"> </w:t>
+      </w:r>
+      <w:r>
+        <w:rPr>
+          <w:strike/>
+        </w:rPr>
+        <w:t xml:space="preserve">and </w:t>
+      </w:r>
+      <w:r>
+        <w:rPr>
+          <w:strike/>
+        </w:rPr>
         <w:t>editing</w:t>
       </w:r>
       <w:r>
@@ -4674,96 +4661,96 @@
         <w:pStyle w:val="Heading1"/>
       </w:pPr>
       <w:r>
+        <w:t xml:space="preserve">  </w:t>
+      </w:r>
+      <w:r>
+        <w:t>Progress Diary</w:t>
+      </w:r>
+      <w:r>
+        <w:t xml:space="preserve"> (summary of activity log)</w:t>
+      </w:r>
+    </w:p>
+    <w:p>
+      <w:pPr>
+        <w:pStyle w:val="Heading2"/>
+      </w:pPr>
+      <w:r>
+        <w:t>Week 0</w:t>
+      </w:r>
+      <w:r>
+        <w:t xml:space="preserve"> </w:t>
+      </w:r>
+      <w:r>
+        <w:t>(</w:t>
+      </w:r>
+      <w:r>
+        <w:t>Wed-29-May to Fri-7-</w:t>
+      </w:r>
+      <w:r>
+        <w:t>Jun</w:t>
+      </w:r>
+      <w:r>
+        <w:t>)</w:t>
+      </w:r>
+    </w:p>
+    <w:p>
+      <w:pPr>
+        <w:pStyle w:val="ListParagraph"/>
+        <w:numPr>
+          <w:ilvl w:val="0"/>
+          <w:numId w:val="14"/>
+        </w:numPr>
+      </w:pPr>
+      <w:r>
+        <w:t>Read and made notes on BBKA</w:t>
+      </w:r>
+      <w:r>
+        <w:t xml:space="preserve"> bee-keeping</w:t>
+      </w:r>
+      <w:r>
+        <w:t xml:space="preserve"> book</w:t>
+      </w:r>
+    </w:p>
+    <w:p>
+      <w:pPr>
+        <w:pStyle w:val="ListParagraph"/>
+        <w:numPr>
+          <w:ilvl w:val="0"/>
+          <w:numId w:val="14"/>
+        </w:numPr>
+      </w:pPr>
+      <w:r>
+        <w:t>Briefing with Dean (internal supervisor) on general project structure</w:t>
+      </w:r>
+    </w:p>
+    <w:p>
+      <w:pPr>
+        <w:pStyle w:val="ListParagraph"/>
+        <w:numPr>
+          <w:ilvl w:val="0"/>
+          <w:numId w:val="14"/>
+        </w:numPr>
+      </w:pPr>
+      <w:r>
+        <w:t>Research</w:t>
+      </w:r>
+      <w:r>
+        <w:t xml:space="preserve">ed </w:t>
+      </w:r>
+      <w:r>
+        <w:t>monitoring sensors and detection possibilities</w:t>
+      </w:r>
+    </w:p>
+    <w:p>
+      <w:pPr>
+        <w:pStyle w:val="ListParagraph"/>
+        <w:numPr>
+          <w:ilvl w:val="0"/>
+          <w:numId w:val="14"/>
+        </w:numPr>
+      </w:pPr>
+      <w:r>
         <w:lastRenderedPageBreak/>
-        <w:t xml:space="preserve">  </w:t>
-      </w:r>
-      <w:r>
-        <w:t>Progress Diary</w:t>
-      </w:r>
-      <w:r>
-        <w:t xml:space="preserve"> (summary of activity log)</w:t>
-      </w:r>
-    </w:p>
-    <w:p>
-      <w:pPr>
-        <w:pStyle w:val="Heading2"/>
-      </w:pPr>
-      <w:r>
-        <w:t>Week 0</w:t>
-      </w:r>
-      <w:r>
-        <w:t xml:space="preserve"> </w:t>
-      </w:r>
-      <w:r>
-        <w:t>(</w:t>
-      </w:r>
-      <w:r>
-        <w:t>Wed-29-May to Fri-7-</w:t>
-      </w:r>
-      <w:r>
-        <w:t>Jun</w:t>
-      </w:r>
-      <w:r>
-        <w:t>)</w:t>
-      </w:r>
-    </w:p>
-    <w:p>
-      <w:pPr>
-        <w:pStyle w:val="ListParagraph"/>
-        <w:numPr>
-          <w:ilvl w:val="0"/>
-          <w:numId w:val="14"/>
-        </w:numPr>
-      </w:pPr>
-      <w:r>
-        <w:t>Read and made notes on BBKA</w:t>
-      </w:r>
-      <w:r>
-        <w:t xml:space="preserve"> bee-keeping</w:t>
-      </w:r>
-      <w:r>
-        <w:t xml:space="preserve"> book</w:t>
-      </w:r>
-    </w:p>
-    <w:p>
-      <w:pPr>
-        <w:pStyle w:val="ListParagraph"/>
-        <w:numPr>
-          <w:ilvl w:val="0"/>
-          <w:numId w:val="14"/>
-        </w:numPr>
-      </w:pPr>
-      <w:r>
-        <w:t>Briefing with Dean (internal supervisor) on general project structure</w:t>
-      </w:r>
-    </w:p>
-    <w:p>
-      <w:pPr>
-        <w:pStyle w:val="ListParagraph"/>
-        <w:numPr>
-          <w:ilvl w:val="0"/>
-          <w:numId w:val="14"/>
-        </w:numPr>
-      </w:pPr>
-      <w:r>
-        <w:t>Research</w:t>
-      </w:r>
-      <w:r>
-        <w:t xml:space="preserve">ed </w:t>
-      </w:r>
-      <w:r>
-        <w:t>monitoring sensors and detection possibilities</w:t>
-      </w:r>
-    </w:p>
-    <w:p>
-      <w:pPr>
-        <w:pStyle w:val="ListParagraph"/>
-        <w:numPr>
-          <w:ilvl w:val="0"/>
-          <w:numId w:val="14"/>
-        </w:numPr>
-      </w:pPr>
-      <w:r>
         <w:t>Briefing with Steven (external supervisor)</w:t>
       </w:r>
       <w:r>
@@ -5255,7 +5242,6 @@
         </w:numPr>
       </w:pPr>
       <w:r>
-        <w:lastRenderedPageBreak/>
         <w:t xml:space="preserve">Refactoring – classes for </w:t>
       </w:r>
       <w:r>
@@ -5333,6 +5319,7 @@
         </w:numPr>
       </w:pPr>
       <w:r>
+        <w:lastRenderedPageBreak/>
         <w:t>S</w:t>
       </w:r>
       <w:r>
@@ -5805,77 +5792,77 @@
         </w:numPr>
       </w:pPr>
       <w:r>
+        <w:t>E</w:t>
+      </w:r>
+      <w:r>
+        <w:t xml:space="preserve">mailing using </w:t>
+      </w:r>
+      <w:proofErr w:type="spellStart"/>
+      <w:r>
+        <w:t>emailjs</w:t>
+      </w:r>
+      <w:proofErr w:type="spellEnd"/>
+      <w:r>
+        <w:t xml:space="preserve"> module</w:t>
+      </w:r>
+      <w:r>
+        <w:t xml:space="preserve"> and Gmail</w:t>
+      </w:r>
+    </w:p>
+    <w:p>
+      <w:pPr>
+        <w:pStyle w:val="ListParagraph"/>
+        <w:numPr>
+          <w:ilvl w:val="0"/>
+          <w:numId w:val="29"/>
+        </w:numPr>
+      </w:pPr>
+      <w:r>
+        <w:t>Gadgeteer</w:t>
+      </w:r>
+      <w:r>
+        <w:t xml:space="preserve"> and GUI</w:t>
+      </w:r>
+      <w:r>
+        <w:t xml:space="preserve"> modified so data is </w:t>
+      </w:r>
+      <w:r>
+        <w:t>to/from</w:t>
+      </w:r>
+      <w:r>
+        <w:t xml:space="preserve"> </w:t>
+      </w:r>
+      <w:r>
+        <w:t xml:space="preserve">my Node.js </w:t>
+      </w:r>
+      <w:r>
+        <w:t xml:space="preserve">Azure </w:t>
+      </w:r>
+      <w:r>
+        <w:t xml:space="preserve">RESTful API, not </w:t>
+      </w:r>
+      <w:r>
+        <w:t>Xively</w:t>
+      </w:r>
+    </w:p>
+    <w:p>
+      <w:pPr>
+        <w:pStyle w:val="ListParagraph"/>
+        <w:numPr>
+          <w:ilvl w:val="0"/>
+          <w:numId w:val="30"/>
+        </w:numPr>
+      </w:pPr>
+      <w:r>
+        <w:t>Wrote Gadgeteer simulator - command line tool that auto-POSTs random data to the server, meaning no need for building custom sensors (just spoof them in this simulator)</w:t>
+      </w:r>
+    </w:p>
+    <w:p>
+      <w:pPr>
+        <w:pStyle w:val="Heading2"/>
+      </w:pPr>
+      <w:r>
         <w:lastRenderedPageBreak/>
-        <w:t>E</w:t>
-      </w:r>
-      <w:r>
-        <w:t xml:space="preserve">mailing using </w:t>
-      </w:r>
-      <w:proofErr w:type="spellStart"/>
-      <w:r>
-        <w:t>emailjs</w:t>
-      </w:r>
-      <w:proofErr w:type="spellEnd"/>
-      <w:r>
-        <w:t xml:space="preserve"> module</w:t>
-      </w:r>
-      <w:r>
-        <w:t xml:space="preserve"> and Gmail</w:t>
-      </w:r>
-    </w:p>
-    <w:p>
-      <w:pPr>
-        <w:pStyle w:val="ListParagraph"/>
-        <w:numPr>
-          <w:ilvl w:val="0"/>
-          <w:numId w:val="29"/>
-        </w:numPr>
-      </w:pPr>
-      <w:r>
-        <w:t>Gadgeteer</w:t>
-      </w:r>
-      <w:r>
-        <w:t xml:space="preserve"> and GUI</w:t>
-      </w:r>
-      <w:r>
-        <w:t xml:space="preserve"> modified so data is </w:t>
-      </w:r>
-      <w:r>
-        <w:t>to/from</w:t>
-      </w:r>
-      <w:r>
-        <w:t xml:space="preserve"> </w:t>
-      </w:r>
-      <w:r>
-        <w:t xml:space="preserve">my Node.js </w:t>
-      </w:r>
-      <w:r>
-        <w:t xml:space="preserve">Azure </w:t>
-      </w:r>
-      <w:r>
-        <w:t xml:space="preserve">RESTful API, not </w:t>
-      </w:r>
-      <w:r>
-        <w:t>Xively</w:t>
-      </w:r>
-    </w:p>
-    <w:p>
-      <w:pPr>
-        <w:pStyle w:val="ListParagraph"/>
-        <w:numPr>
-          <w:ilvl w:val="0"/>
-          <w:numId w:val="30"/>
-        </w:numPr>
-      </w:pPr>
-      <w:r>
-        <w:t>Wrote Gadgeteer simulator - command line tool that auto-POSTs random data to the server, meaning no need for building custom sensors (just spoof them in this simulator)</w:t>
-      </w:r>
-    </w:p>
-    <w:p>
-      <w:pPr>
-        <w:pStyle w:val="Heading2"/>
-      </w:pPr>
-      <w:r>
         <w:t>Week 7 (Mon-22 to Fri-26 July)</w:t>
       </w:r>
     </w:p>
@@ -6294,7 +6281,6 @@
         <w:pStyle w:val="Heading2"/>
       </w:pPr>
       <w:r>
-        <w:lastRenderedPageBreak/>
         <w:t>Week 9 (Mon-5 to Fri-9 Aug)</w:t>
       </w:r>
     </w:p>
@@ -6351,6 +6337,7 @@
         </w:numPr>
       </w:pPr>
       <w:r>
+        <w:lastRenderedPageBreak/>
         <w:t xml:space="preserve">Implemented hive-name and </w:t>
       </w:r>
       <w:proofErr w:type="spellStart"/>
@@ -6794,7 +6781,6 @@
         </w:numPr>
       </w:pPr>
       <w:r>
-        <w:lastRenderedPageBreak/>
         <w:t>Evaluation/Conclusions completed. Report draft therefore finished.</w:t>
       </w:r>
     </w:p>
@@ -6837,6 +6823,128 @@
       </w:pPr>
       <w:r>
         <w:t>Cover, contents, diagrams.</w:t>
+      </w:r>
+    </w:p>
+    <w:p>
+      <w:pPr>
+        <w:pStyle w:val="Heading2"/>
+      </w:pPr>
+      <w:r>
+        <w:lastRenderedPageBreak/>
+        <w:t>Week 12 (Mon-26 to Fri-30 Aug)</w:t>
+      </w:r>
+    </w:p>
+    <w:p>
+      <w:pPr>
+        <w:pStyle w:val="ListParagraph"/>
+        <w:numPr>
+          <w:ilvl w:val="0"/>
+          <w:numId w:val="59"/>
+        </w:numPr>
+      </w:pPr>
+      <w:r>
+        <w:t>Code commenting –</w:t>
+      </w:r>
+      <w:r>
+        <w:t>all</w:t>
+      </w:r>
+    </w:p>
+    <w:p>
+      <w:pPr>
+        <w:pStyle w:val="ListParagraph"/>
+        <w:numPr>
+          <w:ilvl w:val="0"/>
+          <w:numId w:val="55"/>
+        </w:numPr>
+      </w:pPr>
+      <w:r>
+        <w:t>Report</w:t>
+      </w:r>
+    </w:p>
+    <w:p>
+      <w:pPr>
+        <w:pStyle w:val="ListParagraph"/>
+        <w:numPr>
+          <w:ilvl w:val="1"/>
+          <w:numId w:val="55"/>
+        </w:numPr>
+      </w:pPr>
+      <w:r>
+        <w:t>A</w:t>
+      </w:r>
+      <w:r>
+        <w:t>bstract</w:t>
+      </w:r>
+    </w:p>
+    <w:p>
+      <w:pPr>
+        <w:pStyle w:val="ListParagraph"/>
+        <w:numPr>
+          <w:ilvl w:val="1"/>
+          <w:numId w:val="55"/>
+        </w:numPr>
+      </w:pPr>
+      <w:r>
+        <w:t>Cover</w:t>
+      </w:r>
+      <w:r>
+        <w:t>, contents, diagrams</w:t>
+      </w:r>
+    </w:p>
+    <w:p>
+      <w:pPr>
+        <w:pStyle w:val="ListParagraph"/>
+        <w:numPr>
+          <w:ilvl w:val="1"/>
+          <w:numId w:val="57"/>
+        </w:numPr>
+      </w:pPr>
+      <w:r>
+        <w:t>Editing</w:t>
+      </w:r>
+    </w:p>
+    <w:p>
+      <w:pPr>
+        <w:pStyle w:val="ListParagraph"/>
+        <w:numPr>
+          <w:ilvl w:val="1"/>
+          <w:numId w:val="58"/>
+        </w:numPr>
+      </w:pPr>
+      <w:r>
+        <w:t>Appendices.</w:t>
+      </w:r>
+    </w:p>
+    <w:p>
+      <w:pPr>
+        <w:pStyle w:val="Heading2"/>
+      </w:pPr>
+      <w:r>
+        <w:t>Week 13 (Mon-2-Sep)</w:t>
+      </w:r>
+    </w:p>
+    <w:p>
+      <w:pPr>
+        <w:pStyle w:val="ListParagraph"/>
+        <w:numPr>
+          <w:ilvl w:val="0"/>
+          <w:numId w:val="55"/>
+        </w:numPr>
+      </w:pPr>
+      <w:r>
+        <w:t>Report – proofing</w:t>
+      </w:r>
+    </w:p>
+    <w:p>
+      <w:pPr>
+        <w:pStyle w:val="ListParagraph"/>
+        <w:numPr>
+          <w:ilvl w:val="0"/>
+          <w:numId w:val="55"/>
+        </w:numPr>
+      </w:pPr>
+      <w:r>
+        <w:t>Hand-in.</w:t>
       </w:r>
     </w:p>
     <w:p>
@@ -7029,6 +7137,515 @@
       </w:r>
     </w:p>
     <w:p>
+      <w:pPr>
+        <w:pStyle w:val="Heading1"/>
+      </w:pPr>
+      <w:bookmarkStart w:id="1" w:name="_Toc365021648"/>
+      <w:r>
+        <w:lastRenderedPageBreak/>
+        <w:t>Competitor Analysis</w:t>
+      </w:r>
+      <w:bookmarkEnd w:id="1"/>
+    </w:p>
+    <w:p>
+      <w:pPr>
+        <w:pStyle w:val="Heading7"/>
+      </w:pPr>
+      <w:r>
+        <w:t>Beewatch.biz</w:t>
+      </w:r>
+    </w:p>
+    <w:p>
+      <w:r>
+        <w:t xml:space="preserve">Source: </w:t>
+      </w:r>
+      <w:hyperlink r:id="rId17" w:history="1">
+        <w:r>
+          <w:rPr>
+            <w:rStyle w:val="Hyperlink"/>
+          </w:rPr>
+          <w:t>http://www.beewatch.biz:8080/Basic/</w:t>
+        </w:r>
+      </w:hyperlink>
+      <w:r>
+        <w:t xml:space="preserve"> (username GUEST, password guest, then select scale).</w:t>
+      </w:r>
+    </w:p>
+    <w:p>
+      <w:r>
+        <w:t>A commercial service for mass and environ monitoring using their sensor. Data transmission is via GSM.</w:t>
+      </w:r>
+    </w:p>
+    <w:p>
+      <w:r>
+        <w:t>Good graphs but the table is useless and buggy. Decent export function but little else can be done.</w:t>
+      </w:r>
+    </w:p>
+    <w:p>
+      <w:pPr>
+        <w:rPr>
+          <w:noProof/>
+          <w:lang w:eastAsia="en-GB"/>
+        </w:rPr>
+      </w:pPr>
+      <w:r>
+        <w:rPr>
+          <w:noProof/>
+          <w:lang w:eastAsia="en-GB"/>
+        </w:rPr>
+        <w:t>[img1]</w:t>
+      </w:r>
+    </w:p>
+    <w:p>
+      <w:pPr>
+        <w:pStyle w:val="Heading7"/>
+        <w:rPr>
+          <w:noProof/>
+          <w:lang w:eastAsia="en-GB"/>
+        </w:rPr>
+      </w:pPr>
+      <w:r>
+        <w:rPr>
+          <w:noProof/>
+          <w:lang w:eastAsia="en-GB"/>
+        </w:rPr>
+        <w:t>Other commercial</w:t>
+      </w:r>
+    </w:p>
+    <w:p>
+      <w:r>
+        <w:rPr>
+          <w:lang w:eastAsia="en-GB"/>
+        </w:rPr>
+        <w:t xml:space="preserve">Some behind a pay wall – e.g. </w:t>
+      </w:r>
+      <w:proofErr w:type="spellStart"/>
+      <w:r>
+        <w:rPr>
+          <w:lang w:eastAsia="en-GB"/>
+        </w:rPr>
+        <w:t>Hivemind</w:t>
+      </w:r>
+      <w:proofErr w:type="spellEnd"/>
+      <w:r>
+        <w:rPr>
+          <w:lang w:eastAsia="en-GB"/>
+        </w:rPr>
+        <w:t xml:space="preserve"> (</w:t>
+      </w:r>
+      <w:hyperlink r:id="rId18" w:history="1">
+        <w:r>
+          <w:rPr>
+            <w:rStyle w:val="Hyperlink"/>
+            <w:lang w:eastAsia="en-GB"/>
+          </w:rPr>
+          <w:t>http://hivemind.co.nz/</w:t>
+        </w:r>
+      </w:hyperlink>
+      <w:r>
+        <w:rPr>
+          <w:lang w:eastAsia="en-GB"/>
+        </w:rPr>
+        <w:t xml:space="preserve">). </w:t>
+      </w:r>
+      <w:r>
+        <w:t>Data transmission is via GSM.</w:t>
+      </w:r>
+    </w:p>
+    <w:p>
+      <w:proofErr w:type="spellStart"/>
+      <w:r>
+        <w:t>Arnia</w:t>
+      </w:r>
+      <w:proofErr w:type="spellEnd"/>
+      <w:r>
+        <w:t xml:space="preserve"> (</w:t>
+      </w:r>
+      <w:hyperlink r:id="rId19" w:history="1">
+        <w:r>
+          <w:rPr>
+            <w:rStyle w:val="Hyperlink"/>
+          </w:rPr>
+          <w:t>http://www.arnia.co.uk</w:t>
+        </w:r>
+      </w:hyperlink>
+      <w:r>
+        <w:t xml:space="preserve">) claim to have sensors </w:t>
+      </w:r>
+      <w:proofErr w:type="gramStart"/>
+      <w:r>
+        <w:t>for:</w:t>
+      </w:r>
+      <w:proofErr w:type="gramEnd"/>
+      <w:r>
+        <w:t xml:space="preserve"> environ, mass, sound, vibration, CO2; all sent to web server with a variety of analytics (queen, swarm, brood). Pictures exist of attractive and comprehensive web app, but no details on how to get it as the product is in </w:t>
+      </w:r>
+      <w:proofErr w:type="spellStart"/>
+      <w:r>
+        <w:t>RnD</w:t>
+      </w:r>
+      <w:proofErr w:type="spellEnd"/>
+      <w:r>
+        <w:t xml:space="preserve"> stage and only being tested in research field (see BBC article).</w:t>
+      </w:r>
+    </w:p>
+    <w:p>
+      <w:pPr>
+        <w:pStyle w:val="Heading7"/>
+        <w:rPr>
+          <w:lang w:eastAsia="en-GB"/>
+        </w:rPr>
+      </w:pPr>
+      <w:r>
+        <w:rPr>
+          <w:lang w:eastAsia="en-GB"/>
+        </w:rPr>
+        <w:t>Hivetool.org</w:t>
+      </w:r>
+    </w:p>
+    <w:p>
+      <w:pPr>
+        <w:rPr>
+          <w:lang w:eastAsia="en-GB"/>
+        </w:rPr>
+      </w:pPr>
+      <w:r>
+        <w:rPr>
+          <w:lang w:eastAsia="en-GB"/>
+        </w:rPr>
+        <w:t xml:space="preserve">Source: </w:t>
+      </w:r>
+      <w:hyperlink r:id="rId20" w:history="1">
+        <w:r>
+          <w:rPr>
+            <w:rStyle w:val="Hyperlink"/>
+            <w:lang w:eastAsia="en-GB"/>
+          </w:rPr>
+          <w:t>http://hivetool.org/</w:t>
+        </w:r>
+      </w:hyperlink>
+    </w:p>
+    <w:p>
+      <w:pPr>
+        <w:rPr>
+          <w:lang w:eastAsia="en-GB"/>
+        </w:rPr>
+      </w:pPr>
+      <w:r>
+        <w:rPr>
+          <w:lang w:eastAsia="en-GB"/>
+        </w:rPr>
+        <w:t>Environ and mass data in research/education situations. Data sent to local web server (power hungry). No concrete platform – a confused and unrelated collection of hardware and software. Good points: deployed in about 10-15 hives, open-source.</w:t>
+      </w:r>
+    </w:p>
+    <w:p>
+      <w:pPr>
+        <w:rPr>
+          <w:lang w:eastAsia="en-GB"/>
+        </w:rPr>
+      </w:pPr>
+      <w:r>
+        <w:rPr>
+          <w:lang w:eastAsia="en-GB"/>
+        </w:rPr>
+        <w:t>Atrocious organisation – a real mess of info material and data</w:t>
+      </w:r>
+      <w:proofErr w:type="gramStart"/>
+      <w:r>
+        <w:rPr>
+          <w:lang w:eastAsia="en-GB"/>
+        </w:rPr>
+        <w:t>;</w:t>
+      </w:r>
+      <w:proofErr w:type="gramEnd"/>
+      <w:r>
+        <w:rPr>
+          <w:lang w:eastAsia="en-GB"/>
+        </w:rPr>
+        <w:t xml:space="preserve"> shocking graphics, and slow.</w:t>
+      </w:r>
+    </w:p>
+    <w:p>
+      <w:pPr>
+        <w:rPr>
+          <w:noProof/>
+          <w:lang w:eastAsia="en-GB"/>
+        </w:rPr>
+      </w:pPr>
+      <w:r>
+        <w:rPr>
+          <w:lang w:eastAsia="en-GB"/>
+        </w:rPr>
+        <w:t>[img2]</w:t>
+      </w:r>
+      <w:r>
+        <w:rPr>
+          <w:noProof/>
+          <w:lang w:eastAsia="en-GB"/>
+        </w:rPr>
+        <w:t xml:space="preserve"> </w:t>
+      </w:r>
+    </w:p>
+    <w:p>
+      <w:pPr>
+        <w:pStyle w:val="Heading7"/>
+        <w:rPr>
+          <w:noProof/>
+          <w:lang w:eastAsia="en-GB"/>
+        </w:rPr>
+      </w:pPr>
+      <w:r>
+        <w:rPr>
+          <w:noProof/>
+          <w:lang w:eastAsia="en-GB"/>
+        </w:rPr>
+        <w:t>OpenEnergyMonitor</w:t>
+      </w:r>
+    </w:p>
+    <w:p>
+      <w:pPr>
+        <w:rPr>
+          <w:lang w:eastAsia="en-GB"/>
+        </w:rPr>
+      </w:pPr>
+      <w:r>
+        <w:rPr>
+          <w:lang w:eastAsia="en-GB"/>
+        </w:rPr>
+        <w:t xml:space="preserve">Source: </w:t>
+      </w:r>
+      <w:hyperlink r:id="rId21" w:history="1">
+        <w:r>
+          <w:rPr>
+            <w:rStyle w:val="Hyperlink"/>
+            <w:lang w:eastAsia="en-GB"/>
+          </w:rPr>
+          <w:t>http://openenergymonitor.org/emon/beehive/v2</w:t>
+        </w:r>
+      </w:hyperlink>
+    </w:p>
+    <w:p>
+      <w:pPr>
+        <w:rPr>
+          <w:lang w:eastAsia="en-GB"/>
+        </w:rPr>
+      </w:pPr>
+      <w:r>
+        <w:rPr>
+          <w:lang w:eastAsia="en-GB"/>
+        </w:rPr>
+        <w:t xml:space="preserve">Environ only (but x4 temp in different parts of the hive). Data is </w:t>
+      </w:r>
+      <w:proofErr w:type="spellStart"/>
+      <w:r>
+        <w:rPr>
+          <w:lang w:eastAsia="en-GB"/>
+        </w:rPr>
+        <w:t>wifi-ed</w:t>
+      </w:r>
+      <w:proofErr w:type="spellEnd"/>
+      <w:r>
+        <w:rPr>
+          <w:lang w:eastAsia="en-GB"/>
+        </w:rPr>
+        <w:t xml:space="preserve"> to local PC and relayed over http to simple gauges and graphs on blog posting. Battery operated.</w:t>
+      </w:r>
+    </w:p>
+    <w:p>
+      <w:pPr>
+        <w:rPr>
+          <w:lang w:eastAsia="en-GB"/>
+        </w:rPr>
+      </w:pPr>
+      <w:r>
+        <w:rPr>
+          <w:lang w:eastAsia="en-GB"/>
+        </w:rPr>
+        <w:t>[img3]</w:t>
+      </w:r>
+    </w:p>
+    <w:p>
+      <w:pPr>
+        <w:pStyle w:val="Heading1"/>
+        <w:rPr>
+          <w:lang w:eastAsia="en-GB"/>
+        </w:rPr>
+      </w:pPr>
+      <w:bookmarkStart w:id="2" w:name="_Toc365021649"/>
+      <w:bookmarkStart w:id="3" w:name="_Ref361324099"/>
+      <w:r>
+        <w:rPr>
+          <w:lang w:eastAsia="en-GB"/>
+        </w:rPr>
+        <w:t>Requirements Gathering</w:t>
+      </w:r>
+      <w:bookmarkEnd w:id="2"/>
+      <w:bookmarkEnd w:id="3"/>
+    </w:p>
+    <w:p>
+      <w:r>
+        <w:t xml:space="preserve">Mr Allan (email) primary requirements: </w:t>
+      </w:r>
+      <w:proofErr w:type="gramStart"/>
+      <w:r>
+        <w:t>camera</w:t>
+      </w:r>
+      <w:proofErr w:type="gramEnd"/>
+      <w:r>
+        <w:t xml:space="preserve"> covering the entrance, </w:t>
+      </w:r>
+      <w:r>
+        <w:rPr>
+          <w:i/>
+        </w:rPr>
+        <w:t>external</w:t>
+      </w:r>
+      <w:r>
+        <w:rPr>
+          <w:b/>
+        </w:rPr>
+        <w:t xml:space="preserve"> </w:t>
+      </w:r>
+      <w:r>
+        <w:t>temperature, hive/supers mass, movement detection. Secondary detections: disease, stores, pollen, laying pattern, mites, full supers. Not interested: internal temp/hum. Power:  battery (on-board or nearby). Data: live broadcast to web.</w:t>
+      </w:r>
+    </w:p>
+    <w:p>
+      <w:r>
+        <w:lastRenderedPageBreak/>
+        <w:t xml:space="preserve">Mr McGuire (email) primary requirements: internal </w:t>
+      </w:r>
+      <w:proofErr w:type="gramStart"/>
+      <w:r>
+        <w:t>temp</w:t>
+      </w:r>
+      <w:proofErr w:type="gramEnd"/>
+      <w:r>
+        <w:t xml:space="preserve">, brood core-edge temp difference, swarm detection (suggests detecting: queen pheromone, drone level, queen cells being tended!), movement, supers’ mass. Secondary: vibration, in/out rate. Power: solar or on-board. Data: </w:t>
+      </w:r>
+      <w:proofErr w:type="gramStart"/>
+      <w:r>
+        <w:t>n/a</w:t>
+      </w:r>
+      <w:proofErr w:type="gramEnd"/>
+      <w:r>
+        <w:t>.</w:t>
+      </w:r>
+    </w:p>
+    <w:p>
+      <w:proofErr w:type="spellStart"/>
+      <w:r>
+        <w:t>Romsey</w:t>
+      </w:r>
+      <w:proofErr w:type="spellEnd"/>
+      <w:r>
+        <w:t xml:space="preserve"> &amp; District BKA (email) primary requirements: internal temp/hum, queen detection, swarm detection, identify non-bees at entrance (wasps mainly). Secondary: hive mass. Power: n/a. Data: n/a/.</w:t>
+      </w:r>
+    </w:p>
+    <w:p>
+      <w:pPr>
+        <w:rPr>
+          <w:rStyle w:val="Emphasis"/>
+          <w:i w:val="0"/>
+        </w:rPr>
+      </w:pPr>
+      <w:r>
+        <w:t xml:space="preserve">Mr </w:t>
+      </w:r>
+      <w:proofErr w:type="spellStart"/>
+      <w:r>
+        <w:t>Flottum</w:t>
+      </w:r>
+      <w:proofErr w:type="spellEnd"/>
+      <w:r>
+        <w:t xml:space="preserve">, </w:t>
+      </w:r>
+      <w:r>
+        <w:rPr>
+          <w:rStyle w:val="Emphasis"/>
+        </w:rPr>
+        <w:t>Senior Editor of Bee Culture Magazine (</w:t>
+      </w:r>
+      <w:hyperlink r:id="rId22" w:history="1">
+        <w:r>
+          <w:rPr>
+            <w:rStyle w:val="Hyperlink"/>
+          </w:rPr>
+          <w:t>http://colonymonitoring.com/cmwp/for-entrepreneurs/</w:t>
+        </w:r>
+      </w:hyperlink>
+      <w:r>
+        <w:rPr>
+          <w:rStyle w:val="Emphasis"/>
+        </w:rPr>
+        <w:t xml:space="preserve">) primaries: </w:t>
+      </w:r>
+      <w:proofErr w:type="spellStart"/>
+      <w:r>
+        <w:rPr>
+          <w:rStyle w:val="Emphasis"/>
+        </w:rPr>
+        <w:t>Varroa</w:t>
+      </w:r>
+      <w:proofErr w:type="spellEnd"/>
+      <w:r>
+        <w:rPr>
+          <w:rStyle w:val="Emphasis"/>
+        </w:rPr>
+        <w:t xml:space="preserve"> level, queen detection. Secondary: weight, environ. Power: battery. Data: </w:t>
+      </w:r>
+      <w:proofErr w:type="gramStart"/>
+      <w:r>
+        <w:rPr>
+          <w:rStyle w:val="Emphasis"/>
+        </w:rPr>
+        <w:t>n/a</w:t>
+      </w:r>
+      <w:proofErr w:type="gramEnd"/>
+      <w:r>
+        <w:rPr>
+          <w:rStyle w:val="Emphasis"/>
+        </w:rPr>
+        <w:t>.</w:t>
+      </w:r>
+    </w:p>
+    <w:p>
+      <w:pPr>
+        <w:pStyle w:val="Heading7"/>
+        <w:rPr>
+          <w:rStyle w:val="Emphasis"/>
+          <w:i/>
+        </w:rPr>
+      </w:pPr>
+      <w:r>
+        <w:rPr>
+          <w:rStyle w:val="Emphasis"/>
+        </w:rPr>
+        <w:t>Round Two</w:t>
+      </w:r>
+    </w:p>
+    <w:p>
+      <w:r>
+        <w:t xml:space="preserve">Mr Allan, Mr </w:t>
+      </w:r>
+      <w:proofErr w:type="spellStart"/>
+      <w:r>
+        <w:t>Mcguire</w:t>
+      </w:r>
+      <w:proofErr w:type="spellEnd"/>
+      <w:r>
+        <w:t xml:space="preserve">, and Mr </w:t>
+      </w:r>
+      <w:proofErr w:type="spellStart"/>
+      <w:r>
+        <w:t>Fatland</w:t>
+      </w:r>
+      <w:proofErr w:type="spellEnd"/>
+      <w:r>
+        <w:t xml:space="preserve"> were shown the prototype, and thus evaluated the GUI and specified key requirements for it.</w:t>
+      </w:r>
+    </w:p>
+    <w:p>
       <w:r>
         <w:rPr>
           <w:noProof/>
@@ -7038,7 +7655,7 @@
       </w:r>
     </w:p>
     <w:sectPr>
-      <w:footerReference w:type="default" r:id="rId17"/>
+      <w:footerReference w:type="default" r:id="rId23"/>
       <w:pgSz w:w="12240" w:h="15840"/>
       <w:pgMar w:top="1440" w:right="1440" w:bottom="1440" w:left="1440" w:header="720" w:footer="720" w:gutter="0"/>
       <w:cols w:space="720"/>
@@ -7107,7 +7724,7 @@
           <w:rPr>
             <w:noProof/>
           </w:rPr>
-          <w:t>10</w:t>
+          <w:t>17</w:t>
         </w:r>
         <w:r>
           <w:rPr>
@@ -8528,7 +9145,7 @@
         <w:rFonts w:ascii="Symbol" w:hAnsi="Symbol" w:hint="default"/>
       </w:rPr>
     </w:lvl>
-    <w:lvl w:ilvl="1" w:tplc="08090003" w:tentative="1">
+    <w:lvl w:ilvl="1" w:tplc="08090003">
       <w:start w:val="1"/>
       <w:numFmt w:val="bullet"/>
       <w:lvlText w:val="o"/>
@@ -9869,6 +10486,119 @@
     </w:lvl>
   </w:abstractNum>
   <w:abstractNum w:abstractNumId="25">
+    <w:nsid w:val="31886549"/>
+    <w:multiLevelType w:val="hybridMultilevel"/>
+    <w:tmpl w:val="E592AC7A"/>
+    <w:lvl w:ilvl="0" w:tplc="08090001">
+      <w:start w:val="1"/>
+      <w:numFmt w:val="bullet"/>
+      <w:lvlText w:val=""/>
+      <w:lvlJc w:val="left"/>
+      <w:pPr>
+        <w:ind w:left="720" w:hanging="360"/>
+      </w:pPr>
+      <w:rPr>
+        <w:rFonts w:ascii="Symbol" w:hAnsi="Symbol" w:hint="default"/>
+      </w:rPr>
+    </w:lvl>
+    <w:lvl w:ilvl="1" w:tplc="08090003" w:tentative="1">
+      <w:start w:val="1"/>
+      <w:numFmt w:val="bullet"/>
+      <w:lvlText w:val="o"/>
+      <w:lvlJc w:val="left"/>
+      <w:pPr>
+        <w:ind w:left="1440" w:hanging="360"/>
+      </w:pPr>
+      <w:rPr>
+        <w:rFonts w:ascii="Courier New" w:hAnsi="Courier New" w:cs="Courier New" w:hint="default"/>
+      </w:rPr>
+    </w:lvl>
+    <w:lvl w:ilvl="2" w:tplc="08090005" w:tentative="1">
+      <w:start w:val="1"/>
+      <w:numFmt w:val="bullet"/>
+      <w:lvlText w:val=""/>
+      <w:lvlJc w:val="left"/>
+      <w:pPr>
+        <w:ind w:left="2160" w:hanging="360"/>
+      </w:pPr>
+      <w:rPr>
+        <w:rFonts w:ascii="Wingdings" w:hAnsi="Wingdings" w:hint="default"/>
+      </w:rPr>
+    </w:lvl>
+    <w:lvl w:ilvl="3" w:tplc="08090001" w:tentative="1">
+      <w:start w:val="1"/>
+      <w:numFmt w:val="bullet"/>
+      <w:lvlText w:val=""/>
+      <w:lvlJc w:val="left"/>
+      <w:pPr>
+        <w:ind w:left="2880" w:hanging="360"/>
+      </w:pPr>
+      <w:rPr>
+        <w:rFonts w:ascii="Symbol" w:hAnsi="Symbol" w:hint="default"/>
+      </w:rPr>
+    </w:lvl>
+    <w:lvl w:ilvl="4" w:tplc="08090003" w:tentative="1">
+      <w:start w:val="1"/>
+      <w:numFmt w:val="bullet"/>
+      <w:lvlText w:val="o"/>
+      <w:lvlJc w:val="left"/>
+      <w:pPr>
+        <w:ind w:left="3600" w:hanging="360"/>
+      </w:pPr>
+      <w:rPr>
+        <w:rFonts w:ascii="Courier New" w:hAnsi="Courier New" w:cs="Courier New" w:hint="default"/>
+      </w:rPr>
+    </w:lvl>
+    <w:lvl w:ilvl="5" w:tplc="08090005" w:tentative="1">
+      <w:start w:val="1"/>
+      <w:numFmt w:val="bullet"/>
+      <w:lvlText w:val=""/>
+      <w:lvlJc w:val="left"/>
+      <w:pPr>
+        <w:ind w:left="4320" w:hanging="360"/>
+      </w:pPr>
+      <w:rPr>
+        <w:rFonts w:ascii="Wingdings" w:hAnsi="Wingdings" w:hint="default"/>
+      </w:rPr>
+    </w:lvl>
+    <w:lvl w:ilvl="6" w:tplc="08090001" w:tentative="1">
+      <w:start w:val="1"/>
+      <w:numFmt w:val="bullet"/>
+      <w:lvlText w:val=""/>
+      <w:lvlJc w:val="left"/>
+      <w:pPr>
+        <w:ind w:left="5040" w:hanging="360"/>
+      </w:pPr>
+      <w:rPr>
+        <w:rFonts w:ascii="Symbol" w:hAnsi="Symbol" w:hint="default"/>
+      </w:rPr>
+    </w:lvl>
+    <w:lvl w:ilvl="7" w:tplc="08090003" w:tentative="1">
+      <w:start w:val="1"/>
+      <w:numFmt w:val="bullet"/>
+      <w:lvlText w:val="o"/>
+      <w:lvlJc w:val="left"/>
+      <w:pPr>
+        <w:ind w:left="5760" w:hanging="360"/>
+      </w:pPr>
+      <w:rPr>
+        <w:rFonts w:ascii="Courier New" w:hAnsi="Courier New" w:cs="Courier New" w:hint="default"/>
+      </w:rPr>
+    </w:lvl>
+    <w:lvl w:ilvl="8" w:tplc="08090005" w:tentative="1">
+      <w:start w:val="1"/>
+      <w:numFmt w:val="bullet"/>
+      <w:lvlText w:val=""/>
+      <w:lvlJc w:val="left"/>
+      <w:pPr>
+        <w:ind w:left="6480" w:hanging="360"/>
+      </w:pPr>
+      <w:rPr>
+        <w:rFonts w:ascii="Wingdings" w:hAnsi="Wingdings" w:hint="default"/>
+      </w:rPr>
+    </w:lvl>
+  </w:abstractNum>
+  <w:abstractNum w:abstractNumId="26">
     <w:nsid w:val="33DF22E6"/>
     <w:multiLevelType w:val="hybridMultilevel"/>
     <w:tmpl w:val="0ABE68E4"/>
@@ -9981,7 +10711,7 @@
       </w:rPr>
     </w:lvl>
   </w:abstractNum>
-  <w:abstractNum w:abstractNumId="26">
+  <w:abstractNum w:abstractNumId="27">
     <w:nsid w:val="37B55E85"/>
     <w:multiLevelType w:val="hybridMultilevel"/>
     <w:tmpl w:val="A1967EE4"/>
@@ -10094,10 +10824,10 @@
       </w:rPr>
     </w:lvl>
   </w:abstractNum>
-  <w:abstractNum w:abstractNumId="27">
+  <w:abstractNum w:abstractNumId="28">
     <w:nsid w:val="3B8234B9"/>
     <w:multiLevelType w:val="hybridMultilevel"/>
-    <w:tmpl w:val="A5740496"/>
+    <w:tmpl w:val="00B46EEC"/>
     <w:lvl w:ilvl="0" w:tplc="08090001">
       <w:start w:val="1"/>
       <w:numFmt w:val="bullet"/>
@@ -10207,7 +10937,7 @@
       </w:rPr>
     </w:lvl>
   </w:abstractNum>
-  <w:abstractNum w:abstractNumId="28">
+  <w:abstractNum w:abstractNumId="29">
     <w:nsid w:val="3CCF1A8A"/>
     <w:multiLevelType w:val="hybridMultilevel"/>
     <w:tmpl w:val="AD3C5678"/>
@@ -10320,7 +11050,7 @@
       </w:rPr>
     </w:lvl>
   </w:abstractNum>
-  <w:abstractNum w:abstractNumId="29">
+  <w:abstractNum w:abstractNumId="30">
     <w:nsid w:val="43834AEC"/>
     <w:multiLevelType w:val="hybridMultilevel"/>
     <w:tmpl w:val="2326B118"/>
@@ -10433,7 +11163,7 @@
       </w:rPr>
     </w:lvl>
   </w:abstractNum>
-  <w:abstractNum w:abstractNumId="30">
+  <w:abstractNum w:abstractNumId="31">
     <w:nsid w:val="447B5B54"/>
     <w:multiLevelType w:val="hybridMultilevel"/>
     <w:tmpl w:val="E92240C4"/>
@@ -10546,10 +11276,10 @@
       </w:rPr>
     </w:lvl>
   </w:abstractNum>
-  <w:abstractNum w:abstractNumId="31">
+  <w:abstractNum w:abstractNumId="32">
     <w:nsid w:val="46C95E7B"/>
     <w:multiLevelType w:val="hybridMultilevel"/>
-    <w:tmpl w:val="CD828A1E"/>
+    <w:tmpl w:val="C0C61CBC"/>
     <w:lvl w:ilvl="0" w:tplc="08090001">
       <w:start w:val="1"/>
       <w:numFmt w:val="bullet"/>
@@ -10659,7 +11389,7 @@
       </w:rPr>
     </w:lvl>
   </w:abstractNum>
-  <w:abstractNum w:abstractNumId="32">
+  <w:abstractNum w:abstractNumId="33">
     <w:nsid w:val="48C85709"/>
     <w:multiLevelType w:val="hybridMultilevel"/>
     <w:tmpl w:val="863E6F60"/>
@@ -10772,7 +11502,94 @@
       </w:rPr>
     </w:lvl>
   </w:abstractNum>
-  <w:abstractNum w:abstractNumId="33">
+  <w:abstractNum w:abstractNumId="34">
+    <w:nsid w:val="49906620"/>
+    <w:multiLevelType w:val="multilevel"/>
+    <w:tmpl w:val="EB1AD56A"/>
+    <w:styleLink w:val="Appendix"/>
+    <w:lvl w:ilvl="0">
+      <w:start w:val="1"/>
+      <w:numFmt w:val="decimal"/>
+      <w:lvlText w:val="A%1"/>
+      <w:lvlJc w:val="left"/>
+      <w:pPr>
+        <w:ind w:left="57" w:hanging="57"/>
+      </w:pPr>
+    </w:lvl>
+    <w:lvl w:ilvl="1">
+      <w:start w:val="1"/>
+      <w:numFmt w:val="decimal"/>
+      <w:lvlText w:val="%1.%2."/>
+      <w:lvlJc w:val="left"/>
+      <w:pPr>
+        <w:ind w:left="792" w:hanging="432"/>
+      </w:pPr>
+    </w:lvl>
+    <w:lvl w:ilvl="2">
+      <w:start w:val="1"/>
+      <w:numFmt w:val="decimal"/>
+      <w:lvlText w:val="%1.%2.%3."/>
+      <w:lvlJc w:val="left"/>
+      <w:pPr>
+        <w:ind w:left="1224" w:hanging="504"/>
+      </w:pPr>
+    </w:lvl>
+    <w:lvl w:ilvl="3">
+      <w:start w:val="1"/>
+      <w:numFmt w:val="decimal"/>
+      <w:lvlText w:val="%1.%2.%3.%4."/>
+      <w:lvlJc w:val="left"/>
+      <w:pPr>
+        <w:ind w:left="1728" w:hanging="648"/>
+      </w:pPr>
+    </w:lvl>
+    <w:lvl w:ilvl="4">
+      <w:start w:val="1"/>
+      <w:numFmt w:val="decimal"/>
+      <w:lvlText w:val="%1.%2.%3.%4.%5."/>
+      <w:lvlJc w:val="left"/>
+      <w:pPr>
+        <w:ind w:left="2232" w:hanging="792"/>
+      </w:pPr>
+    </w:lvl>
+    <w:lvl w:ilvl="5">
+      <w:start w:val="1"/>
+      <w:numFmt w:val="decimal"/>
+      <w:lvlText w:val="%1.%2.%3.%4.%5.%6."/>
+      <w:lvlJc w:val="left"/>
+      <w:pPr>
+        <w:ind w:left="2736" w:hanging="936"/>
+      </w:pPr>
+    </w:lvl>
+    <w:lvl w:ilvl="6">
+      <w:start w:val="1"/>
+      <w:numFmt w:val="decimal"/>
+      <w:lvlText w:val="%1.%2.%3.%4.%5.%6.%7."/>
+      <w:lvlJc w:val="left"/>
+      <w:pPr>
+        <w:ind w:left="3240" w:hanging="1080"/>
+      </w:pPr>
+    </w:lvl>
+    <w:lvl w:ilvl="7">
+      <w:start w:val="1"/>
+      <w:numFmt w:val="decimal"/>
+      <w:lvlText w:val="%1.%2.%3.%4.%5.%6.%7.%8."/>
+      <w:lvlJc w:val="left"/>
+      <w:pPr>
+        <w:ind w:left="3744" w:hanging="1224"/>
+      </w:pPr>
+    </w:lvl>
+    <w:lvl w:ilvl="8">
+      <w:start w:val="1"/>
+      <w:numFmt w:val="decimal"/>
+      <w:lvlText w:val="%1.%2.%3.%4.%5.%6.%7.%8.%9."/>
+      <w:lvlJc w:val="left"/>
+      <w:pPr>
+        <w:ind w:left="4320" w:hanging="1440"/>
+      </w:pPr>
+    </w:lvl>
+  </w:abstractNum>
+  <w:abstractNum w:abstractNumId="35">
     <w:nsid w:val="49AA3B2A"/>
     <w:multiLevelType w:val="hybridMultilevel"/>
     <w:tmpl w:val="EF4A7012"/>
@@ -10885,7 +11702,7 @@
       </w:rPr>
     </w:lvl>
   </w:abstractNum>
-  <w:abstractNum w:abstractNumId="34">
+  <w:abstractNum w:abstractNumId="36">
     <w:nsid w:val="4B1A7B98"/>
     <w:multiLevelType w:val="hybridMultilevel"/>
     <w:tmpl w:val="B34CE72A"/>
@@ -10998,7 +11815,7 @@
       </w:rPr>
     </w:lvl>
   </w:abstractNum>
-  <w:abstractNum w:abstractNumId="35">
+  <w:abstractNum w:abstractNumId="37">
     <w:nsid w:val="4FD60551"/>
     <w:multiLevelType w:val="hybridMultilevel"/>
     <w:tmpl w:val="28D85E1C"/>
@@ -11111,7 +11928,7 @@
       </w:rPr>
     </w:lvl>
   </w:abstractNum>
-  <w:abstractNum w:abstractNumId="36">
+  <w:abstractNum w:abstractNumId="38">
     <w:nsid w:val="51200110"/>
     <w:multiLevelType w:val="hybridMultilevel"/>
     <w:tmpl w:val="C298D6BA"/>
@@ -11224,7 +12041,7 @@
       </w:rPr>
     </w:lvl>
   </w:abstractNum>
-  <w:abstractNum w:abstractNumId="37">
+  <w:abstractNum w:abstractNumId="39">
     <w:nsid w:val="549C26EE"/>
     <w:multiLevelType w:val="hybridMultilevel"/>
     <w:tmpl w:val="4214643E"/>
@@ -11337,7 +12154,7 @@
       </w:rPr>
     </w:lvl>
   </w:abstractNum>
-  <w:abstractNum w:abstractNumId="38">
+  <w:abstractNum w:abstractNumId="40">
     <w:nsid w:val="583C3629"/>
     <w:multiLevelType w:val="hybridMultilevel"/>
     <w:tmpl w:val="DEF045C2"/>
@@ -11450,7 +12267,7 @@
       </w:rPr>
     </w:lvl>
   </w:abstractNum>
-  <w:abstractNum w:abstractNumId="39">
+  <w:abstractNum w:abstractNumId="41">
     <w:nsid w:val="58E0442D"/>
     <w:multiLevelType w:val="hybridMultilevel"/>
     <w:tmpl w:val="7F8EEA0C"/>
@@ -11563,7 +12380,7 @@
       </w:rPr>
     </w:lvl>
   </w:abstractNum>
-  <w:abstractNum w:abstractNumId="40">
+  <w:abstractNum w:abstractNumId="42">
     <w:nsid w:val="5A884C91"/>
     <w:multiLevelType w:val="hybridMultilevel"/>
     <w:tmpl w:val="56D0DCB6"/>
@@ -11579,7 +12396,7 @@
         <w:rFonts w:ascii="Symbol" w:hAnsi="Symbol" w:hint="default"/>
       </w:rPr>
     </w:lvl>
-    <w:lvl w:ilvl="1" w:tplc="08090003" w:tentative="1">
+    <w:lvl w:ilvl="1" w:tplc="08090003">
       <w:start w:val="1"/>
       <w:numFmt w:val="bullet"/>
       <w:lvlText w:val="o"/>
@@ -11676,7 +12493,7 @@
       </w:rPr>
     </w:lvl>
   </w:abstractNum>
-  <w:abstractNum w:abstractNumId="41">
+  <w:abstractNum w:abstractNumId="43">
     <w:nsid w:val="63F03D3E"/>
     <w:multiLevelType w:val="hybridMultilevel"/>
     <w:tmpl w:val="4EDE0F90"/>
@@ -11789,7 +12606,7 @@
       </w:rPr>
     </w:lvl>
   </w:abstractNum>
-  <w:abstractNum w:abstractNumId="42">
+  <w:abstractNum w:abstractNumId="44">
     <w:nsid w:val="65357644"/>
     <w:multiLevelType w:val="hybridMultilevel"/>
     <w:tmpl w:val="D344660A"/>
@@ -11902,7 +12719,7 @@
       </w:rPr>
     </w:lvl>
   </w:abstractNum>
-  <w:abstractNum w:abstractNumId="43">
+  <w:abstractNum w:abstractNumId="45">
     <w:nsid w:val="65A7167B"/>
     <w:multiLevelType w:val="hybridMultilevel"/>
     <w:tmpl w:val="513A90FE"/>
@@ -12015,7 +12832,7 @@
       </w:rPr>
     </w:lvl>
   </w:abstractNum>
-  <w:abstractNum w:abstractNumId="44">
+  <w:abstractNum w:abstractNumId="46">
     <w:nsid w:val="6643619A"/>
     <w:multiLevelType w:val="hybridMultilevel"/>
     <w:tmpl w:val="4A26FB66"/>
@@ -12128,7 +12945,7 @@
       </w:rPr>
     </w:lvl>
   </w:abstractNum>
-  <w:abstractNum w:abstractNumId="45">
+  <w:abstractNum w:abstractNumId="47">
     <w:nsid w:val="67690246"/>
     <w:multiLevelType w:val="hybridMultilevel"/>
     <w:tmpl w:val="BE962B82"/>
@@ -12241,7 +13058,7 @@
       </w:rPr>
     </w:lvl>
   </w:abstractNum>
-  <w:abstractNum w:abstractNumId="46">
+  <w:abstractNum w:abstractNumId="48">
     <w:nsid w:val="678D5938"/>
     <w:multiLevelType w:val="hybridMultilevel"/>
     <w:tmpl w:val="02DAC278"/>
@@ -12354,7 +13171,7 @@
       </w:rPr>
     </w:lvl>
   </w:abstractNum>
-  <w:abstractNum w:abstractNumId="47">
+  <w:abstractNum w:abstractNumId="49">
     <w:nsid w:val="6AF4630D"/>
     <w:multiLevelType w:val="hybridMultilevel"/>
     <w:tmpl w:val="A0FA2430"/>
@@ -12467,7 +13284,7 @@
       </w:rPr>
     </w:lvl>
   </w:abstractNum>
-  <w:abstractNum w:abstractNumId="48">
+  <w:abstractNum w:abstractNumId="50">
     <w:nsid w:val="6B4876CB"/>
     <w:multiLevelType w:val="hybridMultilevel"/>
     <w:tmpl w:val="5A365D5A"/>
@@ -12580,7 +13397,7 @@
       </w:rPr>
     </w:lvl>
   </w:abstractNum>
-  <w:abstractNum w:abstractNumId="49">
+  <w:abstractNum w:abstractNumId="51">
     <w:nsid w:val="6F0C5DA4"/>
     <w:multiLevelType w:val="hybridMultilevel"/>
     <w:tmpl w:val="7198519E"/>
@@ -12693,7 +13510,7 @@
       </w:rPr>
     </w:lvl>
   </w:abstractNum>
-  <w:abstractNum w:abstractNumId="50">
+  <w:abstractNum w:abstractNumId="52">
     <w:nsid w:val="746D4EA7"/>
     <w:multiLevelType w:val="hybridMultilevel"/>
     <w:tmpl w:val="3F1C993E"/>
@@ -12806,7 +13623,7 @@
       </w:rPr>
     </w:lvl>
   </w:abstractNum>
-  <w:abstractNum w:abstractNumId="51">
+  <w:abstractNum w:abstractNumId="53">
     <w:nsid w:val="75A80DBD"/>
     <w:multiLevelType w:val="hybridMultilevel"/>
     <w:tmpl w:val="8D3CC9A8"/>
@@ -12919,7 +13736,7 @@
       </w:rPr>
     </w:lvl>
   </w:abstractNum>
-  <w:abstractNum w:abstractNumId="52">
+  <w:abstractNum w:abstractNumId="54">
     <w:nsid w:val="769D3A21"/>
     <w:multiLevelType w:val="hybridMultilevel"/>
     <w:tmpl w:val="6B701980"/>
@@ -13032,7 +13849,7 @@
       </w:rPr>
     </w:lvl>
   </w:abstractNum>
-  <w:abstractNum w:abstractNumId="53">
+  <w:abstractNum w:abstractNumId="55">
     <w:nsid w:val="777064A3"/>
     <w:multiLevelType w:val="hybridMultilevel"/>
     <w:tmpl w:val="DD72DD3E"/>
@@ -13145,7 +13962,7 @@
       </w:rPr>
     </w:lvl>
   </w:abstractNum>
-  <w:abstractNum w:abstractNumId="54">
+  <w:abstractNum w:abstractNumId="56">
     <w:nsid w:val="779B407E"/>
     <w:multiLevelType w:val="hybridMultilevel"/>
     <w:tmpl w:val="B686CAEC"/>
@@ -13258,7 +14075,7 @@
       </w:rPr>
     </w:lvl>
   </w:abstractNum>
-  <w:abstractNum w:abstractNumId="55">
+  <w:abstractNum w:abstractNumId="57">
     <w:nsid w:val="78397407"/>
     <w:multiLevelType w:val="hybridMultilevel"/>
     <w:tmpl w:val="1D06F99E"/>
@@ -13371,7 +14188,7 @@
       </w:rPr>
     </w:lvl>
   </w:abstractNum>
-  <w:abstractNum w:abstractNumId="56">
+  <w:abstractNum w:abstractNumId="58">
     <w:nsid w:val="7C5651EE"/>
     <w:multiLevelType w:val="hybridMultilevel"/>
     <w:tmpl w:val="B9A6CC62"/>
@@ -13484,7 +14301,7 @@
       </w:rPr>
     </w:lvl>
   </w:abstractNum>
-  <w:abstractNum w:abstractNumId="57">
+  <w:abstractNum w:abstractNumId="59">
     <w:nsid w:val="7D171EDC"/>
     <w:multiLevelType w:val="hybridMultilevel"/>
     <w:tmpl w:val="0F14D294"/>
@@ -13597,7 +14414,7 @@
       </w:rPr>
     </w:lvl>
   </w:abstractNum>
-  <w:abstractNum w:abstractNumId="58">
+  <w:abstractNum w:abstractNumId="60">
     <w:nsid w:val="7E0A1E8D"/>
     <w:multiLevelType w:val="hybridMultilevel"/>
     <w:tmpl w:val="974CEC9E"/>
@@ -13711,64 +14528,64 @@
     </w:lvl>
   </w:abstractNum>
   <w:num w:numId="1">
-    <w:abstractNumId w:val="39"/>
+    <w:abstractNumId w:val="41"/>
   </w:num>
   <w:num w:numId="2">
     <w:abstractNumId w:val="18"/>
   </w:num>
   <w:num w:numId="3">
-    <w:abstractNumId w:val="45"/>
+    <w:abstractNumId w:val="47"/>
   </w:num>
   <w:num w:numId="4">
     <w:abstractNumId w:val="5"/>
   </w:num>
   <w:num w:numId="5">
-    <w:abstractNumId w:val="30"/>
+    <w:abstractNumId w:val="31"/>
   </w:num>
   <w:num w:numId="6">
     <w:abstractNumId w:val="20"/>
   </w:num>
   <w:num w:numId="7">
-    <w:abstractNumId w:val="43"/>
+    <w:abstractNumId w:val="45"/>
   </w:num>
   <w:num w:numId="8">
-    <w:abstractNumId w:val="54"/>
+    <w:abstractNumId w:val="56"/>
   </w:num>
   <w:num w:numId="9">
     <w:abstractNumId w:val="16"/>
   </w:num>
   <w:num w:numId="10">
+    <w:abstractNumId w:val="54"/>
+  </w:num>
+  <w:num w:numId="11">
     <w:abstractNumId w:val="52"/>
   </w:num>
-  <w:num w:numId="11">
-    <w:abstractNumId w:val="50"/>
-  </w:num>
   <w:num w:numId="12">
-    <w:abstractNumId w:val="55"/>
+    <w:abstractNumId w:val="57"/>
   </w:num>
   <w:num w:numId="13">
+    <w:abstractNumId w:val="39"/>
+  </w:num>
+  <w:num w:numId="14">
     <w:abstractNumId w:val="37"/>
   </w:num>
-  <w:num w:numId="14">
-    <w:abstractNumId w:val="35"/>
-  </w:num>
   <w:num w:numId="15">
-    <w:abstractNumId w:val="29"/>
+    <w:abstractNumId w:val="30"/>
   </w:num>
   <w:num w:numId="16">
-    <w:abstractNumId w:val="42"/>
+    <w:abstractNumId w:val="44"/>
   </w:num>
   <w:num w:numId="17">
-    <w:abstractNumId w:val="33"/>
+    <w:abstractNumId w:val="35"/>
   </w:num>
   <w:num w:numId="18">
     <w:abstractNumId w:val="14"/>
   </w:num>
   <w:num w:numId="19">
-    <w:abstractNumId w:val="47"/>
+    <w:abstractNumId w:val="49"/>
   </w:num>
   <w:num w:numId="20">
-    <w:abstractNumId w:val="51"/>
+    <w:abstractNumId w:val="53"/>
   </w:num>
   <w:num w:numId="21">
     <w:abstractNumId w:val="0"/>
@@ -13831,22 +14648,22 @@
     <w:abstractNumId w:val="23"/>
   </w:num>
   <w:num w:numId="26">
-    <w:abstractNumId w:val="32"/>
+    <w:abstractNumId w:val="33"/>
   </w:num>
   <w:num w:numId="27">
-    <w:abstractNumId w:val="26"/>
+    <w:abstractNumId w:val="27"/>
   </w:num>
   <w:num w:numId="28">
-    <w:abstractNumId w:val="58"/>
+    <w:abstractNumId w:val="60"/>
   </w:num>
   <w:num w:numId="29">
     <w:abstractNumId w:val="3"/>
   </w:num>
   <w:num w:numId="30">
-    <w:abstractNumId w:val="48"/>
+    <w:abstractNumId w:val="50"/>
   </w:num>
   <w:num w:numId="31">
-    <w:abstractNumId w:val="36"/>
+    <w:abstractNumId w:val="38"/>
   </w:num>
   <w:num w:numId="32">
     <w:abstractNumId w:val="2"/>
@@ -13867,19 +14684,19 @@
     <w:abstractNumId w:val="4"/>
   </w:num>
   <w:num w:numId="38">
-    <w:abstractNumId w:val="41"/>
+    <w:abstractNumId w:val="43"/>
   </w:num>
   <w:num w:numId="39">
     <w:abstractNumId w:val="17"/>
   </w:num>
   <w:num w:numId="40">
-    <w:abstractNumId w:val="25"/>
+    <w:abstractNumId w:val="26"/>
   </w:num>
   <w:num w:numId="41">
     <w:abstractNumId w:val="8"/>
   </w:num>
   <w:num w:numId="42">
-    <w:abstractNumId w:val="38"/>
+    <w:abstractNumId w:val="40"/>
   </w:num>
   <w:num w:numId="43">
     <w:abstractNumId w:val="1"/>
@@ -13888,7 +14705,7 @@
     <w:abstractNumId w:val="19"/>
   </w:num>
   <w:num w:numId="45">
-    <w:abstractNumId w:val="46"/>
+    <w:abstractNumId w:val="48"/>
   </w:num>
   <w:num w:numId="46">
     <w:abstractNumId w:val="24"/>
@@ -13900,40 +14717,84 @@
     <w:abstractNumId w:val="15"/>
   </w:num>
   <w:num w:numId="49">
-    <w:abstractNumId w:val="57"/>
+    <w:abstractNumId w:val="59"/>
   </w:num>
   <w:num w:numId="50">
-    <w:abstractNumId w:val="53"/>
+    <w:abstractNumId w:val="55"/>
   </w:num>
   <w:num w:numId="51">
-    <w:abstractNumId w:val="56"/>
+    <w:abstractNumId w:val="58"/>
   </w:num>
   <w:num w:numId="52">
-    <w:abstractNumId w:val="34"/>
+    <w:abstractNumId w:val="36"/>
   </w:num>
   <w:num w:numId="53">
-    <w:abstractNumId w:val="49"/>
+    <w:abstractNumId w:val="51"/>
   </w:num>
   <w:num w:numId="54">
-    <w:abstractNumId w:val="44"/>
+    <w:abstractNumId w:val="46"/>
   </w:num>
   <w:num w:numId="55">
-    <w:abstractNumId w:val="31"/>
+    <w:abstractNumId w:val="32"/>
   </w:num>
   <w:num w:numId="56">
-    <w:abstractNumId w:val="27"/>
+    <w:abstractNumId w:val="28"/>
   </w:num>
   <w:num w:numId="57">
     <w:abstractNumId w:val="13"/>
   </w:num>
   <w:num w:numId="58">
-    <w:abstractNumId w:val="40"/>
+    <w:abstractNumId w:val="42"/>
   </w:num>
   <w:num w:numId="59">
-    <w:abstractNumId w:val="28"/>
+    <w:abstractNumId w:val="29"/>
   </w:num>
   <w:num w:numId="60">
     <w:abstractNumId w:val="22"/>
+  </w:num>
+  <w:num w:numId="61">
+    <w:abstractNumId w:val="34"/>
+  </w:num>
+  <w:num w:numId="62">
+    <w:abstractNumId w:val="34"/>
+    <w:lvlOverride w:ilvl="0">
+      <w:lvl w:ilvl="0">
+        <w:start w:val="1"/>
+        <w:numFmt w:val="decimal"/>
+        <w:lvlText w:val="A%1"/>
+        <w:lvlJc w:val="left"/>
+        <w:pPr>
+          <w:ind w:left="57" w:hanging="57"/>
+        </w:pPr>
+      </w:lvl>
+    </w:lvlOverride>
+    <w:lvlOverride w:ilvl="1">
+      <w:startOverride w:val="1"/>
+    </w:lvlOverride>
+    <w:lvlOverride w:ilvl="2">
+      <w:startOverride w:val="1"/>
+    </w:lvlOverride>
+    <w:lvlOverride w:ilvl="3">
+      <w:startOverride w:val="1"/>
+    </w:lvlOverride>
+    <w:lvlOverride w:ilvl="4">
+      <w:startOverride w:val="1"/>
+    </w:lvlOverride>
+    <w:lvlOverride w:ilvl="5">
+      <w:startOverride w:val="1"/>
+    </w:lvlOverride>
+    <w:lvlOverride w:ilvl="6">
+      <w:startOverride w:val="1"/>
+    </w:lvlOverride>
+    <w:lvlOverride w:ilvl="7">
+      <w:startOverride w:val="1"/>
+    </w:lvlOverride>
+    <w:lvlOverride w:ilvl="8">
+      <w:startOverride w:val="1"/>
+    </w:lvlOverride>
+  </w:num>
+  <w:num w:numId="63">
+    <w:abstractNumId w:val="25"/>
   </w:num>
   <w:numIdMacAtCleanup w:val="60"/>
 </w:numbering>
@@ -14262,6 +15123,29 @@
       <w:i/>
       <w:iCs/>
       <w:color w:val="243F60" w:themeColor="accent1" w:themeShade="7F"/>
+    </w:rPr>
+  </w:style>
+  <w:style w:type="paragraph" w:styleId="Heading7">
+    <w:name w:val="heading 7"/>
+    <w:basedOn w:val="Normal"/>
+    <w:next w:val="Normal"/>
+    <w:link w:val="Heading7Char"/>
+    <w:uiPriority w:val="9"/>
+    <w:semiHidden/>
+    <w:unhideWhenUsed/>
+    <w:qFormat/>
+    <w:rsid w:val="00EF25F2"/>
+    <w:pPr>
+      <w:keepNext/>
+      <w:keepLines/>
+      <w:spacing w:before="200" w:after="0"/>
+      <w:outlineLvl w:val="6"/>
+    </w:pPr>
+    <w:rPr>
+      <w:rFonts w:eastAsiaTheme="majorEastAsia" w:cstheme="majorBidi"/>
+      <w:i/>
+      <w:iCs/>
+      <w:color w:val="404040" w:themeColor="text1" w:themeTint="BF"/>
     </w:rPr>
   </w:style>
   <w:style w:type="character" w:default="1" w:styleId="DefaultParagraphFont">
@@ -14658,6 +15542,59 @@
       <w:ind w:left="220"/>
     </w:pPr>
   </w:style>
+  <w:style w:type="character" w:customStyle="1" w:styleId="Heading7Char">
+    <w:name w:val="Heading 7 Char"/>
+    <w:basedOn w:val="DefaultParagraphFont"/>
+    <w:link w:val="Heading7"/>
+    <w:uiPriority w:val="9"/>
+    <w:semiHidden/>
+    <w:rsid w:val="00EF25F2"/>
+    <w:rPr>
+      <w:rFonts w:asciiTheme="majorHAnsi" w:eastAsiaTheme="majorEastAsia" w:hAnsiTheme="majorHAnsi" w:cstheme="majorBidi"/>
+      <w:i/>
+      <w:iCs/>
+      <w:color w:val="404040" w:themeColor="text1" w:themeTint="BF"/>
+      <w:lang w:val="en-GB"/>
+    </w:rPr>
+  </w:style>
+  <w:style w:type="numbering" w:customStyle="1" w:styleId="Appendix">
+    <w:name w:val="Appendix"/>
+    <w:uiPriority w:val="99"/>
+    <w:rsid w:val="00EF25F2"/>
+    <w:pPr>
+      <w:numPr>
+        <w:numId w:val="61"/>
+      </w:numPr>
+    </w:pPr>
+  </w:style>
+  <w:style w:type="paragraph" w:styleId="TOC3">
+    <w:name w:val="toc 3"/>
+    <w:basedOn w:val="Normal"/>
+    <w:next w:val="Normal"/>
+    <w:autoRedefine/>
+    <w:uiPriority w:val="39"/>
+    <w:semiHidden/>
+    <w:unhideWhenUsed/>
+    <w:rsid w:val="000E491A"/>
+    <w:pPr>
+      <w:spacing w:after="100"/>
+      <w:ind w:left="440"/>
+    </w:pPr>
+  </w:style>
+  <w:style w:type="paragraph" w:styleId="Bibliography">
+    <w:name w:val="Bibliography"/>
+    <w:basedOn w:val="Normal"/>
+    <w:next w:val="Normal"/>
+    <w:uiPriority w:val="37"/>
+    <w:unhideWhenUsed/>
+    <w:rsid w:val="00CF6986"/>
+    <w:pPr>
+      <w:spacing w:line="360" w:lineRule="auto"/>
+    </w:pPr>
+    <w:rPr>
+      <w:sz w:val="24"/>
+    </w:rPr>
+  </w:style>
 </w:styles>
 </file>
 
@@ -14984,6 +15921,29 @@
       <w:i/>
       <w:iCs/>
       <w:color w:val="243F60" w:themeColor="accent1" w:themeShade="7F"/>
+    </w:rPr>
+  </w:style>
+  <w:style w:type="paragraph" w:styleId="Heading7">
+    <w:name w:val="heading 7"/>
+    <w:basedOn w:val="Normal"/>
+    <w:next w:val="Normal"/>
+    <w:link w:val="Heading7Char"/>
+    <w:uiPriority w:val="9"/>
+    <w:semiHidden/>
+    <w:unhideWhenUsed/>
+    <w:qFormat/>
+    <w:rsid w:val="00EF25F2"/>
+    <w:pPr>
+      <w:keepNext/>
+      <w:keepLines/>
+      <w:spacing w:before="200" w:after="0"/>
+      <w:outlineLvl w:val="6"/>
+    </w:pPr>
+    <w:rPr>
+      <w:rFonts w:eastAsiaTheme="majorEastAsia" w:cstheme="majorBidi"/>
+      <w:i/>
+      <w:iCs/>
+      <w:color w:val="404040" w:themeColor="text1" w:themeTint="BF"/>
     </w:rPr>
   </w:style>
   <w:style w:type="character" w:default="1" w:styleId="DefaultParagraphFont">
@@ -15380,6 +16340,59 @@
       <w:ind w:left="220"/>
     </w:pPr>
   </w:style>
+  <w:style w:type="character" w:customStyle="1" w:styleId="Heading7Char">
+    <w:name w:val="Heading 7 Char"/>
+    <w:basedOn w:val="DefaultParagraphFont"/>
+    <w:link w:val="Heading7"/>
+    <w:uiPriority w:val="9"/>
+    <w:semiHidden/>
+    <w:rsid w:val="00EF25F2"/>
+    <w:rPr>
+      <w:rFonts w:asciiTheme="majorHAnsi" w:eastAsiaTheme="majorEastAsia" w:hAnsiTheme="majorHAnsi" w:cstheme="majorBidi"/>
+      <w:i/>
+      <w:iCs/>
+      <w:color w:val="404040" w:themeColor="text1" w:themeTint="BF"/>
+      <w:lang w:val="en-GB"/>
+    </w:rPr>
+  </w:style>
+  <w:style w:type="numbering" w:customStyle="1" w:styleId="Appendix">
+    <w:name w:val="Appendix"/>
+    <w:uiPriority w:val="99"/>
+    <w:rsid w:val="00EF25F2"/>
+    <w:pPr>
+      <w:numPr>
+        <w:numId w:val="61"/>
+      </w:numPr>
+    </w:pPr>
+  </w:style>
+  <w:style w:type="paragraph" w:styleId="TOC3">
+    <w:name w:val="toc 3"/>
+    <w:basedOn w:val="Normal"/>
+    <w:next w:val="Normal"/>
+    <w:autoRedefine/>
+    <w:uiPriority w:val="39"/>
+    <w:semiHidden/>
+    <w:unhideWhenUsed/>
+    <w:rsid w:val="000E491A"/>
+    <w:pPr>
+      <w:spacing w:after="100"/>
+      <w:ind w:left="440"/>
+    </w:pPr>
+  </w:style>
+  <w:style w:type="paragraph" w:styleId="Bibliography">
+    <w:name w:val="Bibliography"/>
+    <w:basedOn w:val="Normal"/>
+    <w:next w:val="Normal"/>
+    <w:uiPriority w:val="37"/>
+    <w:unhideWhenUsed/>
+    <w:rsid w:val="00CF6986"/>
+    <w:pPr>
+      <w:spacing w:line="360" w:lineRule="auto"/>
+    </w:pPr>
+    <w:rPr>
+      <w:sz w:val="24"/>
+    </w:rPr>
+  </w:style>
 </w:styles>
 </file>
 
@@ -15673,7 +16686,7 @@
 </file>
 
 <file path=customXml/itemProps1.xml><?xml version="1.0" encoding="utf-8"?>
-<ds:datastoreItem xmlns:ds="http://schemas.openxmlformats.org/officeDocument/2006/customXml" ds:itemID="{D9A9CE52-979B-4E12-A7F1-D63E8125405A}">
+<ds:datastoreItem xmlns:ds="http://schemas.openxmlformats.org/officeDocument/2006/customXml" ds:itemID="{57970416-4208-4CDD-B3C1-A270FCF884E3}">
   <ds:schemaRefs>
     <ds:schemaRef ds:uri="http://schemas.openxmlformats.org/officeDocument/2006/bibliography"/>
   </ds:schemaRefs>

</xml_diff>